<commit_message>
Layout of Methodology Chapter
</commit_message>
<xml_diff>
--- a/01 - Capstone Report - working copy.docx
+++ b/01 - Capstone Report - working copy.docx
@@ -3375,55 +3375,7 @@
           <w:rFonts w:ascii="Times New Roman" w:hAnsi="Times New Roman" w:cs="Times New Roman"/>
           <w:sz w:val="24"/>
         </w:rPr>
-        <w:t>(</w:t>
-      </w:r>
-      <w:proofErr w:type="spellStart"/>
-      <w:r>
-        <w:rPr>
-          <w:rFonts w:ascii="Times New Roman" w:hAnsi="Times New Roman" w:cs="Times New Roman"/>
-          <w:sz w:val="24"/>
-        </w:rPr>
-        <w:t>Kuzilek</w:t>
-      </w:r>
-      <w:proofErr w:type="spellEnd"/>
-      <w:r>
-        <w:rPr>
-          <w:rFonts w:ascii="Times New Roman" w:hAnsi="Times New Roman" w:cs="Times New Roman"/>
-          <w:sz w:val="24"/>
-        </w:rPr>
-        <w:t xml:space="preserve">, </w:t>
-      </w:r>
-      <w:proofErr w:type="spellStart"/>
-      <w:r>
-        <w:rPr>
-          <w:rFonts w:ascii="Times New Roman" w:hAnsi="Times New Roman" w:cs="Times New Roman"/>
-          <w:sz w:val="24"/>
-        </w:rPr>
-        <w:t>Hlosta</w:t>
-      </w:r>
-      <w:proofErr w:type="spellEnd"/>
-      <w:r>
-        <w:rPr>
-          <w:rFonts w:ascii="Times New Roman" w:hAnsi="Times New Roman" w:cs="Times New Roman"/>
-          <w:sz w:val="24"/>
-        </w:rPr>
-        <w:t xml:space="preserve"> and </w:t>
-      </w:r>
-      <w:proofErr w:type="spellStart"/>
-      <w:r>
-        <w:rPr>
-          <w:rFonts w:ascii="Times New Roman" w:hAnsi="Times New Roman" w:cs="Times New Roman"/>
-          <w:sz w:val="24"/>
-        </w:rPr>
-        <w:t>Zdrahal</w:t>
-      </w:r>
-      <w:proofErr w:type="spellEnd"/>
-      <w:r>
-        <w:rPr>
-          <w:rFonts w:ascii="Times New Roman" w:hAnsi="Times New Roman" w:cs="Times New Roman"/>
-          <w:sz w:val="24"/>
-        </w:rPr>
-        <w:t>, 2017)</w:t>
+        <w:t>(Kuzilek, Hlosta and Zdrahal, 2017)</w:t>
       </w:r>
       <w:r>
         <w:rPr>
@@ -3439,25 +3391,7 @@
           <w:sz w:val="24"/>
           <w:szCs w:val="24"/>
         </w:rPr>
-        <w:t xml:space="preserve">.  </w:t>
-      </w:r>
-      <w:proofErr w:type="gramStart"/>
-      <w:r>
-        <w:rPr>
-          <w:rFonts w:ascii="Times New Roman" w:hAnsi="Times New Roman" w:cs="Times New Roman"/>
-          <w:sz w:val="24"/>
-          <w:szCs w:val="24"/>
-        </w:rPr>
-        <w:t>In order to</w:t>
-      </w:r>
-      <w:proofErr w:type="gramEnd"/>
-      <w:r>
-        <w:rPr>
-          <w:rFonts w:ascii="Times New Roman" w:hAnsi="Times New Roman" w:cs="Times New Roman"/>
-          <w:sz w:val="24"/>
-          <w:szCs w:val="24"/>
-        </w:rPr>
-        <w:t xml:space="preserve"> closely mimic data typically found in a commercial operation, the employee added a column to the ‘student_info.csv’ file called ‘Tenure’ to represent the number of years the employee / student is working within the company.  The values of the ‘Tenure’ column were randomly generated using ‘</w:t>
+        <w:t>.  In order to closely mimic data typically found in a commercial operation, the employee added a column to the ‘student_info.csv’ file called ‘Tenure’ to represent the number of years the employee / student is working within the company.  The values of the ‘Tenure’ column were randomly generated using ‘</w:t>
       </w:r>
       <w:proofErr w:type="spellStart"/>
       <w:r>
@@ -3695,9 +3629,8 @@
           <w:sz w:val="32"/>
           <w:szCs w:val="32"/>
         </w:rPr>
-        <w:t xml:space="preserve">a succession planning </w:t>
-      </w:r>
-      <w:proofErr w:type="gramStart"/>
+        <w:t>a succession planning</w:t>
+      </w:r>
       <w:r>
         <w:rPr>
           <w:rFonts w:ascii="Times New Roman" w:hAnsi="Times New Roman" w:cs="Times New Roman"/>
@@ -3705,9 +3638,8 @@
           <w:sz w:val="32"/>
           <w:szCs w:val="32"/>
         </w:rPr>
-        <w:t>role</w:t>
-      </w:r>
-      <w:proofErr w:type="gramEnd"/>
+        <w:t>?</w:t>
+      </w:r>
     </w:p>
     <w:p>
       <w:pPr>
@@ -3758,9 +3690,8 @@
           <w:sz w:val="32"/>
           <w:szCs w:val="32"/>
         </w:rPr>
-        <w:t xml:space="preserve">Can </w:t>
-      </w:r>
-      <w:proofErr w:type="gramStart"/>
+        <w:t>Can</w:t>
+      </w:r>
       <w:r>
         <w:rPr>
           <w:rFonts w:ascii="Times New Roman" w:hAnsi="Times New Roman" w:cs="Times New Roman"/>
@@ -3768,9 +3699,8 @@
           <w:sz w:val="32"/>
           <w:szCs w:val="32"/>
         </w:rPr>
-        <w:t>previous</w:t>
-      </w:r>
-      <w:proofErr w:type="gramEnd"/>
+        <w:t xml:space="preserve"> and employee’s</w:t>
+      </w:r>
       <w:r>
         <w:rPr>
           <w:rFonts w:ascii="Times New Roman" w:hAnsi="Times New Roman" w:cs="Times New Roman"/>
@@ -3778,7 +3708,7 @@
           <w:sz w:val="32"/>
           <w:szCs w:val="32"/>
         </w:rPr>
-        <w:t xml:space="preserve"> level of education have an impact on </w:t>
+        <w:t xml:space="preserve"> previous level of education have an impact on </w:t>
       </w:r>
       <w:r>
         <w:rPr>
@@ -3788,6 +3718,15 @@
           <w:szCs w:val="32"/>
         </w:rPr>
         <w:t>succession</w:t>
+      </w:r>
+      <w:r>
+        <w:rPr>
+          <w:rFonts w:ascii="Times New Roman" w:hAnsi="Times New Roman" w:cs="Times New Roman"/>
+          <w:color w:val="FF0000"/>
+          <w:sz w:val="32"/>
+          <w:szCs w:val="32"/>
+        </w:rPr>
+        <w:t xml:space="preserve"> planning?</w:t>
       </w:r>
     </w:p>
     <w:p>
@@ -4128,7 +4067,271 @@
           <w:sz w:val="24"/>
           <w:szCs w:val="24"/>
         </w:rPr>
-        <w:t>In respect of the scheduled interviews, participants have been asked to participate, and have been given the option to withdraw their consent or have their data excluded at any stage of the process up to the final submission date.  Interviews have been transcribed and included in the appendix for the purpose of the research.  If participants have questions at the end of the interview process, or in the time up to the submission date, the author will undertake to resolve these queries as quickly and sensitively as possible.</w:t>
+        <w:t xml:space="preserve">In respect of the scheduled interviews, participants have been asked to </w:t>
+      </w:r>
+      <w:r>
+        <w:rPr>
+          <w:rFonts w:ascii="Times New Roman" w:hAnsi="Times New Roman" w:cs="Times New Roman"/>
+          <w:sz w:val="24"/>
+          <w:szCs w:val="24"/>
+        </w:rPr>
+        <w:t>take part</w:t>
+      </w:r>
+      <w:r>
+        <w:rPr>
+          <w:rFonts w:ascii="Times New Roman" w:hAnsi="Times New Roman" w:cs="Times New Roman"/>
+          <w:sz w:val="24"/>
+          <w:szCs w:val="24"/>
+        </w:rPr>
+        <w:t xml:space="preserve">, and have been given the option to withdraw their consent or have their data excluded at any stage of the process up to the final submission date. </w:t>
+      </w:r>
+      <w:r>
+        <w:rPr>
+          <w:rFonts w:ascii="Times New Roman" w:hAnsi="Times New Roman" w:cs="Times New Roman"/>
+          <w:sz w:val="24"/>
+          <w:szCs w:val="24"/>
+        </w:rPr>
+        <w:t xml:space="preserve"> All interview participants </w:t>
+      </w:r>
+      <w:r>
+        <w:rPr>
+          <w:rFonts w:ascii="Times New Roman" w:hAnsi="Times New Roman" w:cs="Times New Roman"/>
+          <w:sz w:val="24"/>
+          <w:szCs w:val="24"/>
+        </w:rPr>
+        <w:t xml:space="preserve">are over 18 years of age and have not disclosed any medical </w:t>
+      </w:r>
+      <w:r>
+        <w:rPr>
+          <w:rFonts w:ascii="Times New Roman" w:hAnsi="Times New Roman" w:cs="Times New Roman"/>
+          <w:sz w:val="24"/>
+          <w:szCs w:val="24"/>
+        </w:rPr>
+        <w:t xml:space="preserve">condition </w:t>
+      </w:r>
+      <w:r>
+        <w:rPr>
+          <w:rFonts w:ascii="Times New Roman" w:hAnsi="Times New Roman" w:cs="Times New Roman"/>
+          <w:sz w:val="24"/>
+          <w:szCs w:val="24"/>
+        </w:rPr>
+        <w:t xml:space="preserve">or </w:t>
+      </w:r>
+      <w:r>
+        <w:rPr>
+          <w:rFonts w:ascii="Times New Roman" w:hAnsi="Times New Roman" w:cs="Times New Roman"/>
+          <w:sz w:val="24"/>
+          <w:szCs w:val="24"/>
+        </w:rPr>
+        <w:t xml:space="preserve">any </w:t>
+      </w:r>
+      <w:r>
+        <w:rPr>
+          <w:rFonts w:ascii="Times New Roman" w:hAnsi="Times New Roman" w:cs="Times New Roman"/>
+          <w:sz w:val="24"/>
+          <w:szCs w:val="24"/>
+        </w:rPr>
+        <w:t xml:space="preserve">other prohibition that will limit their </w:t>
+      </w:r>
+      <w:r>
+        <w:rPr>
+          <w:rFonts w:ascii="Times New Roman" w:hAnsi="Times New Roman" w:cs="Times New Roman"/>
+          <w:sz w:val="24"/>
+          <w:szCs w:val="24"/>
+        </w:rPr>
+        <w:t>ability</w:t>
+      </w:r>
+      <w:r>
+        <w:rPr>
+          <w:rFonts w:ascii="Times New Roman" w:hAnsi="Times New Roman" w:cs="Times New Roman"/>
+          <w:sz w:val="24"/>
+          <w:szCs w:val="24"/>
+        </w:rPr>
+        <w:t xml:space="preserve"> to take part in the interview process. </w:t>
+      </w:r>
+      <w:r>
+        <w:rPr>
+          <w:rFonts w:ascii="Times New Roman" w:hAnsi="Times New Roman" w:cs="Times New Roman"/>
+          <w:sz w:val="24"/>
+          <w:szCs w:val="24"/>
+        </w:rPr>
+        <w:t xml:space="preserve"> No incentives have been given to any participant in order to gain their support in the research process.</w:t>
+      </w:r>
+      <w:r>
+        <w:rPr>
+          <w:rFonts w:ascii="Times New Roman" w:hAnsi="Times New Roman" w:cs="Times New Roman"/>
+          <w:sz w:val="24"/>
+          <w:szCs w:val="24"/>
+        </w:rPr>
+        <w:t xml:space="preserve"> </w:t>
+      </w:r>
+      <w:r>
+        <w:rPr>
+          <w:rFonts w:ascii="Times New Roman" w:hAnsi="Times New Roman" w:cs="Times New Roman"/>
+          <w:sz w:val="24"/>
+          <w:szCs w:val="24"/>
+        </w:rPr>
+        <w:t xml:space="preserve"> As an added measure, all</w:t>
+      </w:r>
+      <w:r>
+        <w:rPr>
+          <w:rFonts w:ascii="Times New Roman" w:hAnsi="Times New Roman" w:cs="Times New Roman"/>
+          <w:sz w:val="24"/>
+          <w:szCs w:val="24"/>
+        </w:rPr>
+        <w:t xml:space="preserve"> </w:t>
+      </w:r>
+      <w:r>
+        <w:rPr>
+          <w:rFonts w:ascii="Times New Roman" w:hAnsi="Times New Roman" w:cs="Times New Roman"/>
+          <w:sz w:val="24"/>
+          <w:szCs w:val="24"/>
+        </w:rPr>
+        <w:t>i</w:t>
+      </w:r>
+      <w:r>
+        <w:rPr>
+          <w:rFonts w:ascii="Times New Roman" w:hAnsi="Times New Roman" w:cs="Times New Roman"/>
+          <w:sz w:val="24"/>
+          <w:szCs w:val="24"/>
+        </w:rPr>
+        <w:t xml:space="preserve">nterviews </w:t>
+      </w:r>
+      <w:r>
+        <w:rPr>
+          <w:rFonts w:ascii="Times New Roman" w:hAnsi="Times New Roman" w:cs="Times New Roman"/>
+          <w:sz w:val="24"/>
+          <w:szCs w:val="24"/>
+        </w:rPr>
+        <w:t>have been</w:t>
+      </w:r>
+      <w:r>
+        <w:rPr>
+          <w:rFonts w:ascii="Times New Roman" w:hAnsi="Times New Roman" w:cs="Times New Roman"/>
+          <w:sz w:val="24"/>
+          <w:szCs w:val="24"/>
+        </w:rPr>
+        <w:t xml:space="preserve"> transcribed </w:t>
+      </w:r>
+      <w:r>
+        <w:rPr>
+          <w:rFonts w:ascii="Times New Roman" w:hAnsi="Times New Roman" w:cs="Times New Roman"/>
+          <w:sz w:val="24"/>
+          <w:szCs w:val="24"/>
+        </w:rPr>
+        <w:t xml:space="preserve">for completeness </w:t>
+      </w:r>
+      <w:r>
+        <w:rPr>
+          <w:rFonts w:ascii="Times New Roman" w:hAnsi="Times New Roman" w:cs="Times New Roman"/>
+          <w:sz w:val="24"/>
+          <w:szCs w:val="24"/>
+        </w:rPr>
+        <w:t xml:space="preserve">and included in the appendix </w:t>
+      </w:r>
+      <w:r>
+        <w:rPr>
+          <w:rFonts w:ascii="Times New Roman" w:hAnsi="Times New Roman" w:cs="Times New Roman"/>
+          <w:sz w:val="24"/>
+          <w:szCs w:val="24"/>
+        </w:rPr>
+        <w:t>of this document</w:t>
+      </w:r>
+      <w:r>
+        <w:rPr>
+          <w:rFonts w:ascii="Times New Roman" w:hAnsi="Times New Roman" w:cs="Times New Roman"/>
+          <w:sz w:val="24"/>
+          <w:szCs w:val="24"/>
+        </w:rPr>
+        <w:t xml:space="preserve">.  </w:t>
+      </w:r>
+      <w:r>
+        <w:rPr>
+          <w:rFonts w:ascii="Times New Roman" w:hAnsi="Times New Roman" w:cs="Times New Roman"/>
+          <w:sz w:val="24"/>
+          <w:szCs w:val="24"/>
+        </w:rPr>
+        <w:t xml:space="preserve">In the event that </w:t>
+      </w:r>
+      <w:r>
+        <w:rPr>
+          <w:rFonts w:ascii="Times New Roman" w:hAnsi="Times New Roman" w:cs="Times New Roman"/>
+          <w:sz w:val="24"/>
+          <w:szCs w:val="24"/>
+        </w:rPr>
+        <w:t>any</w:t>
+      </w:r>
+      <w:r>
+        <w:rPr>
+          <w:rFonts w:ascii="Times New Roman" w:hAnsi="Times New Roman" w:cs="Times New Roman"/>
+          <w:sz w:val="24"/>
+          <w:szCs w:val="24"/>
+        </w:rPr>
+        <w:t xml:space="preserve"> participant</w:t>
+      </w:r>
+      <w:r>
+        <w:rPr>
+          <w:rFonts w:ascii="Times New Roman" w:hAnsi="Times New Roman" w:cs="Times New Roman"/>
+          <w:sz w:val="24"/>
+          <w:szCs w:val="24"/>
+        </w:rPr>
+        <w:t>s as any</w:t>
+      </w:r>
+      <w:r>
+        <w:rPr>
+          <w:rFonts w:ascii="Times New Roman" w:hAnsi="Times New Roman" w:cs="Times New Roman"/>
+          <w:sz w:val="24"/>
+          <w:szCs w:val="24"/>
+        </w:rPr>
+        <w:t xml:space="preserve"> questions at the end of the interview process, or in the time up to the submission date, the author </w:t>
+      </w:r>
+      <w:r>
+        <w:rPr>
+          <w:rFonts w:ascii="Times New Roman" w:hAnsi="Times New Roman" w:cs="Times New Roman"/>
+          <w:sz w:val="24"/>
+          <w:szCs w:val="24"/>
+        </w:rPr>
+        <w:t xml:space="preserve">has outlined a communication process that </w:t>
+      </w:r>
+      <w:r>
+        <w:rPr>
+          <w:rFonts w:ascii="Times New Roman" w:hAnsi="Times New Roman" w:cs="Times New Roman"/>
+          <w:sz w:val="24"/>
+          <w:szCs w:val="24"/>
+        </w:rPr>
+        <w:t xml:space="preserve">will </w:t>
+      </w:r>
+      <w:r>
+        <w:rPr>
+          <w:rFonts w:ascii="Times New Roman" w:hAnsi="Times New Roman" w:cs="Times New Roman"/>
+          <w:sz w:val="24"/>
+          <w:szCs w:val="24"/>
+        </w:rPr>
+        <w:t xml:space="preserve">allow for speedy </w:t>
+      </w:r>
+      <w:r>
+        <w:rPr>
+          <w:rFonts w:ascii="Times New Roman" w:hAnsi="Times New Roman" w:cs="Times New Roman"/>
+          <w:sz w:val="24"/>
+          <w:szCs w:val="24"/>
+        </w:rPr>
+        <w:t>reso</w:t>
+      </w:r>
+      <w:r>
+        <w:rPr>
+          <w:rFonts w:ascii="Times New Roman" w:hAnsi="Times New Roman" w:cs="Times New Roman"/>
+          <w:sz w:val="24"/>
+          <w:szCs w:val="24"/>
+        </w:rPr>
+        <w:t>lution to</w:t>
+      </w:r>
+      <w:r>
+        <w:rPr>
+          <w:rFonts w:ascii="Times New Roman" w:hAnsi="Times New Roman" w:cs="Times New Roman"/>
+          <w:sz w:val="24"/>
+          <w:szCs w:val="24"/>
+        </w:rPr>
+        <w:t xml:space="preserve"> these queries as quickly and sensitively as possible.</w:t>
       </w:r>
     </w:p>
     <w:p>
@@ -4158,18 +4361,56 @@
           <w:sz w:val="24"/>
           <w:szCs w:val="24"/>
         </w:rPr>
-        <w:t xml:space="preserve">In respect of secondary data, due data protection and sensitivity issues the author decided to use dataset obtained from the Open University This dataset was selected as it closely mimicked an extract of the LMS system used within the Company.  The addition of a tenure column will </w:t>
-      </w:r>
-      <w:proofErr w:type="gramStart"/>
-      <w:r>
-        <w:rPr>
-          <w:rFonts w:ascii="Times New Roman" w:hAnsi="Times New Roman" w:cs="Times New Roman"/>
-          <w:sz w:val="24"/>
-          <w:szCs w:val="24"/>
-        </w:rPr>
-        <w:t>provide</w:t>
-      </w:r>
-      <w:proofErr w:type="gramEnd"/>
+        <w:t>In respect of secondary data, due data protection and sensitivity issues the author decided to use dataset obtained from the Open University</w:t>
+      </w:r>
+      <w:r>
+        <w:rPr>
+          <w:rFonts w:ascii="Times New Roman" w:hAnsi="Times New Roman" w:cs="Times New Roman"/>
+          <w:sz w:val="24"/>
+          <w:szCs w:val="24"/>
+        </w:rPr>
+        <w:t xml:space="preserve"> (OULAD)</w:t>
+      </w:r>
+      <w:r>
+        <w:rPr>
+          <w:rFonts w:ascii="Times New Roman" w:hAnsi="Times New Roman" w:cs="Times New Roman"/>
+          <w:sz w:val="24"/>
+          <w:szCs w:val="24"/>
+        </w:rPr>
+        <w:t xml:space="preserve">. </w:t>
+      </w:r>
+      <w:r>
+        <w:rPr>
+          <w:rFonts w:ascii="Times New Roman" w:hAnsi="Times New Roman" w:cs="Times New Roman"/>
+          <w:sz w:val="24"/>
+          <w:szCs w:val="24"/>
+        </w:rPr>
+        <w:t xml:space="preserve"> This dataset was selected as it closely mimicked an extract of the LMS system used within the </w:t>
+      </w:r>
+      <w:r>
+        <w:rPr>
+          <w:rFonts w:ascii="Times New Roman" w:hAnsi="Times New Roman" w:cs="Times New Roman"/>
+          <w:sz w:val="24"/>
+          <w:szCs w:val="24"/>
+        </w:rPr>
+        <w:t xml:space="preserve">selected </w:t>
+      </w:r>
+      <w:r>
+        <w:rPr>
+          <w:rFonts w:ascii="Times New Roman" w:hAnsi="Times New Roman" w:cs="Times New Roman"/>
+          <w:sz w:val="24"/>
+          <w:szCs w:val="24"/>
+        </w:rPr>
+        <w:t xml:space="preserve">Company.  </w:t>
+      </w:r>
+      <w:r>
+        <w:rPr>
+          <w:rFonts w:ascii="Times New Roman" w:hAnsi="Times New Roman" w:cs="Times New Roman"/>
+          <w:sz w:val="24"/>
+          <w:szCs w:val="24"/>
+        </w:rPr>
+        <w:t>The OULAD</w:t>
+      </w:r>
       <w:r>
         <w:rPr>
           <w:rFonts w:ascii="Times New Roman" w:hAnsi="Times New Roman" w:cs="Times New Roman"/>
@@ -4178,35 +4419,181 @@
         </w:rPr>
         <w:t xml:space="preserve"> </w:t>
       </w:r>
-    </w:p>
-    <w:p>
-      <w:pPr>
-        <w:ind w:left="360"/>
-        <w:jc w:val="both"/>
-        <w:rPr>
-          <w:rFonts w:ascii="Times New Roman" w:hAnsi="Times New Roman" w:cs="Times New Roman"/>
-          <w:sz w:val="24"/>
-          <w:szCs w:val="24"/>
-        </w:rPr>
-      </w:pPr>
-    </w:p>
-    <w:p>
-      <w:pPr>
-        <w:ind w:left="360"/>
-        <w:jc w:val="both"/>
-        <w:rPr>
-          <w:rFonts w:ascii="Times New Roman" w:hAnsi="Times New Roman" w:cs="Times New Roman"/>
-          <w:sz w:val="24"/>
-          <w:szCs w:val="24"/>
-        </w:rPr>
-      </w:pPr>
-      <w:r>
-        <w:rPr>
-          <w:rFonts w:ascii="Times New Roman" w:hAnsi="Times New Roman" w:cs="Times New Roman"/>
-          <w:sz w:val="24"/>
-          <w:szCs w:val="24"/>
-        </w:rPr>
-        <w:t>The author is also conscious of the General Data Protection Regulation’s (GDPR) and will put the necessary steps in place to ensure compliance at all stages of the research.</w:t>
+      <w:r>
+        <w:rPr>
+          <w:rFonts w:ascii="Times New Roman" w:hAnsi="Times New Roman" w:cs="Times New Roman"/>
+          <w:sz w:val="24"/>
+          <w:szCs w:val="24"/>
+        </w:rPr>
+        <w:t xml:space="preserve">dataset contains more the 34000 data points which have already be </w:t>
+      </w:r>
+      <w:r>
+        <w:rPr>
+          <w:rFonts w:ascii="Times New Roman" w:hAnsi="Times New Roman" w:cs="Times New Roman"/>
+          <w:sz w:val="24"/>
+          <w:szCs w:val="24"/>
+        </w:rPr>
+        <w:t>anonymised</w:t>
+      </w:r>
+      <w:r>
+        <w:rPr>
+          <w:rFonts w:ascii="Times New Roman" w:hAnsi="Times New Roman" w:cs="Times New Roman"/>
+          <w:sz w:val="24"/>
+          <w:szCs w:val="24"/>
+        </w:rPr>
+        <w:t>, thus</w:t>
+      </w:r>
+      <w:r>
+        <w:rPr>
+          <w:rFonts w:ascii="Times New Roman" w:hAnsi="Times New Roman" w:cs="Times New Roman"/>
+          <w:sz w:val="24"/>
+          <w:szCs w:val="24"/>
+        </w:rPr>
+        <w:t xml:space="preserve"> limiting any potential data breach.  The General Data </w:t>
+      </w:r>
+      <w:r>
+        <w:rPr>
+          <w:rFonts w:ascii="Times New Roman" w:hAnsi="Times New Roman" w:cs="Times New Roman"/>
+          <w:sz w:val="24"/>
+          <w:szCs w:val="24"/>
+        </w:rPr>
+        <w:t>Protection</w:t>
+      </w:r>
+      <w:r>
+        <w:rPr>
+          <w:rFonts w:ascii="Times New Roman" w:hAnsi="Times New Roman" w:cs="Times New Roman"/>
+          <w:sz w:val="24"/>
+          <w:szCs w:val="24"/>
+        </w:rPr>
+        <w:t xml:space="preserve"> Regulations (GDPR) outline</w:t>
+      </w:r>
+      <w:r>
+        <w:rPr>
+          <w:rFonts w:ascii="Times New Roman" w:hAnsi="Times New Roman" w:cs="Times New Roman"/>
+          <w:sz w:val="24"/>
+          <w:szCs w:val="24"/>
+        </w:rPr>
+        <w:t>s</w:t>
+      </w:r>
+      <w:r>
+        <w:rPr>
+          <w:rFonts w:ascii="Times New Roman" w:hAnsi="Times New Roman" w:cs="Times New Roman"/>
+          <w:sz w:val="24"/>
+          <w:szCs w:val="24"/>
+        </w:rPr>
+        <w:t xml:space="preserve"> </w:t>
+      </w:r>
+      <w:r>
+        <w:rPr>
+          <w:rFonts w:ascii="Times New Roman" w:hAnsi="Times New Roman" w:cs="Times New Roman"/>
+          <w:sz w:val="24"/>
+          <w:szCs w:val="24"/>
+        </w:rPr>
+        <w:t>companies’</w:t>
+      </w:r>
+      <w:r>
+        <w:rPr>
+          <w:rFonts w:ascii="Times New Roman" w:hAnsi="Times New Roman" w:cs="Times New Roman"/>
+          <w:sz w:val="24"/>
+          <w:szCs w:val="24"/>
+        </w:rPr>
+        <w:t xml:space="preserve"> requirements to </w:t>
+      </w:r>
+      <w:r>
+        <w:rPr>
+          <w:rFonts w:ascii="Times New Roman" w:hAnsi="Times New Roman" w:cs="Times New Roman"/>
+          <w:sz w:val="24"/>
+          <w:szCs w:val="24"/>
+        </w:rPr>
+        <w:t xml:space="preserve">protect the private data of individuals.  It also </w:t>
+      </w:r>
+      <w:r>
+        <w:rPr>
+          <w:rFonts w:ascii="Times New Roman" w:hAnsi="Times New Roman" w:cs="Times New Roman"/>
+          <w:sz w:val="24"/>
+          <w:szCs w:val="24"/>
+        </w:rPr>
+        <w:t>enshrines</w:t>
+      </w:r>
+      <w:r>
+        <w:rPr>
+          <w:rFonts w:ascii="Times New Roman" w:hAnsi="Times New Roman" w:cs="Times New Roman"/>
+          <w:sz w:val="24"/>
+          <w:szCs w:val="24"/>
+        </w:rPr>
+        <w:t xml:space="preserve"> the concept of privacy by design -where</w:t>
+      </w:r>
+      <w:r>
+        <w:rPr>
+          <w:rFonts w:ascii="Times New Roman" w:hAnsi="Times New Roman" w:cs="Times New Roman"/>
+          <w:sz w:val="24"/>
+          <w:szCs w:val="24"/>
+        </w:rPr>
+        <w:t xml:space="preserve"> anyone working </w:t>
+      </w:r>
+      <w:r>
+        <w:rPr>
+          <w:rFonts w:ascii="Times New Roman" w:hAnsi="Times New Roman" w:cs="Times New Roman"/>
+          <w:sz w:val="24"/>
+          <w:szCs w:val="24"/>
+        </w:rPr>
+        <w:t>with,</w:t>
+      </w:r>
+      <w:r>
+        <w:rPr>
+          <w:rFonts w:ascii="Times New Roman" w:hAnsi="Times New Roman" w:cs="Times New Roman"/>
+          <w:sz w:val="24"/>
+          <w:szCs w:val="24"/>
+        </w:rPr>
+        <w:t xml:space="preserve"> or handling data needs to </w:t>
+      </w:r>
+      <w:r>
+        <w:rPr>
+          <w:rFonts w:ascii="Times New Roman" w:hAnsi="Times New Roman" w:cs="Times New Roman"/>
+          <w:sz w:val="24"/>
+          <w:szCs w:val="24"/>
+        </w:rPr>
+        <w:t>have sufficient security measures in place to secure the data from</w:t>
+      </w:r>
+      <w:r>
+        <w:rPr>
+          <w:rFonts w:ascii="Times New Roman" w:hAnsi="Times New Roman" w:cs="Times New Roman"/>
+          <w:sz w:val="24"/>
+          <w:szCs w:val="24"/>
+        </w:rPr>
+        <w:t xml:space="preserve"> any potential risks.  The decision to use a widely available dataset instead of actual employee data a </w:t>
+      </w:r>
+      <w:r>
+        <w:rPr>
+          <w:rFonts w:ascii="Times New Roman" w:hAnsi="Times New Roman" w:cs="Times New Roman"/>
+          <w:sz w:val="24"/>
+          <w:szCs w:val="24"/>
+        </w:rPr>
+        <w:t xml:space="preserve">key reason that OULAD was selected for analysis. </w:t>
+      </w:r>
+      <w:r>
+        <w:rPr>
+          <w:rFonts w:ascii="Times New Roman" w:hAnsi="Times New Roman" w:cs="Times New Roman"/>
+          <w:sz w:val="24"/>
+          <w:szCs w:val="24"/>
+        </w:rPr>
+        <w:t xml:space="preserve"> As such, the author has attempted to minimise any potential risks to the compan</w:t>
+      </w:r>
+      <w:r>
+        <w:rPr>
+          <w:rFonts w:ascii="Times New Roman" w:hAnsi="Times New Roman" w:cs="Times New Roman"/>
+          <w:sz w:val="24"/>
+          <w:szCs w:val="24"/>
+        </w:rPr>
+        <w:t>y</w:t>
+      </w:r>
+      <w:r>
+        <w:rPr>
+          <w:rFonts w:ascii="Times New Roman" w:hAnsi="Times New Roman" w:cs="Times New Roman"/>
+          <w:sz w:val="24"/>
+          <w:szCs w:val="24"/>
+        </w:rPr>
+        <w:t>’s data, whilst also maintaining compliance with the companies own internal GDR Procedures.</w:t>
       </w:r>
     </w:p>
     <w:p>
@@ -4230,6 +4617,7 @@
         <w:jc w:val="both"/>
       </w:pPr>
       <w:r>
+        <w:lastRenderedPageBreak/>
         <w:t>Chapter 3: Literature Review</w:t>
       </w:r>
     </w:p>
@@ -4293,32 +4681,14 @@
           <w:iCs/>
           <w:color w:val="auto"/>
         </w:rPr>
-        <w:t xml:space="preserve">The analysis of employee and workforce data to reveal insights and provide recommendations to improve business </w:t>
-      </w:r>
-      <w:proofErr w:type="gramStart"/>
-      <w:r>
-        <w:rPr>
-          <w:rFonts w:ascii="Times New Roman" w:hAnsi="Times New Roman" w:cs="Times New Roman"/>
-          <w:i/>
-          <w:iCs/>
-          <w:color w:val="auto"/>
-        </w:rPr>
-        <w:t>outcomes</w:t>
-      </w:r>
-      <w:r>
-        <w:rPr>
-          <w:rFonts w:ascii="Times New Roman" w:hAnsi="Times New Roman" w:cs="Times New Roman"/>
-          <w:color w:val="auto"/>
-        </w:rPr>
-        <w:t>’</w:t>
-      </w:r>
-      <w:proofErr w:type="gramEnd"/>
-      <w:r>
-        <w:rPr>
-          <w:rFonts w:ascii="Times New Roman" w:hAnsi="Times New Roman" w:cs="Times New Roman"/>
-          <w:color w:val="auto"/>
-        </w:rPr>
-        <w:t>.  Numerous authors outline the importance of using data analytics to empower business decisions within the Human Resources Function (Ferrar et al. 2021, Mattox et all 2020, Rasmussen and Ulrich 2015).  Rasmussen and Ulrich (2015) however point out the need to ask the ‘</w:t>
+        <w:t>The analysis of employee and workforce data to reveal insights and provide recommendations to improve business outcomes</w:t>
+      </w:r>
+      <w:r>
+        <w:rPr>
+          <w:rFonts w:ascii="Times New Roman" w:hAnsi="Times New Roman" w:cs="Times New Roman"/>
+          <w:color w:val="auto"/>
+        </w:rPr>
+        <w:t>’.  Numerous authors outline the importance of using data analytics to empower business decisions within the Human Resources Function (Ferrar et al. 2021, Mattox et all 2020, Rasmussen and Ulrich 2015).  Rasmussen and Ulrich (2015) however point out the need to ask the ‘</w:t>
       </w:r>
       <w:r>
         <w:rPr>
@@ -4365,23 +4735,7 @@
           <w:rFonts w:ascii="Times New Roman" w:hAnsi="Times New Roman" w:cs="Times New Roman"/>
           <w:color w:val="auto"/>
         </w:rPr>
-        <w:t xml:space="preserve">Learning analytics on the other hand, focuses on the effectiveness of a learner’s experience and is routed in basic training evaluation models such as the Four Levels of Evaluation model developed by Don Kirkpatrick (Mattox et al 2020).  Specifically in this research paper, the author will focus on training provided solely within a corporate structure.  Using a Learning Management Systems (LMS) has provided an effective way of gathering, </w:t>
-      </w:r>
-      <w:proofErr w:type="gramStart"/>
-      <w:r>
-        <w:rPr>
-          <w:rFonts w:ascii="Times New Roman" w:hAnsi="Times New Roman" w:cs="Times New Roman"/>
-          <w:color w:val="auto"/>
-        </w:rPr>
-        <w:t>analysing</w:t>
-      </w:r>
-      <w:proofErr w:type="gramEnd"/>
-      <w:r>
-        <w:rPr>
-          <w:rFonts w:ascii="Times New Roman" w:hAnsi="Times New Roman" w:cs="Times New Roman"/>
-          <w:color w:val="auto"/>
-        </w:rPr>
-        <w:t xml:space="preserve"> and reporting on learning related data (Sin and Muthu, 2015, Arka et al 2022, Mattox et al 2020).  LMS’s such as Moodle have long been used in academic circles and have provided rich data sources in understanding how students learn and interact with systems (Sin and Muthu, 2015, Arka et al 2022). </w:t>
+        <w:t xml:space="preserve">Learning analytics on the other hand, focuses on the effectiveness of a learner’s experience and is routed in basic training evaluation models such as the Four Levels of Evaluation model developed by Don Kirkpatrick (Mattox et al 2020).  Specifically in this research paper, the author will focus on training provided solely within a corporate structure.  Using a Learning Management Systems (LMS) has provided an effective way of gathering, analysing and reporting on learning related data (Sin and Muthu, 2015, Arka et al 2022, Mattox et al 2020).  LMS’s such as Moodle have long been used in academic circles and have provided rich data sources in understanding how students learn and interact with systems (Sin and Muthu, 2015, Arka et al 2022). </w:t>
       </w:r>
     </w:p>
     <w:p>
@@ -8282,23 +8636,7 @@
           <w:rFonts w:ascii="Times New Roman" w:hAnsi="Times New Roman" w:cs="Times New Roman"/>
           <w:color w:val="auto"/>
         </w:rPr>
-        <w:t xml:space="preserve"> (2022) applied causal discovery to time series data sharing </w:t>
-      </w:r>
-      <w:proofErr w:type="gramStart"/>
-      <w:r>
-        <w:rPr>
-          <w:rFonts w:ascii="Times New Roman" w:hAnsi="Times New Roman" w:cs="Times New Roman"/>
-          <w:color w:val="auto"/>
-        </w:rPr>
-        <w:t>a number of</w:t>
-      </w:r>
-      <w:proofErr w:type="gramEnd"/>
-      <w:r>
-        <w:rPr>
-          <w:rFonts w:ascii="Times New Roman" w:hAnsi="Times New Roman" w:cs="Times New Roman"/>
-          <w:color w:val="auto"/>
-        </w:rPr>
-        <w:t xml:space="preserve"> different approaches to this type of analysis.  They outlined a number of issues applying theory to practice and warn that causal discovery and time series is still an active area for research </w:t>
+        <w:t xml:space="preserve"> (2022) applied causal discovery to time series data sharing a number of different approaches to this type of analysis.  They outlined a number of issues applying theory to practice and warn that causal discovery and time series is still an active area for research </w:t>
       </w:r>
       <w:r>
         <w:rPr>
@@ -8910,333 +9248,299 @@
         <w:t>Chapter 4: Methodology</w:t>
       </w:r>
     </w:p>
-    <w:p/>
     <w:p>
       <w:pPr>
         <w:ind w:left="426"/>
-        <w:jc w:val="both"/>
-        <w:rPr>
-          <w:rFonts w:ascii="Times New Roman" w:hAnsi="Times New Roman" w:cs="Times New Roman"/>
-          <w:sz w:val="24"/>
-          <w:szCs w:val="24"/>
-        </w:rPr>
-      </w:pPr>
-      <w:r>
-        <w:rPr>
-          <w:rFonts w:ascii="Times New Roman" w:hAnsi="Times New Roman" w:cs="Times New Roman"/>
-          <w:sz w:val="24"/>
-          <w:szCs w:val="24"/>
-        </w:rPr>
-        <w:t>Sampling Strategy</w:t>
-      </w:r>
+      </w:pPr>
     </w:p>
     <w:p>
       <w:pPr>
         <w:ind w:left="426"/>
-        <w:jc w:val="both"/>
-        <w:rPr>
-          <w:rFonts w:ascii="Times New Roman" w:hAnsi="Times New Roman" w:cs="Times New Roman"/>
-          <w:sz w:val="24"/>
-          <w:szCs w:val="24"/>
-        </w:rPr>
-      </w:pPr>
-      <w:r>
-        <w:rPr>
-          <w:rFonts w:ascii="Times New Roman" w:hAnsi="Times New Roman" w:cs="Times New Roman"/>
-          <w:sz w:val="24"/>
-          <w:szCs w:val="24"/>
-        </w:rPr>
-        <w:t xml:space="preserve">Considering the </w:t>
-      </w:r>
-      <w:r>
-        <w:rPr>
-          <w:rFonts w:ascii="Times New Roman" w:hAnsi="Times New Roman" w:cs="Times New Roman"/>
-          <w:sz w:val="24"/>
-          <w:szCs w:val="24"/>
-        </w:rPr>
-        <w:t>two data input</w:t>
-      </w:r>
-      <w:r>
-        <w:rPr>
-          <w:rFonts w:ascii="Times New Roman" w:hAnsi="Times New Roman" w:cs="Times New Roman"/>
-          <w:sz w:val="24"/>
-          <w:szCs w:val="24"/>
-        </w:rPr>
-        <w:t xml:space="preserve"> streams</w:t>
-      </w:r>
-      <w:r>
-        <w:rPr>
-          <w:rFonts w:ascii="Times New Roman" w:hAnsi="Times New Roman" w:cs="Times New Roman"/>
-          <w:sz w:val="24"/>
-          <w:szCs w:val="24"/>
-        </w:rPr>
-        <w:t xml:space="preserve">, the author determined that a different strategy will be needed for primary and secondary data collection.  For primary data, namely in-depth unstructured interviews as outlined above, a non-probability sampling method </w:t>
-      </w:r>
-      <w:r>
-        <w:rPr>
-          <w:rFonts w:ascii="Times New Roman" w:hAnsi="Times New Roman" w:cs="Times New Roman"/>
-          <w:sz w:val="24"/>
-          <w:szCs w:val="24"/>
-        </w:rPr>
-        <w:t xml:space="preserve">was </w:t>
-      </w:r>
-      <w:r>
-        <w:rPr>
-          <w:rFonts w:ascii="Times New Roman" w:hAnsi="Times New Roman" w:cs="Times New Roman"/>
-          <w:sz w:val="24"/>
-          <w:szCs w:val="24"/>
-        </w:rPr>
-        <w:t xml:space="preserve">applied.  </w:t>
-      </w:r>
-      <w:r>
-        <w:rPr>
-          <w:rFonts w:ascii="Times New Roman" w:hAnsi="Times New Roman" w:cs="Times New Roman"/>
-          <w:sz w:val="24"/>
-          <w:szCs w:val="24"/>
-        </w:rPr>
+        <w:rPr>
+          <w:b/>
+          <w:bCs/>
+        </w:rPr>
+      </w:pPr>
+      <w:r>
+        <w:rPr>
+          <w:b/>
+          <w:bCs/>
+          <w:color w:val="FF0000"/>
+          <w:sz w:val="32"/>
+          <w:szCs w:val="32"/>
+        </w:rPr>
+        <w:t>Th</w:t>
+      </w:r>
+      <w:r>
+        <w:rPr>
+          <w:b/>
+          <w:bCs/>
+          <w:color w:val="FF0000"/>
+          <w:sz w:val="32"/>
+          <w:szCs w:val="32"/>
+        </w:rPr>
+        <w:t xml:space="preserve">e purpose of this chapter is to outline the </w:t>
+      </w:r>
+      <w:r>
+        <w:rPr>
+          <w:b/>
+          <w:bCs/>
+          <w:color w:val="FF0000"/>
+          <w:sz w:val="32"/>
+          <w:szCs w:val="32"/>
+        </w:rPr>
+        <w:t xml:space="preserve">process and </w:t>
+      </w:r>
+      <w:r>
+        <w:rPr>
+          <w:b/>
+          <w:bCs/>
+          <w:color w:val="FF0000"/>
+          <w:sz w:val="32"/>
+          <w:szCs w:val="32"/>
+        </w:rPr>
+        <w:t>models used to complete the analysis.</w:t>
+      </w:r>
+      <w:r>
+        <w:rPr>
+          <w:b/>
+          <w:bCs/>
+        </w:rPr>
+        <w:t xml:space="preserve"> </w:t>
+      </w:r>
+    </w:p>
+    <w:p>
+      <w:pPr>
+        <w:ind w:left="426"/>
+      </w:pPr>
+      <w:r>
+        <w:drawing>
+          <wp:inline distT="0" distB="0" distL="0" distR="0" wp14:anchorId="68D0DC13" wp14:editId="465CE6C1">
+            <wp:extent cx="5752465" cy="4187825"/>
+            <wp:effectExtent l="0" t="0" r="635" b="3175"/>
+            <wp:docPr id="701988111" name="Picture 2"/>
+            <wp:cNvGraphicFramePr>
+              <a:graphicFrameLocks xmlns:a="http://schemas.openxmlformats.org/drawingml/2006/main" noChangeAspect="1"/>
+            </wp:cNvGraphicFramePr>
+            <a:graphic xmlns:a="http://schemas.openxmlformats.org/drawingml/2006/main">
+              <a:graphicData uri="http://schemas.openxmlformats.org/drawingml/2006/picture">
+                <pic:pic xmlns:pic="http://schemas.openxmlformats.org/drawingml/2006/picture">
+                  <pic:nvPicPr>
+                    <pic:cNvPr id="0" name="Picture 2"/>
+                    <pic:cNvPicPr>
+                      <a:picLocks noChangeAspect="1" noChangeArrowheads="1"/>
+                    </pic:cNvPicPr>
+                  </pic:nvPicPr>
+                  <pic:blipFill>
+                    <a:blip r:embed="rId10">
+                      <a:extLst>
+                        <a:ext uri="{28A0092B-C50C-407E-A947-70E740481C1C}">
+                          <a14:useLocalDpi xmlns:a14="http://schemas.microsoft.com/office/drawing/2010/main" val="0"/>
+                        </a:ext>
+                      </a:extLst>
+                    </a:blip>
+                    <a:srcRect/>
+                    <a:stretch>
+                      <a:fillRect/>
+                    </a:stretch>
+                  </pic:blipFill>
+                  <pic:spPr bwMode="auto">
+                    <a:xfrm>
+                      <a:off x="0" y="0"/>
+                      <a:ext cx="5752465" cy="4187825"/>
+                    </a:xfrm>
+                    <a:prstGeom prst="rect">
+                      <a:avLst/>
+                    </a:prstGeom>
+                    <a:noFill/>
+                    <a:ln>
+                      <a:noFill/>
+                    </a:ln>
+                  </pic:spPr>
+                </pic:pic>
+              </a:graphicData>
+            </a:graphic>
+          </wp:inline>
+        </w:drawing>
+      </w:r>
+    </w:p>
+    <w:p>
+      <w:pPr>
+        <w:ind w:left="426"/>
+      </w:pPr>
+      <w:r>
+        <w:t xml:space="preserve">Chapter 3 </w:t>
+      </w:r>
+      <w:r>
+        <w:t>provides a strong foundation on which the methodology for this re</w:t>
+      </w:r>
+      <w:r>
+        <w:t xml:space="preserve">search paper is based.  </w:t>
+      </w:r>
+      <w:r>
+        <w:t>The author</w:t>
+      </w:r>
+      <w:r>
+        <w:t xml:space="preserve"> reviewed the processes a number of different research papers had previously taken </w:t>
+      </w:r>
+      <w:r>
+        <w:t xml:space="preserve">when reviewing the OULAD dataset.  This provided a </w:t>
+      </w:r>
+      <w:r>
+        <w:t xml:space="preserve">launch point upon which this research could build upon.  Specifically, the author was able to identify models </w:t>
+      </w:r>
+      <w:r>
+        <w:t xml:space="preserve">already used to explore the dataset, as well as the focus of the article.  Generally, research focused on developing </w:t>
+      </w:r>
+      <w:r>
+        <w:t xml:space="preserve">models predicting student performance or engagement with the </w:t>
+      </w:r>
+      <w:r>
+        <w:t xml:space="preserve">systems within a learning environment.  This research paper however is concerned with </w:t>
+      </w:r>
+      <w:r>
+        <w:t xml:space="preserve">the work environment, where learning opportunities may be more limited or directed by </w:t>
+      </w:r>
+      <w:r>
+        <w:t>the company rather than the interest of the learner.</w:t>
+      </w:r>
+      <w:r>
+        <w:t xml:space="preserve">  As such, the author felt </w:t>
+      </w:r>
+      <w:r>
+        <w:t>an opportunity exited to use prior learning and apply it in a new area.</w:t>
+      </w:r>
+      <w:r>
+        <w:t xml:space="preserve">  </w:t>
+      </w:r>
+    </w:p>
+    <w:p>
+      <w:pPr>
+        <w:ind w:left="426"/>
+      </w:pPr>
+    </w:p>
+    <w:p>
+      <w:pPr>
+        <w:ind w:left="426"/>
+      </w:pPr>
+      <w:r>
+        <w:t>Libraries</w:t>
+      </w:r>
+      <w:r>
+        <w:t xml:space="preserve"> </w:t>
+      </w:r>
+      <w:r>
+        <w:t>Utilised</w:t>
+      </w:r>
+      <w:r>
+        <w:t xml:space="preserve"> within Python include</w:t>
+      </w:r>
+    </w:p>
+    <w:p>
+      <w:pPr>
+        <w:pStyle w:val="ListParagraph"/>
+        <w:numPr>
+          <w:ilvl w:val="0"/>
+          <w:numId w:val="40"/>
+        </w:numPr>
+      </w:pPr>
+      <w:r>
+        <w:t>SciPy</w:t>
+      </w:r>
+    </w:p>
+    <w:p>
+      <w:pPr>
+        <w:pStyle w:val="ListParagraph"/>
+        <w:numPr>
+          <w:ilvl w:val="0"/>
+          <w:numId w:val="40"/>
+        </w:numPr>
+      </w:pPr>
+      <w:r>
         <w:lastRenderedPageBreak/>
-        <w:t xml:space="preserve">In respect of </w:t>
-      </w:r>
-      <w:r>
-        <w:rPr>
-          <w:rFonts w:ascii="Times New Roman" w:hAnsi="Times New Roman" w:cs="Times New Roman"/>
-          <w:sz w:val="24"/>
-          <w:szCs w:val="24"/>
-        </w:rPr>
-        <w:t xml:space="preserve">secondary data, a probability-based sampling method </w:t>
-      </w:r>
-      <w:r>
-        <w:rPr>
-          <w:rFonts w:ascii="Times New Roman" w:hAnsi="Times New Roman" w:cs="Times New Roman"/>
-          <w:sz w:val="24"/>
-          <w:szCs w:val="24"/>
-        </w:rPr>
-        <w:t>was deemed to be the</w:t>
-      </w:r>
-      <w:r>
-        <w:rPr>
-          <w:rFonts w:ascii="Times New Roman" w:hAnsi="Times New Roman" w:cs="Times New Roman"/>
-          <w:sz w:val="24"/>
-          <w:szCs w:val="24"/>
-        </w:rPr>
-        <w:t xml:space="preserve"> most appropriate.  Both approaches are outlined in the following sections.</w:t>
+        <w:t>Stats</w:t>
       </w:r>
     </w:p>
     <w:p>
       <w:pPr>
         <w:ind w:left="426"/>
-        <w:jc w:val="both"/>
-        <w:rPr>
-          <w:rFonts w:ascii="Times New Roman" w:hAnsi="Times New Roman" w:cs="Times New Roman"/>
-          <w:sz w:val="24"/>
-          <w:szCs w:val="24"/>
-        </w:rPr>
       </w:pPr>
     </w:p>
     <w:p>
       <w:pPr>
         <w:ind w:left="426"/>
-        <w:jc w:val="both"/>
-        <w:rPr>
-          <w:rFonts w:ascii="Times New Roman" w:hAnsi="Times New Roman" w:cs="Times New Roman"/>
-          <w:sz w:val="24"/>
-          <w:szCs w:val="24"/>
-        </w:rPr>
-      </w:pPr>
-      <w:r>
-        <w:rPr>
-          <w:rFonts w:ascii="Times New Roman" w:hAnsi="Times New Roman" w:cs="Times New Roman"/>
-          <w:sz w:val="24"/>
-          <w:szCs w:val="24"/>
-        </w:rPr>
-        <w:t>6.2.</w:t>
-      </w:r>
-      <w:r>
-        <w:rPr>
-          <w:rFonts w:ascii="Times New Roman" w:hAnsi="Times New Roman" w:cs="Times New Roman"/>
-          <w:sz w:val="24"/>
-          <w:szCs w:val="24"/>
-        </w:rPr>
-        <w:tab/>
-        <w:t xml:space="preserve">Primary Data </w:t>
+      </w:pPr>
+      <w:r>
+        <w:t>The models used as part of this research are outlined in the following sections.</w:t>
       </w:r>
     </w:p>
     <w:p>
       <w:pPr>
         <w:ind w:left="426"/>
-        <w:jc w:val="both"/>
-        <w:rPr>
-          <w:rFonts w:ascii="Times New Roman" w:hAnsi="Times New Roman" w:cs="Times New Roman"/>
-          <w:sz w:val="24"/>
-          <w:szCs w:val="24"/>
-        </w:rPr>
-      </w:pPr>
-      <w:r>
-        <w:rPr>
-          <w:rFonts w:ascii="Times New Roman" w:hAnsi="Times New Roman" w:cs="Times New Roman"/>
-          <w:sz w:val="24"/>
-          <w:szCs w:val="24"/>
-        </w:rPr>
-        <w:t xml:space="preserve">In depth Unstructured Interviews were selected as the most appropriate </w:t>
-      </w:r>
-      <w:r>
-        <w:rPr>
-          <w:rFonts w:ascii="Times New Roman" w:hAnsi="Times New Roman" w:cs="Times New Roman"/>
-          <w:sz w:val="24"/>
-          <w:szCs w:val="24"/>
-        </w:rPr>
-        <w:t xml:space="preserve">primary research methodology </w:t>
-      </w:r>
-      <w:r>
-        <w:rPr>
-          <w:rFonts w:ascii="Times New Roman" w:hAnsi="Times New Roman" w:cs="Times New Roman"/>
-          <w:sz w:val="24"/>
-          <w:szCs w:val="24"/>
-        </w:rPr>
-        <w:t xml:space="preserve">for this research paper.  </w:t>
-      </w:r>
-      <w:r>
-        <w:rPr>
-          <w:rFonts w:ascii="Times New Roman" w:hAnsi="Times New Roman" w:cs="Times New Roman"/>
-          <w:sz w:val="24"/>
-          <w:szCs w:val="24"/>
-        </w:rPr>
-        <w:t xml:space="preserve">This approach allows for participants to be selected based on their expertise with a given area, a form of sampling known as purposive or judgement sampling </w:t>
-      </w:r>
-      <w:r>
-        <w:rPr>
-          <w:rFonts w:ascii="Times New Roman" w:hAnsi="Times New Roman" w:cs="Times New Roman"/>
-          <w:sz w:val="24"/>
-          <w:szCs w:val="24"/>
-        </w:rPr>
-        <w:t>(</w:t>
-      </w:r>
-      <w:r>
-        <w:rPr>
-          <w:rFonts w:ascii="Times New Roman" w:hAnsi="Times New Roman" w:cs="Times New Roman"/>
-          <w:sz w:val="24"/>
-          <w:szCs w:val="24"/>
-        </w:rPr>
-        <w:t xml:space="preserve">Saunders et al </w:t>
-      </w:r>
-      <w:proofErr w:type="gramStart"/>
-      <w:r>
-        <w:rPr>
-          <w:rFonts w:ascii="Times New Roman" w:hAnsi="Times New Roman" w:cs="Times New Roman"/>
-          <w:sz w:val="24"/>
-          <w:szCs w:val="24"/>
-        </w:rPr>
-        <w:t>2012</w:t>
-      </w:r>
-      <w:r>
-        <w:rPr>
-          <w:rFonts w:ascii="Times New Roman" w:hAnsi="Times New Roman" w:cs="Times New Roman"/>
-          <w:sz w:val="24"/>
-          <w:szCs w:val="24"/>
-        </w:rPr>
-        <w:t>,  Kumar</w:t>
-      </w:r>
-      <w:proofErr w:type="gramEnd"/>
-      <w:r>
-        <w:rPr>
-          <w:rFonts w:ascii="Times New Roman" w:hAnsi="Times New Roman" w:cs="Times New Roman"/>
-          <w:sz w:val="24"/>
-          <w:szCs w:val="24"/>
-        </w:rPr>
-        <w:t xml:space="preserve">, </w:t>
-      </w:r>
-      <w:r>
-        <w:rPr>
-          <w:rFonts w:ascii="Times New Roman" w:hAnsi="Times New Roman" w:cs="Times New Roman"/>
-          <w:sz w:val="24"/>
-          <w:szCs w:val="24"/>
-        </w:rPr>
-        <w:t xml:space="preserve"> </w:t>
-      </w:r>
-      <w:r>
-        <w:rPr>
-          <w:rFonts w:ascii="Times New Roman" w:hAnsi="Times New Roman" w:cs="Times New Roman"/>
-          <w:sz w:val="24"/>
-          <w:szCs w:val="24"/>
-        </w:rPr>
-        <w:t xml:space="preserve">).  Purposive sampling does not have any statistically relevance as the chosen sample bears no resemblance to the overall population of the study.  Saunders et al (2012) outlines that Heterogeneous sampling is that where ‘chosen participants with sufficiently diverse characteristics provide the maximum variation possible in the data collected’, (pp. 287).  Saunders et al (2012) also advise that a minimum sample size of 5 in-depth unstructured interviews be carried out.  </w:t>
+      </w:pPr>
+    </w:p>
+    <w:p>
+      <w:pPr>
+        <w:pStyle w:val="ListParagraph"/>
+        <w:numPr>
+          <w:ilvl w:val="0"/>
+          <w:numId w:val="39"/>
+        </w:numPr>
+      </w:pPr>
+      <w:r>
+        <w:t>Logistic Regression</w:t>
+      </w:r>
+    </w:p>
+    <w:p>
+      <w:pPr>
+        <w:pStyle w:val="ListParagraph"/>
+        <w:numPr>
+          <w:ilvl w:val="0"/>
+          <w:numId w:val="39"/>
+        </w:numPr>
+      </w:pPr>
+      <w:r>
+        <w:t>Decision Trees and Random Forests</w:t>
+      </w:r>
+    </w:p>
+    <w:p>
+      <w:pPr>
+        <w:pStyle w:val="ListParagraph"/>
+        <w:numPr>
+          <w:ilvl w:val="0"/>
+          <w:numId w:val="39"/>
+        </w:numPr>
+      </w:pPr>
+      <w:r>
+        <w:t>Support Vector Machines</w:t>
+      </w:r>
+    </w:p>
+    <w:p>
+      <w:pPr>
+        <w:pStyle w:val="ListParagraph"/>
+        <w:numPr>
+          <w:ilvl w:val="0"/>
+          <w:numId w:val="39"/>
+        </w:numPr>
+      </w:pPr>
+      <w:r>
+        <w:t xml:space="preserve">MLP - </w:t>
       </w:r>
     </w:p>
     <w:p>
       <w:pPr>
         <w:ind w:left="426"/>
-        <w:jc w:val="both"/>
-        <w:rPr>
-          <w:rFonts w:ascii="Times New Roman" w:hAnsi="Times New Roman" w:cs="Times New Roman"/>
-          <w:sz w:val="24"/>
-          <w:szCs w:val="24"/>
-        </w:rPr>
       </w:pPr>
     </w:p>
     <w:p>
       <w:pPr>
         <w:ind w:left="426"/>
-        <w:jc w:val="both"/>
-        <w:rPr>
-          <w:rFonts w:ascii="Times New Roman" w:hAnsi="Times New Roman" w:cs="Times New Roman"/>
-          <w:sz w:val="24"/>
-          <w:szCs w:val="24"/>
-        </w:rPr>
-      </w:pPr>
-      <w:r>
-        <w:rPr>
-          <w:rFonts w:ascii="Times New Roman" w:hAnsi="Times New Roman" w:cs="Times New Roman"/>
-          <w:sz w:val="24"/>
-          <w:szCs w:val="24"/>
-        </w:rPr>
-        <w:t>6.3.</w:t>
-      </w:r>
-      <w:r>
-        <w:rPr>
-          <w:rFonts w:ascii="Times New Roman" w:hAnsi="Times New Roman" w:cs="Times New Roman"/>
-          <w:sz w:val="24"/>
-          <w:szCs w:val="24"/>
-        </w:rPr>
-        <w:tab/>
-        <w:t xml:space="preserve">Secondary Data </w:t>
-      </w:r>
+      </w:pPr>
     </w:p>
     <w:p>
       <w:pPr>
         <w:ind w:left="426"/>
-        <w:jc w:val="both"/>
-        <w:rPr>
-          <w:rFonts w:ascii="Times New Roman" w:hAnsi="Times New Roman" w:cs="Times New Roman"/>
-          <w:sz w:val="24"/>
-          <w:szCs w:val="24"/>
-        </w:rPr>
-      </w:pPr>
-      <w:r>
-        <w:rPr>
-          <w:rFonts w:ascii="Times New Roman" w:hAnsi="Times New Roman" w:cs="Times New Roman"/>
-          <w:sz w:val="24"/>
-          <w:szCs w:val="24"/>
-        </w:rPr>
-        <w:t xml:space="preserve">When reviewing the secondary data requirements, it was clear that a different strategy was needed.  Specifically relating to this project, the total population is approximately 3,000 employees worldwide.  Narrowing the scope of the study to just employees in Ireland reduces the scope to approximately 550 employees.  Focusing on just employees employed in the operations function again the population narrows to approximately 300 employees.  As outlined above training records are collated from when a new employee starts work.  Training records have been collated since the LMS was introduced in 2020.  In addition, the timeframe by which to complete the analysis is limited to several weeks.  Working with full populations of more than 50 is not recommended (Saunders, </w:t>
-      </w:r>
-      <w:proofErr w:type="gramStart"/>
-      <w:r>
-        <w:rPr>
-          <w:rFonts w:ascii="Times New Roman" w:hAnsi="Times New Roman" w:cs="Times New Roman"/>
-          <w:sz w:val="24"/>
-          <w:szCs w:val="24"/>
-        </w:rPr>
-        <w:t>Lewis</w:t>
-      </w:r>
-      <w:proofErr w:type="gramEnd"/>
-      <w:r>
-        <w:rPr>
-          <w:rFonts w:ascii="Times New Roman" w:hAnsi="Times New Roman" w:cs="Times New Roman"/>
-          <w:sz w:val="24"/>
-          <w:szCs w:val="24"/>
-        </w:rPr>
-        <w:t xml:space="preserve"> and Thornhill, 2012).  Based on these reasons, it will be necessary to use a sample strategy to complete the research.</w:t>
-      </w:r>
+      </w:pPr>
     </w:p>
     <w:p>
       <w:pPr>
@@ -9265,16 +9569,7 @@
           <w:sz w:val="24"/>
           <w:szCs w:val="24"/>
         </w:rPr>
-        <w:t>6.4.</w:t>
-      </w:r>
-      <w:r>
-        <w:rPr>
-          <w:rFonts w:ascii="Times New Roman" w:hAnsi="Times New Roman" w:cs="Times New Roman"/>
-          <w:sz w:val="24"/>
-          <w:szCs w:val="24"/>
-        </w:rPr>
-        <w:tab/>
-        <w:t xml:space="preserve">The author reviewed characteristics of the two sampling techniques of probability and non-probability closely.  Each case has an equal chance of being selected for inclusion in the sample.  Therefore, the author has identified that using a probability-based sampling strategy would best fit the research task, objectives, and population within scope of the project.  </w:t>
+        <w:t>Applying the Sampling Strategy</w:t>
       </w:r>
     </w:p>
     <w:p>
@@ -9287,6 +9582,90 @@
           <w:szCs w:val="24"/>
         </w:rPr>
       </w:pPr>
+      <w:r>
+        <w:rPr>
+          <w:rFonts w:ascii="Times New Roman" w:hAnsi="Times New Roman" w:cs="Times New Roman"/>
+          <w:sz w:val="24"/>
+          <w:szCs w:val="24"/>
+        </w:rPr>
+        <w:t xml:space="preserve">The sampling strategy outlined above is normally applied to primary data collection.  For the purposes of this research, a sampling strategy will be applied </w:t>
+      </w:r>
+      <w:r>
+        <w:rPr>
+          <w:rFonts w:ascii="Times New Roman" w:hAnsi="Times New Roman" w:cs="Times New Roman"/>
+          <w:sz w:val="24"/>
+          <w:szCs w:val="24"/>
+        </w:rPr>
+        <w:t xml:space="preserve">to </w:t>
+      </w:r>
+      <w:r>
+        <w:rPr>
+          <w:rFonts w:ascii="Times New Roman" w:hAnsi="Times New Roman" w:cs="Times New Roman"/>
+          <w:sz w:val="24"/>
+          <w:szCs w:val="24"/>
+        </w:rPr>
+        <w:t xml:space="preserve">secondary data </w:t>
+      </w:r>
+      <w:r>
+        <w:rPr>
+          <w:rFonts w:ascii="Times New Roman" w:hAnsi="Times New Roman" w:cs="Times New Roman"/>
+          <w:sz w:val="24"/>
+          <w:szCs w:val="24"/>
+        </w:rPr>
+        <w:t>which has been</w:t>
+      </w:r>
+      <w:r>
+        <w:rPr>
+          <w:rFonts w:ascii="Times New Roman" w:hAnsi="Times New Roman" w:cs="Times New Roman"/>
+          <w:sz w:val="24"/>
+          <w:szCs w:val="24"/>
+        </w:rPr>
+        <w:t xml:space="preserve"> taken from </w:t>
+      </w:r>
+      <w:proofErr w:type="spellStart"/>
+      <w:r>
+        <w:rPr>
+          <w:rFonts w:ascii="Times New Roman" w:hAnsi="Times New Roman" w:cs="Times New Roman"/>
+          <w:sz w:val="24"/>
+          <w:szCs w:val="24"/>
+        </w:rPr>
+        <w:t>he</w:t>
+      </w:r>
+      <w:proofErr w:type="spellEnd"/>
+      <w:r>
+        <w:rPr>
+          <w:rFonts w:ascii="Times New Roman" w:hAnsi="Times New Roman" w:cs="Times New Roman"/>
+          <w:sz w:val="24"/>
+          <w:szCs w:val="24"/>
+        </w:rPr>
+        <w:t xml:space="preserve"> OULAD data set, freely available on the internet.  The data set contains in excess of 34, 000 data points.  The author applied </w:t>
+      </w:r>
+      <w:r>
+        <w:rPr>
+          <w:rFonts w:ascii="Times New Roman" w:hAnsi="Times New Roman" w:cs="Times New Roman"/>
+          <w:sz w:val="24"/>
+          <w:szCs w:val="24"/>
+        </w:rPr>
+        <w:t>reviewed the dataset as part of the exploratory data analysis process and</w:t>
+      </w:r>
+      <w:r>
+        <w:rPr>
+          <w:rFonts w:ascii="Times New Roman" w:hAnsi="Times New Roman" w:cs="Times New Roman"/>
+          <w:sz w:val="24"/>
+          <w:szCs w:val="24"/>
+        </w:rPr>
+        <w:t xml:space="preserve"> applied the </w:t>
+      </w:r>
+      <w:proofErr w:type="spellStart"/>
+      <w:r>
+        <w:rPr>
+          <w:rFonts w:ascii="Times New Roman" w:hAnsi="Times New Roman" w:cs="Times New Roman"/>
+          <w:sz w:val="24"/>
+          <w:szCs w:val="24"/>
+        </w:rPr>
+        <w:t>samp</w:t>
+      </w:r>
+      <w:proofErr w:type="spellEnd"/>
     </w:p>
     <w:p>
       <w:pPr>
@@ -9298,882 +9677,6 @@
           <w:szCs w:val="24"/>
         </w:rPr>
       </w:pPr>
-      <w:r>
-        <w:rPr>
-          <w:rFonts w:ascii="Times New Roman" w:hAnsi="Times New Roman" w:cs="Times New Roman"/>
-          <w:sz w:val="24"/>
-          <w:szCs w:val="24"/>
-        </w:rPr>
-        <w:t>6.5.</w:t>
-      </w:r>
-      <w:r>
-        <w:rPr>
-          <w:rFonts w:ascii="Times New Roman" w:hAnsi="Times New Roman" w:cs="Times New Roman"/>
-          <w:sz w:val="24"/>
-          <w:szCs w:val="24"/>
-        </w:rPr>
-        <w:tab/>
-        <w:t xml:space="preserve">To clearly articulate the reasons behind this choice of sampling strategy, the author has utilised work completed by Saunders et al (2012) as a guide.  In their book ‘Research Methods for Business Students’ they outlined a number of steps to help provide clarification when choosing a sampling strategy, namely identification </w:t>
-      </w:r>
-      <w:proofErr w:type="gramStart"/>
-      <w:r>
-        <w:rPr>
-          <w:rFonts w:ascii="Times New Roman" w:hAnsi="Times New Roman" w:cs="Times New Roman"/>
-          <w:sz w:val="24"/>
-          <w:szCs w:val="24"/>
-        </w:rPr>
-        <w:t>of  sampling</w:t>
-      </w:r>
-      <w:proofErr w:type="gramEnd"/>
-      <w:r>
-        <w:rPr>
-          <w:rFonts w:ascii="Times New Roman" w:hAnsi="Times New Roman" w:cs="Times New Roman"/>
-          <w:sz w:val="24"/>
-          <w:szCs w:val="24"/>
-        </w:rPr>
-        <w:t xml:space="preserve"> frame, sample size, sampling technique and a check to ensure that the sample is representative of </w:t>
-      </w:r>
-      <w:r>
-        <w:rPr>
-          <w:rFonts w:ascii="Times New Roman" w:hAnsi="Times New Roman" w:cs="Times New Roman"/>
-          <w:sz w:val="24"/>
-          <w:szCs w:val="24"/>
-        </w:rPr>
-        <w:lastRenderedPageBreak/>
-        <w:t>the overall population (Saunders, Lewis and Thornhill, 2012).  Using this framework, the author will discuss each element comprehensively in the following sections.</w:t>
-      </w:r>
-    </w:p>
-    <w:p>
-      <w:pPr>
-        <w:ind w:left="426"/>
-        <w:jc w:val="both"/>
-        <w:rPr>
-          <w:rFonts w:ascii="Times New Roman" w:hAnsi="Times New Roman" w:cs="Times New Roman"/>
-          <w:sz w:val="24"/>
-          <w:szCs w:val="24"/>
-        </w:rPr>
-      </w:pPr>
-    </w:p>
-    <w:p>
-      <w:pPr>
-        <w:ind w:left="426"/>
-        <w:jc w:val="both"/>
-        <w:rPr>
-          <w:rFonts w:ascii="Times New Roman" w:hAnsi="Times New Roman" w:cs="Times New Roman"/>
-          <w:sz w:val="24"/>
-          <w:szCs w:val="24"/>
-        </w:rPr>
-      </w:pPr>
-      <w:r>
-        <w:rPr>
-          <w:rFonts w:ascii="Times New Roman" w:hAnsi="Times New Roman" w:cs="Times New Roman"/>
-          <w:sz w:val="24"/>
-          <w:szCs w:val="24"/>
-        </w:rPr>
-        <w:t xml:space="preserve"> </w:t>
-      </w:r>
-    </w:p>
-    <w:p>
-      <w:pPr>
-        <w:ind w:left="426"/>
-        <w:jc w:val="both"/>
-        <w:rPr>
-          <w:rFonts w:ascii="Times New Roman" w:hAnsi="Times New Roman" w:cs="Times New Roman"/>
-          <w:sz w:val="24"/>
-          <w:szCs w:val="24"/>
-        </w:rPr>
-      </w:pPr>
-      <w:r>
-        <w:rPr>
-          <w:rFonts w:ascii="Times New Roman" w:hAnsi="Times New Roman" w:cs="Times New Roman"/>
-          <w:sz w:val="24"/>
-          <w:szCs w:val="24"/>
-        </w:rPr>
-        <w:t>6.6.</w:t>
-      </w:r>
-      <w:r>
-        <w:rPr>
-          <w:rFonts w:ascii="Times New Roman" w:hAnsi="Times New Roman" w:cs="Times New Roman"/>
-          <w:sz w:val="24"/>
-          <w:szCs w:val="24"/>
-        </w:rPr>
-        <w:tab/>
-        <w:t>Sampling Frame</w:t>
-      </w:r>
-    </w:p>
-    <w:p>
-      <w:pPr>
-        <w:ind w:left="426"/>
-        <w:jc w:val="both"/>
-        <w:rPr>
-          <w:rFonts w:ascii="Times New Roman" w:hAnsi="Times New Roman" w:cs="Times New Roman"/>
-          <w:sz w:val="24"/>
-          <w:szCs w:val="24"/>
-        </w:rPr>
-      </w:pPr>
-      <w:r>
-        <w:rPr>
-          <w:rFonts w:ascii="Times New Roman" w:hAnsi="Times New Roman" w:cs="Times New Roman"/>
-          <w:sz w:val="24"/>
-          <w:szCs w:val="24"/>
-        </w:rPr>
-        <w:t>6.6.1.</w:t>
-      </w:r>
-      <w:r>
-        <w:rPr>
-          <w:rFonts w:ascii="Times New Roman" w:hAnsi="Times New Roman" w:cs="Times New Roman"/>
-          <w:sz w:val="24"/>
-          <w:szCs w:val="24"/>
-        </w:rPr>
-        <w:tab/>
-        <w:t>Saunders et al (2012) outlines that a sampling frame is ‘a complete list of all the cases in the population from which your sample will be drawn’, (pp 293)</w:t>
-      </w:r>
-    </w:p>
-    <w:p>
-      <w:pPr>
-        <w:ind w:left="426"/>
-        <w:jc w:val="both"/>
-        <w:rPr>
-          <w:rFonts w:ascii="Times New Roman" w:hAnsi="Times New Roman" w:cs="Times New Roman"/>
-          <w:sz w:val="24"/>
-          <w:szCs w:val="24"/>
-        </w:rPr>
-      </w:pPr>
-    </w:p>
-    <w:p>
-      <w:pPr>
-        <w:ind w:left="426"/>
-        <w:jc w:val="both"/>
-        <w:rPr>
-          <w:rFonts w:ascii="Times New Roman" w:hAnsi="Times New Roman" w:cs="Times New Roman"/>
-          <w:sz w:val="24"/>
-          <w:szCs w:val="24"/>
-        </w:rPr>
-      </w:pPr>
-      <w:r>
-        <w:rPr>
-          <w:rFonts w:ascii="Times New Roman" w:hAnsi="Times New Roman" w:cs="Times New Roman"/>
-          <w:sz w:val="24"/>
-          <w:szCs w:val="24"/>
-        </w:rPr>
-        <w:t>6.6.2.</w:t>
-      </w:r>
-      <w:r>
-        <w:rPr>
-          <w:rFonts w:ascii="Times New Roman" w:hAnsi="Times New Roman" w:cs="Times New Roman"/>
-          <w:sz w:val="24"/>
-          <w:szCs w:val="24"/>
-        </w:rPr>
-        <w:tab/>
-        <w:t xml:space="preserve">As outlined in previous sections, the population for this research is contained within an LMS system, which contains data for all employees working for the company.  Employee records are created as part of the new hire process, and a learning profile is created.  As employees complete training tasks and are signed off, their learning record is updated.  For employees not in a manufacturing role, assigned learnings are marked ‘complete’ once the learning is completed.  Other training sites within the company are linked to the LMS so employee records are automatically updated with no manual interaction. </w:t>
-      </w:r>
-    </w:p>
-    <w:p>
-      <w:pPr>
-        <w:ind w:left="426"/>
-        <w:jc w:val="both"/>
-        <w:rPr>
-          <w:rFonts w:ascii="Times New Roman" w:hAnsi="Times New Roman" w:cs="Times New Roman"/>
-          <w:sz w:val="24"/>
-          <w:szCs w:val="24"/>
-        </w:rPr>
-      </w:pPr>
-    </w:p>
-    <w:p>
-      <w:pPr>
-        <w:ind w:left="426"/>
-        <w:jc w:val="both"/>
-        <w:rPr>
-          <w:rFonts w:ascii="Times New Roman" w:hAnsi="Times New Roman" w:cs="Times New Roman"/>
-          <w:sz w:val="24"/>
-          <w:szCs w:val="24"/>
-        </w:rPr>
-      </w:pPr>
-      <w:r>
-        <w:rPr>
-          <w:rFonts w:ascii="Times New Roman" w:hAnsi="Times New Roman" w:cs="Times New Roman"/>
-          <w:sz w:val="24"/>
-          <w:szCs w:val="24"/>
-        </w:rPr>
-        <w:t>6.6.3.</w:t>
-      </w:r>
-      <w:r>
-        <w:rPr>
-          <w:rFonts w:ascii="Times New Roman" w:hAnsi="Times New Roman" w:cs="Times New Roman"/>
-          <w:sz w:val="24"/>
-          <w:szCs w:val="24"/>
-        </w:rPr>
-        <w:tab/>
-        <w:t>A further consideration would be that the data is stored within the LMS is for all employees working for the company both in Ireland and in other sites around the world.  By filtering to the Irish site, it’s possible to say that employees contained there have an equal chance of being selected to take part in the study.</w:t>
-      </w:r>
-    </w:p>
-    <w:p>
-      <w:pPr>
-        <w:ind w:left="426"/>
-        <w:jc w:val="both"/>
-        <w:rPr>
-          <w:rFonts w:ascii="Times New Roman" w:hAnsi="Times New Roman" w:cs="Times New Roman"/>
-          <w:sz w:val="24"/>
-          <w:szCs w:val="24"/>
-        </w:rPr>
-      </w:pPr>
-    </w:p>
-    <w:p>
-      <w:pPr>
-        <w:ind w:left="426"/>
-        <w:jc w:val="both"/>
-        <w:rPr>
-          <w:rFonts w:ascii="Times New Roman" w:hAnsi="Times New Roman" w:cs="Times New Roman"/>
-          <w:sz w:val="24"/>
-          <w:szCs w:val="24"/>
-        </w:rPr>
-      </w:pPr>
-      <w:r>
-        <w:rPr>
-          <w:rFonts w:ascii="Times New Roman" w:hAnsi="Times New Roman" w:cs="Times New Roman"/>
-          <w:sz w:val="24"/>
-          <w:szCs w:val="24"/>
-        </w:rPr>
-        <w:t>6.6.4.</w:t>
-      </w:r>
-      <w:r>
-        <w:rPr>
-          <w:rFonts w:ascii="Times New Roman" w:hAnsi="Times New Roman" w:cs="Times New Roman"/>
-          <w:sz w:val="24"/>
-          <w:szCs w:val="24"/>
-        </w:rPr>
-        <w:tab/>
-        <w:t>In addition to filtering the data to only Irish based employees, it will be necessary to consider the different working patterns of employees.  Some employees work full time (100%), whist other employees work less than this on a range of flexible work patterns such as weekend or part time.</w:t>
-      </w:r>
-    </w:p>
-    <w:p>
-      <w:pPr>
-        <w:ind w:left="426"/>
-        <w:jc w:val="both"/>
-        <w:rPr>
-          <w:rFonts w:ascii="Times New Roman" w:hAnsi="Times New Roman" w:cs="Times New Roman"/>
-          <w:sz w:val="24"/>
-          <w:szCs w:val="24"/>
-        </w:rPr>
-      </w:pPr>
-    </w:p>
-    <w:p>
-      <w:pPr>
-        <w:ind w:left="426"/>
-        <w:jc w:val="both"/>
-        <w:rPr>
-          <w:rFonts w:ascii="Times New Roman" w:hAnsi="Times New Roman" w:cs="Times New Roman"/>
-          <w:sz w:val="24"/>
-          <w:szCs w:val="24"/>
-        </w:rPr>
-      </w:pPr>
-      <w:r>
-        <w:rPr>
-          <w:rFonts w:ascii="Times New Roman" w:hAnsi="Times New Roman" w:cs="Times New Roman"/>
-          <w:sz w:val="24"/>
-          <w:szCs w:val="24"/>
-        </w:rPr>
-        <w:t>6.7.</w:t>
-      </w:r>
-      <w:r>
-        <w:rPr>
-          <w:rFonts w:ascii="Times New Roman" w:hAnsi="Times New Roman" w:cs="Times New Roman"/>
-          <w:sz w:val="24"/>
-          <w:szCs w:val="24"/>
-        </w:rPr>
-        <w:tab/>
-        <w:t>Sample Size</w:t>
-      </w:r>
-    </w:p>
-    <w:p>
-      <w:pPr>
-        <w:ind w:left="426"/>
-        <w:jc w:val="both"/>
-        <w:rPr>
-          <w:rFonts w:ascii="Times New Roman" w:hAnsi="Times New Roman" w:cs="Times New Roman"/>
-          <w:sz w:val="24"/>
-          <w:szCs w:val="24"/>
-        </w:rPr>
-      </w:pPr>
-      <w:r>
-        <w:rPr>
-          <w:rFonts w:ascii="Times New Roman" w:hAnsi="Times New Roman" w:cs="Times New Roman"/>
-          <w:sz w:val="24"/>
-          <w:szCs w:val="24"/>
-        </w:rPr>
-        <w:t>6.7.1.</w:t>
-      </w:r>
-      <w:r>
-        <w:rPr>
-          <w:rFonts w:ascii="Times New Roman" w:hAnsi="Times New Roman" w:cs="Times New Roman"/>
-          <w:sz w:val="24"/>
-          <w:szCs w:val="24"/>
-        </w:rPr>
-        <w:tab/>
-        <w:t xml:space="preserve">As sampling size will have an impact on any results, the research found considered what the appropriate sample size should be.  The population of employees is approximately 300.  Saunders et al (2012) outline that a sample size of 30 is a ‘rule of thumb’ </w:t>
-      </w:r>
-      <w:proofErr w:type="gramStart"/>
-      <w:r>
-        <w:rPr>
-          <w:rFonts w:ascii="Times New Roman" w:hAnsi="Times New Roman" w:cs="Times New Roman"/>
-          <w:sz w:val="24"/>
-          <w:szCs w:val="24"/>
-        </w:rPr>
-        <w:t>in order to</w:t>
-      </w:r>
-      <w:proofErr w:type="gramEnd"/>
-      <w:r>
-        <w:rPr>
-          <w:rFonts w:ascii="Times New Roman" w:hAnsi="Times New Roman" w:cs="Times New Roman"/>
-          <w:sz w:val="24"/>
-          <w:szCs w:val="24"/>
-        </w:rPr>
-        <w:t xml:space="preserve"> carry out statistical analysis on the group.  This will allow a degree of confidence in the analysis and is based on best practice.</w:t>
-      </w:r>
-    </w:p>
-    <w:p>
-      <w:pPr>
-        <w:ind w:left="426"/>
-        <w:jc w:val="both"/>
-        <w:rPr>
-          <w:rFonts w:ascii="Times New Roman" w:hAnsi="Times New Roman" w:cs="Times New Roman"/>
-          <w:sz w:val="24"/>
-          <w:szCs w:val="24"/>
-        </w:rPr>
-      </w:pPr>
-    </w:p>
-    <w:p>
-      <w:pPr>
-        <w:ind w:left="426"/>
-        <w:jc w:val="both"/>
-        <w:rPr>
-          <w:rFonts w:ascii="Times New Roman" w:hAnsi="Times New Roman" w:cs="Times New Roman"/>
-          <w:sz w:val="24"/>
-          <w:szCs w:val="24"/>
-        </w:rPr>
-      </w:pPr>
-      <w:r>
-        <w:rPr>
-          <w:rFonts w:ascii="Times New Roman" w:hAnsi="Times New Roman" w:cs="Times New Roman"/>
-          <w:sz w:val="24"/>
-          <w:szCs w:val="24"/>
-        </w:rPr>
-        <w:t>Using a sample size of 30 for this population would give a 10% sample size.  The author is suggesting a sample of 60, which would give a sample size of 20%.</w:t>
-      </w:r>
-    </w:p>
-    <w:p>
-      <w:pPr>
-        <w:ind w:left="426"/>
-        <w:jc w:val="both"/>
-        <w:rPr>
-          <w:rFonts w:ascii="Times New Roman" w:hAnsi="Times New Roman" w:cs="Times New Roman"/>
-          <w:sz w:val="24"/>
-          <w:szCs w:val="24"/>
-        </w:rPr>
-      </w:pPr>
-    </w:p>
-    <w:p>
-      <w:pPr>
-        <w:ind w:left="426"/>
-        <w:jc w:val="both"/>
-        <w:rPr>
-          <w:rFonts w:ascii="Times New Roman" w:hAnsi="Times New Roman" w:cs="Times New Roman"/>
-          <w:sz w:val="24"/>
-          <w:szCs w:val="24"/>
-        </w:rPr>
-      </w:pPr>
-      <w:r>
-        <w:rPr>
-          <w:rFonts w:ascii="Times New Roman" w:hAnsi="Times New Roman" w:cs="Times New Roman"/>
-          <w:sz w:val="24"/>
-          <w:szCs w:val="24"/>
-        </w:rPr>
-        <w:t>6.8.</w:t>
-      </w:r>
-      <w:r>
-        <w:rPr>
-          <w:rFonts w:ascii="Times New Roman" w:hAnsi="Times New Roman" w:cs="Times New Roman"/>
-          <w:sz w:val="24"/>
-          <w:szCs w:val="24"/>
-        </w:rPr>
-        <w:tab/>
-        <w:t>Sampling Techniques</w:t>
-      </w:r>
-    </w:p>
-    <w:p>
-      <w:pPr>
-        <w:ind w:left="426"/>
-        <w:jc w:val="both"/>
-        <w:rPr>
-          <w:rFonts w:ascii="Times New Roman" w:hAnsi="Times New Roman" w:cs="Times New Roman"/>
-          <w:sz w:val="24"/>
-          <w:szCs w:val="24"/>
-        </w:rPr>
-      </w:pPr>
-      <w:r>
-        <w:rPr>
-          <w:rFonts w:ascii="Times New Roman" w:hAnsi="Times New Roman" w:cs="Times New Roman"/>
-          <w:sz w:val="24"/>
-          <w:szCs w:val="24"/>
-        </w:rPr>
-        <w:t>6.8.1.</w:t>
-      </w:r>
-      <w:r>
-        <w:rPr>
-          <w:rFonts w:ascii="Times New Roman" w:hAnsi="Times New Roman" w:cs="Times New Roman"/>
-          <w:sz w:val="24"/>
-          <w:szCs w:val="24"/>
-        </w:rPr>
-        <w:tab/>
-        <w:t>The author reviewed the five sampling techniques common to probability sampling and identified that systematic sampling would be the most suitable.  The technique is discussed in more detail below.</w:t>
-      </w:r>
-    </w:p>
-    <w:p>
-      <w:pPr>
-        <w:ind w:left="426"/>
-        <w:jc w:val="both"/>
-        <w:rPr>
-          <w:rFonts w:ascii="Times New Roman" w:hAnsi="Times New Roman" w:cs="Times New Roman"/>
-          <w:sz w:val="24"/>
-          <w:szCs w:val="24"/>
-        </w:rPr>
-      </w:pPr>
-    </w:p>
-    <w:p>
-      <w:pPr>
-        <w:ind w:left="426"/>
-        <w:jc w:val="both"/>
-        <w:rPr>
-          <w:rFonts w:ascii="Times New Roman" w:hAnsi="Times New Roman" w:cs="Times New Roman"/>
-          <w:sz w:val="24"/>
-          <w:szCs w:val="24"/>
-        </w:rPr>
-      </w:pPr>
-      <w:r>
-        <w:rPr>
-          <w:rFonts w:ascii="Times New Roman" w:hAnsi="Times New Roman" w:cs="Times New Roman"/>
-          <w:sz w:val="24"/>
-          <w:szCs w:val="24"/>
-        </w:rPr>
-        <w:t>6.8.2.</w:t>
-      </w:r>
-      <w:r>
-        <w:rPr>
-          <w:rFonts w:ascii="Times New Roman" w:hAnsi="Times New Roman" w:cs="Times New Roman"/>
-          <w:sz w:val="24"/>
-          <w:szCs w:val="24"/>
-        </w:rPr>
-        <w:tab/>
-        <w:t>Saunders et al (2012) outline that the systematic sampling technique involves dividing the population based on sample based on a regular interval.  The interval is calculated using a sampling fraction.  The inputs to the sampling fraction are the size of the same and the total population.  The benefit of using a sampling fraction is that is it relatively easy to implement and explain.  However, it’s important to ensure that the population is not pre-sorted in any way prior to the sampling method being applied.  This will ensure that the applied sampling method is truly random.</w:t>
-      </w:r>
-    </w:p>
-    <w:p>
-      <w:pPr>
-        <w:ind w:left="426"/>
-        <w:jc w:val="both"/>
-        <w:rPr>
-          <w:rFonts w:ascii="Times New Roman" w:hAnsi="Times New Roman" w:cs="Times New Roman"/>
-          <w:sz w:val="24"/>
-          <w:szCs w:val="24"/>
-        </w:rPr>
-      </w:pPr>
-    </w:p>
-    <w:p>
-      <w:pPr>
-        <w:ind w:left="426"/>
-        <w:jc w:val="both"/>
-        <w:rPr>
-          <w:rFonts w:ascii="Times New Roman" w:hAnsi="Times New Roman" w:cs="Times New Roman"/>
-          <w:sz w:val="24"/>
-          <w:szCs w:val="24"/>
-        </w:rPr>
-      </w:pPr>
-      <w:r>
-        <w:rPr>
-          <w:rFonts w:ascii="Times New Roman" w:hAnsi="Times New Roman" w:cs="Times New Roman"/>
-          <w:sz w:val="24"/>
-          <w:szCs w:val="24"/>
-        </w:rPr>
-        <w:t>6.8.3.</w:t>
-      </w:r>
-      <w:r>
-        <w:rPr>
-          <w:rFonts w:ascii="Times New Roman" w:hAnsi="Times New Roman" w:cs="Times New Roman"/>
-          <w:sz w:val="24"/>
-          <w:szCs w:val="24"/>
-        </w:rPr>
-        <w:tab/>
-        <w:t>For this piece of research, the sampling faction calculation is worked out below.</w:t>
-      </w:r>
-    </w:p>
-    <w:p>
-      <w:pPr>
-        <w:ind w:left="426"/>
-        <w:jc w:val="both"/>
-        <w:rPr>
-          <w:rFonts w:ascii="Times New Roman" w:hAnsi="Times New Roman" w:cs="Times New Roman"/>
-          <w:sz w:val="24"/>
-          <w:szCs w:val="24"/>
-        </w:rPr>
-      </w:pPr>
-      <w:r>
-        <w:rPr>
-          <w:rFonts w:ascii="Times New Roman" w:hAnsi="Times New Roman" w:cs="Times New Roman"/>
-          <w:sz w:val="24"/>
-          <w:szCs w:val="24"/>
-        </w:rPr>
-        <w:t xml:space="preserve">Sampling Fraction = </w:t>
-      </w:r>
-      <w:r>
-        <w:rPr>
-          <w:rFonts w:ascii="Times New Roman" w:hAnsi="Times New Roman" w:cs="Times New Roman"/>
-          <w:sz w:val="24"/>
-          <w:szCs w:val="24"/>
-        </w:rPr>
-        <w:tab/>
-        <w:t>Actual sample size</w:t>
-      </w:r>
-      <w:r>
-        <w:rPr>
-          <w:rFonts w:ascii="Times New Roman" w:hAnsi="Times New Roman" w:cs="Times New Roman"/>
-          <w:sz w:val="24"/>
-          <w:szCs w:val="24"/>
-        </w:rPr>
-        <w:tab/>
-      </w:r>
-      <w:r>
-        <w:rPr>
-          <w:rFonts w:ascii="Times New Roman" w:hAnsi="Times New Roman" w:cs="Times New Roman"/>
-          <w:sz w:val="24"/>
-          <w:szCs w:val="24"/>
-        </w:rPr>
-        <w:tab/>
-        <w:t>60</w:t>
-      </w:r>
-      <w:r>
-        <w:rPr>
-          <w:rFonts w:ascii="Times New Roman" w:hAnsi="Times New Roman" w:cs="Times New Roman"/>
-          <w:sz w:val="24"/>
-          <w:szCs w:val="24"/>
-        </w:rPr>
-        <w:tab/>
-        <w:t>=</w:t>
-      </w:r>
-      <w:r>
-        <w:rPr>
-          <w:rFonts w:ascii="Times New Roman" w:hAnsi="Times New Roman" w:cs="Times New Roman"/>
-          <w:sz w:val="24"/>
-          <w:szCs w:val="24"/>
-        </w:rPr>
-        <w:tab/>
-        <w:t>1</w:t>
-      </w:r>
-    </w:p>
-    <w:p>
-      <w:pPr>
-        <w:ind w:left="426"/>
-        <w:jc w:val="both"/>
-        <w:rPr>
-          <w:rFonts w:ascii="Times New Roman" w:hAnsi="Times New Roman" w:cs="Times New Roman"/>
-          <w:sz w:val="24"/>
-          <w:szCs w:val="24"/>
-        </w:rPr>
-      </w:pPr>
-      <w:r>
-        <w:rPr>
-          <w:rFonts w:ascii="Times New Roman" w:hAnsi="Times New Roman" w:cs="Times New Roman"/>
-          <w:sz w:val="24"/>
-          <w:szCs w:val="24"/>
-        </w:rPr>
-        <w:tab/>
-        <w:t>Total population</w:t>
-      </w:r>
-      <w:r>
-        <w:rPr>
-          <w:rFonts w:ascii="Times New Roman" w:hAnsi="Times New Roman" w:cs="Times New Roman"/>
-          <w:sz w:val="24"/>
-          <w:szCs w:val="24"/>
-        </w:rPr>
-        <w:tab/>
-      </w:r>
-      <w:r>
-        <w:rPr>
-          <w:rFonts w:ascii="Times New Roman" w:hAnsi="Times New Roman" w:cs="Times New Roman"/>
-          <w:sz w:val="24"/>
-          <w:szCs w:val="24"/>
-        </w:rPr>
-        <w:tab/>
-        <w:t>300</w:t>
-      </w:r>
-      <w:r>
-        <w:rPr>
-          <w:rFonts w:ascii="Times New Roman" w:hAnsi="Times New Roman" w:cs="Times New Roman"/>
-          <w:sz w:val="24"/>
-          <w:szCs w:val="24"/>
-        </w:rPr>
-        <w:tab/>
-      </w:r>
-      <w:r>
-        <w:rPr>
-          <w:rFonts w:ascii="Times New Roman" w:hAnsi="Times New Roman" w:cs="Times New Roman"/>
-          <w:sz w:val="24"/>
-          <w:szCs w:val="24"/>
-        </w:rPr>
-        <w:tab/>
-        <w:t>5</w:t>
-      </w:r>
-    </w:p>
-    <w:p>
-      <w:pPr>
-        <w:ind w:left="426"/>
-        <w:jc w:val="both"/>
-        <w:rPr>
-          <w:rFonts w:ascii="Times New Roman" w:hAnsi="Times New Roman" w:cs="Times New Roman"/>
-          <w:sz w:val="24"/>
-          <w:szCs w:val="24"/>
-        </w:rPr>
-      </w:pPr>
-    </w:p>
-    <w:p>
-      <w:pPr>
-        <w:ind w:left="426"/>
-        <w:jc w:val="both"/>
-        <w:rPr>
-          <w:rFonts w:ascii="Times New Roman" w:hAnsi="Times New Roman" w:cs="Times New Roman"/>
-          <w:sz w:val="24"/>
-          <w:szCs w:val="24"/>
-        </w:rPr>
-      </w:pPr>
-      <w:r>
-        <w:rPr>
-          <w:rFonts w:ascii="Times New Roman" w:hAnsi="Times New Roman" w:cs="Times New Roman"/>
-          <w:sz w:val="24"/>
-          <w:szCs w:val="24"/>
-        </w:rPr>
-        <w:t>6.8.4.</w:t>
-      </w:r>
-      <w:r>
-        <w:rPr>
-          <w:rFonts w:ascii="Times New Roman" w:hAnsi="Times New Roman" w:cs="Times New Roman"/>
-          <w:sz w:val="24"/>
-          <w:szCs w:val="24"/>
-        </w:rPr>
-        <w:tab/>
-        <w:t>Based on the workings above, every 5th record will be taken to form part of the sample for this research.</w:t>
-      </w:r>
-    </w:p>
-    <w:p>
-      <w:pPr>
-        <w:ind w:left="426"/>
-        <w:jc w:val="both"/>
-        <w:rPr>
-          <w:rFonts w:ascii="Times New Roman" w:hAnsi="Times New Roman" w:cs="Times New Roman"/>
-          <w:sz w:val="24"/>
-          <w:szCs w:val="24"/>
-        </w:rPr>
-      </w:pPr>
-    </w:p>
-    <w:p>
-      <w:pPr>
-        <w:ind w:left="426"/>
-        <w:jc w:val="both"/>
-        <w:rPr>
-          <w:rFonts w:ascii="Times New Roman" w:hAnsi="Times New Roman" w:cs="Times New Roman"/>
-          <w:sz w:val="24"/>
-          <w:szCs w:val="24"/>
-        </w:rPr>
-      </w:pPr>
-      <w:r>
-        <w:rPr>
-          <w:rFonts w:ascii="Times New Roman" w:hAnsi="Times New Roman" w:cs="Times New Roman"/>
-          <w:sz w:val="24"/>
-          <w:szCs w:val="24"/>
-        </w:rPr>
-        <w:t>6.9.</w:t>
-      </w:r>
-      <w:r>
-        <w:rPr>
-          <w:rFonts w:ascii="Times New Roman" w:hAnsi="Times New Roman" w:cs="Times New Roman"/>
-          <w:sz w:val="24"/>
-          <w:szCs w:val="24"/>
-        </w:rPr>
-        <w:tab/>
-        <w:t>Check for Representation</w:t>
-      </w:r>
-    </w:p>
-    <w:p>
-      <w:pPr>
-        <w:ind w:left="426"/>
-        <w:jc w:val="both"/>
-        <w:rPr>
-          <w:rFonts w:ascii="Times New Roman" w:hAnsi="Times New Roman" w:cs="Times New Roman"/>
-          <w:sz w:val="24"/>
-          <w:szCs w:val="24"/>
-        </w:rPr>
-      </w:pPr>
-      <w:r>
-        <w:rPr>
-          <w:rFonts w:ascii="Times New Roman" w:hAnsi="Times New Roman" w:cs="Times New Roman"/>
-          <w:sz w:val="24"/>
-          <w:szCs w:val="24"/>
-        </w:rPr>
-        <w:t>6.9.1.</w:t>
-      </w:r>
-      <w:r>
-        <w:rPr>
-          <w:rFonts w:ascii="Times New Roman" w:hAnsi="Times New Roman" w:cs="Times New Roman"/>
-          <w:sz w:val="24"/>
-          <w:szCs w:val="24"/>
-        </w:rPr>
-        <w:tab/>
-        <w:t>The final check of the sample is to assess the possibility of bias.  This can be done in multiple ways, with one method being to draw another sample from the same data set, using a different sampling fraction to compare the results.</w:t>
-      </w:r>
-    </w:p>
-    <w:p>
-      <w:pPr>
-        <w:ind w:left="426"/>
-        <w:jc w:val="both"/>
-        <w:rPr>
-          <w:rFonts w:ascii="Times New Roman" w:hAnsi="Times New Roman" w:cs="Times New Roman"/>
-          <w:sz w:val="24"/>
-          <w:szCs w:val="24"/>
-        </w:rPr>
-      </w:pPr>
-    </w:p>
-    <w:p>
-      <w:pPr>
-        <w:ind w:left="426"/>
-        <w:jc w:val="both"/>
-        <w:rPr>
-          <w:rFonts w:ascii="Times New Roman" w:hAnsi="Times New Roman" w:cs="Times New Roman"/>
-          <w:sz w:val="24"/>
-          <w:szCs w:val="24"/>
-        </w:rPr>
-      </w:pPr>
-      <w:r>
-        <w:rPr>
-          <w:rFonts w:ascii="Times New Roman" w:hAnsi="Times New Roman" w:cs="Times New Roman"/>
-          <w:sz w:val="24"/>
-          <w:szCs w:val="24"/>
-        </w:rPr>
-        <w:t>6.10.</w:t>
-      </w:r>
-      <w:r>
-        <w:rPr>
-          <w:rFonts w:ascii="Times New Roman" w:hAnsi="Times New Roman" w:cs="Times New Roman"/>
-          <w:sz w:val="24"/>
-          <w:szCs w:val="24"/>
-        </w:rPr>
-        <w:tab/>
-        <w:t>Applying the Sampling Strategy</w:t>
-      </w:r>
-    </w:p>
-    <w:p>
-      <w:pPr>
-        <w:ind w:left="426"/>
-        <w:jc w:val="both"/>
-        <w:rPr>
-          <w:rFonts w:ascii="Times New Roman" w:hAnsi="Times New Roman" w:cs="Times New Roman"/>
-          <w:sz w:val="24"/>
-          <w:szCs w:val="24"/>
-        </w:rPr>
-      </w:pPr>
-      <w:r>
-        <w:rPr>
-          <w:rFonts w:ascii="Times New Roman" w:hAnsi="Times New Roman" w:cs="Times New Roman"/>
-          <w:sz w:val="24"/>
-          <w:szCs w:val="24"/>
-        </w:rPr>
-        <w:t>6.10.1.</w:t>
-      </w:r>
-      <w:r>
-        <w:rPr>
-          <w:rFonts w:ascii="Times New Roman" w:hAnsi="Times New Roman" w:cs="Times New Roman"/>
-          <w:sz w:val="24"/>
-          <w:szCs w:val="24"/>
-        </w:rPr>
-        <w:tab/>
-        <w:t xml:space="preserve">The sampling strategy outlined above is normally applied to primary data collection.  For the purposes of this research, a sampling strategy will be applied to both primary and secondary data collection.  </w:t>
-      </w:r>
-    </w:p>
-    <w:p>
-      <w:pPr>
-        <w:ind w:left="426"/>
-        <w:jc w:val="both"/>
-        <w:rPr>
-          <w:rFonts w:ascii="Times New Roman" w:hAnsi="Times New Roman" w:cs="Times New Roman"/>
-          <w:sz w:val="24"/>
-          <w:szCs w:val="24"/>
-        </w:rPr>
-      </w:pPr>
-    </w:p>
-    <w:p>
-      <w:pPr>
-        <w:ind w:left="426"/>
-        <w:jc w:val="both"/>
-        <w:rPr>
-          <w:rFonts w:ascii="Times New Roman" w:hAnsi="Times New Roman" w:cs="Times New Roman"/>
-          <w:sz w:val="24"/>
-          <w:szCs w:val="24"/>
-        </w:rPr>
-      </w:pPr>
-      <w:r>
-        <w:rPr>
-          <w:rFonts w:ascii="Times New Roman" w:hAnsi="Times New Roman" w:cs="Times New Roman"/>
-          <w:sz w:val="24"/>
-          <w:szCs w:val="24"/>
-        </w:rPr>
-        <w:t>6.10.2.</w:t>
-      </w:r>
-      <w:r>
-        <w:rPr>
-          <w:rFonts w:ascii="Times New Roman" w:hAnsi="Times New Roman" w:cs="Times New Roman"/>
-          <w:sz w:val="24"/>
-          <w:szCs w:val="24"/>
-        </w:rPr>
-        <w:tab/>
-        <w:t>Secondary data collection for the purpose of this research will be taken from the LMS system in the form of a download.  The data downloaded will conform to the sampling strategy outlined above.</w:t>
-      </w:r>
-    </w:p>
-    <w:p>
-      <w:pPr>
-        <w:ind w:left="426"/>
-        <w:jc w:val="both"/>
-        <w:rPr>
-          <w:rFonts w:ascii="Times New Roman" w:hAnsi="Times New Roman" w:cs="Times New Roman"/>
-          <w:sz w:val="24"/>
-          <w:szCs w:val="24"/>
-        </w:rPr>
-      </w:pPr>
-    </w:p>
-    <w:p>
-      <w:pPr>
-        <w:ind w:left="426"/>
-        <w:jc w:val="both"/>
-        <w:rPr>
-          <w:rFonts w:ascii="Times New Roman" w:hAnsi="Times New Roman" w:cs="Times New Roman"/>
-          <w:sz w:val="24"/>
-          <w:szCs w:val="24"/>
-        </w:rPr>
-      </w:pPr>
-      <w:r>
-        <w:rPr>
-          <w:rFonts w:ascii="Times New Roman" w:hAnsi="Times New Roman" w:cs="Times New Roman"/>
-          <w:sz w:val="24"/>
-          <w:szCs w:val="24"/>
-        </w:rPr>
-        <w:lastRenderedPageBreak/>
-        <w:t>6.11.</w:t>
-      </w:r>
-      <w:r>
-        <w:rPr>
-          <w:rFonts w:ascii="Times New Roman" w:hAnsi="Times New Roman" w:cs="Times New Roman"/>
-          <w:sz w:val="24"/>
-          <w:szCs w:val="24"/>
-        </w:rPr>
-        <w:tab/>
-        <w:t>Now that a sampling strategy and methodology have been developed, it is necessary to consider the ethical implications associated with the research, and how the author proposes to work with them.</w:t>
-      </w:r>
     </w:p>
     <w:p>
       <w:pPr>
@@ -10190,6 +9693,26 @@
     </w:p>
     <w:p>
       <w:pPr>
+        <w:ind w:left="426"/>
+      </w:pPr>
+      <w:r>
+        <w:t>How this was implemented…</w:t>
+      </w:r>
+    </w:p>
+    <w:p>
+      <w:pPr>
+        <w:pStyle w:val="ListParagraph"/>
+        <w:numPr>
+          <w:ilvl w:val="0"/>
+          <w:numId w:val="41"/>
+        </w:numPr>
+      </w:pPr>
+      <w:r>
+        <w:t xml:space="preserve">Algorithm 1 </w:t>
+      </w:r>
+    </w:p>
+    <w:p>
+      <w:pPr>
         <w:pStyle w:val="Heading1"/>
         <w:numPr>
           <w:ilvl w:val="0"/>
@@ -10302,9 +9825,9 @@
       </w:pPr>
     </w:p>
     <w:sectPr>
-      <w:footerReference w:type="even" r:id="rId10"/>
-      <w:footerReference w:type="default" r:id="rId11"/>
-      <w:footerReference w:type="first" r:id="rId12"/>
+      <w:footerReference w:type="even" r:id="rId11"/>
+      <w:footerReference w:type="default" r:id="rId12"/>
+      <w:footerReference w:type="first" r:id="rId13"/>
       <w:pgSz w:w="12240" w:h="15840"/>
       <w:pgMar w:top="1105" w:right="1597" w:bottom="1281" w:left="1584" w:header="720" w:footer="720" w:gutter="0"/>
       <w:pgNumType w:start="1"/>
@@ -12594,6 +12117,119 @@
     </w:lvl>
   </w:abstractNum>
   <w:abstractNum w:abstractNumId="19" w15:restartNumberingAfterBreak="0">
+    <w:nsid w:val="3EF21D14"/>
+    <w:multiLevelType w:val="hybridMultilevel"/>
+    <w:tmpl w:val="9DA40AE6"/>
+    <w:lvl w:ilvl="0" w:tplc="18090001">
+      <w:start w:val="1"/>
+      <w:numFmt w:val="bullet"/>
+      <w:lvlText w:val=""/>
+      <w:lvlJc w:val="left"/>
+      <w:pPr>
+        <w:ind w:left="1146" w:hanging="360"/>
+      </w:pPr>
+      <w:rPr>
+        <w:rFonts w:ascii="Symbol" w:hAnsi="Symbol" w:hint="default"/>
+      </w:rPr>
+    </w:lvl>
+    <w:lvl w:ilvl="1" w:tplc="18090003" w:tentative="1">
+      <w:start w:val="1"/>
+      <w:numFmt w:val="bullet"/>
+      <w:lvlText w:val="o"/>
+      <w:lvlJc w:val="left"/>
+      <w:pPr>
+        <w:ind w:left="1866" w:hanging="360"/>
+      </w:pPr>
+      <w:rPr>
+        <w:rFonts w:ascii="Courier New" w:hAnsi="Courier New" w:cs="Courier New" w:hint="default"/>
+      </w:rPr>
+    </w:lvl>
+    <w:lvl w:ilvl="2" w:tplc="18090005" w:tentative="1">
+      <w:start w:val="1"/>
+      <w:numFmt w:val="bullet"/>
+      <w:lvlText w:val=""/>
+      <w:lvlJc w:val="left"/>
+      <w:pPr>
+        <w:ind w:left="2586" w:hanging="360"/>
+      </w:pPr>
+      <w:rPr>
+        <w:rFonts w:ascii="Wingdings" w:hAnsi="Wingdings" w:hint="default"/>
+      </w:rPr>
+    </w:lvl>
+    <w:lvl w:ilvl="3" w:tplc="18090001" w:tentative="1">
+      <w:start w:val="1"/>
+      <w:numFmt w:val="bullet"/>
+      <w:lvlText w:val=""/>
+      <w:lvlJc w:val="left"/>
+      <w:pPr>
+        <w:ind w:left="3306" w:hanging="360"/>
+      </w:pPr>
+      <w:rPr>
+        <w:rFonts w:ascii="Symbol" w:hAnsi="Symbol" w:hint="default"/>
+      </w:rPr>
+    </w:lvl>
+    <w:lvl w:ilvl="4" w:tplc="18090003" w:tentative="1">
+      <w:start w:val="1"/>
+      <w:numFmt w:val="bullet"/>
+      <w:lvlText w:val="o"/>
+      <w:lvlJc w:val="left"/>
+      <w:pPr>
+        <w:ind w:left="4026" w:hanging="360"/>
+      </w:pPr>
+      <w:rPr>
+        <w:rFonts w:ascii="Courier New" w:hAnsi="Courier New" w:cs="Courier New" w:hint="default"/>
+      </w:rPr>
+    </w:lvl>
+    <w:lvl w:ilvl="5" w:tplc="18090005" w:tentative="1">
+      <w:start w:val="1"/>
+      <w:numFmt w:val="bullet"/>
+      <w:lvlText w:val=""/>
+      <w:lvlJc w:val="left"/>
+      <w:pPr>
+        <w:ind w:left="4746" w:hanging="360"/>
+      </w:pPr>
+      <w:rPr>
+        <w:rFonts w:ascii="Wingdings" w:hAnsi="Wingdings" w:hint="default"/>
+      </w:rPr>
+    </w:lvl>
+    <w:lvl w:ilvl="6" w:tplc="18090001" w:tentative="1">
+      <w:start w:val="1"/>
+      <w:numFmt w:val="bullet"/>
+      <w:lvlText w:val=""/>
+      <w:lvlJc w:val="left"/>
+      <w:pPr>
+        <w:ind w:left="5466" w:hanging="360"/>
+      </w:pPr>
+      <w:rPr>
+        <w:rFonts w:ascii="Symbol" w:hAnsi="Symbol" w:hint="default"/>
+      </w:rPr>
+    </w:lvl>
+    <w:lvl w:ilvl="7" w:tplc="18090003" w:tentative="1">
+      <w:start w:val="1"/>
+      <w:numFmt w:val="bullet"/>
+      <w:lvlText w:val="o"/>
+      <w:lvlJc w:val="left"/>
+      <w:pPr>
+        <w:ind w:left="6186" w:hanging="360"/>
+      </w:pPr>
+      <w:rPr>
+        <w:rFonts w:ascii="Courier New" w:hAnsi="Courier New" w:cs="Courier New" w:hint="default"/>
+      </w:rPr>
+    </w:lvl>
+    <w:lvl w:ilvl="8" w:tplc="18090005" w:tentative="1">
+      <w:start w:val="1"/>
+      <w:numFmt w:val="bullet"/>
+      <w:lvlText w:val=""/>
+      <w:lvlJc w:val="left"/>
+      <w:pPr>
+        <w:ind w:left="6906" w:hanging="360"/>
+      </w:pPr>
+      <w:rPr>
+        <w:rFonts w:ascii="Wingdings" w:hAnsi="Wingdings" w:hint="default"/>
+      </w:rPr>
+    </w:lvl>
+  </w:abstractNum>
+  <w:abstractNum w:abstractNumId="20" w15:restartNumberingAfterBreak="0">
     <w:nsid w:val="41273150"/>
     <w:multiLevelType w:val="multilevel"/>
     <w:tmpl w:val="0809001F"/>
@@ -12679,7 +12315,7 @@
       </w:pPr>
     </w:lvl>
   </w:abstractNum>
-  <w:abstractNum w:abstractNumId="20" w15:restartNumberingAfterBreak="0">
+  <w:abstractNum w:abstractNumId="21" w15:restartNumberingAfterBreak="0">
     <w:nsid w:val="41F62CD5"/>
     <w:multiLevelType w:val="multilevel"/>
     <w:tmpl w:val="0809001F"/>
@@ -12765,7 +12401,120 @@
       </w:pPr>
     </w:lvl>
   </w:abstractNum>
-  <w:abstractNum w:abstractNumId="21" w15:restartNumberingAfterBreak="0">
+  <w:abstractNum w:abstractNumId="22" w15:restartNumberingAfterBreak="0">
+    <w:nsid w:val="42A03126"/>
+    <w:multiLevelType w:val="hybridMultilevel"/>
+    <w:tmpl w:val="7BAAB626"/>
+    <w:lvl w:ilvl="0" w:tplc="18090001">
+      <w:start w:val="1"/>
+      <w:numFmt w:val="bullet"/>
+      <w:lvlText w:val=""/>
+      <w:lvlJc w:val="left"/>
+      <w:pPr>
+        <w:ind w:left="1146" w:hanging="360"/>
+      </w:pPr>
+      <w:rPr>
+        <w:rFonts w:ascii="Symbol" w:hAnsi="Symbol" w:hint="default"/>
+      </w:rPr>
+    </w:lvl>
+    <w:lvl w:ilvl="1" w:tplc="18090003" w:tentative="1">
+      <w:start w:val="1"/>
+      <w:numFmt w:val="bullet"/>
+      <w:lvlText w:val="o"/>
+      <w:lvlJc w:val="left"/>
+      <w:pPr>
+        <w:ind w:left="1866" w:hanging="360"/>
+      </w:pPr>
+      <w:rPr>
+        <w:rFonts w:ascii="Courier New" w:hAnsi="Courier New" w:cs="Courier New" w:hint="default"/>
+      </w:rPr>
+    </w:lvl>
+    <w:lvl w:ilvl="2" w:tplc="18090005" w:tentative="1">
+      <w:start w:val="1"/>
+      <w:numFmt w:val="bullet"/>
+      <w:lvlText w:val=""/>
+      <w:lvlJc w:val="left"/>
+      <w:pPr>
+        <w:ind w:left="2586" w:hanging="360"/>
+      </w:pPr>
+      <w:rPr>
+        <w:rFonts w:ascii="Wingdings" w:hAnsi="Wingdings" w:hint="default"/>
+      </w:rPr>
+    </w:lvl>
+    <w:lvl w:ilvl="3" w:tplc="18090001" w:tentative="1">
+      <w:start w:val="1"/>
+      <w:numFmt w:val="bullet"/>
+      <w:lvlText w:val=""/>
+      <w:lvlJc w:val="left"/>
+      <w:pPr>
+        <w:ind w:left="3306" w:hanging="360"/>
+      </w:pPr>
+      <w:rPr>
+        <w:rFonts w:ascii="Symbol" w:hAnsi="Symbol" w:hint="default"/>
+      </w:rPr>
+    </w:lvl>
+    <w:lvl w:ilvl="4" w:tplc="18090003" w:tentative="1">
+      <w:start w:val="1"/>
+      <w:numFmt w:val="bullet"/>
+      <w:lvlText w:val="o"/>
+      <w:lvlJc w:val="left"/>
+      <w:pPr>
+        <w:ind w:left="4026" w:hanging="360"/>
+      </w:pPr>
+      <w:rPr>
+        <w:rFonts w:ascii="Courier New" w:hAnsi="Courier New" w:cs="Courier New" w:hint="default"/>
+      </w:rPr>
+    </w:lvl>
+    <w:lvl w:ilvl="5" w:tplc="18090005" w:tentative="1">
+      <w:start w:val="1"/>
+      <w:numFmt w:val="bullet"/>
+      <w:lvlText w:val=""/>
+      <w:lvlJc w:val="left"/>
+      <w:pPr>
+        <w:ind w:left="4746" w:hanging="360"/>
+      </w:pPr>
+      <w:rPr>
+        <w:rFonts w:ascii="Wingdings" w:hAnsi="Wingdings" w:hint="default"/>
+      </w:rPr>
+    </w:lvl>
+    <w:lvl w:ilvl="6" w:tplc="18090001" w:tentative="1">
+      <w:start w:val="1"/>
+      <w:numFmt w:val="bullet"/>
+      <w:lvlText w:val=""/>
+      <w:lvlJc w:val="left"/>
+      <w:pPr>
+        <w:ind w:left="5466" w:hanging="360"/>
+      </w:pPr>
+      <w:rPr>
+        <w:rFonts w:ascii="Symbol" w:hAnsi="Symbol" w:hint="default"/>
+      </w:rPr>
+    </w:lvl>
+    <w:lvl w:ilvl="7" w:tplc="18090003" w:tentative="1">
+      <w:start w:val="1"/>
+      <w:numFmt w:val="bullet"/>
+      <w:lvlText w:val="o"/>
+      <w:lvlJc w:val="left"/>
+      <w:pPr>
+        <w:ind w:left="6186" w:hanging="360"/>
+      </w:pPr>
+      <w:rPr>
+        <w:rFonts w:ascii="Courier New" w:hAnsi="Courier New" w:cs="Courier New" w:hint="default"/>
+      </w:rPr>
+    </w:lvl>
+    <w:lvl w:ilvl="8" w:tplc="18090005" w:tentative="1">
+      <w:start w:val="1"/>
+      <w:numFmt w:val="bullet"/>
+      <w:lvlText w:val=""/>
+      <w:lvlJc w:val="left"/>
+      <w:pPr>
+        <w:ind w:left="6906" w:hanging="360"/>
+      </w:pPr>
+      <w:rPr>
+        <w:rFonts w:ascii="Wingdings" w:hAnsi="Wingdings" w:hint="default"/>
+      </w:rPr>
+    </w:lvl>
+  </w:abstractNum>
+  <w:abstractNum w:abstractNumId="23" w15:restartNumberingAfterBreak="0">
     <w:nsid w:val="46266DA9"/>
     <w:multiLevelType w:val="multilevel"/>
     <w:tmpl w:val="0809001F"/>
@@ -12851,7 +12600,7 @@
       </w:pPr>
     </w:lvl>
   </w:abstractNum>
-  <w:abstractNum w:abstractNumId="22" w15:restartNumberingAfterBreak="0">
+  <w:abstractNum w:abstractNumId="24" w15:restartNumberingAfterBreak="0">
     <w:nsid w:val="46EE50F2"/>
     <w:multiLevelType w:val="multilevel"/>
     <w:tmpl w:val="0809001F"/>
@@ -12937,7 +12686,7 @@
       </w:pPr>
     </w:lvl>
   </w:abstractNum>
-  <w:abstractNum w:abstractNumId="23" w15:restartNumberingAfterBreak="0">
+  <w:abstractNum w:abstractNumId="25" w15:restartNumberingAfterBreak="0">
     <w:nsid w:val="4A073CFF"/>
     <w:multiLevelType w:val="hybridMultilevel"/>
     <w:tmpl w:val="6AA822A6"/>
@@ -13050,7 +12799,7 @@
       </w:rPr>
     </w:lvl>
   </w:abstractNum>
-  <w:abstractNum w:abstractNumId="24" w15:restartNumberingAfterBreak="0">
+  <w:abstractNum w:abstractNumId="26" w15:restartNumberingAfterBreak="0">
     <w:nsid w:val="52530CC0"/>
     <w:multiLevelType w:val="hybridMultilevel"/>
     <w:tmpl w:val="BCC6B050"/>
@@ -13163,7 +12912,7 @@
       </w:rPr>
     </w:lvl>
   </w:abstractNum>
-  <w:abstractNum w:abstractNumId="25" w15:restartNumberingAfterBreak="0">
+  <w:abstractNum w:abstractNumId="27" w15:restartNumberingAfterBreak="0">
     <w:nsid w:val="55D35ABA"/>
     <w:multiLevelType w:val="multilevel"/>
     <w:tmpl w:val="1809001F"/>
@@ -13249,7 +12998,7 @@
       </w:pPr>
     </w:lvl>
   </w:abstractNum>
-  <w:abstractNum w:abstractNumId="26" w15:restartNumberingAfterBreak="0">
+  <w:abstractNum w:abstractNumId="28" w15:restartNumberingAfterBreak="0">
     <w:nsid w:val="577D132F"/>
     <w:multiLevelType w:val="multilevel"/>
     <w:tmpl w:val="0809001F"/>
@@ -13335,7 +13084,7 @@
       </w:pPr>
     </w:lvl>
   </w:abstractNum>
-  <w:abstractNum w:abstractNumId="27" w15:restartNumberingAfterBreak="0">
+  <w:abstractNum w:abstractNumId="29" w15:restartNumberingAfterBreak="0">
     <w:nsid w:val="58131077"/>
     <w:multiLevelType w:val="hybridMultilevel"/>
     <w:tmpl w:val="9B5A4574"/>
@@ -13421,7 +13170,7 @@
       </w:pPr>
     </w:lvl>
   </w:abstractNum>
-  <w:abstractNum w:abstractNumId="28" w15:restartNumberingAfterBreak="0">
+  <w:abstractNum w:abstractNumId="30" w15:restartNumberingAfterBreak="0">
     <w:nsid w:val="5B7C5D5D"/>
     <w:multiLevelType w:val="hybridMultilevel"/>
     <w:tmpl w:val="F14202D0"/>
@@ -13561,7 +13310,7 @@
       </w:rPr>
     </w:lvl>
   </w:abstractNum>
-  <w:abstractNum w:abstractNumId="29" w15:restartNumberingAfterBreak="0">
+  <w:abstractNum w:abstractNumId="31" w15:restartNumberingAfterBreak="0">
     <w:nsid w:val="5E163474"/>
     <w:multiLevelType w:val="hybridMultilevel"/>
     <w:tmpl w:val="0610CBB8"/>
@@ -13647,7 +13396,7 @@
       </w:pPr>
     </w:lvl>
   </w:abstractNum>
-  <w:abstractNum w:abstractNumId="30" w15:restartNumberingAfterBreak="0">
+  <w:abstractNum w:abstractNumId="32" w15:restartNumberingAfterBreak="0">
     <w:nsid w:val="5FBE53BF"/>
     <w:multiLevelType w:val="hybridMultilevel"/>
     <w:tmpl w:val="0400BC66"/>
@@ -13733,7 +13482,7 @@
       </w:pPr>
     </w:lvl>
   </w:abstractNum>
-  <w:abstractNum w:abstractNumId="31" w15:restartNumberingAfterBreak="0">
+  <w:abstractNum w:abstractNumId="33" w15:restartNumberingAfterBreak="0">
     <w:nsid w:val="647D678E"/>
     <w:multiLevelType w:val="hybridMultilevel"/>
     <w:tmpl w:val="82C8914C"/>
@@ -13822,7 +13571,7 @@
       </w:pPr>
     </w:lvl>
   </w:abstractNum>
-  <w:abstractNum w:abstractNumId="32" w15:restartNumberingAfterBreak="0">
+  <w:abstractNum w:abstractNumId="34" w15:restartNumberingAfterBreak="0">
     <w:nsid w:val="661C0976"/>
     <w:multiLevelType w:val="multilevel"/>
     <w:tmpl w:val="0809001F"/>
@@ -13908,7 +13657,7 @@
       </w:pPr>
     </w:lvl>
   </w:abstractNum>
-  <w:abstractNum w:abstractNumId="33" w15:restartNumberingAfterBreak="0">
+  <w:abstractNum w:abstractNumId="35" w15:restartNumberingAfterBreak="0">
     <w:nsid w:val="6D52295C"/>
     <w:multiLevelType w:val="hybridMultilevel"/>
     <w:tmpl w:val="CEAC5570"/>
@@ -14021,7 +13770,7 @@
       </w:rPr>
     </w:lvl>
   </w:abstractNum>
-  <w:abstractNum w:abstractNumId="34" w15:restartNumberingAfterBreak="0">
+  <w:abstractNum w:abstractNumId="36" w15:restartNumberingAfterBreak="0">
     <w:nsid w:val="70802EB9"/>
     <w:multiLevelType w:val="hybridMultilevel"/>
     <w:tmpl w:val="641268C4"/>
@@ -14161,7 +13910,7 @@
       </w:rPr>
     </w:lvl>
   </w:abstractNum>
-  <w:abstractNum w:abstractNumId="35" w15:restartNumberingAfterBreak="0">
+  <w:abstractNum w:abstractNumId="37" w15:restartNumberingAfterBreak="0">
     <w:nsid w:val="708571CD"/>
     <w:multiLevelType w:val="multilevel"/>
     <w:tmpl w:val="0809001F"/>
@@ -14247,7 +13996,7 @@
       </w:pPr>
     </w:lvl>
   </w:abstractNum>
-  <w:abstractNum w:abstractNumId="36" w15:restartNumberingAfterBreak="0">
+  <w:abstractNum w:abstractNumId="38" w15:restartNumberingAfterBreak="0">
     <w:nsid w:val="74773DA2"/>
     <w:multiLevelType w:val="hybridMultilevel"/>
     <w:tmpl w:val="4126C82C"/>
@@ -14360,7 +14109,7 @@
       </w:rPr>
     </w:lvl>
   </w:abstractNum>
-  <w:abstractNum w:abstractNumId="37" w15:restartNumberingAfterBreak="0">
+  <w:abstractNum w:abstractNumId="39" w15:restartNumberingAfterBreak="0">
     <w:nsid w:val="79C66237"/>
     <w:multiLevelType w:val="hybridMultilevel"/>
     <w:tmpl w:val="56709FFA"/>
@@ -14446,35 +14195,148 @@
       </w:pPr>
     </w:lvl>
   </w:abstractNum>
+  <w:abstractNum w:abstractNumId="40" w15:restartNumberingAfterBreak="0">
+    <w:nsid w:val="7AB67DCC"/>
+    <w:multiLevelType w:val="hybridMultilevel"/>
+    <w:tmpl w:val="A6F44B82"/>
+    <w:lvl w:ilvl="0" w:tplc="18090001">
+      <w:start w:val="1"/>
+      <w:numFmt w:val="bullet"/>
+      <w:lvlText w:val=""/>
+      <w:lvlJc w:val="left"/>
+      <w:pPr>
+        <w:ind w:left="1146" w:hanging="360"/>
+      </w:pPr>
+      <w:rPr>
+        <w:rFonts w:ascii="Symbol" w:hAnsi="Symbol" w:hint="default"/>
+      </w:rPr>
+    </w:lvl>
+    <w:lvl w:ilvl="1" w:tplc="18090003" w:tentative="1">
+      <w:start w:val="1"/>
+      <w:numFmt w:val="bullet"/>
+      <w:lvlText w:val="o"/>
+      <w:lvlJc w:val="left"/>
+      <w:pPr>
+        <w:ind w:left="1866" w:hanging="360"/>
+      </w:pPr>
+      <w:rPr>
+        <w:rFonts w:ascii="Courier New" w:hAnsi="Courier New" w:cs="Courier New" w:hint="default"/>
+      </w:rPr>
+    </w:lvl>
+    <w:lvl w:ilvl="2" w:tplc="18090005" w:tentative="1">
+      <w:start w:val="1"/>
+      <w:numFmt w:val="bullet"/>
+      <w:lvlText w:val=""/>
+      <w:lvlJc w:val="left"/>
+      <w:pPr>
+        <w:ind w:left="2586" w:hanging="360"/>
+      </w:pPr>
+      <w:rPr>
+        <w:rFonts w:ascii="Wingdings" w:hAnsi="Wingdings" w:hint="default"/>
+      </w:rPr>
+    </w:lvl>
+    <w:lvl w:ilvl="3" w:tplc="18090001" w:tentative="1">
+      <w:start w:val="1"/>
+      <w:numFmt w:val="bullet"/>
+      <w:lvlText w:val=""/>
+      <w:lvlJc w:val="left"/>
+      <w:pPr>
+        <w:ind w:left="3306" w:hanging="360"/>
+      </w:pPr>
+      <w:rPr>
+        <w:rFonts w:ascii="Symbol" w:hAnsi="Symbol" w:hint="default"/>
+      </w:rPr>
+    </w:lvl>
+    <w:lvl w:ilvl="4" w:tplc="18090003" w:tentative="1">
+      <w:start w:val="1"/>
+      <w:numFmt w:val="bullet"/>
+      <w:lvlText w:val="o"/>
+      <w:lvlJc w:val="left"/>
+      <w:pPr>
+        <w:ind w:left="4026" w:hanging="360"/>
+      </w:pPr>
+      <w:rPr>
+        <w:rFonts w:ascii="Courier New" w:hAnsi="Courier New" w:cs="Courier New" w:hint="default"/>
+      </w:rPr>
+    </w:lvl>
+    <w:lvl w:ilvl="5" w:tplc="18090005" w:tentative="1">
+      <w:start w:val="1"/>
+      <w:numFmt w:val="bullet"/>
+      <w:lvlText w:val=""/>
+      <w:lvlJc w:val="left"/>
+      <w:pPr>
+        <w:ind w:left="4746" w:hanging="360"/>
+      </w:pPr>
+      <w:rPr>
+        <w:rFonts w:ascii="Wingdings" w:hAnsi="Wingdings" w:hint="default"/>
+      </w:rPr>
+    </w:lvl>
+    <w:lvl w:ilvl="6" w:tplc="18090001" w:tentative="1">
+      <w:start w:val="1"/>
+      <w:numFmt w:val="bullet"/>
+      <w:lvlText w:val=""/>
+      <w:lvlJc w:val="left"/>
+      <w:pPr>
+        <w:ind w:left="5466" w:hanging="360"/>
+      </w:pPr>
+      <w:rPr>
+        <w:rFonts w:ascii="Symbol" w:hAnsi="Symbol" w:hint="default"/>
+      </w:rPr>
+    </w:lvl>
+    <w:lvl w:ilvl="7" w:tplc="18090003" w:tentative="1">
+      <w:start w:val="1"/>
+      <w:numFmt w:val="bullet"/>
+      <w:lvlText w:val="o"/>
+      <w:lvlJc w:val="left"/>
+      <w:pPr>
+        <w:ind w:left="6186" w:hanging="360"/>
+      </w:pPr>
+      <w:rPr>
+        <w:rFonts w:ascii="Courier New" w:hAnsi="Courier New" w:cs="Courier New" w:hint="default"/>
+      </w:rPr>
+    </w:lvl>
+    <w:lvl w:ilvl="8" w:tplc="18090005" w:tentative="1">
+      <w:start w:val="1"/>
+      <w:numFmt w:val="bullet"/>
+      <w:lvlText w:val=""/>
+      <w:lvlJc w:val="left"/>
+      <w:pPr>
+        <w:ind w:left="6906" w:hanging="360"/>
+      </w:pPr>
+      <w:rPr>
+        <w:rFonts w:ascii="Wingdings" w:hAnsi="Wingdings" w:hint="default"/>
+      </w:rPr>
+    </w:lvl>
+  </w:abstractNum>
   <w:num w:numId="1" w16cid:durableId="606929892">
-    <w:abstractNumId w:val="29"/>
+    <w:abstractNumId w:val="31"/>
   </w:num>
   <w:num w:numId="2" w16cid:durableId="1085036454">
-    <w:abstractNumId w:val="25"/>
+    <w:abstractNumId w:val="27"/>
   </w:num>
   <w:num w:numId="3" w16cid:durableId="1175194290">
     <w:abstractNumId w:val="7"/>
   </w:num>
   <w:num w:numId="4" w16cid:durableId="635256007">
-    <w:abstractNumId w:val="28"/>
+    <w:abstractNumId w:val="30"/>
   </w:num>
   <w:num w:numId="5" w16cid:durableId="1844935325">
     <w:abstractNumId w:val="3"/>
   </w:num>
   <w:num w:numId="6" w16cid:durableId="802121147">
-    <w:abstractNumId w:val="34"/>
+    <w:abstractNumId w:val="36"/>
   </w:num>
   <w:num w:numId="7" w16cid:durableId="1529879772">
-    <w:abstractNumId w:val="27"/>
+    <w:abstractNumId w:val="29"/>
   </w:num>
   <w:num w:numId="8" w16cid:durableId="1989899436">
-    <w:abstractNumId w:val="31"/>
+    <w:abstractNumId w:val="33"/>
   </w:num>
   <w:num w:numId="9" w16cid:durableId="1600336100">
-    <w:abstractNumId w:val="23"/>
+    <w:abstractNumId w:val="25"/>
   </w:num>
   <w:num w:numId="10" w16cid:durableId="1080173199">
-    <w:abstractNumId w:val="37"/>
+    <w:abstractNumId w:val="39"/>
   </w:num>
   <w:num w:numId="11" w16cid:durableId="983855132">
     <w:abstractNumId w:val="12"/>
@@ -14483,7 +14345,7 @@
     <w:abstractNumId w:val="16"/>
   </w:num>
   <w:num w:numId="13" w16cid:durableId="772556273">
-    <w:abstractNumId w:val="33"/>
+    <w:abstractNumId w:val="35"/>
   </w:num>
   <w:num w:numId="14" w16cid:durableId="230778674">
     <w:abstractNumId w:val="8"/>
@@ -14495,13 +14357,13 @@
     <w:abstractNumId w:val="10"/>
   </w:num>
   <w:num w:numId="17" w16cid:durableId="1019311086">
-    <w:abstractNumId w:val="24"/>
+    <w:abstractNumId w:val="26"/>
   </w:num>
   <w:num w:numId="18" w16cid:durableId="1879513021">
-    <w:abstractNumId w:val="26"/>
+    <w:abstractNumId w:val="28"/>
   </w:num>
   <w:num w:numId="19" w16cid:durableId="2013601324">
-    <w:abstractNumId w:val="21"/>
+    <w:abstractNumId w:val="23"/>
   </w:num>
   <w:num w:numId="20" w16cid:durableId="765925091">
     <w:abstractNumId w:val="15"/>
@@ -14510,25 +14372,25 @@
     <w:abstractNumId w:val="2"/>
   </w:num>
   <w:num w:numId="22" w16cid:durableId="1282765503">
-    <w:abstractNumId w:val="22"/>
+    <w:abstractNumId w:val="24"/>
   </w:num>
   <w:num w:numId="23" w16cid:durableId="961106589">
     <w:abstractNumId w:val="1"/>
   </w:num>
   <w:num w:numId="24" w16cid:durableId="480511347">
-    <w:abstractNumId w:val="19"/>
+    <w:abstractNumId w:val="20"/>
   </w:num>
   <w:num w:numId="25" w16cid:durableId="1850758502">
-    <w:abstractNumId w:val="35"/>
+    <w:abstractNumId w:val="37"/>
   </w:num>
   <w:num w:numId="26" w16cid:durableId="1880434004">
-    <w:abstractNumId w:val="20"/>
+    <w:abstractNumId w:val="21"/>
   </w:num>
   <w:num w:numId="27" w16cid:durableId="2053918405">
     <w:abstractNumId w:val="9"/>
   </w:num>
   <w:num w:numId="28" w16cid:durableId="922299700">
-    <w:abstractNumId w:val="32"/>
+    <w:abstractNumId w:val="34"/>
   </w:num>
   <w:num w:numId="29" w16cid:durableId="827675464">
     <w:abstractNumId w:val="18"/>
@@ -14546,7 +14408,7 @@
     <w:abstractNumId w:val="6"/>
   </w:num>
   <w:num w:numId="34" w16cid:durableId="1995406339">
-    <w:abstractNumId w:val="30"/>
+    <w:abstractNumId w:val="32"/>
   </w:num>
   <w:num w:numId="35" w16cid:durableId="2123986301">
     <w:abstractNumId w:val="4"/>
@@ -14555,10 +14417,19 @@
     <w:abstractNumId w:val="17"/>
   </w:num>
   <w:num w:numId="37" w16cid:durableId="1892115261">
-    <w:abstractNumId w:val="36"/>
+    <w:abstractNumId w:val="38"/>
   </w:num>
   <w:num w:numId="38" w16cid:durableId="1413819087">
     <w:abstractNumId w:val="13"/>
+  </w:num>
+  <w:num w:numId="39" w16cid:durableId="1958750582">
+    <w:abstractNumId w:val="22"/>
+  </w:num>
+  <w:num w:numId="40" w16cid:durableId="1042754749">
+    <w:abstractNumId w:val="40"/>
+  </w:num>
+  <w:num w:numId="41" w16cid:durableId="1412698304">
+    <w:abstractNumId w:val="19"/>
   </w:num>
 </w:numbering>
 </file>

</xml_diff>

<commit_message>
Methodolgy - work on justifying selected algorithms 1 to 3
</commit_message>
<xml_diff>
--- a/01 - Capstone Report - working copy.docx
+++ b/01 - Capstone Report - working copy.docx
@@ -2516,16 +2516,7 @@
           <w:sz w:val="24"/>
           <w:szCs w:val="24"/>
         </w:rPr>
-        <w:t xml:space="preserve">important to canvas a range of opinions </w:t>
-      </w:r>
-      <w:r>
-        <w:rPr>
-          <w:rFonts w:ascii="Times New Roman" w:hAnsi="Times New Roman" w:cs="Times New Roman"/>
-          <w:sz w:val="24"/>
-          <w:szCs w:val="24"/>
-        </w:rPr>
-        <w:lastRenderedPageBreak/>
-        <w:t>to gain a holistic understanding of how training data can be utilised for data driven decision making</w:t>
+        <w:t>important to canvas a range of opinions to gain a holistic understanding of how training data can be utilised for data driven decision making</w:t>
       </w:r>
       <w:r>
         <w:rPr>
@@ -3067,7 +3058,6 @@
           <w:sz w:val="24"/>
           <w:szCs w:val="24"/>
         </w:rPr>
-        <w:lastRenderedPageBreak/>
         <w:t>•</w:t>
       </w:r>
       <w:r>
@@ -3470,7 +3460,6 @@
           <w:sz w:val="32"/>
           <w:szCs w:val="32"/>
         </w:rPr>
-        <w:lastRenderedPageBreak/>
         <w:t>Thesis Title</w:t>
       </w:r>
       <w:r>
@@ -3949,7 +3938,6 @@
           <w:sz w:val="24"/>
           <w:szCs w:val="24"/>
         </w:rPr>
-        <w:lastRenderedPageBreak/>
         <w:t xml:space="preserve">Bias has already been identified as a possible threat to validity when conducting in-depth interviews for primary research.  The author will attempt to limit bias by ensuring that there is a clear purpose of the interview which is communicated in advance.  By working with known participants there is already a degree of trust established between the parties to facilitate a frank discussion.  Finally, the author will create several prompts based on key research themes that will help guide the interview process and stay within the research area. </w:t>
       </w:r>
     </w:p>
@@ -4657,7 +4645,6 @@
         <w:jc w:val="both"/>
       </w:pPr>
       <w:r>
-        <w:lastRenderedPageBreak/>
         <w:t>Chapter 3: Literature Review</w:t>
       </w:r>
     </w:p>
@@ -5147,15 +5134,7 @@
           <w:rFonts w:ascii="Times New Roman" w:hAnsi="Times New Roman" w:cs="Times New Roman"/>
           <w:color w:val="auto"/>
         </w:rPr>
-        <w:t xml:space="preserve">(Chadwick and Dabu, 2009; Tambe, Cappelli and </w:t>
-      </w:r>
-      <w:r>
-        <w:rPr>
-          <w:rFonts w:ascii="Times New Roman" w:hAnsi="Times New Roman" w:cs="Times New Roman"/>
-          <w:color w:val="auto"/>
-        </w:rPr>
-        <w:lastRenderedPageBreak/>
-        <w:t>Yakubovich, 2019; Bankins, 2021)</w:t>
+        <w:t>(Chadwick and Dabu, 2009; Tambe, Cappelli and Yakubovich, 2019; Bankins, 2021)</w:t>
       </w:r>
       <w:r>
         <w:rPr>
@@ -5982,15 +5961,7 @@
           <w:rFonts w:ascii="Times New Roman" w:hAnsi="Times New Roman" w:cs="Times New Roman"/>
           <w:color w:val="auto"/>
         </w:rPr>
-        <w:t xml:space="preserve">A range of methods is used to create a dataset, and this is particularly true for online or distance learning (Sin and Muthu, 2015, Arka et al 2022).  Systems such as Moodle allow analysts to follow a student’s learning path through a module or full course (Sin and Muthu, 2015, Arka et al 2022).  Shen and Chi (2016) analysed how different levels of learners reacted to different methods of </w:t>
-      </w:r>
-      <w:r>
-        <w:rPr>
-          <w:rFonts w:ascii="Times New Roman" w:hAnsi="Times New Roman" w:cs="Times New Roman"/>
-          <w:color w:val="auto"/>
-        </w:rPr>
-        <w:lastRenderedPageBreak/>
-        <w:t xml:space="preserve">learning using such online interactions.  In practice companies use systems such as LMS’ to collate learning data from employee interactions.  An LMS (a Learning Management System) is a system that allows companies to manage training within the company, which then allows companies to run reports, track training requirements, assign learnings etc </w:t>
+        <w:t xml:space="preserve">A range of methods is used to create a dataset, and this is particularly true for online or distance learning (Sin and Muthu, 2015, Arka et al 2022).  Systems such as Moodle allow analysts to follow a student’s learning path through a module or full course (Sin and Muthu, 2015, Arka et al 2022).  Shen and Chi (2016) analysed how different levels of learners reacted to different methods of learning using such online interactions.  In practice companies use systems such as LMS’ to collate learning data from employee interactions.  An LMS (a Learning Management System) is a system that allows companies to manage training within the company, which then allows companies to run reports, track training requirements, assign learnings etc </w:t>
       </w:r>
       <w:r>
         <w:rPr>
@@ -7517,15 +7488,7 @@
           <w:rFonts w:ascii="Times New Roman" w:hAnsi="Times New Roman" w:cs="Times New Roman"/>
           <w:color w:val="auto"/>
         </w:rPr>
-        <w:t xml:space="preserve"> to name but a few.  Malinsky et al (2017) define the Causal Markov Condition (CMC) as being ‘every variable X </w:t>
-      </w:r>
-      <w:r>
-        <w:rPr>
-          <w:rFonts w:ascii="Times New Roman" w:hAnsi="Times New Roman" w:cs="Times New Roman"/>
-          <w:color w:val="auto"/>
-        </w:rPr>
-        <w:lastRenderedPageBreak/>
-        <w:t xml:space="preserve">in V (the set of variables in the causal graph) is independent of its non-effects conditional on its direct causes.  Malinsky et al (2017) goes on to explain Faithfulness as being ‘the only independencies among the variables in V are those entailed by the CMC’ </w:t>
+        <w:t xml:space="preserve"> to name but a few.  Malinsky et al (2017) define the Causal Markov Condition (CMC) as being ‘every variable X in V (the set of variables in the causal graph) is independent of its non-effects conditional on its direct causes.  Malinsky et al (2017) goes on to explain Faithfulness as being ‘the only independencies among the variables in V are those entailed by the CMC’ </w:t>
       </w:r>
       <w:r>
         <w:rPr>
@@ -8188,15 +8151,7 @@
           <w:rFonts w:ascii="Times New Roman" w:hAnsi="Times New Roman" w:cs="Times New Roman"/>
           <w:color w:val="auto"/>
         </w:rPr>
-        <w:t xml:space="preserve">.  The benefit of using causal search algorithms is they help explain questions like ‘what makes a person intelligent’ by displaying all possible </w:t>
-      </w:r>
-      <w:r>
-        <w:rPr>
-          <w:rFonts w:ascii="Times New Roman" w:hAnsi="Times New Roman" w:cs="Times New Roman"/>
-          <w:color w:val="auto"/>
-        </w:rPr>
-        <w:lastRenderedPageBreak/>
-        <w:t xml:space="preserve">connections between subjects such as math, logic and writing test scores, leaving the analyst to select the best model based on the data and their own experience </w:t>
+        <w:t xml:space="preserve">.  The benefit of using causal search algorithms is they help explain questions like ‘what makes a person intelligent’ by displaying all possible connections between subjects such as math, logic and writing test scores, leaving the analyst to select the best model based on the data and their own experience </w:t>
       </w:r>
       <w:r>
         <w:rPr>
@@ -8830,7 +8785,6 @@
           <w:rFonts w:ascii="Times New Roman" w:hAnsi="Times New Roman" w:cs="Times New Roman"/>
           <w:color w:val="auto"/>
         </w:rPr>
-        <w:lastRenderedPageBreak/>
         <w:t xml:space="preserve">Peters et al (2014) suggest using structural equation models rather than graphs as being helpful in using noise in data to highlight causal relationships between variables </w:t>
       </w:r>
       <w:r>
@@ -9436,13 +9390,974 @@
       <w:pPr>
         <w:ind w:left="426"/>
       </w:pPr>
+    </w:p>
+    <w:p>
+      <w:pPr>
+        <w:ind w:left="426"/>
+      </w:pPr>
+      <w:r>
+        <w:t xml:space="preserve">Chapter 3 </w:t>
+      </w:r>
+      <w:r>
+        <w:t xml:space="preserve">provides a strong foundation </w:t>
+      </w:r>
+      <w:r>
+        <w:t>up o</w:t>
+      </w:r>
+      <w:r>
+        <w:t>n which the methodology for this re</w:t>
+      </w:r>
+      <w:r>
+        <w:t xml:space="preserve">search paper is based.  </w:t>
+      </w:r>
+      <w:r>
+        <w:t>The author</w:t>
+      </w:r>
+      <w:r>
+        <w:t xml:space="preserve"> reviewed the processes </w:t>
+      </w:r>
+      <w:r>
+        <w:t xml:space="preserve">a few of </w:t>
+      </w:r>
+      <w:r>
+        <w:t>several</w:t>
+      </w:r>
+      <w:r>
+        <w:t xml:space="preserve"> different research papers had previously taken </w:t>
+      </w:r>
+      <w:r>
+        <w:t xml:space="preserve">when reviewing the OULAD dataset.  This provided a </w:t>
+      </w:r>
+      <w:r>
+        <w:t xml:space="preserve">launch point upon which this research could build upon.  Specifically, the author was able to identify models </w:t>
+      </w:r>
+      <w:r>
+        <w:t xml:space="preserve">already used to explore the dataset, as well as the focus of the article.  Generally, research focused on developing </w:t>
+      </w:r>
+      <w:r>
+        <w:t xml:space="preserve">models predicting student performance or engagement with the </w:t>
+      </w:r>
+      <w:r>
+        <w:t xml:space="preserve">systems within a learning environment.  This research paper however is concerned with </w:t>
+      </w:r>
+      <w:r>
+        <w:t xml:space="preserve">the work environment, where learning opportunities may be more limited or directed by </w:t>
+      </w:r>
+      <w:r>
+        <w:t>the company rather than the interest of the learner.</w:t>
+      </w:r>
+      <w:r>
+        <w:t xml:space="preserve">  As such, the author felt </w:t>
+      </w:r>
+      <w:r>
+        <w:t>an opportunity exited to use prior learning and apply it in a new area.</w:t>
+      </w:r>
+      <w:r>
+        <w:t xml:space="preserve">  </w:t>
+      </w:r>
+    </w:p>
+    <w:p>
+      <w:pPr>
+        <w:ind w:left="426"/>
+      </w:pPr>
+    </w:p>
+    <w:p>
+      <w:pPr>
+        <w:ind w:left="426"/>
+        <w:rPr>
+          <w:b/>
+          <w:bCs/>
+        </w:rPr>
+      </w:pPr>
+      <w:r>
+        <w:rPr>
+          <w:b/>
+          <w:bCs/>
+        </w:rPr>
+        <w:t xml:space="preserve">Python Libraries </w:t>
+      </w:r>
+      <w:r>
+        <w:rPr>
+          <w:b/>
+          <w:bCs/>
+        </w:rPr>
+        <w:t xml:space="preserve">- </w:t>
+      </w:r>
+      <w:r>
+        <w:rPr>
+          <w:b/>
+          <w:bCs/>
+        </w:rPr>
+        <w:t>Calculations, Graphs</w:t>
+      </w:r>
+      <w:r>
+        <w:rPr>
+          <w:b/>
+          <w:bCs/>
+        </w:rPr>
+        <w:t xml:space="preserve"> and Analysis</w:t>
+      </w:r>
+    </w:p>
+    <w:p>
+      <w:pPr>
+        <w:ind w:left="426"/>
+      </w:pPr>
+      <w:r>
+        <w:t xml:space="preserve">Python was the programming language that was used to complete the analysis for this research.  Python was selected as it </w:t>
+      </w:r>
+      <w:r>
+        <w:t xml:space="preserve">was </w:t>
+      </w:r>
+      <w:r>
+        <w:t>relatively</w:t>
+      </w:r>
+      <w:r>
+        <w:t xml:space="preserve"> easy to learn and </w:t>
+      </w:r>
+      <w:r>
+        <w:t>program</w:t>
+      </w:r>
+      <w:r>
+        <w:t xml:space="preserve"> for the researcher.  </w:t>
+      </w:r>
+      <w:r>
+        <w:t>The open source code l</w:t>
+      </w:r>
+      <w:r>
+        <w:t>ibraries</w:t>
+      </w:r>
+      <w:r>
+        <w:t xml:space="preserve"> that</w:t>
+      </w:r>
+      <w:r>
+        <w:t xml:space="preserve"> are widely available within pytho</w:t>
+      </w:r>
+      <w:r>
+        <w:t>n</w:t>
+      </w:r>
+      <w:r>
+        <w:t xml:space="preserve"> and </w:t>
+      </w:r>
+      <w:r>
+        <w:t xml:space="preserve">can be tailored depending on the needs of the programmer </w:t>
+      </w:r>
+      <w:r>
+        <w:fldChar w:fldCharType="begin"/>
+      </w:r>
+      <w:r>
+        <w:instrText xml:space="preserve"> ADDIN ZOTERO_ITEM CSL_CITATION {"citationID":"tDaP5HF7","properties":{"formattedCitation":"(M.Sc, 2023b, 2023a)","plainCitation":"(M.Sc, 2023b, 2023a)","noteIndex":0},"citationItems":[{"id":380,"uris":["http://zotero.org/users/11537704/items/PY3KDQ89"],"itemData":{"id":380,"type":"webpage","abstract":"Hey there, fellow Python enthusiasts! You know, I’ve been on this wild Python journey for over a decade, and if there’s one thing I’ve…","container-title":"Medium","language":"en","title":"Let’s Talk About the Real MVPs of Python — Libraries","URL":"https://levelup.gitconnected.com/lets-talk-about-the-real-mvps-of-python-libraries-9fbb03dc1d1e","author":[{"family":"M.Sc","given":"Gabe A."}],"accessed":{"date-parts":[["2023",8,29]]},"issued":{"date-parts":[["2023",8,16]]}},"label":"page"},{"id":378,"uris":["http://zotero.org/users/11537704/items/3VCPNN8M"],"itemData":{"id":378,"type":"webpage","abstract":"Hey there, fellow tech explorers! I’m Gabe, a passionate programmer and data aficionado with a knack for turning complex data into…","container-title":"Medium","language":"en","title":"10 Must-Know Python Libraries for Every Programmer","URL":"https://levelup.gitconnected.com/10-must-know-python-libraries-for-every-programmer-bc4f18427e38","author":[{"family":"M.Sc","given":"Gabe A."}],"accessed":{"date-parts":[["2023",8,29]]},"issued":{"date-parts":[["2023",8,27]]}},"label":"page"}],"schema":"https://github.com/citation-style-language/schema/raw/master/csl-citation.json"} </w:instrText>
+      </w:r>
+      <w:r>
+        <w:fldChar w:fldCharType="separate"/>
+      </w:r>
+      <w:r>
+        <w:t>(M.Sc, 2023b, 2023a)</w:t>
+      </w:r>
+      <w:r>
+        <w:fldChar w:fldCharType="end"/>
+      </w:r>
+      <w:r>
+        <w:t>.</w:t>
+      </w:r>
+      <w:r>
+        <w:t xml:space="preserve">  </w:t>
+      </w:r>
+    </w:p>
+    <w:p>
+      <w:pPr>
+        <w:ind w:left="426"/>
+      </w:pPr>
       <w:r>
         <w:rPr>
           <w:noProof/>
         </w:rPr>
+        <w:drawing>
+          <wp:inline distT="0" distB="0" distL="0" distR="0" wp14:anchorId="1383D11D" wp14:editId="4D3635F3">
+            <wp:extent cx="5486400" cy="1977656"/>
+            <wp:effectExtent l="38100" t="0" r="19050" b="0"/>
+            <wp:docPr id="1882482283" name="Diagram 2"/>
+            <wp:cNvGraphicFramePr/>
+            <a:graphic xmlns:a="http://schemas.openxmlformats.org/drawingml/2006/main">
+              <a:graphicData uri="http://schemas.openxmlformats.org/drawingml/2006/diagram">
+                <dgm:relIds xmlns:dgm="http://schemas.openxmlformats.org/drawingml/2006/diagram" xmlns:r="http://schemas.openxmlformats.org/officeDocument/2006/relationships" r:dm="rId10" r:lo="rId11" r:qs="rId12" r:cs="rId13"/>
+              </a:graphicData>
+            </a:graphic>
+          </wp:inline>
+        </w:drawing>
+      </w:r>
+    </w:p>
+    <w:p>
+      <w:pPr>
+        <w:ind w:left="426"/>
+      </w:pPr>
+      <w:r>
+        <w:t>Numerous articles outline the values of different python libraries that are available for use</w:t>
+      </w:r>
+      <w:r>
+        <w:t>,</w:t>
+      </w:r>
+      <w:r>
+        <w:t xml:space="preserve"> with six core libraries being identified as being of use in this analysis.  The selected libraries are outlined below </w:t>
+      </w:r>
+      <w:r>
+        <w:fldChar w:fldCharType="begin"/>
+      </w:r>
+      <w:r>
+        <w:instrText xml:space="preserve"> ADDIN ZOTERO_ITEM CSL_CITATION {"citationID":"ecR4SCzH","properties":{"formattedCitation":"(M.Sc, 2023a, 2023b; {\\i{}scikit-learn: machine learning in Python \\uc0\\u8212{} scikit-learn 1.3.0 documentation}, no date; {\\i{}SciPy}, no date; {\\i{}An introduction to seaborn \\uc0\\u8212{} seaborn 0.12.2 documentation}, no date)","plainCitation":"(M.Sc, 2023a, 2023b; scikit-learn: machine learning in Python — scikit-learn 1.3.0 documentation, no date; SciPy, no date; An introduction to seaborn — seaborn 0.12.2 documentation, no date)","noteIndex":0},"citationItems":[{"id":378,"uris":["http://zotero.org/users/11537704/items/3VCPNN8M"],"itemData":{"id":378,"type":"webpage","abstract":"Hey there, fellow tech explorers! I’m Gabe, a passionate programmer and data aficionado with a knack for turning complex data into…","container-title":"Medium","language":"en","title":"10 Must-Know Python Libraries for Every Programmer","URL":"https://levelup.gitconnected.com/10-must-know-python-libraries-for-every-programmer-bc4f18427e38","author":[{"family":"M.Sc","given":"Gabe A."}],"accessed":{"date-parts":[["2023",8,29]]},"issued":{"date-parts":[["2023",8,27]]}},"label":"page"},{"id":380,"uris":["http://zotero.org/users/11537704/items/PY3KDQ89"],"itemData":{"id":380,"type":"webpage","abstract":"Hey there, fellow Python enthusiasts! You know, I’ve been on this wild Python journey for over a decade, and if there’s one thing I’ve…","container-title":"Medium","language":"en","title":"Let’s Talk About the Real MVPs of Python — Libraries","URL":"https://levelup.gitconnected.com/lets-talk-about-the-real-mvps-of-python-libraries-9fbb03dc1d1e","author":[{"family":"M.Sc","given":"Gabe A."}],"accessed":{"date-parts":[["2023",8,29]]},"issued":{"date-parts":[["2023",8,16]]}},"label":"page"},{"id":386,"uris":["http://zotero.org/users/11537704/items/5QU3RT8N"],"itemData":{"id":386,"type":"webpage","title":"scikit-learn: machine learning in Python — scikit-learn 1.3.0 documentation","URL":"https://scikit-learn.org/stable/index.html","accessed":{"date-parts":[["2023",8,29]]}},"label":"page"},{"id":388,"uris":["http://zotero.org/users/11537704/items/UA2Z2YY2"],"itemData":{"id":388,"type":"webpage","title":"SciPy","URL":"https://scipy.org/","accessed":{"date-parts":[["2023",8,29]]}},"label":"page"},{"id":382,"uris":["http://zotero.org/users/11537704/items/BCW4T5NG"],"itemData":{"id":382,"type":"webpage","title":"An introduction to seaborn — seaborn 0.12.2 documentation","URL":"https://seaborn.pydata.org/tutorial/introduction","accessed":{"date-parts":[["2023",8,29]]}},"label":"page"}],"schema":"https://github.com/citation-style-language/schema/raw/master/csl-citation.json"} </w:instrText>
+      </w:r>
+      <w:r>
+        <w:fldChar w:fldCharType="separate"/>
+      </w:r>
+      <w:r>
+        <w:rPr>
+          <w:szCs w:val="24"/>
+        </w:rPr>
+        <w:t xml:space="preserve">(M.Sc, 2023a, 2023b; </w:t>
+      </w:r>
+      <w:r>
+        <w:rPr>
+          <w:i/>
+          <w:iCs/>
+          <w:szCs w:val="24"/>
+        </w:rPr>
+        <w:t xml:space="preserve">scikit-learn: machine learning in Python — scikit-learn 1.3.0 </w:t>
+      </w:r>
+      <w:r>
+        <w:rPr>
+          <w:i/>
+          <w:iCs/>
+          <w:szCs w:val="24"/>
+        </w:rPr>
         <w:lastRenderedPageBreak/>
+        <w:t>documentation</w:t>
+      </w:r>
+      <w:r>
+        <w:rPr>
+          <w:szCs w:val="24"/>
+        </w:rPr>
+        <w:t xml:space="preserve">, no date; </w:t>
+      </w:r>
+      <w:r>
+        <w:rPr>
+          <w:i/>
+          <w:iCs/>
+          <w:szCs w:val="24"/>
+        </w:rPr>
+        <w:t>SciPy</w:t>
+      </w:r>
+      <w:r>
+        <w:rPr>
+          <w:szCs w:val="24"/>
+        </w:rPr>
+        <w:t xml:space="preserve">, no date; </w:t>
+      </w:r>
+      <w:r>
+        <w:rPr>
+          <w:i/>
+          <w:iCs/>
+          <w:szCs w:val="24"/>
+        </w:rPr>
+        <w:t>An introduction to seaborn — seaborn 0.12.2 documentation</w:t>
+      </w:r>
+      <w:r>
+        <w:rPr>
+          <w:szCs w:val="24"/>
+        </w:rPr>
+        <w:t>, no date)</w:t>
+      </w:r>
+      <w:r>
+        <w:fldChar w:fldCharType="end"/>
+      </w:r>
+      <w:r>
+        <w:t xml:space="preserve">.  </w:t>
+      </w:r>
+    </w:p>
+    <w:p>
+      <w:pPr>
+        <w:pStyle w:val="ListParagraph"/>
+        <w:numPr>
+          <w:ilvl w:val="0"/>
+          <w:numId w:val="40"/>
+        </w:numPr>
+      </w:pPr>
+      <w:r>
+        <w:t>Pandas</w:t>
+      </w:r>
+      <w:r>
+        <w:t xml:space="preserve"> - used for </w:t>
+      </w:r>
+      <w:r>
+        <w:t>‘</w:t>
+      </w:r>
+      <w:r>
+        <w:t xml:space="preserve">data </w:t>
+      </w:r>
+      <w:r>
+        <w:t>wrangling’</w:t>
+      </w:r>
+      <w:r>
+        <w:t xml:space="preserve"> or manipulation of dat</w:t>
+      </w:r>
+      <w:r>
+        <w:t xml:space="preserve">a </w:t>
+      </w:r>
+      <w:r>
+        <w:t>within a dataframe.</w:t>
+      </w:r>
+    </w:p>
+    <w:p>
+      <w:pPr>
+        <w:pStyle w:val="ListParagraph"/>
+        <w:numPr>
+          <w:ilvl w:val="0"/>
+          <w:numId w:val="40"/>
+        </w:numPr>
+      </w:pPr>
+      <w:r>
+        <w:t>NumPy</w:t>
+      </w:r>
+      <w:r>
+        <w:t xml:space="preserve"> - used for calculations</w:t>
+      </w:r>
+      <w:r>
+        <w:t xml:space="preserve"> quickly and easily.</w:t>
+      </w:r>
+    </w:p>
+    <w:p>
+      <w:pPr>
+        <w:pStyle w:val="ListParagraph"/>
+        <w:numPr>
+          <w:ilvl w:val="0"/>
+          <w:numId w:val="40"/>
+        </w:numPr>
+      </w:pPr>
+      <w:r>
+        <w:t>Matplotlib</w:t>
+      </w:r>
+      <w:r>
+        <w:t xml:space="preserve"> - helps display graphs and visualisations of the data using pandas and </w:t>
+      </w:r>
+      <w:proofErr w:type="spellStart"/>
+      <w:proofErr w:type="gramStart"/>
+      <w:r>
+        <w:t>numpy</w:t>
+      </w:r>
+      <w:proofErr w:type="spellEnd"/>
+      <w:proofErr w:type="gramEnd"/>
+      <w:r>
+        <w:t xml:space="preserve"> </w:t>
+      </w:r>
+    </w:p>
+    <w:p>
+      <w:pPr>
+        <w:pStyle w:val="ListParagraph"/>
+        <w:numPr>
+          <w:ilvl w:val="0"/>
+          <w:numId w:val="40"/>
+        </w:numPr>
+      </w:pPr>
+      <w:r>
+        <w:t>s</w:t>
+      </w:r>
+      <w:r>
+        <w:t>ea</w:t>
+      </w:r>
+      <w:r>
+        <w:t>b</w:t>
+      </w:r>
+      <w:r>
+        <w:t>orn</w:t>
+      </w:r>
+      <w:r>
+        <w:t xml:space="preserve"> - </w:t>
+      </w:r>
+      <w:r>
+        <w:t>built to work alongside Matplotlib, the Seaborn library</w:t>
+      </w:r>
+      <w:r>
+        <w:t xml:space="preserve"> allows for statistical data to be graphed and displayed.</w:t>
+      </w:r>
+    </w:p>
+    <w:p>
+      <w:pPr>
+        <w:pStyle w:val="ListParagraph"/>
+        <w:numPr>
+          <w:ilvl w:val="0"/>
+          <w:numId w:val="40"/>
+        </w:numPr>
+      </w:pPr>
+      <w:r>
+        <w:t xml:space="preserve">Scikit-Learn </w:t>
+      </w:r>
+      <w:r>
+        <w:t xml:space="preserve">- </w:t>
+      </w:r>
+      <w:r>
+        <w:t xml:space="preserve">allows a programmer to quickly implement a range of machine learning algorithms </w:t>
+      </w:r>
+      <w:r>
+        <w:t>in conjunction with other libraries such as pandas and matplotlib.</w:t>
+      </w:r>
+    </w:p>
+    <w:p>
+      <w:pPr>
+        <w:pStyle w:val="ListParagraph"/>
+        <w:numPr>
+          <w:ilvl w:val="0"/>
+          <w:numId w:val="40"/>
+        </w:numPr>
+      </w:pPr>
+      <w:proofErr w:type="spellStart"/>
+      <w:r>
+        <w:t>Scipy</w:t>
+      </w:r>
+      <w:proofErr w:type="spellEnd"/>
+      <w:r>
+        <w:t xml:space="preserve"> - enables a programmer to implement</w:t>
+      </w:r>
+      <w:r>
+        <w:t xml:space="preserve"> statistics and other mathematical computations with python.</w:t>
+      </w:r>
+    </w:p>
+    <w:p>
+      <w:pPr>
+        <w:ind w:left="426"/>
+      </w:pPr>
+    </w:p>
+    <w:p>
+      <w:pPr>
+        <w:ind w:left="426"/>
+        <w:rPr>
+          <w:b/>
+        </w:rPr>
+      </w:pPr>
+      <w:r>
+        <w:rPr>
+          <w:b/>
+        </w:rPr>
+        <w:t xml:space="preserve">Exploratory data analysis </w:t>
+      </w:r>
+    </w:p>
+    <w:p>
+      <w:pPr>
+        <w:ind w:left="426"/>
+        <w:rPr>
+          <w:bCs/>
+        </w:rPr>
+      </w:pPr>
+      <w:r>
+        <w:rPr>
+          <w:bCs/>
+        </w:rPr>
+        <w:t xml:space="preserve">As with all data analysis projects, the exploratory data analysis </w:t>
+      </w:r>
+      <w:r>
+        <w:rPr>
+          <w:bCs/>
+        </w:rPr>
+        <w:t xml:space="preserve">(EDA) </w:t>
+      </w:r>
+      <w:r>
+        <w:rPr>
+          <w:bCs/>
+        </w:rPr>
+        <w:t>stage i</w:t>
+      </w:r>
+      <w:r>
+        <w:rPr>
+          <w:bCs/>
+        </w:rPr>
+        <w:t xml:space="preserve">s crucial </w:t>
+      </w:r>
+      <w:r>
+        <w:rPr>
+          <w:bCs/>
+        </w:rPr>
+        <w:t>to</w:t>
+      </w:r>
+      <w:r>
+        <w:rPr>
+          <w:bCs/>
+        </w:rPr>
+        <w:t xml:space="preserve"> ensure that the resulting anal</w:t>
+      </w:r>
+      <w:r>
+        <w:rPr>
+          <w:bCs/>
+        </w:rPr>
+        <w:t xml:space="preserve">ysis will be valid and not biased one </w:t>
+      </w:r>
+      <w:r>
+        <w:rPr>
+          <w:bCs/>
+        </w:rPr>
+        <w:t>way</w:t>
+      </w:r>
+      <w:r>
+        <w:rPr>
+          <w:bCs/>
+        </w:rPr>
+        <w:t xml:space="preserve"> or the other</w:t>
+      </w:r>
+      <w:r>
+        <w:rPr>
+          <w:bCs/>
+        </w:rPr>
+        <w:t xml:space="preserve">.  The steps undertaken as part of EDA </w:t>
+      </w:r>
+      <w:r>
+        <w:rPr>
+          <w:bCs/>
+        </w:rPr>
+        <w:t xml:space="preserve">in Notebook </w:t>
+      </w:r>
+      <w:r>
+        <w:rPr>
+          <w:bCs/>
+        </w:rPr>
+        <w:t>00 - EDA on - Student_Info.csv</w:t>
+      </w:r>
+      <w:r>
+        <w:rPr>
+          <w:bCs/>
+        </w:rPr>
+        <w:t xml:space="preserve"> - </w:t>
+      </w:r>
+      <w:r>
+        <w:rPr>
+          <w:bCs/>
+        </w:rPr>
+        <w:t>a</w:t>
+      </w:r>
+      <w:r>
+        <w:rPr>
+          <w:bCs/>
+        </w:rPr>
+        <w:t xml:space="preserve">s </w:t>
+      </w:r>
+      <w:r>
+        <w:rPr>
+          <w:bCs/>
+        </w:rPr>
+        <w:t>outlined</w:t>
+      </w:r>
+      <w:r>
+        <w:rPr>
+          <w:bCs/>
+        </w:rPr>
+        <w:t xml:space="preserve"> by Peng are outlined below </w:t>
+      </w:r>
+      <w:r>
+        <w:rPr>
+          <w:bCs/>
+        </w:rPr>
+        <w:fldChar w:fldCharType="begin"/>
+      </w:r>
+      <w:r>
+        <w:rPr>
+          <w:bCs/>
+        </w:rPr>
+        <w:instrText xml:space="preserve"> ADDIN ZOTERO_ITEM CSL_CITATION {"citationID":"C901Fbfl","properties":{"formattedCitation":"(Peng {\\i{}et al.}, 2021)","plainCitation":"(Peng et al., 2021)","noteIndex":0},"citationItems":[{"id":370,"uris":["http://zotero.org/users/11537704/items/YS6CCRGT"],"itemData":{"id":370,"type":"article-journal","container-title":"Research Data Science &amp; Engineering Track Paper","title":"DataPrep.EDA: Task-Centric Exploratory Data Analysis for Statistical Modeling in Python","author":[{"family":"Peng","given":"Jinglin"},{"family":"Wu","given":"Weiyuan"},{"family":"Lockhart","given":"Brandon"},{"family":"Bian","given":"Song"},{"family":"Yan","given":"Jing Nathan"},{"family":"Xu","given":"Linghao"},{"family":"Chi","given":"Zhixuan"},{"family":"Rzezokarski","given":"Jeffrey M"},{"family":"Wang","given":"Jiannan"}],"issued":{"date-parts":[["2021"]]}}}],"schema":"https://github.com/citation-style-language/schema/raw/master/csl-citation.json"} </w:instrText>
+      </w:r>
+      <w:r>
+        <w:rPr>
+          <w:bCs/>
+        </w:rPr>
+        <w:fldChar w:fldCharType="separate"/>
+      </w:r>
+      <w:r>
+        <w:rPr>
+          <w:szCs w:val="24"/>
+        </w:rPr>
+        <w:t xml:space="preserve">(Peng </w:t>
+      </w:r>
+      <w:r>
+        <w:rPr>
+          <w:i/>
+          <w:iCs/>
+          <w:szCs w:val="24"/>
+        </w:rPr>
+        <w:t>et al.</w:t>
+      </w:r>
+      <w:r>
+        <w:rPr>
+          <w:szCs w:val="24"/>
+        </w:rPr>
+        <w:t>, 2021)</w:t>
+      </w:r>
+      <w:r>
+        <w:rPr>
+          <w:bCs/>
+        </w:rPr>
+        <w:fldChar w:fldCharType="end"/>
+      </w:r>
+      <w:r>
+        <w:rPr>
+          <w:bCs/>
+        </w:rPr>
+        <w:t xml:space="preserve">. </w:t>
+      </w:r>
+    </w:p>
+    <w:p>
+      <w:pPr>
+        <w:keepNext/>
+        <w:ind w:left="426"/>
+      </w:pPr>
+      <w:r>
+        <w:rPr>
+          <w:bCs/>
+          <w:noProof/>
+        </w:rPr>
         <w:drawing>
-          <wp:inline distT="0" distB="0" distL="0" distR="0" wp14:anchorId="68D0DC13" wp14:editId="465CE6C1">
+          <wp:inline distT="0" distB="0" distL="0" distR="0" wp14:anchorId="762F3FB8" wp14:editId="51595DFD">
+            <wp:extent cx="5486400" cy="3200400"/>
+            <wp:effectExtent l="0" t="0" r="0" b="19050"/>
+            <wp:docPr id="504726640" name="Diagram 1"/>
+            <wp:cNvGraphicFramePr/>
+            <a:graphic xmlns:a="http://schemas.openxmlformats.org/drawingml/2006/main">
+              <a:graphicData uri="http://schemas.openxmlformats.org/drawingml/2006/diagram">
+                <dgm:relIds xmlns:dgm="http://schemas.openxmlformats.org/drawingml/2006/diagram" xmlns:r="http://schemas.openxmlformats.org/officeDocument/2006/relationships" r:dm="rId15" r:lo="rId16" r:qs="rId17" r:cs="rId18"/>
+              </a:graphicData>
+            </a:graphic>
+          </wp:inline>
+        </w:drawing>
+      </w:r>
+    </w:p>
+    <w:p>
+      <w:pPr>
+        <w:pStyle w:val="Caption"/>
+        <w:jc w:val="center"/>
+        <w:rPr>
+          <w:bCs/>
+        </w:rPr>
+      </w:pPr>
+      <w:r>
+        <w:t xml:space="preserve">Figure </w:t>
+      </w:r>
+      <w:r>
+        <w:fldChar w:fldCharType="begin"/>
+      </w:r>
+      <w:r>
+        <w:instrText xml:space="preserve"> SEQ Figure \* ARABIC </w:instrText>
+      </w:r>
+      <w:r>
+        <w:fldChar w:fldCharType="separate"/>
+      </w:r>
+      <w:r>
+        <w:rPr>
+          <w:noProof/>
+        </w:rPr>
+        <w:t>2</w:t>
+      </w:r>
+      <w:r>
+        <w:rPr>
+          <w:noProof/>
+        </w:rPr>
+        <w:fldChar w:fldCharType="end"/>
+      </w:r>
+      <w:r>
+        <w:t xml:space="preserve">- </w:t>
+      </w:r>
+      <w:r>
+        <w:t>Exploratory Data Analysis steps (Peng et al., 2021)</w:t>
+      </w:r>
+    </w:p>
+    <w:p>
+      <w:pPr>
+        <w:ind w:left="426"/>
+        <w:rPr>
+          <w:bCs/>
+        </w:rPr>
+      </w:pPr>
+    </w:p>
+    <w:p>
+      <w:pPr>
+        <w:ind w:left="426"/>
+        <w:rPr>
+          <w:b/>
+        </w:rPr>
+      </w:pPr>
+      <w:r>
+        <w:rPr>
+          <w:b/>
+        </w:rPr>
+        <w:t>Encoding Data Types</w:t>
+      </w:r>
+    </w:p>
+    <w:p>
+      <w:pPr>
+        <w:ind w:left="426"/>
+      </w:pPr>
+      <w:r>
+        <w:t xml:space="preserve">The data used </w:t>
+      </w:r>
+      <w:r>
+        <w:t xml:space="preserve">for analysis consists of </w:t>
+      </w:r>
+      <w:r>
+        <w:t xml:space="preserve">both </w:t>
+      </w:r>
+      <w:r>
+        <w:t>ordinal</w:t>
+      </w:r>
+      <w:r>
+        <w:t xml:space="preserve"> (age band / tenure band etc) and </w:t>
+      </w:r>
+      <w:r>
+        <w:t>n</w:t>
+      </w:r>
+      <w:r>
+        <w:t xml:space="preserve">ominal </w:t>
+      </w:r>
+      <w:r>
+        <w:t>(gender</w:t>
+      </w:r>
+      <w:r>
+        <w:t xml:space="preserve"> / credit studied etc</w:t>
+      </w:r>
+      <w:r>
+        <w:t>)</w:t>
+      </w:r>
+      <w:r>
+        <w:t xml:space="preserve"> data types</w:t>
+      </w:r>
+      <w:r>
+        <w:t xml:space="preserve">. </w:t>
+      </w:r>
+      <w:r>
+        <w:t xml:space="preserve"> </w:t>
+      </w:r>
+      <w:r>
+        <w:t>Thus, it was necessary to apply a</w:t>
+      </w:r>
+      <w:r>
+        <w:t xml:space="preserve"> suitable</w:t>
+      </w:r>
+      <w:r>
+        <w:t xml:space="preserve"> methodology </w:t>
+      </w:r>
+      <w:r>
+        <w:t>to handle such data</w:t>
+      </w:r>
+      <w:r>
+        <w:t xml:space="preserve">.  Label Encoding was </w:t>
+      </w:r>
+      <w:r>
+        <w:t xml:space="preserve">provided a simple solution to resolving </w:t>
+      </w:r>
+      <w:r>
+        <w:t>data in the</w:t>
+      </w:r>
+      <w:r>
+        <w:t xml:space="preserve"> </w:t>
+      </w:r>
+      <w:r>
+        <w:lastRenderedPageBreak/>
+        <w:t xml:space="preserve">‘gender’ column </w:t>
+      </w:r>
+      <w:r>
+        <w:t>by</w:t>
+      </w:r>
+      <w:r>
+        <w:t xml:space="preserve"> </w:t>
+      </w:r>
+      <w:r>
+        <w:t>converting</w:t>
+      </w:r>
+      <w:r>
+        <w:t xml:space="preserve"> the values from text to number (1 for Male, 0 for female)</w:t>
+      </w:r>
+      <w:r>
+        <w:t xml:space="preserve"> </w:t>
+      </w:r>
+      <w:r>
+        <w:fldChar w:fldCharType="begin"/>
+      </w:r>
+      <w:r>
+        <w:instrText xml:space="preserve"> ADDIN ZOTERO_ITEM CSL_CITATION {"citationID":"pjMcjRZn","properties":{"formattedCitation":"({\\i{}Categorical encoding using Label-Encoding and One-Hot-Encoder | by Dinesh Yadav | Towards Data Science}, no date)","plainCitation":"(Categorical encoding using Label-Encoding and One-Hot-Encoder | by Dinesh Yadav | Towards Data Science, no date)","noteIndex":0},"citationItems":[{"id":374,"uris":["http://zotero.org/users/11537704/items/99F2DEC8"],"itemData":{"id":374,"type":"webpage","title":"Categorical encoding using Label-Encoding and One-Hot-Encoder | by Dinesh Yadav | Towards Data Science","URL":"https://towardsdatascience.com/categorical-encoding-using-label-encoding-and-one-hot-encoder-911ef77fb5bd","accessed":{"date-parts":[["2023",8,29]]}}}],"schema":"https://github.com/citation-style-language/schema/raw/master/csl-citation.json"} </w:instrText>
+      </w:r>
+      <w:r>
+        <w:fldChar w:fldCharType="separate"/>
+      </w:r>
+      <w:r>
+        <w:rPr>
+          <w:szCs w:val="24"/>
+        </w:rPr>
+        <w:t>(</w:t>
+      </w:r>
+      <w:r>
+        <w:rPr>
+          <w:i/>
+          <w:iCs/>
+          <w:szCs w:val="24"/>
+        </w:rPr>
+        <w:t>Categorical encoding using Label-Encoding and One-Hot-Encoder | by Dinesh Yadav | Towards Data Science</w:t>
+      </w:r>
+      <w:r>
+        <w:rPr>
+          <w:szCs w:val="24"/>
+        </w:rPr>
+        <w:t>, no date)</w:t>
+      </w:r>
+      <w:r>
+        <w:fldChar w:fldCharType="end"/>
+      </w:r>
+      <w:r>
+        <w:t xml:space="preserve"> </w:t>
+      </w:r>
+      <w:r>
+        <w:t xml:space="preserve">.  </w:t>
+      </w:r>
+      <w:r>
+        <w:t>One -Hot Encoding</w:t>
+      </w:r>
+      <w:r>
+        <w:t xml:space="preserve"> </w:t>
+      </w:r>
+      <w:r>
+        <w:t xml:space="preserve">was </w:t>
+      </w:r>
+      <w:r>
+        <w:t>selected as the basis</w:t>
+      </w:r>
+      <w:r>
+        <w:t xml:space="preserve"> to convert </w:t>
+      </w:r>
+      <w:r>
+        <w:t>ordinal</w:t>
+      </w:r>
+      <w:r>
+        <w:t xml:space="preserve"> data into numerical value</w:t>
+      </w:r>
+      <w:r>
+        <w:t xml:space="preserve">s as it is </w:t>
+      </w:r>
+      <w:r>
+        <w:t>relatively</w:t>
+      </w:r>
+      <w:r>
+        <w:t xml:space="preserve"> easy to implement, and allows for each categorical </w:t>
+      </w:r>
+      <w:r>
+        <w:t xml:space="preserve">data value to give given it’s own column </w:t>
+      </w:r>
+      <w:r>
+        <w:t>with</w:t>
+      </w:r>
+      <w:r>
+        <w:t xml:space="preserve">in the dataframe </w:t>
+      </w:r>
+      <w:r>
+        <w:fldChar w:fldCharType="begin"/>
+      </w:r>
+      <w:r>
+        <w:instrText xml:space="preserve"> ADDIN ZOTERO_ITEM CSL_CITATION {"citationID":"WGaSCjYK","properties":{"formattedCitation":"(Gefferth, 2023; {\\i{}Categorical encoding using Label-Encoding and One-Hot-Encoder | by Dinesh Yadav | Towards Data Science}, no date; {\\i{}sklearn.preprocessing.OneHotEncoder}, no date)","plainCitation":"(Gefferth, 2023; Categorical encoding using Label-Encoding and One-Hot-Encoder | by Dinesh Yadav | Towards Data Science, no date; sklearn.preprocessing.OneHotEncoder, no date)","noteIndex":0},"citationItems":[{"id":372,"uris":["http://zotero.org/users/11537704/items/X2VDABBG"],"itemData":{"id":372,"type":"webpage","abstract":"You can safely use pandas.get_dummies for machine learning applications, just need to do your homework.","container-title":"Medium","language":"en","title":"One Hot Encoding scikit vs pandas","URL":"https://towardsdatascience.com/one-hot-encoding-scikit-vs-pandas-2133775567b8","author":[{"family":"Gefferth","given":"Andras"}],"accessed":{"date-parts":[["2023",8,29]]},"issued":{"date-parts":[["2023",3,13]]}},"label":"page"},{"id":374,"uris":["http://zotero.org/users/11537704/items/99F2DEC8"],"itemData":{"id":374,"type":"webpage","title":"Categorical encoding using Label-Encoding and One-Hot-Encoder | by Dinesh Yadav | Towards Data Science","URL":"https://towardsdatascience.com/categorical-encoding-using-label-encoding-and-one-hot-encoder-911ef77fb5bd","accessed":{"date-parts":[["2023",8,29]]}},"label":"page"},{"id":376,"uris":["http://zotero.org/users/11537704/items/ULCR2M6B"],"itemData":{"id":376,"type":"webpage","abstract":"Examples using sklearn.preprocessing.OneHotEncoder: Release Highlights for scikit-learn 1.1 Release Highlights for scikit-learn 1.0 Release Highlights for scikit-learn 0.23 Categorical Feature Supp...","container-title":"scikit-learn","language":"en","title":"sklearn.preprocessing.OneHotEncoder","URL":"https://scikit-learn/stable/modules/generated/sklearn.preprocessing.OneHotEncoder.html","accessed":{"date-parts":[["2023",8,29]]}},"label":"page"}],"schema":"https://github.com/citation-style-language/schema/raw/master/csl-citation.json"} </w:instrText>
+      </w:r>
+      <w:r>
+        <w:fldChar w:fldCharType="separate"/>
+      </w:r>
+      <w:r>
+        <w:rPr>
+          <w:szCs w:val="24"/>
+        </w:rPr>
+        <w:t xml:space="preserve">(Gefferth, 2023; </w:t>
+      </w:r>
+      <w:r>
+        <w:rPr>
+          <w:i/>
+          <w:iCs/>
+          <w:szCs w:val="24"/>
+        </w:rPr>
+        <w:t>Categorical encoding using Label-Encoding and One-Hot-Encoder | by Dinesh Yadav | Towards Data Science</w:t>
+      </w:r>
+      <w:r>
+        <w:rPr>
+          <w:szCs w:val="24"/>
+        </w:rPr>
+        <w:t xml:space="preserve">, no date; </w:t>
+      </w:r>
+      <w:r>
+        <w:rPr>
+          <w:i/>
+          <w:iCs/>
+          <w:szCs w:val="24"/>
+        </w:rPr>
+        <w:t>sklearn.preprocessing.OneHotEncoder</w:t>
+      </w:r>
+      <w:r>
+        <w:rPr>
+          <w:szCs w:val="24"/>
+        </w:rPr>
+        <w:t>, no date)</w:t>
+      </w:r>
+      <w:r>
+        <w:fldChar w:fldCharType="end"/>
+      </w:r>
+      <w:r>
+        <w:t xml:space="preserve">.  </w:t>
+      </w:r>
+      <w:r>
+        <w:t xml:space="preserve">Both encoding methods (Label Encoding and One-Hot Encoding) are part of the Scikit-Learn Python Library </w:t>
+      </w:r>
+      <w:r>
+        <w:t>discussed previously.</w:t>
+      </w:r>
+    </w:p>
+    <w:p>
+      <w:pPr>
+        <w:ind w:left="426"/>
+      </w:pPr>
+    </w:p>
+    <w:p>
+      <w:pPr>
+        <w:ind w:left="426"/>
+        <w:rPr>
+          <w:b/>
+          <w:bCs/>
+        </w:rPr>
+      </w:pPr>
+      <w:r>
+        <w:rPr>
+          <w:b/>
+          <w:bCs/>
+        </w:rPr>
+        <w:t>Machine Learning Models</w:t>
+      </w:r>
+    </w:p>
+    <w:p>
+      <w:pPr>
+        <w:ind w:left="426"/>
+      </w:pPr>
+      <w:r>
+        <w:t xml:space="preserve">All the </w:t>
+      </w:r>
+      <w:r>
+        <w:t>models used as part of this research</w:t>
+      </w:r>
+      <w:r>
+        <w:t xml:space="preserve"> project were sourced from literature</w:t>
+      </w:r>
+      <w:r>
+        <w:t>, as outlined in the figure below.</w:t>
+      </w:r>
+      <w:r>
+        <w:t xml:space="preserve">  Five different models were</w:t>
+      </w:r>
+      <w:r>
+        <w:t xml:space="preserve"> identified from the articles, and each are discussed in detail below.</w:t>
+      </w:r>
+    </w:p>
+    <w:p>
+      <w:pPr>
+        <w:keepNext/>
+        <w:ind w:left="426"/>
+      </w:pPr>
+      <w:r>
+        <w:rPr>
+          <w:noProof/>
+        </w:rPr>
+        <w:drawing>
+          <wp:inline distT="0" distB="0" distL="0" distR="0" wp14:anchorId="721FA454" wp14:editId="6451482E">
             <wp:extent cx="5752465" cy="4187825"/>
             <wp:effectExtent l="0" t="0" r="635" b="3175"/>
             <wp:docPr id="701988111" name="Picture 701988111"/>
@@ -9459,7 +10374,7 @@
                     </pic:cNvPicPr>
                   </pic:nvPicPr>
                   <pic:blipFill>
-                    <a:blip r:embed="rId10">
+                    <a:blip r:embed="rId20">
                       <a:extLst>
                         <a:ext uri="{28A0092B-C50C-407E-A947-70E740481C1C}">
                           <a14:useLocalDpi xmlns:a14="http://schemas.microsoft.com/office/drawing/2010/main" val="0"/>
@@ -9493,659 +10408,8 @@
     </w:p>
     <w:p>
       <w:pPr>
-        <w:ind w:left="426"/>
-      </w:pPr>
-      <w:r>
-        <w:t xml:space="preserve">Chapter 3 </w:t>
-      </w:r>
-      <w:r>
-        <w:t xml:space="preserve">provides a strong foundation </w:t>
-      </w:r>
-      <w:r>
-        <w:t xml:space="preserve">up </w:t>
-      </w:r>
-      <w:r>
-        <w:t>o</w:t>
-      </w:r>
-      <w:r>
-        <w:t>n which the methodology for this re</w:t>
-      </w:r>
-      <w:r>
-        <w:t xml:space="preserve">search paper is based.  </w:t>
-      </w:r>
-      <w:r>
-        <w:t>The author</w:t>
-      </w:r>
-      <w:r>
-        <w:t xml:space="preserve"> reviewed the processes </w:t>
-      </w:r>
-      <w:r>
-        <w:t xml:space="preserve">a few of </w:t>
-      </w:r>
-      <w:r>
-        <w:t>several</w:t>
-      </w:r>
-      <w:r>
-        <w:t xml:space="preserve"> different research papers had previously taken </w:t>
-      </w:r>
-      <w:r>
-        <w:t xml:space="preserve">when reviewing the OULAD dataset.  This provided a </w:t>
-      </w:r>
-      <w:r>
-        <w:t xml:space="preserve">launch point upon which this research could build upon.  Specifically, the author was able to identify models </w:t>
-      </w:r>
-      <w:r>
-        <w:t xml:space="preserve">already used to explore the dataset, as well as the focus of the article.  Generally, research focused on developing </w:t>
-      </w:r>
-      <w:r>
-        <w:t xml:space="preserve">models predicting student performance or engagement with the </w:t>
-      </w:r>
-      <w:r>
-        <w:t xml:space="preserve">systems within a learning environment.  This research paper however is concerned with </w:t>
-      </w:r>
-      <w:r>
-        <w:t xml:space="preserve">the work environment, where learning opportunities may be more limited or directed by </w:t>
-      </w:r>
-      <w:r>
-        <w:t>the company rather than the interest of the learner.</w:t>
-      </w:r>
-      <w:r>
-        <w:t xml:space="preserve">  As such, the author felt </w:t>
-      </w:r>
-      <w:r>
-        <w:t>an opportunity exited to use prior learning and apply it in a new area.</w:t>
-      </w:r>
-      <w:r>
-        <w:t xml:space="preserve">  </w:t>
-      </w:r>
-    </w:p>
-    <w:p>
-      <w:pPr>
-        <w:ind w:left="426"/>
-      </w:pPr>
-    </w:p>
-    <w:p>
-      <w:pPr>
-        <w:ind w:left="426"/>
-        <w:rPr>
-          <w:b/>
-          <w:bCs/>
-        </w:rPr>
-      </w:pPr>
-      <w:r>
-        <w:rPr>
-          <w:b/>
-          <w:bCs/>
-        </w:rPr>
-        <w:t xml:space="preserve">Python Libraries </w:t>
-      </w:r>
-      <w:r>
-        <w:rPr>
-          <w:b/>
-          <w:bCs/>
-        </w:rPr>
-        <w:t xml:space="preserve">- </w:t>
-      </w:r>
-      <w:r>
-        <w:rPr>
-          <w:b/>
-          <w:bCs/>
-        </w:rPr>
-        <w:t>Calculations, Graphs</w:t>
-      </w:r>
-      <w:r>
-        <w:rPr>
-          <w:b/>
-          <w:bCs/>
-        </w:rPr>
-        <w:t xml:space="preserve"> and Analysis</w:t>
-      </w:r>
-    </w:p>
-    <w:p>
-      <w:pPr>
-        <w:ind w:left="426"/>
-      </w:pPr>
-      <w:r>
-        <w:t xml:space="preserve">Python was the programming language that was used to complete the analysis for this research.  Python was selected as it </w:t>
-      </w:r>
-      <w:r>
-        <w:t xml:space="preserve">was </w:t>
-      </w:r>
-      <w:r>
-        <w:t>relatively</w:t>
-      </w:r>
-      <w:r>
-        <w:t xml:space="preserve"> easy to learn and </w:t>
-      </w:r>
-      <w:r>
-        <w:t>program</w:t>
-      </w:r>
-      <w:r>
-        <w:t xml:space="preserve"> for the researcher.  </w:t>
-      </w:r>
-      <w:r>
-        <w:t>The open source code l</w:t>
-      </w:r>
-      <w:r>
-        <w:t>ibraries</w:t>
-      </w:r>
-      <w:r>
-        <w:t xml:space="preserve"> that</w:t>
-      </w:r>
-      <w:r>
-        <w:t xml:space="preserve"> are widely available within pytho</w:t>
-      </w:r>
-      <w:r>
-        <w:t>n</w:t>
-      </w:r>
-      <w:r>
-        <w:t xml:space="preserve"> and </w:t>
-      </w:r>
-      <w:r>
-        <w:t xml:space="preserve">can be tailored depending on the needs of the programmer </w:t>
-      </w:r>
-      <w:r>
-        <w:fldChar w:fldCharType="begin"/>
-      </w:r>
-      <w:r>
-        <w:instrText xml:space="preserve"> ADDIN ZOTERO_ITEM CSL_CITATION {"citationID":"tDaP5HF7","properties":{"formattedCitation":"(M.Sc, 2023b, 2023a)","plainCitation":"(M.Sc, 2023b, 2023a)","noteIndex":0},"citationItems":[{"id":380,"uris":["http://zotero.org/users/11537704/items/PY3KDQ89"],"itemData":{"id":380,"type":"webpage","abstract":"Hey there, fellow Python enthusiasts! You know, I’ve been on this wild Python journey for over a decade, and if there’s one thing I’ve…","container-title":"Medium","language":"en","title":"Let’s Talk About the Real MVPs of Python — Libraries","URL":"https://levelup.gitconnected.com/lets-talk-about-the-real-mvps-of-python-libraries-9fbb03dc1d1e","author":[{"family":"M.Sc","given":"Gabe A."}],"accessed":{"date-parts":[["2023",8,29]]},"issued":{"date-parts":[["2023",8,16]]}},"label":"page"},{"id":378,"uris":["http://zotero.org/users/11537704/items/3VCPNN8M"],"itemData":{"id":378,"type":"webpage","abstract":"Hey there, fellow tech explorers! I’m Gabe, a passionate programmer and data aficionado with a knack for turning complex data into…","container-title":"Medium","language":"en","title":"10 Must-Know Python Libraries for Every Programmer","URL":"https://levelup.gitconnected.com/10-must-know-python-libraries-for-every-programmer-bc4f18427e38","author":[{"family":"M.Sc","given":"Gabe A."}],"accessed":{"date-parts":[["2023",8,29]]},"issued":{"date-parts":[["2023",8,27]]}},"label":"page"}],"schema":"https://github.com/citation-style-language/schema/raw/master/csl-citation.json"} </w:instrText>
-      </w:r>
-      <w:r>
-        <w:fldChar w:fldCharType="separate"/>
-      </w:r>
-      <w:r>
-        <w:t>(</w:t>
-      </w:r>
-      <w:proofErr w:type="spellStart"/>
-      <w:r>
-        <w:t>M.Sc</w:t>
-      </w:r>
-      <w:proofErr w:type="spellEnd"/>
-      <w:r>
-        <w:t>, 2023b, 2023a)</w:t>
-      </w:r>
-      <w:r>
-        <w:fldChar w:fldCharType="end"/>
-      </w:r>
-      <w:r>
-        <w:t>.</w:t>
-      </w:r>
-      <w:r>
-        <w:t xml:space="preserve">  </w:t>
-      </w:r>
-    </w:p>
-    <w:p>
-      <w:pPr>
-        <w:ind w:left="426"/>
-      </w:pPr>
-      <w:r>
-        <w:rPr>
-          <w:noProof/>
-        </w:rPr>
-        <w:drawing>
-          <wp:inline distT="0" distB="0" distL="0" distR="0" wp14:anchorId="1383D11D" wp14:editId="4D3635F3">
-            <wp:extent cx="5486400" cy="1977656"/>
-            <wp:effectExtent l="38100" t="0" r="19050" b="0"/>
-            <wp:docPr id="1882482283" name="Diagram 2"/>
-            <wp:cNvGraphicFramePr/>
-            <a:graphic xmlns:a="http://schemas.openxmlformats.org/drawingml/2006/main">
-              <a:graphicData uri="http://schemas.openxmlformats.org/drawingml/2006/diagram">
-                <dgm:relIds xmlns:dgm="http://schemas.openxmlformats.org/drawingml/2006/diagram" xmlns:r="http://schemas.openxmlformats.org/officeDocument/2006/relationships" r:dm="rId11" r:lo="rId12" r:qs="rId13" r:cs="rId14"/>
-              </a:graphicData>
-            </a:graphic>
-          </wp:inline>
-        </w:drawing>
-      </w:r>
-    </w:p>
-    <w:p>
-      <w:pPr>
-        <w:ind w:left="426"/>
-      </w:pPr>
-      <w:r>
-        <w:t>Numerous articles outline the values of different python libraries that are available for use</w:t>
-      </w:r>
-      <w:r>
-        <w:t>,</w:t>
-      </w:r>
-      <w:r>
-        <w:t xml:space="preserve"> with six core libraries being identified as being of use in this analysis.  The selected libraries are outlined below </w:t>
-      </w:r>
-      <w:r>
-        <w:fldChar w:fldCharType="begin"/>
-      </w:r>
-      <w:r>
-        <w:instrText xml:space="preserve"> ADDIN ZOTERO_ITEM CSL_CITATION {"citationID":"ecR4SCzH","properties":{"formattedCitation":"(M.Sc, 2023a, 2023b; {\\i{}scikit-learn: machine learning in Python \\uc0\\u8212{} scikit-learn 1.3.0 documentation}, no date; {\\i{}SciPy}, no date; {\\i{}An introduction to seaborn \\uc0\\u8212{} seaborn 0.12.2 documentation}, no date)","plainCitation":"(M.Sc, 2023a, 2023b; scikit-learn: machine learning in Python — scikit-learn 1.3.0 documentation, no date; SciPy, no date; An introduction to seaborn — seaborn 0.12.2 documentation, no date)","noteIndex":0},"citationItems":[{"id":378,"uris":["http://zotero.org/users/11537704/items/3VCPNN8M"],"itemData":{"id":378,"type":"webpage","abstract":"Hey there, fellow tech explorers! I’m Gabe, a passionate programmer and data aficionado with a knack for turning complex data into…","container-title":"Medium","language":"en","title":"10 Must-Know Python Libraries for Every Programmer","URL":"https://levelup.gitconnected.com/10-must-know-python-libraries-for-every-programmer-bc4f18427e38","author":[{"family":"M.Sc","given":"Gabe A."}],"accessed":{"date-parts":[["2023",8,29]]},"issued":{"date-parts":[["2023",8,27]]}},"label":"page"},{"id":380,"uris":["http://zotero.org/users/11537704/items/PY3KDQ89"],"itemData":{"id":380,"type":"webpage","abstract":"Hey there, fellow Python enthusiasts! You know, I’ve been on this wild Python journey for over a decade, and if there’s one thing I’ve…","container-title":"Medium","language":"en","title":"Let’s Talk About the Real MVPs of Python — Libraries","URL":"https://levelup.gitconnected.com/lets-talk-about-the-real-mvps-of-python-libraries-9fbb03dc1d1e","author":[{"family":"M.Sc","given":"Gabe A."}],"accessed":{"date-parts":[["2023",8,29]]},"issued":{"date-parts":[["2023",8,16]]}},"label":"page"},{"id":386,"uris":["http://zotero.org/users/11537704/items/5QU3RT8N"],"itemData":{"id":386,"type":"webpage","title":"scikit-learn: machine learning in Python — scikit-learn 1.3.0 documentation","URL":"https://scikit-learn.org/stable/index.html","accessed":{"date-parts":[["2023",8,29]]}},"label":"page"},{"id":388,"uris":["http://zotero.org/users/11537704/items/UA2Z2YY2"],"itemData":{"id":388,"type":"webpage","title":"SciPy","URL":"https://scipy.org/","accessed":{"date-parts":[["2023",8,29]]}},"label":"page"},{"id":382,"uris":["http://zotero.org/users/11537704/items/BCW4T5NG"],"itemData":{"id":382,"type":"webpage","title":"An introduction to seaborn — seaborn 0.12.2 documentation","URL":"https://seaborn.pydata.org/tutorial/introduction","accessed":{"date-parts":[["2023",8,29]]}},"label":"page"}],"schema":"https://github.com/citation-style-language/schema/raw/master/csl-citation.json"} </w:instrText>
-      </w:r>
-      <w:r>
-        <w:fldChar w:fldCharType="separate"/>
-      </w:r>
-      <w:r>
-        <w:rPr>
-          <w:szCs w:val="24"/>
-        </w:rPr>
-        <w:t>(</w:t>
-      </w:r>
-      <w:proofErr w:type="spellStart"/>
-      <w:r>
-        <w:rPr>
-          <w:szCs w:val="24"/>
-        </w:rPr>
-        <w:t>M.Sc</w:t>
-      </w:r>
-      <w:proofErr w:type="spellEnd"/>
-      <w:r>
-        <w:rPr>
-          <w:szCs w:val="24"/>
-        </w:rPr>
-        <w:t xml:space="preserve">, 2023a, 2023b; </w:t>
-      </w:r>
-      <w:r>
-        <w:rPr>
-          <w:i/>
-          <w:iCs/>
-          <w:szCs w:val="24"/>
-        </w:rPr>
-        <w:t>scikit-learn: machine learning in Python — scikit-learn 1.3.0 documentation</w:t>
-      </w:r>
-      <w:r>
-        <w:rPr>
-          <w:szCs w:val="24"/>
-        </w:rPr>
-        <w:t xml:space="preserve">, no date; </w:t>
-      </w:r>
-      <w:r>
-        <w:rPr>
-          <w:i/>
-          <w:iCs/>
-          <w:szCs w:val="24"/>
-        </w:rPr>
-        <w:t>SciPy</w:t>
-      </w:r>
-      <w:r>
-        <w:rPr>
-          <w:szCs w:val="24"/>
-        </w:rPr>
-        <w:t xml:space="preserve">, no date; </w:t>
-      </w:r>
-      <w:r>
-        <w:rPr>
-          <w:i/>
-          <w:iCs/>
-          <w:szCs w:val="24"/>
-        </w:rPr>
-        <w:t>An introduction to seaborn — seaborn 0.12.2 documentation</w:t>
-      </w:r>
-      <w:r>
-        <w:rPr>
-          <w:szCs w:val="24"/>
-        </w:rPr>
-        <w:t>, no date)</w:t>
-      </w:r>
-      <w:r>
-        <w:fldChar w:fldCharType="end"/>
-      </w:r>
-      <w:r>
-        <w:t xml:space="preserve">.  </w:t>
-      </w:r>
-    </w:p>
-    <w:p>
-      <w:pPr>
-        <w:pStyle w:val="ListParagraph"/>
-        <w:numPr>
-          <w:ilvl w:val="0"/>
-          <w:numId w:val="40"/>
-        </w:numPr>
-      </w:pPr>
-      <w:r>
-        <w:t>Pandas</w:t>
-      </w:r>
-      <w:r>
-        <w:t xml:space="preserve"> - used for </w:t>
-      </w:r>
-      <w:r>
-        <w:t>‘</w:t>
-      </w:r>
-      <w:r>
-        <w:t xml:space="preserve">data </w:t>
-      </w:r>
-      <w:r>
-        <w:t>wrangling’</w:t>
-      </w:r>
-      <w:r>
-        <w:t xml:space="preserve"> or manipulation of dat</w:t>
-      </w:r>
-      <w:r>
-        <w:t xml:space="preserve">a </w:t>
-      </w:r>
-      <w:r>
-        <w:t>within a dataframe.</w:t>
-      </w:r>
-    </w:p>
-    <w:p>
-      <w:pPr>
-        <w:pStyle w:val="ListParagraph"/>
-        <w:numPr>
-          <w:ilvl w:val="0"/>
-          <w:numId w:val="40"/>
-        </w:numPr>
-      </w:pPr>
-      <w:r>
-        <w:t>NumPy</w:t>
-      </w:r>
-      <w:r>
-        <w:t xml:space="preserve"> - used for calculations</w:t>
-      </w:r>
-      <w:r>
-        <w:t xml:space="preserve"> quickly and easily.</w:t>
-      </w:r>
-    </w:p>
-    <w:p>
-      <w:pPr>
-        <w:pStyle w:val="ListParagraph"/>
-        <w:numPr>
-          <w:ilvl w:val="0"/>
-          <w:numId w:val="40"/>
-        </w:numPr>
-      </w:pPr>
-      <w:r>
-        <w:t>Matplotlib</w:t>
-      </w:r>
-      <w:r>
-        <w:t xml:space="preserve"> - helps display graphs and visualisations of the data using pandas and </w:t>
-      </w:r>
-      <w:proofErr w:type="spellStart"/>
-      <w:proofErr w:type="gramStart"/>
-      <w:r>
-        <w:t>numpy</w:t>
-      </w:r>
-      <w:proofErr w:type="spellEnd"/>
-      <w:proofErr w:type="gramEnd"/>
-      <w:r>
-        <w:t xml:space="preserve"> </w:t>
-      </w:r>
-    </w:p>
-    <w:p>
-      <w:pPr>
-        <w:pStyle w:val="ListParagraph"/>
-        <w:numPr>
-          <w:ilvl w:val="0"/>
-          <w:numId w:val="40"/>
-        </w:numPr>
-      </w:pPr>
-      <w:r>
-        <w:t>s</w:t>
-      </w:r>
-      <w:r>
-        <w:t>ea</w:t>
-      </w:r>
-      <w:r>
-        <w:t>b</w:t>
-      </w:r>
-      <w:r>
-        <w:t>orn</w:t>
-      </w:r>
-      <w:r>
-        <w:t xml:space="preserve"> - </w:t>
-      </w:r>
-      <w:r>
-        <w:t>built to work alongside Matplotlib, the Seaborn library</w:t>
-      </w:r>
-      <w:r>
-        <w:t xml:space="preserve"> allows for statistical data to be graphed and displayed.</w:t>
-      </w:r>
-    </w:p>
-    <w:p>
-      <w:pPr>
-        <w:pStyle w:val="ListParagraph"/>
-        <w:numPr>
-          <w:ilvl w:val="0"/>
-          <w:numId w:val="40"/>
-        </w:numPr>
-      </w:pPr>
-      <w:r>
-        <w:t xml:space="preserve">Scikit-Learn </w:t>
-      </w:r>
-      <w:r>
-        <w:t xml:space="preserve">- </w:t>
-      </w:r>
-      <w:r>
-        <w:t xml:space="preserve">allows a programmer to quickly implement a range of machine learning algorithms </w:t>
-      </w:r>
-      <w:r>
-        <w:t>in conjunction with other libraries such as pandas and matplotlib.</w:t>
-      </w:r>
-    </w:p>
-    <w:p>
-      <w:pPr>
-        <w:pStyle w:val="ListParagraph"/>
-        <w:numPr>
-          <w:ilvl w:val="0"/>
-          <w:numId w:val="40"/>
-        </w:numPr>
-      </w:pPr>
-      <w:proofErr w:type="spellStart"/>
-      <w:r>
-        <w:t>Scipy</w:t>
-      </w:r>
-      <w:proofErr w:type="spellEnd"/>
-      <w:r>
-        <w:t xml:space="preserve"> - enables a programmer to implement</w:t>
-      </w:r>
-      <w:r>
-        <w:t xml:space="preserve"> statistics and other mathematical computations with python.</w:t>
-      </w:r>
-    </w:p>
-    <w:p>
-      <w:pPr>
-        <w:ind w:left="426"/>
-      </w:pPr>
-    </w:p>
-    <w:p>
-      <w:pPr>
-        <w:ind w:left="426"/>
-        <w:rPr>
-          <w:b/>
-        </w:rPr>
-      </w:pPr>
-      <w:r>
-        <w:rPr>
-          <w:b/>
-        </w:rPr>
-        <w:t xml:space="preserve">Exploratory data analysis </w:t>
-      </w:r>
-    </w:p>
-    <w:p>
-      <w:pPr>
-        <w:ind w:left="426"/>
-        <w:rPr>
-          <w:bCs/>
-        </w:rPr>
-      </w:pPr>
-      <w:r>
-        <w:rPr>
-          <w:bCs/>
-        </w:rPr>
-        <w:t xml:space="preserve">As with all data analysis projects, the exploratory data analysis </w:t>
-      </w:r>
-      <w:r>
-        <w:rPr>
-          <w:bCs/>
-        </w:rPr>
-        <w:t xml:space="preserve">(EDA) </w:t>
-      </w:r>
-      <w:r>
-        <w:rPr>
-          <w:bCs/>
-        </w:rPr>
-        <w:t>stage i</w:t>
-      </w:r>
-      <w:r>
-        <w:rPr>
-          <w:bCs/>
-        </w:rPr>
-        <w:t xml:space="preserve">s crucial </w:t>
-      </w:r>
-      <w:r>
-        <w:rPr>
-          <w:bCs/>
-        </w:rPr>
-        <w:t>to</w:t>
-      </w:r>
-      <w:r>
-        <w:rPr>
-          <w:bCs/>
-        </w:rPr>
-        <w:t xml:space="preserve"> ensure that the resulting anal</w:t>
-      </w:r>
-      <w:r>
-        <w:rPr>
-          <w:bCs/>
-        </w:rPr>
-        <w:t xml:space="preserve">ysis will be valid and not biased one </w:t>
-      </w:r>
-      <w:r>
-        <w:rPr>
-          <w:bCs/>
-        </w:rPr>
-        <w:t>way</w:t>
-      </w:r>
-      <w:r>
-        <w:rPr>
-          <w:bCs/>
-        </w:rPr>
-        <w:t xml:space="preserve"> or the other</w:t>
-      </w:r>
-      <w:r>
-        <w:rPr>
-          <w:bCs/>
-        </w:rPr>
-        <w:t xml:space="preserve">.  The steps undertaken as part of EDA </w:t>
-      </w:r>
-      <w:r>
-        <w:rPr>
-          <w:bCs/>
-        </w:rPr>
-        <w:t xml:space="preserve">in Notebook </w:t>
-      </w:r>
-      <w:r>
-        <w:rPr>
-          <w:bCs/>
-        </w:rPr>
-        <w:t>00 - EDA on - Student_Info.csv</w:t>
-      </w:r>
-      <w:r>
-        <w:rPr>
-          <w:bCs/>
-        </w:rPr>
-        <w:t xml:space="preserve"> - </w:t>
-      </w:r>
-      <w:r>
-        <w:rPr>
-          <w:bCs/>
-        </w:rPr>
-        <w:t>a</w:t>
-      </w:r>
-      <w:r>
-        <w:rPr>
-          <w:bCs/>
-        </w:rPr>
-        <w:t xml:space="preserve">s </w:t>
-      </w:r>
-      <w:r>
-        <w:rPr>
-          <w:bCs/>
-        </w:rPr>
-        <w:t>outlined</w:t>
-      </w:r>
-      <w:r>
-        <w:rPr>
-          <w:bCs/>
-        </w:rPr>
-        <w:t xml:space="preserve"> by Peng are outlined below </w:t>
-      </w:r>
-      <w:r>
-        <w:rPr>
-          <w:bCs/>
-        </w:rPr>
-        <w:fldChar w:fldCharType="begin"/>
-      </w:r>
-      <w:r>
-        <w:rPr>
-          <w:bCs/>
-        </w:rPr>
-        <w:instrText xml:space="preserve"> ADDIN ZOTERO_ITEM CSL_CITATION {"citationID":"C901Fbfl","properties":{"formattedCitation":"(Peng {\\i{}et al.}, 2021)","plainCitation":"(Peng et al., 2021)","noteIndex":0},"citationItems":[{"id":370,"uris":["http://zotero.org/users/11537704/items/YS6CCRGT"],"itemData":{"id":370,"type":"article-journal","container-title":"Research Data Science &amp; Engineering Track Paper","title":"DataPrep.EDA: Task-Centric Exploratory Data Analysis for Statistical Modeling in Python","author":[{"family":"Peng","given":"Jinglin"},{"family":"Wu","given":"Weiyuan"},{"family":"Lockhart","given":"Brandon"},{"family":"Bian","given":"Song"},{"family":"Yan","given":"Jing Nathan"},{"family":"Xu","given":"Linghao"},{"family":"Chi","given":"Zhixuan"},{"family":"Rzezokarski","given":"Jeffrey M"},{"family":"Wang","given":"Jiannan"}],"issued":{"date-parts":[["2021"]]}}}],"schema":"https://github.com/citation-style-language/schema/raw/master/csl-citation.json"} </w:instrText>
-      </w:r>
-      <w:r>
-        <w:rPr>
-          <w:bCs/>
-        </w:rPr>
-        <w:fldChar w:fldCharType="separate"/>
-      </w:r>
-      <w:r>
-        <w:rPr>
-          <w:szCs w:val="24"/>
-        </w:rPr>
-        <w:t xml:space="preserve">(Peng </w:t>
-      </w:r>
-      <w:r>
-        <w:rPr>
-          <w:i/>
-          <w:iCs/>
-          <w:szCs w:val="24"/>
-        </w:rPr>
-        <w:t>et al.</w:t>
-      </w:r>
-      <w:r>
-        <w:rPr>
-          <w:szCs w:val="24"/>
-        </w:rPr>
-        <w:t>, 2021)</w:t>
-      </w:r>
-      <w:r>
-        <w:rPr>
-          <w:bCs/>
-        </w:rPr>
-        <w:fldChar w:fldCharType="end"/>
-      </w:r>
-      <w:r>
-        <w:rPr>
-          <w:bCs/>
-        </w:rPr>
-        <w:t xml:space="preserve">. </w:t>
-      </w:r>
-    </w:p>
-    <w:p>
-      <w:pPr>
-        <w:keepNext/>
-        <w:ind w:left="426"/>
-      </w:pPr>
-      <w:r>
-        <w:rPr>
-          <w:bCs/>
-          <w:noProof/>
-        </w:rPr>
-        <w:drawing>
-          <wp:inline distT="0" distB="0" distL="0" distR="0" wp14:anchorId="762F3FB8" wp14:editId="51595DFD">
-            <wp:extent cx="5486400" cy="3200400"/>
-            <wp:effectExtent l="0" t="0" r="0" b="19050"/>
-            <wp:docPr id="504726640" name="Diagram 1"/>
-            <wp:cNvGraphicFramePr/>
-            <a:graphic xmlns:a="http://schemas.openxmlformats.org/drawingml/2006/main">
-              <a:graphicData uri="http://schemas.openxmlformats.org/drawingml/2006/diagram">
-                <dgm:relIds xmlns:dgm="http://schemas.openxmlformats.org/drawingml/2006/diagram" xmlns:r="http://schemas.openxmlformats.org/officeDocument/2006/relationships" r:dm="rId16" r:lo="rId17" r:qs="rId18" r:cs="rId19"/>
-              </a:graphicData>
-            </a:graphic>
-          </wp:inline>
-        </w:drawing>
-      </w:r>
-    </w:p>
-    <w:p>
-      <w:pPr>
         <w:pStyle w:val="Caption"/>
         <w:jc w:val="center"/>
-        <w:rPr>
-          <w:bCs/>
-        </w:rPr>
       </w:pPr>
       <w:r>
         <w:t xml:space="preserve">Figure </w:t>
@@ -10155,125 +10419,170 @@
           <w:rPr>
             <w:noProof/>
           </w:rPr>
-          <w:t>2</w:t>
+          <w:t>3</w:t>
         </w:r>
       </w:fldSimple>
       <w:r>
-        <w:t xml:space="preserve">- </w:t>
-      </w:r>
-      <w:r>
-        <w:t>Exploratory Data Analysis steps (Peng et al., 2021)</w:t>
+        <w:t xml:space="preserve"> - Articles and Models reference table</w:t>
       </w:r>
     </w:p>
     <w:p>
       <w:pPr>
         <w:ind w:left="426"/>
         <w:rPr>
+          <w:b/>
           <w:bCs/>
         </w:rPr>
       </w:pPr>
+      <w:r>
+        <w:rPr>
+          <w:b/>
+          <w:bCs/>
+        </w:rPr>
+        <w:t xml:space="preserve">Algorithm </w:t>
+      </w:r>
+      <w:r>
+        <w:rPr>
+          <w:b/>
+          <w:bCs/>
+        </w:rPr>
+        <w:t xml:space="preserve">1 - </w:t>
+      </w:r>
+      <w:r>
+        <w:rPr>
+          <w:b/>
+          <w:bCs/>
+        </w:rPr>
+        <w:t>Logistic Regression</w:t>
+      </w:r>
     </w:p>
     <w:p>
       <w:pPr>
         <w:ind w:left="426"/>
-        <w:rPr>
-          <w:b/>
-        </w:rPr>
-      </w:pPr>
-      <w:r>
-        <w:rPr>
-          <w:b/>
-        </w:rPr>
-        <w:t>Encoding Data Types</w:t>
-      </w:r>
-    </w:p>
-    <w:p>
-      <w:pPr>
-        <w:ind w:left="426"/>
-      </w:pPr>
-      <w:r>
-        <w:t xml:space="preserve">The data used </w:t>
-      </w:r>
-      <w:r>
-        <w:t xml:space="preserve">for analysis consists of </w:t>
-      </w:r>
-      <w:r>
-        <w:t xml:space="preserve">both </w:t>
-      </w:r>
-      <w:r>
-        <w:t>ordinal</w:t>
-      </w:r>
-      <w:r>
-        <w:t xml:space="preserve"> (age band / tenure band etc) and </w:t>
-      </w:r>
-      <w:r>
-        <w:t>n</w:t>
-      </w:r>
-      <w:r>
-        <w:t xml:space="preserve">ominal </w:t>
-      </w:r>
-      <w:r>
-        <w:t>(gender</w:t>
-      </w:r>
-      <w:r>
-        <w:t xml:space="preserve"> / credit studied etc</w:t>
-      </w:r>
-      <w:r>
-        <w:t>)</w:t>
-      </w:r>
-      <w:r>
-        <w:t xml:space="preserve"> data types</w:t>
-      </w:r>
-      <w:r>
-        <w:t xml:space="preserve">. </w:t>
+      </w:pPr>
+      <w:r>
+        <w:t xml:space="preserve">Logistic Regression is </w:t>
+      </w:r>
+      <w:r>
+        <w:t xml:space="preserve">widely recommended as a starting point for data analysis </w:t>
+      </w:r>
+      <w:r>
+        <w:t>models</w:t>
+      </w:r>
+      <w:r>
+        <w:t xml:space="preserve">, especially </w:t>
+      </w:r>
+      <w:r>
+        <w:t>when working with classification data</w:t>
       </w:r>
       <w:r>
         <w:t xml:space="preserve"> </w:t>
       </w:r>
       <w:r>
-        <w:t>Thus, it was necessary to apply a</w:t>
-      </w:r>
-      <w:r>
-        <w:t xml:space="preserve"> suitable</w:t>
-      </w:r>
-      <w:r>
-        <w:t xml:space="preserve"> methodology </w:t>
-      </w:r>
-      <w:r>
-        <w:t>to handle such data</w:t>
-      </w:r>
-      <w:r>
-        <w:t xml:space="preserve">.  Label Encoding was </w:t>
-      </w:r>
-      <w:r>
-        <w:t xml:space="preserve">provided a simple solution to resolving </w:t>
-      </w:r>
-      <w:r>
-        <w:t>data in the</w:t>
-      </w:r>
-      <w:r>
-        <w:t xml:space="preserve"> ‘gender’ column </w:t>
-      </w:r>
-      <w:r>
-        <w:t>by</w:t>
+        <w:fldChar w:fldCharType="begin"/>
+      </w:r>
+      <w:r>
+        <w:instrText xml:space="preserve"> ADDIN ZOTERO_ITEM CSL_CITATION {"citationID":"RJnYIXju","properties":{"formattedCitation":"(Kohnke, Foung and Chen, 2022; Python, no date)","plainCitation":"(Kohnke, Foung and Chen, 2022; Python, no date)","noteIndex":0},"citationItems":[{"id":320,"uris":["http://zotero.org/users/11537704/items/UE2YKYAL"],"itemData":{"id":320,"type":"article-journal","abstract":"Blended learning pedagogical practices supported by learning management systems have become an important part of higher education curricula. In most cases, these blended curricula are evaluated through multimodal formative assessments. Although assessments can strongly affect student outcomes, research on the topic is limited. In this paper, we adopted a learning analytics approach to explore student engagement with formative assessments and the power of these assessments to predict student outcomes in an English for Academic Purposes courses in a Hong Kong university. The study retrieved the data logs from 7,815 students and used the data to analyze student engagement with the formative assessments. The results suggested that the students put effort into completing the assessments. The degree to which assessments predict learning outcomes depend on students’ level of subject knowledge and their understanding of the relevance of the assessments. This study showed that learning analytics provided reliable evidence for understanding students’ engagement and identifying at-risk students. Therefore, learning analytics research has the potential to inform pedagogical practice.","container-title":"SAGE Open","DOI":"10.1177/21582440221089957","ISSN":"2158-2440","issue":"2","language":"en","note":"publisher: SAGE Publications","page":"21582440221089957","source":"SAGE Journals","title":"Using Learner Analytics to Explore the Potential Contribution of Multimodal Formative Assessment to Academic Success in Higher Education","URL":"https://doi.org/10.1177/21582440221089957","volume":"12","author":[{"family":"Kohnke","given":"Lucas"},{"family":"Foung","given":"Dennis"},{"family":"Chen","given":"Julia"}],"accessed":{"date-parts":[["2023",7,18]]},"issued":{"date-parts":[["2022",4,1]]}},"label":"page"},{"id":390,"uris":["http://zotero.org/users/11537704/items/WIN3HZG9"],"itemData":{"id":390,"type":"webpage","abstract":"In this step-by-step tutorial, you'll get started with logistic regression in Python. Classification is one of the most important areas of machine learning, and logistic regression is one of its basic methods. You'll learn how to create, evaluate, and apply a model to make predictions.","language":"en","title":"Logistic Regression in Python – Real Python","URL":"https://realpython.com/logistic-regression-python/","author":[{"family":"Python","given":"Real"}],"accessed":{"date-parts":[["2023",8,30]]}},"label":"page"}],"schema":"https://github.com/citation-style-language/schema/raw/master/csl-citation.json"} </w:instrText>
+      </w:r>
+      <w:r>
+        <w:fldChar w:fldCharType="separate"/>
+      </w:r>
+      <w:r>
+        <w:t>(Kohnke, Foung and Chen, 2022; Python, no date)</w:t>
+      </w:r>
+      <w:r>
+        <w:fldChar w:fldCharType="end"/>
+      </w:r>
+      <w:r>
+        <w:t>.</w:t>
       </w:r>
       <w:r>
         <w:t xml:space="preserve"> </w:t>
       </w:r>
       <w:r>
-        <w:t>converting</w:t>
-      </w:r>
-      <w:r>
-        <w:t xml:space="preserve"> the values from text to number (1 for Male, 0 for female)</w:t>
-      </w:r>
-      <w:r>
         <w:t xml:space="preserve"> </w:t>
       </w:r>
       <w:r>
+        <w:t>The first pass of the algorithm was compl</w:t>
+      </w:r>
+      <w:r>
+        <w:t>eted without any parameter tunin</w:t>
+      </w:r>
+      <w:r>
+        <w:t xml:space="preserve">g.  </w:t>
+      </w:r>
+      <w:proofErr w:type="spellStart"/>
+      <w:r>
+        <w:t>Hyperparamater</w:t>
+      </w:r>
+      <w:proofErr w:type="spellEnd"/>
+      <w:r>
+        <w:t xml:space="preserve"> tuning</w:t>
+      </w:r>
+      <w:r>
+        <w:t xml:space="preserve">, specifically </w:t>
+      </w:r>
+      <w:proofErr w:type="spellStart"/>
+      <w:r>
+        <w:t>GridSearchCV</w:t>
+      </w:r>
+      <w:proofErr w:type="spellEnd"/>
+      <w:r>
+        <w:t xml:space="preserve"> </w:t>
+      </w:r>
+      <w:r>
+        <w:t xml:space="preserve">was applied to the algorithm </w:t>
+      </w:r>
+      <w:r>
+        <w:t>to</w:t>
+      </w:r>
+      <w:r>
+        <w:t xml:space="preserve"> </w:t>
+      </w:r>
+      <w:r>
+        <w:t xml:space="preserve">improve </w:t>
+      </w:r>
+      <w:r>
+        <w:lastRenderedPageBreak/>
+        <w:t>results</w:t>
+      </w:r>
+      <w:r>
+        <w:t>.  Cross Fold Validation was applied in Kohnke et al</w:t>
+      </w:r>
+      <w:r>
+        <w:t xml:space="preserve"> (2022), the author applied </w:t>
+      </w:r>
+      <w:proofErr w:type="spellStart"/>
+      <w:r>
+        <w:t>GridSearchCV</w:t>
+      </w:r>
+      <w:proofErr w:type="spellEnd"/>
+      <w:r>
+        <w:t xml:space="preserve"> </w:t>
+      </w:r>
+      <w:r>
+        <w:t xml:space="preserve">to the data as </w:t>
+      </w:r>
+      <w:r>
+        <w:t xml:space="preserve">it </w:t>
+      </w:r>
+      <w:r>
+        <w:t xml:space="preserve">automatically </w:t>
+      </w:r>
+      <w:r>
+        <w:t>searches for</w:t>
+      </w:r>
+      <w:r>
+        <w:t xml:space="preserve"> all possible parameter combinations withing the data</w:t>
+      </w:r>
+      <w:r>
+        <w:t xml:space="preserve"> </w:t>
+      </w:r>
+      <w:r>
         <w:fldChar w:fldCharType="begin"/>
       </w:r>
       <w:r>
-        <w:instrText xml:space="preserve"> ADDIN ZOTERO_ITEM CSL_CITATION {"citationID":"pjMcjRZn","properties":{"formattedCitation":"({\\i{}Categorical encoding using Label-Encoding and One-Hot-Encoder | by Dinesh Yadav | Towards Data Science}, no date)","plainCitation":"(Categorical encoding using Label-Encoding and One-Hot-Encoder | by Dinesh Yadav | Towards Data Science, no date)","noteIndex":0},"citationItems":[{"id":374,"uris":["http://zotero.org/users/11537704/items/99F2DEC8"],"itemData":{"id":374,"type":"webpage","title":"Categorical encoding using Label-Encoding and One-Hot-Encoder | by Dinesh Yadav | Towards Data Science","URL":"https://towardsdatascience.com/categorical-encoding-using-label-encoding-and-one-hot-encoder-911ef77fb5bd","accessed":{"date-parts":[["2023",8,29]]}}}],"schema":"https://github.com/citation-style-language/schema/raw/master/csl-citation.json"} </w:instrText>
+        <w:instrText xml:space="preserve"> ADDIN ZOTERO_ITEM CSL_CITATION {"citationID":"zyrHoCmQ","properties":{"formattedCitation":"({\\i{}3.2. Tuning the hyper-parameters of an estimator}, no date)","plainCitation":"(3.2. Tuning the hyper-parameters of an estimator, no date)","noteIndex":0},"citationItems":[{"id":394,"uris":["http://zotero.org/users/11537704/items/QPN9BZ6A"],"itemData":{"id":394,"type":"webpage","abstract":"Hyper-parameters are parameters that are not directly learnt within estimators. In scikit-learn they are passed as arguments to the constructor of the estimator classes. Typical examples include C,...","container-title":"scikit-learn","language":"en","title":"3.2. Tuning the hyper-parameters of an estimator","URL":"https://scikit-learn/stable/modules/grid_search.html","accessed":{"date-parts":[["2023",8,30]]}}}],"schema":"https://github.com/citation-style-language/schema/raw/master/csl-citation.json"} </w:instrText>
       </w:r>
       <w:r>
         <w:fldChar w:fldCharType="separate"/>
@@ -10290,7 +10599,7 @@
           <w:iCs/>
           <w:szCs w:val="24"/>
         </w:rPr>
-        <w:t>Categorical encoding using Label-Encoding and One-Hot-Encoder | by Dinesh Yadav | Towards Data Science</w:t>
+        <w:t>3.2. Tuning the hyper-parameters of an estimator</w:t>
       </w:r>
       <w:r>
         <w:rPr>
@@ -10302,55 +10611,64 @@
         <w:fldChar w:fldCharType="end"/>
       </w:r>
       <w:r>
+        <w:t>.</w:t>
+      </w:r>
+      <w:r>
         <w:t xml:space="preserve"> </w:t>
       </w:r>
-      <w:r>
-        <w:t xml:space="preserve">.  </w:t>
-      </w:r>
-      <w:r>
-        <w:t>One -Hot Encoding</w:t>
-      </w:r>
-      <w:r>
-        <w:t xml:space="preserve"> </w:t>
-      </w:r>
-      <w:r>
-        <w:t xml:space="preserve">was </w:t>
-      </w:r>
-      <w:r>
-        <w:t>selected as the basis</w:t>
-      </w:r>
-      <w:r>
-        <w:t xml:space="preserve"> to convert </w:t>
-      </w:r>
-      <w:r>
-        <w:t>ordinal</w:t>
-      </w:r>
-      <w:r>
-        <w:t xml:space="preserve"> data into numerical value</w:t>
-      </w:r>
-      <w:r>
-        <w:t xml:space="preserve">s as it is </w:t>
-      </w:r>
-      <w:r>
-        <w:t>relatively</w:t>
-      </w:r>
-      <w:r>
-        <w:t xml:space="preserve"> easy to implement, and allows for each categorical </w:t>
-      </w:r>
-      <w:r>
-        <w:t xml:space="preserve">data value to give given it’s own column </w:t>
-      </w:r>
-      <w:r>
-        <w:t>with</w:t>
-      </w:r>
-      <w:r>
-        <w:t xml:space="preserve">in the dataframe </w:t>
+    </w:p>
+    <w:p>
+      <w:pPr>
+        <w:ind w:left="426"/>
+      </w:pPr>
+    </w:p>
+    <w:p>
+      <w:pPr>
+        <w:ind w:left="426"/>
+        <w:rPr>
+          <w:b/>
+          <w:bCs/>
+        </w:rPr>
+      </w:pPr>
+      <w:r>
+        <w:rPr>
+          <w:b/>
+          <w:bCs/>
+        </w:rPr>
+        <w:t xml:space="preserve">Algorithm 2 - </w:t>
+      </w:r>
+      <w:r>
+        <w:rPr>
+          <w:b/>
+          <w:bCs/>
+        </w:rPr>
+        <w:t xml:space="preserve">Decision Trees </w:t>
+      </w:r>
+    </w:p>
+    <w:p>
+      <w:pPr>
+        <w:ind w:left="426"/>
+      </w:pPr>
+      <w:r>
+        <w:t xml:space="preserve">As logistic regression was not conclusive in terms of </w:t>
+      </w:r>
+      <w:r>
+        <w:t>its</w:t>
+      </w:r>
+      <w:r>
+        <w:t xml:space="preserve"> results, the author decided to implement a similar model capable of </w:t>
+      </w:r>
+      <w:r>
+        <w:t xml:space="preserve">working with categorical data.  Decision Trees was selected as the second algorithm to test as it had been used </w:t>
+      </w:r>
+      <w:r>
+        <w:t xml:space="preserve">by other researchers </w:t>
       </w:r>
       <w:r>
         <w:fldChar w:fldCharType="begin"/>
       </w:r>
       <w:r>
-        <w:instrText xml:space="preserve"> ADDIN ZOTERO_ITEM CSL_CITATION {"citationID":"WGaSCjYK","properties":{"formattedCitation":"(Gefferth, 2023; {\\i{}Categorical encoding using Label-Encoding and One-Hot-Encoder | by Dinesh Yadav | Towards Data Science}, no date; {\\i{}sklearn.preprocessing.OneHotEncoder}, no date)","plainCitation":"(Gefferth, 2023; Categorical encoding using Label-Encoding and One-Hot-Encoder | by Dinesh Yadav | Towards Data Science, no date; sklearn.preprocessing.OneHotEncoder, no date)","noteIndex":0},"citationItems":[{"id":372,"uris":["http://zotero.org/users/11537704/items/X2VDABBG"],"itemData":{"id":372,"type":"webpage","abstract":"You can safely use pandas.get_dummies for machine learning applications, just need to do your homework.","container-title":"Medium","language":"en","title":"One Hot Encoding scikit vs pandas","URL":"https://towardsdatascience.com/one-hot-encoding-scikit-vs-pandas-2133775567b8","author":[{"family":"Gefferth","given":"Andras"}],"accessed":{"date-parts":[["2023",8,29]]},"issued":{"date-parts":[["2023",3,13]]}},"label":"page"},{"id":374,"uris":["http://zotero.org/users/11537704/items/99F2DEC8"],"itemData":{"id":374,"type":"webpage","title":"Categorical encoding using Label-Encoding and One-Hot-Encoder | by Dinesh Yadav | Towards Data Science","URL":"https://towardsdatascience.com/categorical-encoding-using-label-encoding-and-one-hot-encoder-911ef77fb5bd","accessed":{"date-parts":[["2023",8,29]]}},"label":"page"},{"id":376,"uris":["http://zotero.org/users/11537704/items/ULCR2M6B"],"itemData":{"id":376,"type":"webpage","abstract":"Examples using sklearn.preprocessing.OneHotEncoder: Release Highlights for scikit-learn 1.1 Release Highlights for scikit-learn 1.0 Release Highlights for scikit-learn 0.23 Categorical Feature Supp...","container-title":"scikit-learn","language":"en","title":"sklearn.preprocessing.OneHotEncoder","URL":"https://scikit-learn/stable/modules/generated/sklearn.preprocessing.OneHotEncoder.html","accessed":{"date-parts":[["2023",8,29]]}},"label":"page"}],"schema":"https://github.com/citation-style-language/schema/raw/master/csl-citation.json"} </w:instrText>
+        <w:instrText xml:space="preserve"> ADDIN ZOTERO_ITEM CSL_CITATION {"citationID":"cS2xUQBG","properties":{"formattedCitation":"(Djoundourian, 2017; Hussain {\\i{}et al.}, 2018)","plainCitation":"(Djoundourian, 2017; Hussain et al., 2018)","noteIndex":0},"citationItems":[{"id":97,"uris":["http://zotero.org/users/11537704/items/RHY4LSTN"],"itemData":{"id":97,"type":"article-journal","abstract":"The author gives an overview of typical learning outcomes in business education and assessment instruments that help measure and test these outcomes. Using data from a recently accredited program the author investigated the determinants of performance on assessment exams to help identify and evaluate differences between homegrown and standardized assessment instruments. The results indicate that performance on assessment exams whether standardized or homegrown is significantly related to the general performance of the students in the program. Accordingly, the ultimate choice of the instrument boils down to 2 important variables: the match between exam objectives and institutional objectives and the total cost of the instrument.","container-title":"Journal of Education for Business","DOI":"10.1080/08832323.2017.1339662","ISSN":"0883-2323","issue":"5","note":"publisher: Routledge\n_eprint: https://doi.org/10.1080/08832323.2017.1339662","page":"238-244","source":"Taylor and Francis+NEJM","title":"Assessment of learning in business education: Standardized or homegrown?","title-short":"Assessment of learning in business education","URL":"https://doi.org/10.1080/08832323.2017.1339662","volume":"92","author":[{"family":"Djoundourian","given":"Salpie S."}],"accessed":{"date-parts":[["2023",5,8]]},"issued":{"date-parts":[["2017",7,4]]}},"label":"page"},{"id":316,"uris":["http://zotero.org/users/11537704/items/SUUVU8XP"],"itemData":{"id":316,"type":"article-journal","abstract":"Several challenges are associated with e-learning systems, the most significant of which is the lack of student motivation in various course activities and for various course materials. In this study, we used machine learning (ML) algorithms to identify low-engagement students in a social science course at the Open University (OU) to assess the effect of engagement on student performance. The input variables of the study included highest education level, final results, score on the assessment, and the number of clicks on virtual learning environment (VLE) activities, which included dataplus, forumng, glossary, oucollaborate, oucontent, resources, subpages, homepage, and URL during the first course assessment. The output variable was the student level of engagement in the various activities. To predict low-engagement students, we applied several ML algorithms to the dataset. Using these algorithms, trained models were first obtained; then, the accuracy and kappa values of the models were compared. The results demonstrated that the J48, decision tree, JRIP, and gradient-boosted classifiers exhibited better performance in terms of the accuracy, kappa value, and recall compared to the other tested models. Based on these findings, we developed a dashboard to facilitate instructor at the OU. These models can easily be incorporated into VLE systems to help instructors evaluate student engagement during VLE courses with regard to different activities and materials and to provide additional interventions for students in advance of their final exam. Furthermore, this study examined the relationship between student engagement and the course assessment score.","container-title":"Computational Intelligence and Neuroscience","DOI":"10.1155/2018/6347186","ISSN":"1687-5265","language":"en","note":"publisher: Hindawi","page":"e6347186","source":"www.hindawi.com","title":"Student Engagement Predictions in an e-Learning System and Their Impact on Student Course Assessment Scores","URL":"https://www.hindawi.com/journals/cin/2018/6347186/","volume":"2018","author":[{"family":"Hussain","given":"Mushtaq"},{"family":"Zhu","given":"Wenhao"},{"family":"Zhang","given":"Wu"},{"family":"Abidi","given":"Syed Muhammad Raza"}],"accessed":{"date-parts":[["2023",7,18]]},"issued":{"date-parts":[["2018",10,2]]}},"label":"page"}],"schema":"https://github.com/citation-style-language/schema/raw/master/csl-citation.json"} </w:instrText>
       </w:r>
       <w:r>
         <w:fldChar w:fldCharType="separate"/>
@@ -10366,14 +10684,14 @@
         <w:rPr>
           <w:szCs w:val="24"/>
         </w:rPr>
-        <w:t>Gefferth</w:t>
+        <w:t>Djoundourian</w:t>
       </w:r>
       <w:proofErr w:type="spellEnd"/>
       <w:r>
         <w:rPr>
           <w:szCs w:val="24"/>
         </w:rPr>
-        <w:t xml:space="preserve">, 2023; </w:t>
+        <w:t xml:space="preserve">, 2017; Hussain </w:t>
       </w:r>
       <w:r>
         <w:rPr>
@@ -10381,41 +10699,357 @@
           <w:iCs/>
           <w:szCs w:val="24"/>
         </w:rPr>
-        <w:t>Categorical encoding using Label-Encoding and One-Hot-Encoder | by Dinesh Yadav | Towards Data Science</w:t>
-      </w:r>
-      <w:r>
-        <w:rPr>
-          <w:szCs w:val="24"/>
-        </w:rPr>
-        <w:t xml:space="preserve">, no date; </w:t>
+        <w:t>et al.</w:t>
+      </w:r>
+      <w:r>
+        <w:rPr>
+          <w:szCs w:val="24"/>
+        </w:rPr>
+        <w:t>, 2018)</w:t>
+      </w:r>
+      <w:r>
+        <w:fldChar w:fldCharType="end"/>
+      </w:r>
+      <w:r>
+        <w:t xml:space="preserve">. </w:t>
+      </w:r>
+      <w:r>
+        <w:t xml:space="preserve"> </w:t>
+      </w:r>
+      <w:r>
+        <w:t>Different methods of h</w:t>
+      </w:r>
+      <w:r>
+        <w:t>yperparameter</w:t>
+      </w:r>
+      <w:r>
+        <w:t xml:space="preserve"> tuning </w:t>
+      </w:r>
+      <w:r>
+        <w:t xml:space="preserve">were </w:t>
+      </w:r>
+      <w:r>
+        <w:t>applied</w:t>
+      </w:r>
+      <w:r>
+        <w:t xml:space="preserve"> in the form of cross validation </w:t>
+      </w:r>
+      <w:r>
+        <w:t xml:space="preserve">and </w:t>
       </w:r>
       <w:proofErr w:type="spellStart"/>
+      <w:r>
+        <w:t>GridSearchCV</w:t>
+      </w:r>
+      <w:proofErr w:type="spellEnd"/>
+      <w:r>
+        <w:t xml:space="preserve"> </w:t>
+      </w:r>
+      <w:r>
+        <w:t>from sc</w:t>
+      </w:r>
+      <w:r>
+        <w:t xml:space="preserve">ikit-learn.  Cross Validation was selected as it was used in previous </w:t>
+      </w:r>
+      <w:r>
+        <w:t>papers</w:t>
+      </w:r>
+      <w:r>
+        <w:t xml:space="preserve"> (</w:t>
+      </w:r>
+      <w:r>
+        <w:fldChar w:fldCharType="begin"/>
+      </w:r>
+      <w:r>
+        <w:instrText xml:space="preserve"> ADDIN ZOTERO_ITEM CSL_CITATION {"citationID":"T8e1jzj6","properties":{"formattedCitation":"(Kohnke, Foung and Chen, 2022)","plainCitation":"(Kohnke, Foung and Chen, 2022)","noteIndex":0},"citationItems":[{"id":320,"uris":["http://zotero.org/users/11537704/items/UE2YKYAL"],"itemData":{"id":320,"type":"article-journal","abstract":"Blended learning pedagogical practices supported by learning management systems have become an important part of higher education curricula. In most cases, these blended curricula are evaluated through multimodal formative assessments. Although assessments can strongly affect student outcomes, research on the topic is limited. In this paper, we adopted a learning analytics approach to explore student engagement with formative assessments and the power of these assessments to predict student outcomes in an English for Academic Purposes courses in a Hong Kong university. The study retrieved the data logs from 7,815 students and used the data to analyze student engagement with the formative assessments. The results suggested that the students put effort into completing the assessments. The degree to which assessments predict learning outcomes depend on students’ level of subject knowledge and their understanding of the relevance of the assessments. This study showed that learning analytics provided reliable evidence for understanding students’ engagement and identifying at-risk students. Therefore, learning analytics research has the potential to inform pedagogical practice.","container-title":"SAGE Open","DOI":"10.1177/21582440221089957","ISSN":"2158-2440","issue":"2","language":"en","note":"publisher: SAGE Publications","page":"21582440221089957","source":"SAGE Journals","title":"Using Learner Analytics to Explore the Potential Contribution of Multimodal Formative Assessment to Academic Success in Higher Education","URL":"https://doi.org/10.1177/21582440221089957","volume":"12","author":[{"family":"Kohnke","given":"Lucas"},{"family":"Foung","given":"Dennis"},{"family":"Chen","given":"Julia"}],"accessed":{"date-parts":[["2023",7,18]]},"issued":{"date-parts":[["2022",4,1]]}},"label":"page"}],"schema":"https://github.com/citation-style-language/schema/raw/master/csl-citation.json"} </w:instrText>
+      </w:r>
+      <w:r>
+        <w:fldChar w:fldCharType="separate"/>
+      </w:r>
+      <w:r>
+        <w:t>(Kohnke, Foung and Chen, 2022)</w:t>
+      </w:r>
+      <w:r>
+        <w:fldChar w:fldCharType="end"/>
+      </w:r>
+      <w:r>
+        <w:t xml:space="preserve"> </w:t>
+      </w:r>
+      <w:r>
+        <w:rPr>
+          <w:b/>
+          <w:bCs/>
+          <w:color w:val="FF0000"/>
+          <w:highlight w:val="yellow"/>
+        </w:rPr>
+        <w:t>INSERT ZHANG</w:t>
+      </w:r>
+      <w:r>
+        <w:t>)</w:t>
+      </w:r>
+      <w:r>
+        <w:t xml:space="preserve">, </w:t>
+      </w:r>
+      <w:r>
+        <w:t>whilst scikit learn was selected as the library</w:t>
+      </w:r>
+      <w:r>
+        <w:t xml:space="preserve"> as both the model and </w:t>
+      </w:r>
+      <w:r>
+        <w:t>hyperparameter tuning was selected from both.</w:t>
+      </w:r>
+      <w:r>
+        <w:t xml:space="preserve"> </w:t>
+      </w:r>
+      <w:r>
+        <w:t xml:space="preserve"> For Cross Validation, a range of features were tried to identify what </w:t>
+      </w:r>
+      <w:r>
+        <w:t>number of features is optimal for the best results within the model.</w:t>
+      </w:r>
+      <w:r>
+        <w:t xml:space="preserve">  </w:t>
+      </w:r>
+      <w:r>
+        <w:t>In addition, t</w:t>
+      </w:r>
+      <w:r>
+        <w:t>he autho</w:t>
+      </w:r>
+      <w:r>
+        <w:t>r sought to look at tenure both as a grou</w:t>
+      </w:r>
+      <w:r>
+        <w:t>ped column, and an ungrouped column.</w:t>
+      </w:r>
+      <w:r>
+        <w:t xml:space="preserve">  This was completed to </w:t>
+      </w:r>
+      <w:r>
+        <w:t>identify</w:t>
+      </w:r>
+      <w:r>
+        <w:t xml:space="preserve"> if </w:t>
+      </w:r>
+      <w:r>
+        <w:t xml:space="preserve">the </w:t>
+      </w:r>
+      <w:r>
+        <w:t>there was any difference in the results.</w:t>
+      </w:r>
+    </w:p>
+    <w:p>
+      <w:pPr>
+        <w:ind w:left="426"/>
+      </w:pPr>
+      <w:r>
+        <w:rPr>
+          <w:b/>
+          <w:bCs/>
+          <w:color w:val="FF0000"/>
+          <w:highlight w:val="yellow"/>
+        </w:rPr>
+        <w:t>Upload Zhang</w:t>
+      </w:r>
+      <w:proofErr w:type="gramStart"/>
+      <w:r>
+        <w:rPr>
+          <w:b/>
+          <w:bCs/>
+          <w:color w:val="FF0000"/>
+          <w:highlight w:val="yellow"/>
+        </w:rPr>
+        <w:t xml:space="preserve"> ..</w:t>
+      </w:r>
+      <w:proofErr w:type="gramEnd"/>
+      <w:r>
+        <w:rPr>
+          <w:b/>
+          <w:bCs/>
+          <w:color w:val="FF0000"/>
+          <w:highlight w:val="yellow"/>
+        </w:rPr>
+        <w:t xml:space="preserve"> and check SVM / SVC  </w:t>
+      </w:r>
+    </w:p>
+    <w:p>
+      <w:pPr>
+        <w:ind w:left="426"/>
+        <w:rPr>
+          <w:b/>
+          <w:bCs/>
+        </w:rPr>
+      </w:pPr>
+      <w:r>
+        <w:rPr>
+          <w:b/>
+          <w:bCs/>
+        </w:rPr>
+        <w:t xml:space="preserve">Algorithm </w:t>
+      </w:r>
+      <w:r>
+        <w:rPr>
+          <w:b/>
+          <w:bCs/>
+        </w:rPr>
+        <w:t>3</w:t>
+      </w:r>
+      <w:r>
+        <w:rPr>
+          <w:b/>
+          <w:bCs/>
+        </w:rPr>
+        <w:t xml:space="preserve"> - </w:t>
+      </w:r>
+      <w:r>
+        <w:rPr>
+          <w:b/>
+          <w:bCs/>
+        </w:rPr>
+        <w:t>Support Vector Machines</w:t>
+      </w:r>
+      <w:r>
+        <w:rPr>
+          <w:b/>
+          <w:bCs/>
+        </w:rPr>
+        <w:t xml:space="preserve"> </w:t>
+      </w:r>
+    </w:p>
+    <w:p>
+      <w:pPr>
+        <w:ind w:left="426"/>
+      </w:pPr>
+      <w:r>
+        <w:t xml:space="preserve">Support Vector Machines (SVM) is also </w:t>
+      </w:r>
+      <w:r>
+        <w:t xml:space="preserve">able to work with classification data, and is able to identify outliers in the data </w:t>
+      </w:r>
+      <w:r>
+        <w:fldChar w:fldCharType="begin"/>
+      </w:r>
+      <w:r>
+        <w:instrText xml:space="preserve"> ADDIN ZOTERO_ITEM CSL_CITATION {"citationID":"WVoxgM2H","properties":{"formattedCitation":"({\\i{}1.4. Support Vector Machines \\uc0\\u8212{} scikit-learn 1.3.0 documentation}, no date)","plainCitation":"(1.4. Support Vector Machines — scikit-learn 1.3.0 documentation, no date)","noteIndex":0},"citationItems":[{"id":398,"uris":["http://zotero.org/users/11537704/items/THEH5DCX"],"itemData":{"id":398,"type":"webpage","title":"1.4. Support Vector Machines — scikit-learn 1.3.0 documentation","URL":"https://scikit-learn.org/stable/modules/svm.html","accessed":{"date-parts":[["2023",8,30]]}}}],"schema":"https://github.com/citation-style-language/schema/raw/master/csl-citation.json"} </w:instrText>
+      </w:r>
+      <w:r>
+        <w:fldChar w:fldCharType="separate"/>
+      </w:r>
+      <w:r>
+        <w:rPr>
+          <w:szCs w:val="24"/>
+        </w:rPr>
+        <w:t>(</w:t>
+      </w:r>
       <w:r>
         <w:rPr>
           <w:i/>
           <w:iCs/>
           <w:szCs w:val="24"/>
         </w:rPr>
-        <w:t>sklearn.preprocessing.OneHotEncoder</w:t>
+        <w:t>1.4. Support Vector Machines — scikit-learn 1.3.0 documentation</w:t>
+      </w:r>
+      <w:r>
+        <w:rPr>
+          <w:szCs w:val="24"/>
+        </w:rPr>
+        <w:t>, no date)</w:t>
+      </w:r>
+      <w:r>
+        <w:fldChar w:fldCharType="end"/>
+      </w:r>
+      <w:r>
+        <w:t>.</w:t>
+      </w:r>
+      <w:r>
+        <w:t xml:space="preserve"> </w:t>
+      </w:r>
+      <w:r>
+        <w:t xml:space="preserve"> Zhang et al (2023) also used SV</w:t>
+      </w:r>
+      <w:r>
+        <w:t>M to carry out their analysis on OULAD</w:t>
+      </w:r>
+      <w:r>
+        <w:t xml:space="preserve"> dataset</w:t>
+      </w:r>
+      <w:r>
+        <w:t xml:space="preserve">.  </w:t>
+      </w:r>
+      <w:r>
+        <w:t xml:space="preserve">For completeness, </w:t>
+      </w:r>
+      <w:r>
+        <w:t>a range of kernels was applied to identify which is the most suitable</w:t>
+      </w:r>
+      <w:r>
+        <w:t xml:space="preserve"> - the default kernel </w:t>
+      </w:r>
+      <w:proofErr w:type="spellStart"/>
+      <w:r>
+        <w:t>rbf</w:t>
       </w:r>
       <w:proofErr w:type="spellEnd"/>
       <w:r>
-        <w:rPr>
-          <w:szCs w:val="24"/>
-        </w:rPr>
-        <w:t>, no date)</w:t>
-      </w:r>
-      <w:r>
-        <w:fldChar w:fldCharType="end"/>
-      </w:r>
-      <w:r>
-        <w:t xml:space="preserve">.  </w:t>
-      </w:r>
-      <w:r>
-        <w:t xml:space="preserve">Both encoding methods (Label Encoding and One-Hot Encoding) are part of the Scikit-Learn Python Library </w:t>
-      </w:r>
-      <w:r>
-        <w:t>discussed previously.</w:t>
+        <w:t xml:space="preserve"> was deemed appropriate</w:t>
+      </w:r>
+      <w:r>
+        <w:t>.  As</w:t>
+      </w:r>
+      <w:r>
+        <w:t xml:space="preserve"> required when using SVM, a scaler was applied to the data to facilitate processing.  </w:t>
+      </w:r>
+      <w:r>
+        <w:t xml:space="preserve">Hyperparameter tuning was applied in the form of </w:t>
+      </w:r>
+      <w:proofErr w:type="spellStart"/>
+      <w:r>
+        <w:t>GridSearchCV</w:t>
+      </w:r>
+      <w:proofErr w:type="spellEnd"/>
+      <w:r>
+        <w:t xml:space="preserve"> initially</w:t>
+      </w:r>
+      <w:r>
+        <w:t xml:space="preserve">, and the applied further </w:t>
+      </w:r>
+      <w:r>
+        <w:t>tun</w:t>
+      </w:r>
+      <w:r>
+        <w:t xml:space="preserve">ing </w:t>
+      </w:r>
+      <w:r>
+        <w:t xml:space="preserve">by applying </w:t>
+      </w:r>
+      <w:proofErr w:type="spellStart"/>
+      <w:r>
+        <w:t>param_grid</w:t>
+      </w:r>
+      <w:proofErr w:type="spellEnd"/>
+      <w:r>
+        <w:t xml:space="preserve"> </w:t>
+      </w:r>
+      <w:r>
+        <w:t xml:space="preserve">as a further addition to the parameters </w:t>
+      </w:r>
+      <w:r>
+        <w:t xml:space="preserve">to allow for a search to be completed over </w:t>
+      </w:r>
+      <w:r>
+        <w:t>a wider sequence of parameter settings.</w:t>
+      </w:r>
+      <w:r>
+        <w:t xml:space="preserve">  The </w:t>
+      </w:r>
+      <w:proofErr w:type="gramStart"/>
+      <w:r>
+        <w:t>cross validation</w:t>
+      </w:r>
+      <w:proofErr w:type="gramEnd"/>
+      <w:r>
+        <w:t xml:space="preserve"> parameter in this instance was set to 5.</w:t>
       </w:r>
     </w:p>
     <w:p>
@@ -10426,9 +11060,38 @@
     <w:p>
       <w:pPr>
         <w:ind w:left="426"/>
-      </w:pPr>
-      <w:r>
-        <w:t>The models used as part of this research are outlined in the following sections.</w:t>
+        <w:rPr>
+          <w:b/>
+          <w:bCs/>
+        </w:rPr>
+      </w:pPr>
+      <w:r>
+        <w:rPr>
+          <w:b/>
+          <w:bCs/>
+        </w:rPr>
+        <w:t xml:space="preserve">Algorithm </w:t>
+      </w:r>
+      <w:r>
+        <w:rPr>
+          <w:b/>
+          <w:bCs/>
+        </w:rPr>
+        <w:t>4</w:t>
+      </w:r>
+      <w:r>
+        <w:rPr>
+          <w:b/>
+          <w:bCs/>
+        </w:rPr>
+        <w:t xml:space="preserve"> - </w:t>
+      </w:r>
+      <w:r>
+        <w:rPr>
+          <w:b/>
+          <w:bCs/>
+        </w:rPr>
+        <w:t>Random Forest</w:t>
       </w:r>
     </w:p>
     <w:p>
@@ -10438,49 +11101,29 @@
     </w:p>
     <w:p>
       <w:pPr>
-        <w:pStyle w:val="ListParagraph"/>
-        <w:numPr>
-          <w:ilvl w:val="0"/>
-          <w:numId w:val="39"/>
-        </w:numPr>
-      </w:pPr>
-      <w:r>
-        <w:t>Logistic Regression</w:t>
-      </w:r>
-    </w:p>
-    <w:p>
-      <w:pPr>
-        <w:pStyle w:val="ListParagraph"/>
-        <w:numPr>
-          <w:ilvl w:val="0"/>
-          <w:numId w:val="39"/>
-        </w:numPr>
-      </w:pPr>
-      <w:r>
-        <w:t>Decision Trees and Random Forests</w:t>
-      </w:r>
-    </w:p>
-    <w:p>
-      <w:pPr>
-        <w:pStyle w:val="ListParagraph"/>
-        <w:numPr>
-          <w:ilvl w:val="0"/>
-          <w:numId w:val="39"/>
-        </w:numPr>
-      </w:pPr>
-      <w:r>
-        <w:t>Support Vector Machines</w:t>
-      </w:r>
-    </w:p>
-    <w:p>
-      <w:pPr>
-        <w:pStyle w:val="ListParagraph"/>
-        <w:numPr>
-          <w:ilvl w:val="0"/>
-          <w:numId w:val="39"/>
-        </w:numPr>
-      </w:pPr>
-      <w:r>
+        <w:ind w:left="426"/>
+      </w:pPr>
+    </w:p>
+    <w:p>
+      <w:pPr>
+        <w:ind w:left="426"/>
+        <w:rPr>
+          <w:b/>
+          <w:bCs/>
+        </w:rPr>
+      </w:pPr>
+      <w:r>
+        <w:rPr>
+          <w:b/>
+          <w:bCs/>
+        </w:rPr>
+        <w:t xml:space="preserve">Algorithm 5 - </w:t>
+      </w:r>
+      <w:r>
+        <w:rPr>
+          <w:b/>
+          <w:bCs/>
+        </w:rPr>
         <w:t xml:space="preserve">MLP - </w:t>
       </w:r>
     </w:p>
@@ -10665,6 +11308,7 @@
         <w:jc w:val="both"/>
       </w:pPr>
       <w:r>
+        <w:lastRenderedPageBreak/>
         <w:t>Chapter 5: Implementation</w:t>
       </w:r>
     </w:p>
@@ -18062,7 +18706,7 @@
   <dgm:whole/>
   <dgm:extLst>
     <a:ext uri="http://schemas.microsoft.com/office/drawing/2008/diagram">
-      <dsp:dataModelExt xmlns:dsp="http://schemas.microsoft.com/office/drawing/2008/diagram" relId="rId15" minVer="http://schemas.openxmlformats.org/drawingml/2006/diagram"/>
+      <dsp:dataModelExt xmlns:dsp="http://schemas.microsoft.com/office/drawing/2008/diagram" relId="rId14" minVer="http://schemas.openxmlformats.org/drawingml/2006/diagram"/>
     </a:ext>
   </dgm:extLst>
 </dgm:dataModel>
@@ -18380,7 +19024,7 @@
   <dgm:whole/>
   <dgm:extLst>
     <a:ext uri="http://schemas.microsoft.com/office/drawing/2008/diagram">
-      <dsp:dataModelExt xmlns:dsp="http://schemas.microsoft.com/office/drawing/2008/diagram" relId="rId20" minVer="http://schemas.openxmlformats.org/drawingml/2006/diagram"/>
+      <dsp:dataModelExt xmlns:dsp="http://schemas.microsoft.com/office/drawing/2008/diagram" relId="rId19" minVer="http://schemas.openxmlformats.org/drawingml/2006/diagram"/>
     </a:ext>
   </dgm:extLst>
 </dgm:dataModel>

</xml_diff>

<commit_message>
Completion of Methodology Chapter and start on Implementation
plus update to notebooks
</commit_message>
<xml_diff>
--- a/01 - Capstone Report - working copy.docx
+++ b/01 - Capstone Report - working copy.docx
@@ -2262,25 +2262,7 @@
           <w:sz w:val="24"/>
           <w:szCs w:val="24"/>
         </w:rPr>
-        <w:t xml:space="preserve"> a general area for discussion (Interview Techniques for UX Practitioners: A User-</w:t>
-      </w:r>
-      <w:proofErr w:type="spellStart"/>
-      <w:r>
-        <w:rPr>
-          <w:rFonts w:ascii="Times New Roman" w:hAnsi="Times New Roman" w:cs="Times New Roman"/>
-          <w:sz w:val="24"/>
-          <w:szCs w:val="24"/>
-        </w:rPr>
-        <w:t>Centered</w:t>
-      </w:r>
-      <w:proofErr w:type="spellEnd"/>
-      <w:r>
-        <w:rPr>
-          <w:rFonts w:ascii="Times New Roman" w:hAnsi="Times New Roman" w:cs="Times New Roman"/>
-          <w:sz w:val="24"/>
-          <w:szCs w:val="24"/>
-        </w:rPr>
-        <w:t xml:space="preserve"> Design Method, 2013), Saunders et al 2012).  This allows the </w:t>
+        <w:t xml:space="preserve"> a general area for discussion (Interview Techniques for UX Practitioners: A User-Centered Design Method, 2013), Saunders et al 2012).  This allows the </w:t>
       </w:r>
       <w:r>
         <w:rPr>
@@ -2516,7 +2498,16 @@
           <w:sz w:val="24"/>
           <w:szCs w:val="24"/>
         </w:rPr>
-        <w:t>important to canvas a range of opinions to gain a holistic understanding of how training data can be utilised for data driven decision making</w:t>
+        <w:t xml:space="preserve">important to canvas a range of opinions </w:t>
+      </w:r>
+      <w:r>
+        <w:rPr>
+          <w:rFonts w:ascii="Times New Roman" w:hAnsi="Times New Roman" w:cs="Times New Roman"/>
+          <w:sz w:val="24"/>
+          <w:szCs w:val="24"/>
+        </w:rPr>
+        <w:lastRenderedPageBreak/>
+        <w:t>to gain a holistic understanding of how training data can be utilised for data driven decision making</w:t>
       </w:r>
       <w:r>
         <w:rPr>
@@ -3058,6 +3049,7 @@
           <w:sz w:val="24"/>
           <w:szCs w:val="24"/>
         </w:rPr>
+        <w:lastRenderedPageBreak/>
         <w:t>•</w:t>
       </w:r>
       <w:r>
@@ -3357,27 +3349,8 @@
           <w:sz w:val="24"/>
           <w:szCs w:val="24"/>
         </w:rPr>
-        <w:t xml:space="preserve">.  </w:t>
-      </w:r>
-      <w:proofErr w:type="gramStart"/>
-      <w:r>
-        <w:rPr>
-          <w:rFonts w:ascii="Times New Roman" w:hAnsi="Times New Roman" w:cs="Times New Roman"/>
-          <w:sz w:val="24"/>
-          <w:szCs w:val="24"/>
-        </w:rPr>
-        <w:t>In order to</w:t>
-      </w:r>
-      <w:proofErr w:type="gramEnd"/>
-      <w:r>
-        <w:rPr>
-          <w:rFonts w:ascii="Times New Roman" w:hAnsi="Times New Roman" w:cs="Times New Roman"/>
-          <w:sz w:val="24"/>
-          <w:szCs w:val="24"/>
-        </w:rPr>
-        <w:t xml:space="preserve"> closely mimic data typically found in a commercial operation, the employee added a column to the ‘student_info.csv’ file called ‘Tenure’ to represent the number of years the employee / student is working within the company.  The values of the ‘Tenure’ column were randomly generated using ‘</w:t>
-      </w:r>
-      <w:proofErr w:type="spellStart"/>
+        <w:t>.  In order to closely mimic data typically found in a commercial operation, the employee added a column to the ‘student_info.csv’ file called ‘Tenure’ to represent the number of years the employee / student is working within the company.  The values of the ‘Tenure’ column were randomly generated using ‘</w:t>
+      </w:r>
       <w:r>
         <w:rPr>
           <w:rFonts w:ascii="Times New Roman" w:hAnsi="Times New Roman" w:cs="Times New Roman"/>
@@ -3390,7 +3363,6 @@
         </w:rPr>
         <w:t>randint</w:t>
       </w:r>
-      <w:proofErr w:type="spellEnd"/>
       <w:r>
         <w:rPr>
           <w:rFonts w:ascii="Times New Roman" w:hAnsi="Times New Roman" w:cs="Times New Roman"/>
@@ -3460,6 +3432,7 @@
           <w:sz w:val="32"/>
           <w:szCs w:val="32"/>
         </w:rPr>
+        <w:lastRenderedPageBreak/>
         <w:t>Thesis Title</w:t>
       </w:r>
       <w:r>
@@ -3938,6 +3911,7 @@
           <w:sz w:val="24"/>
           <w:szCs w:val="24"/>
         </w:rPr>
+        <w:lastRenderedPageBreak/>
         <w:t xml:space="preserve">Bias has already been identified as a possible threat to validity when conducting in-depth interviews for primary research.  The author will attempt to limit bias by ensuring that there is a clear purpose of the interview which is communicated in advance.  By working with known participants there is already a degree of trust established between the parties to facilitate a frank discussion.  Finally, the author will create several prompts based on key research themes that will help guide the interview process and stay within the research area. </w:t>
       </w:r>
     </w:p>
@@ -4137,25 +4111,7 @@
           <w:sz w:val="24"/>
           <w:szCs w:val="24"/>
         </w:rPr>
-        <w:t xml:space="preserve"> No incentives have been given to any participant </w:t>
-      </w:r>
-      <w:proofErr w:type="gramStart"/>
-      <w:r>
-        <w:rPr>
-          <w:rFonts w:ascii="Times New Roman" w:hAnsi="Times New Roman" w:cs="Times New Roman"/>
-          <w:sz w:val="24"/>
-          <w:szCs w:val="24"/>
-        </w:rPr>
-        <w:t>in order to</w:t>
-      </w:r>
-      <w:proofErr w:type="gramEnd"/>
-      <w:r>
-        <w:rPr>
-          <w:rFonts w:ascii="Times New Roman" w:hAnsi="Times New Roman" w:cs="Times New Roman"/>
-          <w:sz w:val="24"/>
-          <w:szCs w:val="24"/>
-        </w:rPr>
-        <w:t xml:space="preserve"> gain their support in the research process.</w:t>
+        <w:t xml:space="preserve"> No incentives have been given to any participant in order to gain their support in the research process.</w:t>
       </w:r>
       <w:r>
         <w:rPr>
@@ -4245,16 +4201,172 @@
         </w:rPr>
         <w:t xml:space="preserve">.  </w:t>
       </w:r>
-      <w:proofErr w:type="gramStart"/>
-      <w:r>
-        <w:rPr>
-          <w:rFonts w:ascii="Times New Roman" w:hAnsi="Times New Roman" w:cs="Times New Roman"/>
-          <w:sz w:val="24"/>
-          <w:szCs w:val="24"/>
-        </w:rPr>
-        <w:t>In the event that</w:t>
-      </w:r>
-      <w:proofErr w:type="gramEnd"/>
+      <w:r>
+        <w:rPr>
+          <w:rFonts w:ascii="Times New Roman" w:hAnsi="Times New Roman" w:cs="Times New Roman"/>
+          <w:sz w:val="24"/>
+          <w:szCs w:val="24"/>
+        </w:rPr>
+        <w:t xml:space="preserve">In the event that </w:t>
+      </w:r>
+      <w:r>
+        <w:rPr>
+          <w:rFonts w:ascii="Times New Roman" w:hAnsi="Times New Roman" w:cs="Times New Roman"/>
+          <w:sz w:val="24"/>
+          <w:szCs w:val="24"/>
+        </w:rPr>
+        <w:t>any</w:t>
+      </w:r>
+      <w:r>
+        <w:rPr>
+          <w:rFonts w:ascii="Times New Roman" w:hAnsi="Times New Roman" w:cs="Times New Roman"/>
+          <w:sz w:val="24"/>
+          <w:szCs w:val="24"/>
+        </w:rPr>
+        <w:t xml:space="preserve"> participant</w:t>
+      </w:r>
+      <w:r>
+        <w:rPr>
+          <w:rFonts w:ascii="Times New Roman" w:hAnsi="Times New Roman" w:cs="Times New Roman"/>
+          <w:sz w:val="24"/>
+          <w:szCs w:val="24"/>
+        </w:rPr>
+        <w:t>s as any</w:t>
+      </w:r>
+      <w:r>
+        <w:rPr>
+          <w:rFonts w:ascii="Times New Roman" w:hAnsi="Times New Roman" w:cs="Times New Roman"/>
+          <w:sz w:val="24"/>
+          <w:szCs w:val="24"/>
+        </w:rPr>
+        <w:t xml:space="preserve"> questions at the end of the interview process, or in the time up to the submission date, the author </w:t>
+      </w:r>
+      <w:r>
+        <w:rPr>
+          <w:rFonts w:ascii="Times New Roman" w:hAnsi="Times New Roman" w:cs="Times New Roman"/>
+          <w:sz w:val="24"/>
+          <w:szCs w:val="24"/>
+        </w:rPr>
+        <w:t xml:space="preserve">has outlined a communication process that </w:t>
+      </w:r>
+      <w:r>
+        <w:rPr>
+          <w:rFonts w:ascii="Times New Roman" w:hAnsi="Times New Roman" w:cs="Times New Roman"/>
+          <w:sz w:val="24"/>
+          <w:szCs w:val="24"/>
+        </w:rPr>
+        <w:t xml:space="preserve">will </w:t>
+      </w:r>
+      <w:r>
+        <w:rPr>
+          <w:rFonts w:ascii="Times New Roman" w:hAnsi="Times New Roman" w:cs="Times New Roman"/>
+          <w:sz w:val="24"/>
+          <w:szCs w:val="24"/>
+        </w:rPr>
+        <w:t xml:space="preserve">allow for speedy </w:t>
+      </w:r>
+      <w:r>
+        <w:rPr>
+          <w:rFonts w:ascii="Times New Roman" w:hAnsi="Times New Roman" w:cs="Times New Roman"/>
+          <w:sz w:val="24"/>
+          <w:szCs w:val="24"/>
+        </w:rPr>
+        <w:t>reso</w:t>
+      </w:r>
+      <w:r>
+        <w:rPr>
+          <w:rFonts w:ascii="Times New Roman" w:hAnsi="Times New Roman" w:cs="Times New Roman"/>
+          <w:sz w:val="24"/>
+          <w:szCs w:val="24"/>
+        </w:rPr>
+        <w:t>lution to</w:t>
+      </w:r>
+      <w:r>
+        <w:rPr>
+          <w:rFonts w:ascii="Times New Roman" w:hAnsi="Times New Roman" w:cs="Times New Roman"/>
+          <w:sz w:val="24"/>
+          <w:szCs w:val="24"/>
+        </w:rPr>
+        <w:t xml:space="preserve"> these queries as quickly and sensitively as possible.</w:t>
+      </w:r>
+    </w:p>
+    <w:p>
+      <w:pPr>
+        <w:ind w:left="360"/>
+        <w:jc w:val="both"/>
+        <w:rPr>
+          <w:rFonts w:ascii="Times New Roman" w:hAnsi="Times New Roman" w:cs="Times New Roman"/>
+          <w:sz w:val="24"/>
+          <w:szCs w:val="24"/>
+        </w:rPr>
+      </w:pPr>
+    </w:p>
+    <w:p>
+      <w:pPr>
+        <w:ind w:left="360"/>
+        <w:jc w:val="both"/>
+        <w:rPr>
+          <w:rFonts w:ascii="Times New Roman" w:hAnsi="Times New Roman" w:cs="Times New Roman"/>
+          <w:sz w:val="24"/>
+          <w:szCs w:val="24"/>
+        </w:rPr>
+      </w:pPr>
+      <w:r>
+        <w:rPr>
+          <w:rFonts w:ascii="Times New Roman" w:hAnsi="Times New Roman" w:cs="Times New Roman"/>
+          <w:sz w:val="24"/>
+          <w:szCs w:val="24"/>
+        </w:rPr>
+        <w:t>In respect of secondary data, due data protection and sensitivity issues the author decided to use dataset obtained from the Open University</w:t>
+      </w:r>
+      <w:r>
+        <w:rPr>
+          <w:rFonts w:ascii="Times New Roman" w:hAnsi="Times New Roman" w:cs="Times New Roman"/>
+          <w:sz w:val="24"/>
+          <w:szCs w:val="24"/>
+        </w:rPr>
+        <w:t xml:space="preserve"> (OULAD)</w:t>
+      </w:r>
+      <w:r>
+        <w:rPr>
+          <w:rFonts w:ascii="Times New Roman" w:hAnsi="Times New Roman" w:cs="Times New Roman"/>
+          <w:sz w:val="24"/>
+          <w:szCs w:val="24"/>
+        </w:rPr>
+        <w:t xml:space="preserve">. </w:t>
+      </w:r>
+      <w:r>
+        <w:rPr>
+          <w:rFonts w:ascii="Times New Roman" w:hAnsi="Times New Roman" w:cs="Times New Roman"/>
+          <w:sz w:val="24"/>
+          <w:szCs w:val="24"/>
+        </w:rPr>
+        <w:t xml:space="preserve"> This dataset was selected as it closely mimicked an extract of the LMS system used within the </w:t>
+      </w:r>
+      <w:r>
+        <w:rPr>
+          <w:rFonts w:ascii="Times New Roman" w:hAnsi="Times New Roman" w:cs="Times New Roman"/>
+          <w:sz w:val="24"/>
+          <w:szCs w:val="24"/>
+        </w:rPr>
+        <w:t xml:space="preserve">selected </w:t>
+      </w:r>
+      <w:r>
+        <w:rPr>
+          <w:rFonts w:ascii="Times New Roman" w:hAnsi="Times New Roman" w:cs="Times New Roman"/>
+          <w:sz w:val="24"/>
+          <w:szCs w:val="24"/>
+        </w:rPr>
+        <w:t xml:space="preserve">Company.  </w:t>
+      </w:r>
+      <w:r>
+        <w:rPr>
+          <w:rFonts w:ascii="Times New Roman" w:hAnsi="Times New Roman" w:cs="Times New Roman"/>
+          <w:sz w:val="24"/>
+          <w:szCs w:val="24"/>
+        </w:rPr>
+        <w:t>The OULAD</w:t>
+      </w:r>
       <w:r>
         <w:rPr>
           <w:rFonts w:ascii="Times New Roman" w:hAnsi="Times New Roman" w:cs="Times New Roman"/>
@@ -4269,191 +4381,7 @@
           <w:sz w:val="24"/>
           <w:szCs w:val="24"/>
         </w:rPr>
-        <w:t>any</w:t>
-      </w:r>
-      <w:r>
-        <w:rPr>
-          <w:rFonts w:ascii="Times New Roman" w:hAnsi="Times New Roman" w:cs="Times New Roman"/>
-          <w:sz w:val="24"/>
-          <w:szCs w:val="24"/>
-        </w:rPr>
-        <w:t xml:space="preserve"> participant</w:t>
-      </w:r>
-      <w:r>
-        <w:rPr>
-          <w:rFonts w:ascii="Times New Roman" w:hAnsi="Times New Roman" w:cs="Times New Roman"/>
-          <w:sz w:val="24"/>
-          <w:szCs w:val="24"/>
-        </w:rPr>
-        <w:t>s as any</w:t>
-      </w:r>
-      <w:r>
-        <w:rPr>
-          <w:rFonts w:ascii="Times New Roman" w:hAnsi="Times New Roman" w:cs="Times New Roman"/>
-          <w:sz w:val="24"/>
-          <w:szCs w:val="24"/>
-        </w:rPr>
-        <w:t xml:space="preserve"> questions at the end of the interview process, or in the time up to the submission date, the author </w:t>
-      </w:r>
-      <w:r>
-        <w:rPr>
-          <w:rFonts w:ascii="Times New Roman" w:hAnsi="Times New Roman" w:cs="Times New Roman"/>
-          <w:sz w:val="24"/>
-          <w:szCs w:val="24"/>
-        </w:rPr>
-        <w:t xml:space="preserve">has outlined a communication process that </w:t>
-      </w:r>
-      <w:r>
-        <w:rPr>
-          <w:rFonts w:ascii="Times New Roman" w:hAnsi="Times New Roman" w:cs="Times New Roman"/>
-          <w:sz w:val="24"/>
-          <w:szCs w:val="24"/>
-        </w:rPr>
-        <w:t xml:space="preserve">will </w:t>
-      </w:r>
-      <w:r>
-        <w:rPr>
-          <w:rFonts w:ascii="Times New Roman" w:hAnsi="Times New Roman" w:cs="Times New Roman"/>
-          <w:sz w:val="24"/>
-          <w:szCs w:val="24"/>
-        </w:rPr>
-        <w:t xml:space="preserve">allow for speedy </w:t>
-      </w:r>
-      <w:r>
-        <w:rPr>
-          <w:rFonts w:ascii="Times New Roman" w:hAnsi="Times New Roman" w:cs="Times New Roman"/>
-          <w:sz w:val="24"/>
-          <w:szCs w:val="24"/>
-        </w:rPr>
-        <w:t>reso</w:t>
-      </w:r>
-      <w:r>
-        <w:rPr>
-          <w:rFonts w:ascii="Times New Roman" w:hAnsi="Times New Roman" w:cs="Times New Roman"/>
-          <w:sz w:val="24"/>
-          <w:szCs w:val="24"/>
-        </w:rPr>
-        <w:t>lution to</w:t>
-      </w:r>
-      <w:r>
-        <w:rPr>
-          <w:rFonts w:ascii="Times New Roman" w:hAnsi="Times New Roman" w:cs="Times New Roman"/>
-          <w:sz w:val="24"/>
-          <w:szCs w:val="24"/>
-        </w:rPr>
-        <w:t xml:space="preserve"> these queries as quickly and sensitively as possible.</w:t>
-      </w:r>
-    </w:p>
-    <w:p>
-      <w:pPr>
-        <w:ind w:left="360"/>
-        <w:jc w:val="both"/>
-        <w:rPr>
-          <w:rFonts w:ascii="Times New Roman" w:hAnsi="Times New Roman" w:cs="Times New Roman"/>
-          <w:sz w:val="24"/>
-          <w:szCs w:val="24"/>
-        </w:rPr>
-      </w:pPr>
-    </w:p>
-    <w:p>
-      <w:pPr>
-        <w:ind w:left="360"/>
-        <w:jc w:val="both"/>
-        <w:rPr>
-          <w:rFonts w:ascii="Times New Roman" w:hAnsi="Times New Roman" w:cs="Times New Roman"/>
-          <w:sz w:val="24"/>
-          <w:szCs w:val="24"/>
-        </w:rPr>
-      </w:pPr>
-      <w:r>
-        <w:rPr>
-          <w:rFonts w:ascii="Times New Roman" w:hAnsi="Times New Roman" w:cs="Times New Roman"/>
-          <w:sz w:val="24"/>
-          <w:szCs w:val="24"/>
-        </w:rPr>
-        <w:t>In respect of secondary data, due data protection and sensitivity issues the author decided to use dataset obtained from the Open University</w:t>
-      </w:r>
-      <w:r>
-        <w:rPr>
-          <w:rFonts w:ascii="Times New Roman" w:hAnsi="Times New Roman" w:cs="Times New Roman"/>
-          <w:sz w:val="24"/>
-          <w:szCs w:val="24"/>
-        </w:rPr>
-        <w:t xml:space="preserve"> (OULAD)</w:t>
-      </w:r>
-      <w:r>
-        <w:rPr>
-          <w:rFonts w:ascii="Times New Roman" w:hAnsi="Times New Roman" w:cs="Times New Roman"/>
-          <w:sz w:val="24"/>
-          <w:szCs w:val="24"/>
-        </w:rPr>
-        <w:t xml:space="preserve">. </w:t>
-      </w:r>
-      <w:r>
-        <w:rPr>
-          <w:rFonts w:ascii="Times New Roman" w:hAnsi="Times New Roman" w:cs="Times New Roman"/>
-          <w:sz w:val="24"/>
-          <w:szCs w:val="24"/>
-        </w:rPr>
-        <w:t xml:space="preserve"> This dataset was selected as it closely mimicked an extract of the LMS system used within the </w:t>
-      </w:r>
-      <w:r>
-        <w:rPr>
-          <w:rFonts w:ascii="Times New Roman" w:hAnsi="Times New Roman" w:cs="Times New Roman"/>
-          <w:sz w:val="24"/>
-          <w:szCs w:val="24"/>
-        </w:rPr>
-        <w:t xml:space="preserve">selected </w:t>
-      </w:r>
-      <w:r>
-        <w:rPr>
-          <w:rFonts w:ascii="Times New Roman" w:hAnsi="Times New Roman" w:cs="Times New Roman"/>
-          <w:sz w:val="24"/>
-          <w:szCs w:val="24"/>
-        </w:rPr>
-        <w:t xml:space="preserve">Company.  </w:t>
-      </w:r>
-      <w:r>
-        <w:rPr>
-          <w:rFonts w:ascii="Times New Roman" w:hAnsi="Times New Roman" w:cs="Times New Roman"/>
-          <w:sz w:val="24"/>
-          <w:szCs w:val="24"/>
-        </w:rPr>
-        <w:t>The OULAD</w:t>
-      </w:r>
-      <w:r>
-        <w:rPr>
-          <w:rFonts w:ascii="Times New Roman" w:hAnsi="Times New Roman" w:cs="Times New Roman"/>
-          <w:sz w:val="24"/>
-          <w:szCs w:val="24"/>
-        </w:rPr>
-        <w:t xml:space="preserve"> </w:t>
-      </w:r>
-      <w:r>
-        <w:rPr>
-          <w:rFonts w:ascii="Times New Roman" w:hAnsi="Times New Roman" w:cs="Times New Roman"/>
-          <w:sz w:val="24"/>
-          <w:szCs w:val="24"/>
-        </w:rPr>
-        <w:t xml:space="preserve">dataset contains more the 34000 data points which have already </w:t>
-      </w:r>
-      <w:proofErr w:type="gramStart"/>
-      <w:r>
-        <w:rPr>
-          <w:rFonts w:ascii="Times New Roman" w:hAnsi="Times New Roman" w:cs="Times New Roman"/>
-          <w:sz w:val="24"/>
-          <w:szCs w:val="24"/>
-        </w:rPr>
-        <w:t>be</w:t>
-      </w:r>
-      <w:proofErr w:type="gramEnd"/>
-      <w:r>
-        <w:rPr>
-          <w:rFonts w:ascii="Times New Roman" w:hAnsi="Times New Roman" w:cs="Times New Roman"/>
-          <w:sz w:val="24"/>
-          <w:szCs w:val="24"/>
-        </w:rPr>
-        <w:t xml:space="preserve"> </w:t>
+        <w:t xml:space="preserve">dataset contains more the 34000 data points which have already be </w:t>
       </w:r>
       <w:r>
         <w:rPr>
@@ -4645,6 +4573,7 @@
         <w:jc w:val="both"/>
       </w:pPr>
       <w:r>
+        <w:lastRenderedPageBreak/>
         <w:t>Chapter 3: Literature Review</w:t>
       </w:r>
     </w:p>
@@ -4708,32 +4637,14 @@
           <w:iCs/>
           <w:color w:val="auto"/>
         </w:rPr>
-        <w:t xml:space="preserve">The analysis of employee and workforce data to reveal insights and provide recommendations to improve business </w:t>
-      </w:r>
-      <w:proofErr w:type="gramStart"/>
-      <w:r>
-        <w:rPr>
-          <w:rFonts w:ascii="Times New Roman" w:hAnsi="Times New Roman" w:cs="Times New Roman"/>
-          <w:i/>
-          <w:iCs/>
-          <w:color w:val="auto"/>
-        </w:rPr>
-        <w:t>outcomes</w:t>
-      </w:r>
-      <w:r>
-        <w:rPr>
-          <w:rFonts w:ascii="Times New Roman" w:hAnsi="Times New Roman" w:cs="Times New Roman"/>
-          <w:color w:val="auto"/>
-        </w:rPr>
-        <w:t>’</w:t>
-      </w:r>
-      <w:proofErr w:type="gramEnd"/>
-      <w:r>
-        <w:rPr>
-          <w:rFonts w:ascii="Times New Roman" w:hAnsi="Times New Roman" w:cs="Times New Roman"/>
-          <w:color w:val="auto"/>
-        </w:rPr>
-        <w:t>.  Numerous authors outline the importance of using data analytics to empower business decisions within the Human Resources Function (Ferrar et al. 2021, Mattox et all 2020, Rasmussen and Ulrich 2015).  Rasmussen and Ulrich (2015) however point out the need to ask the ‘</w:t>
+        <w:t>The analysis of employee and workforce data to reveal insights and provide recommendations to improve business outcomes</w:t>
+      </w:r>
+      <w:r>
+        <w:rPr>
+          <w:rFonts w:ascii="Times New Roman" w:hAnsi="Times New Roman" w:cs="Times New Roman"/>
+          <w:color w:val="auto"/>
+        </w:rPr>
+        <w:t>’.  Numerous authors outline the importance of using data analytics to empower business decisions within the Human Resources Function (Ferrar et al. 2021, Mattox et all 2020, Rasmussen and Ulrich 2015).  Rasmussen and Ulrich (2015) however point out the need to ask the ‘</w:t>
       </w:r>
       <w:r>
         <w:rPr>
@@ -4780,23 +4691,7 @@
           <w:rFonts w:ascii="Times New Roman" w:hAnsi="Times New Roman" w:cs="Times New Roman"/>
           <w:color w:val="auto"/>
         </w:rPr>
-        <w:t xml:space="preserve">Learning analytics on the other hand, focuses on the effectiveness of a learner’s experience and is routed in basic training evaluation models such as the Four Levels of Evaluation model developed by Don Kirkpatrick (Mattox et al 2020).  Specifically in this research paper, the author will focus on training provided solely within a corporate structure.  Using a Learning Management Systems (LMS) has provided an effective way of gathering, </w:t>
-      </w:r>
-      <w:proofErr w:type="gramStart"/>
-      <w:r>
-        <w:rPr>
-          <w:rFonts w:ascii="Times New Roman" w:hAnsi="Times New Roman" w:cs="Times New Roman"/>
-          <w:color w:val="auto"/>
-        </w:rPr>
-        <w:t>analysing</w:t>
-      </w:r>
-      <w:proofErr w:type="gramEnd"/>
-      <w:r>
-        <w:rPr>
-          <w:rFonts w:ascii="Times New Roman" w:hAnsi="Times New Roman" w:cs="Times New Roman"/>
-          <w:color w:val="auto"/>
-        </w:rPr>
-        <w:t xml:space="preserve"> and reporting on learning related data (Sin and Muthu, 2015, Arka et al 2022, Mattox et al 2020).  LMS’s such as Moodle have long been used in academic circles and have provided rich data sources in understanding how students learn and interact with systems (Sin and Muthu, 2015, Arka et al 2022). </w:t>
+        <w:t xml:space="preserve">Learning analytics on the other hand, focuses on the effectiveness of a learner’s experience and is routed in basic training evaluation models such as the Four Levels of Evaluation model developed by Don Kirkpatrick (Mattox et al 2020).  Specifically in this research paper, the author will focus on training provided solely within a corporate structure.  Using a Learning Management Systems (LMS) has provided an effective way of gathering, analysing and reporting on learning related data (Sin and Muthu, 2015, Arka et al 2022, Mattox et al 2020).  LMS’s such as Moodle have long been used in academic circles and have provided rich data sources in understanding how students learn and interact with systems (Sin and Muthu, 2015, Arka et al 2022). </w:t>
       </w:r>
     </w:p>
     <w:p>
@@ -5134,7 +5029,15 @@
           <w:rFonts w:ascii="Times New Roman" w:hAnsi="Times New Roman" w:cs="Times New Roman"/>
           <w:color w:val="auto"/>
         </w:rPr>
-        <w:t>(Chadwick and Dabu, 2009; Tambe, Cappelli and Yakubovich, 2019; Bankins, 2021)</w:t>
+        <w:t xml:space="preserve">(Chadwick and Dabu, 2009; Tambe, Cappelli and </w:t>
+      </w:r>
+      <w:r>
+        <w:rPr>
+          <w:rFonts w:ascii="Times New Roman" w:hAnsi="Times New Roman" w:cs="Times New Roman"/>
+          <w:color w:val="auto"/>
+        </w:rPr>
+        <w:lastRenderedPageBreak/>
+        <w:t>Yakubovich, 2019; Bankins, 2021)</w:t>
       </w:r>
       <w:r>
         <w:rPr>
@@ -5706,23 +5609,7 @@
           <w:rFonts w:ascii="Times New Roman" w:hAnsi="Times New Roman" w:cs="Times New Roman"/>
           <w:color w:val="auto"/>
         </w:rPr>
-        <w:t xml:space="preserve">.  Experience in one case-study outlined by Ferrar et al (pp 20 - 26), </w:t>
-      </w:r>
-      <w:proofErr w:type="spellStart"/>
-      <w:r>
-        <w:rPr>
-          <w:rFonts w:ascii="Times New Roman" w:hAnsi="Times New Roman" w:cs="Times New Roman"/>
-          <w:color w:val="auto"/>
-        </w:rPr>
-        <w:t>recofirms</w:t>
-      </w:r>
-      <w:proofErr w:type="spellEnd"/>
-      <w:r>
-        <w:rPr>
-          <w:rFonts w:ascii="Times New Roman" w:hAnsi="Times New Roman" w:cs="Times New Roman"/>
-          <w:color w:val="auto"/>
-        </w:rPr>
-        <w:t xml:space="preserve"> that HR data is different to other types of data and to  successfully analyse it HR must be included in system development </w:t>
+        <w:t xml:space="preserve">.  Experience in one case-study outlined by Ferrar et al (pp 20 - 26), recofirms that HR data is different to other types of data and to  successfully analyse it HR must be included in system development </w:t>
       </w:r>
       <w:r>
         <w:rPr>
@@ -5821,21 +5708,12 @@
           <w:color w:val="auto"/>
         </w:rPr>
       </w:pPr>
-      <w:proofErr w:type="spellStart"/>
-      <w:r>
-        <w:rPr>
-          <w:rFonts w:ascii="Times New Roman" w:hAnsi="Times New Roman" w:cs="Times New Roman"/>
-          <w:color w:val="auto"/>
-        </w:rPr>
-        <w:t>Bankins</w:t>
-      </w:r>
-      <w:proofErr w:type="spellEnd"/>
-      <w:r>
-        <w:rPr>
-          <w:rFonts w:ascii="Times New Roman" w:hAnsi="Times New Roman" w:cs="Times New Roman"/>
-          <w:color w:val="auto"/>
-        </w:rPr>
-        <w:t xml:space="preserve"> et al (2021) has proposed a framework to help with the ethical implementation of artificial intelligence within an organisation </w:t>
+      <w:r>
+        <w:rPr>
+          <w:rFonts w:ascii="Times New Roman" w:hAnsi="Times New Roman" w:cs="Times New Roman"/>
+          <w:color w:val="auto"/>
+        </w:rPr>
+        <w:t xml:space="preserve">Bankins et al (2021) has proposed a framework to help with the ethical implementation of artificial intelligence within an organisation </w:t>
       </w:r>
       <w:r>
         <w:rPr>
@@ -5961,7 +5839,15 @@
           <w:rFonts w:ascii="Times New Roman" w:hAnsi="Times New Roman" w:cs="Times New Roman"/>
           <w:color w:val="auto"/>
         </w:rPr>
-        <w:t xml:space="preserve">A range of methods is used to create a dataset, and this is particularly true for online or distance learning (Sin and Muthu, 2015, Arka et al 2022).  Systems such as Moodle allow analysts to follow a student’s learning path through a module or full course (Sin and Muthu, 2015, Arka et al 2022).  Shen and Chi (2016) analysed how different levels of learners reacted to different methods of learning using such online interactions.  In practice companies use systems such as LMS’ to collate learning data from employee interactions.  An LMS (a Learning Management System) is a system that allows companies to manage training within the company, which then allows companies to run reports, track training requirements, assign learnings etc </w:t>
+        <w:t xml:space="preserve">A range of methods is used to create a dataset, and this is particularly true for online or distance learning (Sin and Muthu, 2015, Arka et al 2022).  Systems such as Moodle allow analysts to follow a student’s learning path through a module or full course (Sin and Muthu, 2015, Arka et al 2022).  Shen and Chi (2016) analysed how different levels of learners reacted to different methods of </w:t>
+      </w:r>
+      <w:r>
+        <w:rPr>
+          <w:rFonts w:ascii="Times New Roman" w:hAnsi="Times New Roman" w:cs="Times New Roman"/>
+          <w:color w:val="auto"/>
+        </w:rPr>
+        <w:lastRenderedPageBreak/>
+        <w:t xml:space="preserve">learning using such online interactions.  In practice companies use systems such as LMS’ to collate learning data from employee interactions.  An LMS (a Learning Management System) is a system that allows companies to manage training within the company, which then allows companies to run reports, track training requirements, assign learnings etc </w:t>
       </w:r>
       <w:r>
         <w:rPr>
@@ -6339,23 +6225,7 @@
           <w:rFonts w:ascii="Times New Roman" w:hAnsi="Times New Roman" w:cs="Times New Roman"/>
           <w:color w:val="auto"/>
         </w:rPr>
-        <w:t xml:space="preserve">.  </w:t>
-      </w:r>
-      <w:proofErr w:type="spellStart"/>
-      <w:r>
-        <w:rPr>
-          <w:rFonts w:ascii="Times New Roman" w:hAnsi="Times New Roman" w:cs="Times New Roman"/>
-          <w:color w:val="auto"/>
-        </w:rPr>
-        <w:t>Kokoc</w:t>
-      </w:r>
-      <w:proofErr w:type="spellEnd"/>
-      <w:r>
-        <w:rPr>
-          <w:rFonts w:ascii="Times New Roman" w:hAnsi="Times New Roman" w:cs="Times New Roman"/>
-          <w:color w:val="auto"/>
-        </w:rPr>
-        <w:t xml:space="preserve"> et al (2021) present the theory that by giving learners (employees) access to a dashboard to support their individual learning journey they will have more motivation to develop based on consistent feedback on their progress </w:t>
+        <w:t xml:space="preserve">.  Kokoc et al (2021) present the theory that by giving learners (employees) access to a dashboard to support their individual learning journey they will have more motivation to develop based on consistent feedback on their progress </w:t>
       </w:r>
       <w:r>
         <w:rPr>
@@ -6838,23 +6708,7 @@
           <w:rFonts w:ascii="Times New Roman" w:hAnsi="Times New Roman" w:cs="Times New Roman"/>
           <w:color w:val="auto"/>
         </w:rPr>
-        <w:t xml:space="preserve">As outlined in the research objectives above, the succession planning process is critical to the business’ ability to develop its employees.  </w:t>
-      </w:r>
-      <w:proofErr w:type="spellStart"/>
-      <w:r>
-        <w:rPr>
-          <w:rFonts w:ascii="Times New Roman" w:hAnsi="Times New Roman" w:cs="Times New Roman"/>
-          <w:color w:val="auto"/>
-        </w:rPr>
-        <w:t>Huselid</w:t>
-      </w:r>
-      <w:proofErr w:type="spellEnd"/>
-      <w:r>
-        <w:rPr>
-          <w:rFonts w:ascii="Times New Roman" w:hAnsi="Times New Roman" w:cs="Times New Roman"/>
-          <w:color w:val="auto"/>
-        </w:rPr>
-        <w:t xml:space="preserve"> et al (2005) agree and outline that it is better to identify roles that are critical for the business and then spend time investing in the development of employees going into those roles to ensure that the right people are in place to drive the business forward </w:t>
+        <w:t xml:space="preserve">As outlined in the research objectives above, the succession planning process is critical to the business’ ability to develop its employees.  Huselid et al (2005) agree and outline that it is better to identify roles that are critical for the business and then spend time investing in the development of employees going into those roles to ensure that the right people are in place to drive the business forward </w:t>
       </w:r>
       <w:r>
         <w:rPr>
@@ -7149,39 +7003,7 @@
           <w:rFonts w:ascii="Times New Roman" w:hAnsi="Times New Roman" w:cs="Times New Roman"/>
           <w:color w:val="auto"/>
         </w:rPr>
-        <w:t xml:space="preserve">.  An example of a DAG graph used by Vowels et al (2023) is displayed in Figure 1 below.  The figure on the left-hand side indicates that B has an impact on both A and C, and that A also has an impact on A.  Applying the CMC theory to the figure on the right-hand side, the external values of </w:t>
-      </w:r>
-      <w:proofErr w:type="spellStart"/>
-      <w:r>
-        <w:rPr>
-          <w:rFonts w:ascii="Times New Roman" w:hAnsi="Times New Roman" w:cs="Times New Roman"/>
-          <w:color w:val="auto"/>
-        </w:rPr>
-        <w:t>Ua</w:t>
-      </w:r>
-      <w:proofErr w:type="spellEnd"/>
-      <w:r>
-        <w:rPr>
-          <w:rFonts w:ascii="Times New Roman" w:hAnsi="Times New Roman" w:cs="Times New Roman"/>
-          <w:color w:val="auto"/>
-        </w:rPr>
-        <w:t xml:space="preserve">, </w:t>
-      </w:r>
-      <w:proofErr w:type="spellStart"/>
-      <w:r>
-        <w:rPr>
-          <w:rFonts w:ascii="Times New Roman" w:hAnsi="Times New Roman" w:cs="Times New Roman"/>
-          <w:color w:val="auto"/>
-        </w:rPr>
-        <w:t>Ub</w:t>
-      </w:r>
-      <w:proofErr w:type="spellEnd"/>
-      <w:r>
-        <w:rPr>
-          <w:rFonts w:ascii="Times New Roman" w:hAnsi="Times New Roman" w:cs="Times New Roman"/>
-          <w:color w:val="auto"/>
-        </w:rPr>
-        <w:t xml:space="preserve"> and Uc are found to all have a causal relationship. </w:t>
+        <w:t xml:space="preserve">.  An example of a DAG graph used by Vowels et al (2023) is displayed in Figure 1 below.  The figure on the left-hand side indicates that B has an impact on both A and C, and that A also has an impact on A.  Applying the CMC theory to the figure on the right-hand side, the external values of Ua, Ub and Uc are found to all have a causal relationship. </w:t>
       </w:r>
     </w:p>
     <w:p>
@@ -7488,7 +7310,15 @@
           <w:rFonts w:ascii="Times New Roman" w:hAnsi="Times New Roman" w:cs="Times New Roman"/>
           <w:color w:val="auto"/>
         </w:rPr>
-        <w:t xml:space="preserve"> to name but a few.  Malinsky et al (2017) define the Causal Markov Condition (CMC) as being ‘every variable X in V (the set of variables in the causal graph) is independent of its non-effects conditional on its direct causes.  Malinsky et al (2017) goes on to explain Faithfulness as being ‘the only independencies among the variables in V are those entailed by the CMC’ </w:t>
+        <w:t xml:space="preserve"> to name but a few.  Malinsky et al (2017) define the Causal Markov Condition (CMC) as being ‘every variable X </w:t>
+      </w:r>
+      <w:r>
+        <w:rPr>
+          <w:rFonts w:ascii="Times New Roman" w:hAnsi="Times New Roman" w:cs="Times New Roman"/>
+          <w:color w:val="auto"/>
+        </w:rPr>
+        <w:lastRenderedPageBreak/>
+        <w:t xml:space="preserve">in V (the set of variables in the causal graph) is independent of its non-effects conditional on its direct causes.  Malinsky et al (2017) goes on to explain Faithfulness as being ‘the only independencies among the variables in V are those entailed by the CMC’ </w:t>
       </w:r>
       <w:r>
         <w:rPr>
@@ -8151,7 +7981,15 @@
           <w:rFonts w:ascii="Times New Roman" w:hAnsi="Times New Roman" w:cs="Times New Roman"/>
           <w:color w:val="auto"/>
         </w:rPr>
-        <w:t xml:space="preserve">.  The benefit of using causal search algorithms is they help explain questions like ‘what makes a person intelligent’ by displaying all possible connections between subjects such as math, logic and writing test scores, leaving the analyst to select the best model based on the data and their own experience </w:t>
+        <w:t xml:space="preserve">.  The benefit of using causal search algorithms is they help explain questions like ‘what makes a person intelligent’ by displaying all possible </w:t>
+      </w:r>
+      <w:r>
+        <w:rPr>
+          <w:rFonts w:ascii="Times New Roman" w:hAnsi="Times New Roman" w:cs="Times New Roman"/>
+          <w:color w:val="auto"/>
+        </w:rPr>
+        <w:lastRenderedPageBreak/>
+        <w:t xml:space="preserve">connections between subjects such as math, logic and writing test scores, leaving the analyst to select the best model based on the data and their own experience </w:t>
       </w:r>
       <w:r>
         <w:rPr>
@@ -8224,23 +8062,7 @@
           <w:rFonts w:ascii="Times New Roman" w:hAnsi="Times New Roman" w:cs="Times New Roman"/>
           <w:color w:val="auto"/>
         </w:rPr>
-        <w:t xml:space="preserve">As expected, when applying causal search algorithms, there are a myriad of implementations possible, and some of these are detailed in the following sections. However, it would be helpful to understand the data preparation process that is recommended by Malinsky et al to help specifically with causal search algorithms.  The first step is to assume that variables are ‘semantically independent’, </w:t>
-      </w:r>
-      <w:proofErr w:type="spellStart"/>
-      <w:r>
-        <w:rPr>
-          <w:rFonts w:ascii="Times New Roman" w:hAnsi="Times New Roman" w:cs="Times New Roman"/>
-          <w:color w:val="auto"/>
-        </w:rPr>
-        <w:t>i.e</w:t>
-      </w:r>
-      <w:proofErr w:type="spellEnd"/>
-      <w:r>
-        <w:rPr>
-          <w:rFonts w:ascii="Times New Roman" w:hAnsi="Times New Roman" w:cs="Times New Roman"/>
-          <w:color w:val="auto"/>
-        </w:rPr>
-        <w:t xml:space="preserve"> that they are capable of being manipulated independently.  Therefore, it is important to remove any unnecessary or redundant variables before beginning analysis.  The second step / assumption is that variable is continuous or categorical in nature, therefore any mixed datasets should be ‘cleaned’ and with the recommendation that values be placed within a scale to minimise any potential bias that could occur in the results.  The third step is ensuring that any proxy or estimated values are as accurate as possible and of a single unobserved causal factor.  The fourth step is to consider the timeframe that the data collected represents - is it month by month / day by day etc as the analyst must be able to outline if the measurement are for the same individual or for different ones over time.  Finally, the fifth step is for the analyst to consider their own knowledge of potential causal relationships </w:t>
+        <w:t xml:space="preserve">As expected, when applying causal search algorithms, there are a myriad of implementations possible, and some of these are detailed in the following sections. However, it would be helpful to understand the data preparation process that is recommended by Malinsky et al to help specifically with causal search algorithms.  The first step is to assume that variables are ‘semantically independent’, i.e that they are capable of being manipulated independently.  Therefore, it is important to remove any unnecessary or redundant variables before beginning analysis.  The second step / assumption is that variable is continuous or categorical in nature, therefore any mixed datasets should be ‘cleaned’ and with the recommendation that values be placed within a scale to minimise any potential bias that could occur in the results.  The third step is ensuring that any proxy or estimated values are as accurate as possible and of a single unobserved causal factor.  The fourth step is to consider the timeframe that the data collected represents - is it month by month / day by day etc as the analyst must be able to outline if the measurement are for the same individual or for different ones over time.  Finally, the fifth step is for the analyst to consider their own knowledge of potential causal relationships </w:t>
       </w:r>
       <w:r>
         <w:rPr>
@@ -8436,23 +8258,7 @@
           <w:rFonts w:ascii="Times New Roman" w:hAnsi="Times New Roman" w:cs="Times New Roman"/>
           <w:color w:val="auto"/>
         </w:rPr>
-        <w:t xml:space="preserve">Example so applying such causal search algorithms are outlined in the beginning with </w:t>
-      </w:r>
-      <w:proofErr w:type="spellStart"/>
-      <w:r>
-        <w:rPr>
-          <w:rFonts w:ascii="Times New Roman" w:hAnsi="Times New Roman" w:cs="Times New Roman"/>
-          <w:color w:val="auto"/>
-        </w:rPr>
-        <w:t>Mӓkelӓ</w:t>
-      </w:r>
-      <w:proofErr w:type="spellEnd"/>
-      <w:r>
-        <w:rPr>
-          <w:rFonts w:ascii="Times New Roman" w:hAnsi="Times New Roman" w:cs="Times New Roman"/>
-          <w:color w:val="auto"/>
-        </w:rPr>
-        <w:t xml:space="preserve"> et al who applied a constraint based algorithms to their paper on Earth system sciences </w:t>
+        <w:t xml:space="preserve">Example so applying such causal search algorithms are outlined in the beginning with Mӓkelӓ et al who applied a constraint based algorithms to their paper on Earth system sciences </w:t>
       </w:r>
       <w:r>
         <w:rPr>
@@ -8681,39 +8487,7 @@
           <w:rFonts w:ascii="Times New Roman" w:hAnsi="Times New Roman" w:cs="Times New Roman"/>
           <w:color w:val="auto"/>
         </w:rPr>
-        <w:t xml:space="preserve">Assaad and </w:t>
-      </w:r>
-      <w:proofErr w:type="spellStart"/>
-      <w:r>
-        <w:rPr>
-          <w:rFonts w:ascii="Times New Roman" w:hAnsi="Times New Roman" w:cs="Times New Roman"/>
-          <w:color w:val="auto"/>
-        </w:rPr>
-        <w:t>Devijer</w:t>
-      </w:r>
-      <w:proofErr w:type="spellEnd"/>
-      <w:r>
-        <w:rPr>
-          <w:rFonts w:ascii="Times New Roman" w:hAnsi="Times New Roman" w:cs="Times New Roman"/>
-          <w:color w:val="auto"/>
-        </w:rPr>
-        <w:t xml:space="preserve"> (2022) applied causal discovery to time series data sharing </w:t>
-      </w:r>
-      <w:proofErr w:type="gramStart"/>
-      <w:r>
-        <w:rPr>
-          <w:rFonts w:ascii="Times New Roman" w:hAnsi="Times New Roman" w:cs="Times New Roman"/>
-          <w:color w:val="auto"/>
-        </w:rPr>
-        <w:t>a number of</w:t>
-      </w:r>
-      <w:proofErr w:type="gramEnd"/>
-      <w:r>
-        <w:rPr>
-          <w:rFonts w:ascii="Times New Roman" w:hAnsi="Times New Roman" w:cs="Times New Roman"/>
-          <w:color w:val="auto"/>
-        </w:rPr>
-        <w:t xml:space="preserve"> different approaches to this type of analysis.  They outlined a number of issues applying theory to practice and warn that causal discovery and time series is still an active area for research </w:t>
+        <w:t xml:space="preserve">Assaad and Devijer (2022) applied causal discovery to time series data sharing a number of different approaches to this type of analysis.  They outlined a number of issues applying theory to practice and warn that causal discovery and time series is still an active area for research </w:t>
       </w:r>
       <w:r>
         <w:rPr>
@@ -8785,6 +8559,7 @@
           <w:rFonts w:ascii="Times New Roman" w:hAnsi="Times New Roman" w:cs="Times New Roman"/>
           <w:color w:val="auto"/>
         </w:rPr>
+        <w:lastRenderedPageBreak/>
         <w:t xml:space="preserve">Peters et al (2014) suggest using structural equation models rather than graphs as being helpful in using noise in data to highlight causal relationships between variables </w:t>
       </w:r>
       <w:r>
@@ -8870,23 +8645,7 @@
           <w:rFonts w:ascii="Times New Roman" w:hAnsi="Times New Roman" w:cs="Times New Roman"/>
           <w:color w:val="auto"/>
         </w:rPr>
-        <w:t xml:space="preserve">Finally, </w:t>
-      </w:r>
-      <w:proofErr w:type="spellStart"/>
-      <w:r>
-        <w:rPr>
-          <w:rFonts w:ascii="Times New Roman" w:hAnsi="Times New Roman" w:cs="Times New Roman"/>
-          <w:color w:val="auto"/>
-        </w:rPr>
-        <w:t>Kalainatha</w:t>
-      </w:r>
-      <w:proofErr w:type="spellEnd"/>
-      <w:r>
-        <w:rPr>
-          <w:rFonts w:ascii="Times New Roman" w:hAnsi="Times New Roman" w:cs="Times New Roman"/>
-          <w:color w:val="auto"/>
-        </w:rPr>
-        <w:t xml:space="preserve"> et al (2020) propose a method for using causal discovery within Python called the Casual Discovery toolbox (CDT) </w:t>
+        <w:t xml:space="preserve">Finally, Kalainatha et al (2020) propose a method for using causal discovery within Python called the Casual Discovery toolbox (CDT) </w:t>
       </w:r>
       <w:r>
         <w:rPr>
@@ -9318,21 +9077,89 @@
           <w:ilvl w:val="0"/>
           <w:numId w:val="35"/>
         </w:numPr>
+        <w:ind w:left="426" w:hanging="426"/>
+        <w:jc w:val="both"/>
+      </w:pPr>
+      <w:r>
+        <w:t>Chapter 4: Methodology</w:t>
+      </w:r>
+    </w:p>
+    <w:p>
+      <w:pPr>
         <w:ind w:left="426"/>
         <w:jc w:val="both"/>
       </w:pPr>
       <w:r>
-        <w:t>Chapter 4: Methodology</w:t>
+        <w:t xml:space="preserve">Chapter 3 </w:t>
+      </w:r>
+      <w:r>
+        <w:t xml:space="preserve">provides a strong foundation </w:t>
+      </w:r>
+      <w:r>
+        <w:t>up o</w:t>
+      </w:r>
+      <w:r>
+        <w:t>n which the methodology for this re</w:t>
+      </w:r>
+      <w:r>
+        <w:t xml:space="preserve">search paper is based.  </w:t>
+      </w:r>
+      <w:r>
+        <w:t>The author</w:t>
+      </w:r>
+      <w:r>
+        <w:t xml:space="preserve"> reviewed the processes </w:t>
+      </w:r>
+      <w:r>
+        <w:t xml:space="preserve">a few of </w:t>
+      </w:r>
+      <w:r>
+        <w:t>several</w:t>
+      </w:r>
+      <w:r>
+        <w:t xml:space="preserve"> different research papers had previously taken </w:t>
+      </w:r>
+      <w:r>
+        <w:t xml:space="preserve">when reviewing the OULAD dataset.  This provided a </w:t>
+      </w:r>
+      <w:r>
+        <w:t xml:space="preserve">launch point upon which this research could build upon.  Specifically, the author was able to identify models </w:t>
+      </w:r>
+      <w:r>
+        <w:t xml:space="preserve">already used to explore the dataset, as well as the focus of the article.  Generally, research focused on developing </w:t>
+      </w:r>
+      <w:r>
+        <w:t xml:space="preserve">models predicting student performance or engagement with the </w:t>
+      </w:r>
+      <w:r>
+        <w:t xml:space="preserve">systems within a learning environment.  This research paper however is concerned with </w:t>
+      </w:r>
+      <w:r>
+        <w:t xml:space="preserve">the work environment, where learning opportunities may be more limited or directed by </w:t>
+      </w:r>
+      <w:r>
+        <w:t>the company rather than the interest of the learner.</w:t>
+      </w:r>
+      <w:r>
+        <w:t xml:space="preserve">  As such, the author felt </w:t>
+      </w:r>
+      <w:r>
+        <w:t>an opportunity exited to use prior learning and apply it in a new area.</w:t>
+      </w:r>
+      <w:r>
+        <w:t xml:space="preserve">  </w:t>
       </w:r>
     </w:p>
     <w:p>
       <w:pPr>
         <w:ind w:left="426"/>
+        <w:jc w:val="both"/>
       </w:pPr>
     </w:p>
     <w:p>
       <w:pPr>
         <w:ind w:left="426"/>
+        <w:jc w:val="both"/>
         <w:rPr>
           <w:b/>
           <w:bCs/>
@@ -9342,165 +9169,68 @@
         <w:rPr>
           <w:b/>
           <w:bCs/>
-          <w:color w:val="FF0000"/>
-          <w:sz w:val="32"/>
-          <w:szCs w:val="32"/>
-        </w:rPr>
-        <w:t>Th</w:t>
-      </w:r>
-      <w:r>
+        </w:rPr>
+        <w:t xml:space="preserve">Dataset </w:t>
+      </w:r>
+    </w:p>
+    <w:p>
+      <w:pPr>
+        <w:ind w:left="426"/>
+        <w:jc w:val="both"/>
+      </w:pPr>
+      <w:r>
+        <w:lastRenderedPageBreak/>
+        <w:t>As outlined in previous chapters, the dataset used for analysis was sourced from the Open University Learning Analytics Dataset.  This was selected as it provides similar data structure and content to that found in LMS within commercial companies.  Using an existing dataset allowed the author to clearly see analysis conducted by other researchers in the area of learning analytics.  This research paper differs from those others in that the main aim of this research is not to identify students at risk of dropping out or of poor performance, but rather to identify if opportunities exist to utilise learning data to aid succession planning.  It also minimises exposure to GDPR considerations, as well as releasing the company from sharing any proprietary data.</w:t>
+      </w:r>
+    </w:p>
+    <w:p>
+      <w:pPr>
+        <w:ind w:left="426"/>
+        <w:jc w:val="both"/>
+      </w:pPr>
+    </w:p>
+    <w:p>
+      <w:pPr>
+        <w:ind w:left="426"/>
+        <w:jc w:val="both"/>
         <w:rPr>
           <w:b/>
           <w:bCs/>
-          <w:color w:val="FF0000"/>
-          <w:sz w:val="32"/>
-          <w:szCs w:val="32"/>
-        </w:rPr>
-        <w:t xml:space="preserve">e purpose of this chapter is to outline the </w:t>
-      </w:r>
+        </w:rPr>
+      </w:pPr>
       <w:r>
         <w:rPr>
           <w:b/>
           <w:bCs/>
-          <w:color w:val="FF0000"/>
-          <w:sz w:val="32"/>
-          <w:szCs w:val="32"/>
-        </w:rPr>
-        <w:t xml:space="preserve">process and </w:t>
+        </w:rPr>
+        <w:t xml:space="preserve">Python Libraries </w:t>
       </w:r>
       <w:r>
         <w:rPr>
           <w:b/>
           <w:bCs/>
-          <w:color w:val="FF0000"/>
-          <w:sz w:val="32"/>
-          <w:szCs w:val="32"/>
-        </w:rPr>
-        <w:t>models used to complete the analysis.</w:t>
+        </w:rPr>
+        <w:t xml:space="preserve">- </w:t>
       </w:r>
       <w:r>
         <w:rPr>
           <w:b/>
           <w:bCs/>
         </w:rPr>
-        <w:t xml:space="preserve"> </w:t>
-      </w:r>
-    </w:p>
-    <w:p>
-      <w:pPr>
-        <w:ind w:left="426"/>
-      </w:pPr>
-    </w:p>
-    <w:p>
-      <w:pPr>
-        <w:ind w:left="426"/>
-      </w:pPr>
-      <w:r>
-        <w:t xml:space="preserve">Chapter 3 </w:t>
-      </w:r>
-      <w:r>
-        <w:t xml:space="preserve">provides a strong foundation </w:t>
-      </w:r>
-      <w:r>
-        <w:t>up o</w:t>
-      </w:r>
-      <w:r>
-        <w:t>n which the methodology for this re</w:t>
-      </w:r>
-      <w:r>
-        <w:t xml:space="preserve">search paper is based.  </w:t>
-      </w:r>
-      <w:r>
-        <w:t>The author</w:t>
-      </w:r>
-      <w:r>
-        <w:t xml:space="preserve"> reviewed the processes </w:t>
-      </w:r>
-      <w:r>
-        <w:t xml:space="preserve">a few of </w:t>
-      </w:r>
-      <w:r>
-        <w:t>several</w:t>
-      </w:r>
-      <w:r>
-        <w:t xml:space="preserve"> different research papers had previously taken </w:t>
-      </w:r>
-      <w:r>
-        <w:t xml:space="preserve">when reviewing the OULAD dataset.  This provided a </w:t>
-      </w:r>
-      <w:r>
-        <w:t xml:space="preserve">launch point upon which this research could build upon.  Specifically, the author was able to identify models </w:t>
-      </w:r>
-      <w:r>
-        <w:t xml:space="preserve">already used to explore the dataset, as well as the focus of the article.  Generally, research focused on developing </w:t>
-      </w:r>
-      <w:r>
-        <w:t xml:space="preserve">models predicting student performance or engagement with the </w:t>
-      </w:r>
-      <w:r>
-        <w:t xml:space="preserve">systems within a learning environment.  This research paper however is concerned with </w:t>
-      </w:r>
-      <w:r>
-        <w:t xml:space="preserve">the work environment, where learning opportunities may be more limited or directed by </w:t>
-      </w:r>
-      <w:r>
-        <w:t>the company rather than the interest of the learner.</w:t>
-      </w:r>
-      <w:r>
-        <w:t xml:space="preserve">  As such, the author felt </w:t>
-      </w:r>
-      <w:r>
-        <w:t>an opportunity exited to use prior learning and apply it in a new area.</w:t>
-      </w:r>
-      <w:r>
-        <w:t xml:space="preserve">  </w:t>
-      </w:r>
-    </w:p>
-    <w:p>
-      <w:pPr>
-        <w:ind w:left="426"/>
-      </w:pPr>
-    </w:p>
-    <w:p>
-      <w:pPr>
-        <w:ind w:left="426"/>
+        <w:t>Calculations, Graphs</w:t>
+      </w:r>
+      <w:r>
         <w:rPr>
           <w:b/>
           <w:bCs/>
         </w:rPr>
-      </w:pPr>
-      <w:r>
-        <w:rPr>
-          <w:b/>
-          <w:bCs/>
-        </w:rPr>
-        <w:t xml:space="preserve">Python Libraries </w:t>
-      </w:r>
-      <w:r>
-        <w:rPr>
-          <w:b/>
-          <w:bCs/>
-        </w:rPr>
-        <w:t xml:space="preserve">- </w:t>
-      </w:r>
-      <w:r>
-        <w:rPr>
-          <w:b/>
-          <w:bCs/>
-        </w:rPr>
-        <w:t>Calculations, Graphs</w:t>
-      </w:r>
-      <w:r>
-        <w:rPr>
-          <w:b/>
-          <w:bCs/>
-        </w:rPr>
         <w:t xml:space="preserve"> and Analysis</w:t>
       </w:r>
     </w:p>
     <w:p>
       <w:pPr>
         <w:ind w:left="426"/>
+        <w:jc w:val="both"/>
       </w:pPr>
       <w:r>
         <w:t xml:space="preserve">Python was the programming language that was used to complete the analysis for this research.  Python was selected as it </w:t>
@@ -9565,14 +9295,16 @@
     </w:p>
     <w:p>
       <w:pPr>
+        <w:keepNext/>
         <w:ind w:left="426"/>
+        <w:jc w:val="both"/>
       </w:pPr>
       <w:r>
         <w:rPr>
           <w:noProof/>
         </w:rPr>
         <w:drawing>
-          <wp:inline distT="0" distB="0" distL="0" distR="0" wp14:anchorId="1383D11D" wp14:editId="4D3635F3">
+          <wp:inline distT="0" distB="0" distL="0" distR="0" wp14:anchorId="1383D11D" wp14:editId="2B7CA65C">
             <wp:extent cx="5486400" cy="1977656"/>
             <wp:effectExtent l="38100" t="0" r="19050" b="0"/>
             <wp:docPr id="1882482283" name="Diagram 2"/>
@@ -9588,7 +9320,28 @@
     </w:p>
     <w:p>
       <w:pPr>
+        <w:pStyle w:val="Caption"/>
+        <w:jc w:val="both"/>
+      </w:pPr>
+      <w:r>
+        <w:t xml:space="preserve">Figure </w:t>
+      </w:r>
+      <w:fldSimple w:instr=" SEQ Figure \* ARABIC ">
+        <w:r>
+          <w:rPr>
+            <w:noProof/>
+          </w:rPr>
+          <w:t>2</w:t>
+        </w:r>
+      </w:fldSimple>
+      <w:r>
+        <w:t>- Python Libraries used for analysis</w:t>
+      </w:r>
+    </w:p>
+    <w:p>
+      <w:pPr>
         <w:ind w:left="426"/>
+        <w:jc w:val="both"/>
       </w:pPr>
       <w:r>
         <w:t>Numerous articles outline the values of different python libraries that are available for use</w:t>
@@ -9620,16 +9373,7 @@
           <w:iCs/>
           <w:szCs w:val="24"/>
         </w:rPr>
-        <w:t xml:space="preserve">scikit-learn: machine learning in Python — scikit-learn 1.3.0 </w:t>
-      </w:r>
-      <w:r>
-        <w:rPr>
-          <w:i/>
-          <w:iCs/>
-          <w:szCs w:val="24"/>
-        </w:rPr>
-        <w:lastRenderedPageBreak/>
-        <w:t>documentation</w:t>
+        <w:t>scikit-learn: machine learning in Python — scikit-learn 1.3.0 documentation</w:t>
       </w:r>
       <w:r>
         <w:rPr>
@@ -9679,6 +9423,7 @@
           <w:ilvl w:val="0"/>
           <w:numId w:val="40"/>
         </w:numPr>
+        <w:jc w:val="both"/>
       </w:pPr>
       <w:r>
         <w:t>Pandas</w:t>
@@ -9712,6 +9457,7 @@
           <w:ilvl w:val="0"/>
           <w:numId w:val="40"/>
         </w:numPr>
+        <w:jc w:val="both"/>
       </w:pPr>
       <w:r>
         <w:t>NumPy</w:t>
@@ -9730,22 +9476,13 @@
           <w:ilvl w:val="0"/>
           <w:numId w:val="40"/>
         </w:numPr>
+        <w:jc w:val="both"/>
       </w:pPr>
       <w:r>
         <w:t>Matplotlib</w:t>
       </w:r>
       <w:r>
-        <w:t xml:space="preserve"> - helps display graphs and visualisations of the data using pandas and </w:t>
-      </w:r>
-      <w:proofErr w:type="spellStart"/>
-      <w:proofErr w:type="gramStart"/>
-      <w:r>
-        <w:t>numpy</w:t>
-      </w:r>
-      <w:proofErr w:type="spellEnd"/>
-      <w:proofErr w:type="gramEnd"/>
-      <w:r>
-        <w:t xml:space="preserve"> </w:t>
+        <w:t xml:space="preserve"> - helps display graphs and visualisations of the data using pandas and numpy </w:t>
       </w:r>
     </w:p>
     <w:p>
@@ -9755,6 +9492,7 @@
           <w:ilvl w:val="0"/>
           <w:numId w:val="40"/>
         </w:numPr>
+        <w:jc w:val="both"/>
       </w:pPr>
       <w:r>
         <w:t>s</w:t>
@@ -9785,6 +9523,7 @@
           <w:ilvl w:val="0"/>
           <w:numId w:val="40"/>
         </w:numPr>
+        <w:jc w:val="both"/>
       </w:pPr>
       <w:r>
         <w:t xml:space="preserve">Scikit-Learn </w:t>
@@ -9806,12 +9545,11 @@
           <w:ilvl w:val="0"/>
           <w:numId w:val="40"/>
         </w:numPr>
-      </w:pPr>
-      <w:proofErr w:type="spellStart"/>
+        <w:jc w:val="both"/>
+      </w:pPr>
       <w:r>
         <w:t>Scipy</w:t>
       </w:r>
-      <w:proofErr w:type="spellEnd"/>
       <w:r>
         <w:t xml:space="preserve"> - enables a programmer to implement</w:t>
       </w:r>
@@ -9821,12 +9559,35 @@
     </w:p>
     <w:p>
       <w:pPr>
+        <w:pStyle w:val="ListParagraph"/>
+        <w:numPr>
+          <w:ilvl w:val="0"/>
+          <w:numId w:val="40"/>
+        </w:numPr>
+        <w:jc w:val="both"/>
+        <w:rPr>
+          <w:color w:val="FF0000"/>
+          <w:highlight w:val="yellow"/>
+        </w:rPr>
+      </w:pPr>
+      <w:r>
+        <w:rPr>
+          <w:color w:val="FF0000"/>
+          <w:highlight w:val="yellow"/>
+        </w:rPr>
+        <w:t>Keras</w:t>
+      </w:r>
+    </w:p>
+    <w:p>
+      <w:pPr>
         <w:ind w:left="426"/>
+        <w:jc w:val="both"/>
       </w:pPr>
     </w:p>
     <w:p>
       <w:pPr>
         <w:ind w:left="426"/>
+        <w:jc w:val="both"/>
         <w:rPr>
           <w:b/>
         </w:rPr>
@@ -9835,12 +9596,14 @@
         <w:rPr>
           <w:b/>
         </w:rPr>
+        <w:lastRenderedPageBreak/>
         <w:t xml:space="preserve">Exploratory data analysis </w:t>
       </w:r>
     </w:p>
     <w:p>
       <w:pPr>
         <w:ind w:left="426"/>
+        <w:jc w:val="both"/>
         <w:rPr>
           <w:bCs/>
         </w:rPr>
@@ -9945,7 +9708,19 @@
         <w:rPr>
           <w:bCs/>
         </w:rPr>
-        <w:t xml:space="preserve"> by Peng are outlined below </w:t>
+        <w:t xml:space="preserve"> by Peng are </w:t>
+      </w:r>
+      <w:r>
+        <w:rPr>
+          <w:bCs/>
+        </w:rPr>
+        <w:t>shown</w:t>
+      </w:r>
+      <w:r>
+        <w:rPr>
+          <w:bCs/>
+        </w:rPr>
+        <w:t xml:space="preserve"> below </w:t>
       </w:r>
       <w:r>
         <w:rPr>
@@ -10002,6 +9777,7 @@
       <w:pPr>
         <w:keepNext/>
         <w:ind w:left="426"/>
+        <w:jc w:val="both"/>
       </w:pPr>
       <w:r>
         <w:rPr>
@@ -10026,7 +9802,7 @@
     <w:p>
       <w:pPr>
         <w:pStyle w:val="Caption"/>
-        <w:jc w:val="center"/>
+        <w:jc w:val="both"/>
         <w:rPr>
           <w:bCs/>
         </w:rPr>
@@ -10034,27 +9810,14 @@
       <w:r>
         <w:t xml:space="preserve">Figure </w:t>
       </w:r>
-      <w:r>
-        <w:fldChar w:fldCharType="begin"/>
-      </w:r>
-      <w:r>
-        <w:instrText xml:space="preserve"> SEQ Figure \* ARABIC </w:instrText>
-      </w:r>
-      <w:r>
-        <w:fldChar w:fldCharType="separate"/>
-      </w:r>
-      <w:r>
-        <w:rPr>
-          <w:noProof/>
-        </w:rPr>
-        <w:t>2</w:t>
-      </w:r>
-      <w:r>
-        <w:rPr>
-          <w:noProof/>
-        </w:rPr>
-        <w:fldChar w:fldCharType="end"/>
-      </w:r>
+      <w:fldSimple w:instr=" SEQ Figure \* ARABIC ">
+        <w:r>
+          <w:rPr>
+            <w:noProof/>
+          </w:rPr>
+          <w:t>3</w:t>
+        </w:r>
+      </w:fldSimple>
       <w:r>
         <w:t xml:space="preserve">- </w:t>
       </w:r>
@@ -10065,6 +9828,7 @@
     <w:p>
       <w:pPr>
         <w:ind w:left="426"/>
+        <w:jc w:val="both"/>
         <w:rPr>
           <w:bCs/>
         </w:rPr>
@@ -10073,6 +9837,7 @@
     <w:p>
       <w:pPr>
         <w:ind w:left="426"/>
+        <w:jc w:val="both"/>
         <w:rPr>
           <w:b/>
         </w:rPr>
@@ -10087,6 +9852,7 @@
     <w:p>
       <w:pPr>
         <w:ind w:left="426"/>
+        <w:jc w:val="both"/>
       </w:pPr>
       <w:r>
         <w:t xml:space="preserve">The data used </w:t>
@@ -10149,11 +9915,7 @@
         <w:t>data in the</w:t>
       </w:r>
       <w:r>
-        <w:t xml:space="preserve"> </w:t>
-      </w:r>
-      <w:r>
-        <w:lastRenderedPageBreak/>
-        <w:t xml:space="preserve">‘gender’ column </w:t>
+        <w:t xml:space="preserve"> ‘gender’ column </w:t>
       </w:r>
       <w:r>
         <w:t>by</w:t>
@@ -10306,11 +10068,13 @@
     <w:p>
       <w:pPr>
         <w:ind w:left="426"/>
+        <w:jc w:val="both"/>
       </w:pPr>
     </w:p>
     <w:p>
       <w:pPr>
         <w:ind w:left="426"/>
+        <w:jc w:val="both"/>
         <w:rPr>
           <w:b/>
           <w:bCs/>
@@ -10327,6 +10091,7 @@
     <w:p>
       <w:pPr>
         <w:ind w:left="426"/>
+        <w:jc w:val="both"/>
       </w:pPr>
       <w:r>
         <w:t xml:space="preserve">All the </w:t>
@@ -10351,11 +10116,13 @@
       <w:pPr>
         <w:keepNext/>
         <w:ind w:left="426"/>
+        <w:jc w:val="both"/>
       </w:pPr>
       <w:r>
         <w:rPr>
           <w:noProof/>
         </w:rPr>
+        <w:lastRenderedPageBreak/>
         <w:drawing>
           <wp:inline distT="0" distB="0" distL="0" distR="0" wp14:anchorId="721FA454" wp14:editId="6451482E">
             <wp:extent cx="5752465" cy="4187825"/>
@@ -10409,12 +10176,1486 @@
     <w:p>
       <w:pPr>
         <w:pStyle w:val="Caption"/>
+        <w:jc w:val="both"/>
+      </w:pPr>
+      <w:r>
+        <w:t xml:space="preserve">Figure </w:t>
+      </w:r>
+      <w:fldSimple w:instr=" SEQ Figure \* ARABIC ">
+        <w:r>
+          <w:rPr>
+            <w:noProof/>
+          </w:rPr>
+          <w:t>4</w:t>
+        </w:r>
+      </w:fldSimple>
+      <w:r>
+        <w:t xml:space="preserve"> - Articles and Models reference table</w:t>
+      </w:r>
+    </w:p>
+    <w:p>
+      <w:pPr>
+        <w:ind w:left="426"/>
+        <w:jc w:val="both"/>
+        <w:rPr>
+          <w:b/>
+          <w:bCs/>
+        </w:rPr>
+      </w:pPr>
+      <w:r>
+        <w:rPr>
+          <w:b/>
+          <w:bCs/>
+        </w:rPr>
+        <w:t xml:space="preserve">Algorithm </w:t>
+      </w:r>
+      <w:r>
+        <w:rPr>
+          <w:b/>
+          <w:bCs/>
+        </w:rPr>
+        <w:t xml:space="preserve">1 - </w:t>
+      </w:r>
+      <w:r>
+        <w:rPr>
+          <w:b/>
+          <w:bCs/>
+        </w:rPr>
+        <w:t>Logistic Regression</w:t>
+      </w:r>
+    </w:p>
+    <w:p>
+      <w:pPr>
+        <w:ind w:left="426"/>
+        <w:jc w:val="both"/>
+      </w:pPr>
+      <w:r>
+        <w:t xml:space="preserve">Logistic Regression is </w:t>
+      </w:r>
+      <w:r>
+        <w:t xml:space="preserve">widely recommended as a starting point for data analysis </w:t>
+      </w:r>
+      <w:r>
+        <w:t>models</w:t>
+      </w:r>
+      <w:r>
+        <w:t xml:space="preserve">, especially </w:t>
+      </w:r>
+      <w:r>
+        <w:t>when working with classification data</w:t>
+      </w:r>
+      <w:r>
+        <w:t xml:space="preserve"> </w:t>
+      </w:r>
+      <w:r>
+        <w:fldChar w:fldCharType="begin"/>
+      </w:r>
+      <w:r>
+        <w:instrText xml:space="preserve"> ADDIN ZOTERO_ITEM CSL_CITATION {"citationID":"RJnYIXju","properties":{"formattedCitation":"(Kohnke, Foung and Chen, 2022; Python, no date)","plainCitation":"(Kohnke, Foung and Chen, 2022; Python, no date)","noteIndex":0},"citationItems":[{"id":320,"uris":["http://zotero.org/users/11537704/items/UE2YKYAL"],"itemData":{"id":320,"type":"article-journal","abstract":"Blended learning pedagogical practices supported by learning management systems have become an important part of higher education curricula. In most cases, these blended curricula are evaluated through multimodal formative assessments. Although assessments can strongly affect student outcomes, research on the topic is limited. In this paper, we adopted a learning analytics approach to explore student engagement with formative assessments and the power of these assessments to predict student outcomes in an English for Academic Purposes courses in a Hong Kong university. The study retrieved the data logs from 7,815 students and used the data to analyze student engagement with the formative assessments. The results suggested that the students put effort into completing the assessments. The degree to which assessments predict learning outcomes depend on students’ level of subject knowledge and their understanding of the relevance of the assessments. This study showed that learning analytics provided reliable evidence for understanding students’ engagement and identifying at-risk students. Therefore, learning analytics research has the potential to inform pedagogical practice.","container-title":"SAGE Open","DOI":"10.1177/21582440221089957","ISSN":"2158-2440","issue":"2","language":"en","note":"publisher: SAGE Publications","page":"21582440221089957","source":"SAGE Journals","title":"Using Learner Analytics to Explore the Potential Contribution of Multimodal Formative Assessment to Academic Success in Higher Education","URL":"https://doi.org/10.1177/21582440221089957","volume":"12","author":[{"family":"Kohnke","given":"Lucas"},{"family":"Foung","given":"Dennis"},{"family":"Chen","given":"Julia"}],"accessed":{"date-parts":[["2023",7,18]]},"issued":{"date-parts":[["2022",4,1]]}},"label":"page"},{"id":390,"uris":["http://zotero.org/users/11537704/items/WIN3HZG9"],"itemData":{"id":390,"type":"webpage","abstract":"In this step-by-step tutorial, you'll get started with logistic regression in Python. Classification is one of the most important areas of machine learning, and logistic regression is one of its basic methods. You'll learn how to create, evaluate, and apply a model to make predictions.","language":"en","title":"Logistic Regression in Python – Real Python","URL":"https://realpython.com/logistic-regression-python/","author":[{"family":"Python","given":"Real"}],"accessed":{"date-parts":[["2023",8,30]]}},"label":"page"}],"schema":"https://github.com/citation-style-language/schema/raw/master/csl-citation.json"} </w:instrText>
+      </w:r>
+      <w:r>
+        <w:fldChar w:fldCharType="separate"/>
+      </w:r>
+      <w:r>
+        <w:t>(Kohnke, Foung and Chen, 2022; Python, no date)</w:t>
+      </w:r>
+      <w:r>
+        <w:fldChar w:fldCharType="end"/>
+      </w:r>
+      <w:r>
+        <w:t>.</w:t>
+      </w:r>
+      <w:r>
+        <w:t xml:space="preserve"> </w:t>
+      </w:r>
+      <w:r>
+        <w:t xml:space="preserve"> </w:t>
+      </w:r>
+      <w:r>
+        <w:t>The first pass of the algorithm was compl</w:t>
+      </w:r>
+      <w:r>
+        <w:t>eted without any parameter tunin</w:t>
+      </w:r>
+      <w:r>
+        <w:t xml:space="preserve">g.  </w:t>
+      </w:r>
+      <w:r>
+        <w:t>Hyperparameter</w:t>
+      </w:r>
+      <w:r>
+        <w:t xml:space="preserve"> tuning</w:t>
+      </w:r>
+      <w:r>
+        <w:t xml:space="preserve">, specifically GridSearchCV </w:t>
+      </w:r>
+      <w:r>
+        <w:t xml:space="preserve">was applied to the algorithm </w:t>
+      </w:r>
+      <w:r>
+        <w:t>to</w:t>
+      </w:r>
+      <w:r>
+        <w:t xml:space="preserve"> </w:t>
+      </w:r>
+      <w:r>
+        <w:t>improve results</w:t>
+      </w:r>
+      <w:r>
+        <w:t>.  Cross Fold Validation was applied in Kohnke et al</w:t>
+      </w:r>
+      <w:r>
+        <w:t xml:space="preserve"> (2022), the author applied GridSearchCV </w:t>
+      </w:r>
+      <w:r>
+        <w:t xml:space="preserve">to the data as </w:t>
+      </w:r>
+      <w:r>
+        <w:t xml:space="preserve">it </w:t>
+      </w:r>
+      <w:r>
+        <w:t xml:space="preserve">automatically </w:t>
+      </w:r>
+      <w:r>
+        <w:t>searches for</w:t>
+      </w:r>
+      <w:r>
+        <w:t xml:space="preserve"> all possible parameter combinations withing the data</w:t>
+      </w:r>
+      <w:r>
+        <w:t xml:space="preserve"> </w:t>
+      </w:r>
+      <w:r>
+        <w:fldChar w:fldCharType="begin"/>
+      </w:r>
+      <w:r>
+        <w:instrText xml:space="preserve"> ADDIN ZOTERO_ITEM CSL_CITATION {"citationID":"zyrHoCmQ","properties":{"formattedCitation":"({\\i{}3.2. Tuning the hyper-parameters of an estimator}, no date)","plainCitation":"(3.2. Tuning the hyper-parameters of an estimator, no date)","noteIndex":0},"citationItems":[{"id":394,"uris":["http://zotero.org/users/11537704/items/QPN9BZ6A"],"itemData":{"id":394,"type":"webpage","abstract":"Hyper-parameters are parameters that are not directly learnt within estimators. In scikit-learn they are passed as arguments to the constructor of the estimator classes. Typical examples include C,...","container-title":"scikit-learn","language":"en","title":"3.2. Tuning the hyper-parameters of an estimator","URL":"https://scikit-learn/stable/modules/grid_search.html","accessed":{"date-parts":[["2023",8,30]]}}}],"schema":"https://github.com/citation-style-language/schema/raw/master/csl-citation.json"} </w:instrText>
+      </w:r>
+      <w:r>
+        <w:fldChar w:fldCharType="separate"/>
+      </w:r>
+      <w:r>
+        <w:rPr>
+          <w:szCs w:val="24"/>
+        </w:rPr>
+        <w:t>(</w:t>
+      </w:r>
+      <w:r>
+        <w:rPr>
+          <w:i/>
+          <w:iCs/>
+          <w:szCs w:val="24"/>
+        </w:rPr>
+        <w:t>3.2. Tuning the hyper-parameters of an estimator</w:t>
+      </w:r>
+      <w:r>
+        <w:rPr>
+          <w:szCs w:val="24"/>
+        </w:rPr>
+        <w:t>, no date)</w:t>
+      </w:r>
+      <w:r>
+        <w:fldChar w:fldCharType="end"/>
+      </w:r>
+      <w:r>
+        <w:t>.</w:t>
+      </w:r>
+      <w:r>
+        <w:t xml:space="preserve"> </w:t>
+      </w:r>
+    </w:p>
+    <w:p>
+      <w:pPr>
+        <w:ind w:left="426"/>
+        <w:jc w:val="both"/>
+      </w:pPr>
+    </w:p>
+    <w:p>
+      <w:pPr>
+        <w:ind w:left="426"/>
+        <w:jc w:val="both"/>
+        <w:rPr>
+          <w:b/>
+          <w:bCs/>
+        </w:rPr>
+      </w:pPr>
+      <w:r>
+        <w:rPr>
+          <w:b/>
+          <w:bCs/>
+        </w:rPr>
+        <w:t xml:space="preserve">Algorithm 2 - </w:t>
+      </w:r>
+      <w:r>
+        <w:rPr>
+          <w:b/>
+          <w:bCs/>
+        </w:rPr>
+        <w:t xml:space="preserve">Decision Trees </w:t>
+      </w:r>
+    </w:p>
+    <w:p>
+      <w:pPr>
+        <w:ind w:left="426"/>
+        <w:jc w:val="both"/>
+      </w:pPr>
+      <w:r>
+        <w:t xml:space="preserve">As logistic regression was not conclusive in terms of </w:t>
+      </w:r>
+      <w:r>
+        <w:t>its</w:t>
+      </w:r>
+      <w:r>
+        <w:t xml:space="preserve"> results, the author decided to implement a similar model capable of </w:t>
+      </w:r>
+      <w:r>
+        <w:t xml:space="preserve">working with categorical data.  Decision Trees was selected as the second algorithm to test as it had been used </w:t>
+      </w:r>
+      <w:r>
+        <w:t xml:space="preserve">by other researchers </w:t>
+      </w:r>
+      <w:r>
+        <w:fldChar w:fldCharType="begin"/>
+      </w:r>
+      <w:r>
+        <w:instrText xml:space="preserve"> ADDIN ZOTERO_ITEM CSL_CITATION {"citationID":"cS2xUQBG","properties":{"formattedCitation":"(Djoundourian, 2017; Hussain {\\i{}et al.}, 2018)","plainCitation":"(Djoundourian, 2017; Hussain et al., 2018)","noteIndex":0},"citationItems":[{"id":97,"uris":["http://zotero.org/users/11537704/items/RHY4LSTN"],"itemData":{"id":97,"type":"article-journal","abstract":"The author gives an overview of typical learning outcomes in business education and assessment instruments that help measure and test these outcomes. Using data from a recently accredited program the author investigated the determinants of performance on assessment exams to help identify and evaluate differences between homegrown and standardized assessment instruments. The results indicate that performance on assessment exams whether standardized or homegrown is significantly related to the general performance of the students in the program. Accordingly, the ultimate choice of the instrument boils down to 2 important variables: the match between exam objectives and institutional objectives and the total cost of the instrument.","container-title":"Journal of Education for Business","DOI":"10.1080/08832323.2017.1339662","ISSN":"0883-2323","issue":"5","note":"publisher: Routledge\n_eprint: https://doi.org/10.1080/08832323.2017.1339662","page":"238-244","source":"Taylor and Francis+NEJM","title":"Assessment of learning in business education: Standardized or homegrown?","title-short":"Assessment of learning in business education","URL":"https://doi.org/10.1080/08832323.2017.1339662","volume":"92","author":[{"family":"Djoundourian","given":"Salpie S."}],"accessed":{"date-parts":[["2023",5,8]]},"issued":{"date-parts":[["2017",7,4]]}},"label":"page"},{"id":316,"uris":["http://zotero.org/users/11537704/items/SUUVU8XP"],"itemData":{"id":316,"type":"article-journal","abstract":"Several challenges are associated with e-learning systems, the most significant of which is the lack of student motivation in various course activities and for various course materials. In this study, we used machine learning (ML) algorithms to identify low-engagement students in a social science course at the Open University (OU) to assess the effect of engagement on student performance. The input variables of the study included highest education level, final results, score on the assessment, and the number of clicks on virtual learning environment (VLE) activities, which included dataplus, forumng, glossary, oucollaborate, oucontent, resources, subpages, homepage, and URL during the first course assessment. The output variable was the student level of engagement in the various activities. To predict low-engagement students, we applied several ML algorithms to the dataset. Using these algorithms, trained models were first obtained; then, the accuracy and kappa values of the models were compared. The results demonstrated that the J48, decision tree, JRIP, and gradient-boosted classifiers exhibited better performance in terms of the accuracy, kappa value, and recall compared to the other tested models. Based on these findings, we developed a dashboard to facilitate instructor at the OU. These models can easily be incorporated into VLE systems to help instructors evaluate student engagement during VLE courses with regard to different activities and materials and to provide additional interventions for students in advance of their final exam. Furthermore, this study examined the relationship between student engagement and the course assessment score.","container-title":"Computational Intelligence and Neuroscience","DOI":"10.1155/2018/6347186","ISSN":"1687-5265","language":"en","note":"publisher: Hindawi","page":"e6347186","source":"www.hindawi.com","title":"Student Engagement Predictions in an e-Learning System and Their Impact on Student Course Assessment Scores","URL":"https://www.hindawi.com/journals/cin/2018/6347186/","volume":"2018","author":[{"family":"Hussain","given":"Mushtaq"},{"family":"Zhu","given":"Wenhao"},{"family":"Zhang","given":"Wu"},{"family":"Abidi","given":"Syed Muhammad Raza"}],"accessed":{"date-parts":[["2023",7,18]]},"issued":{"date-parts":[["2018",10,2]]}},"label":"page"}],"schema":"https://github.com/citation-style-language/schema/raw/master/csl-citation.json"} </w:instrText>
+      </w:r>
+      <w:r>
+        <w:fldChar w:fldCharType="separate"/>
+      </w:r>
+      <w:r>
+        <w:rPr>
+          <w:szCs w:val="24"/>
+        </w:rPr>
+        <w:t xml:space="preserve">(Djoundourian, 2017; Hussain </w:t>
+      </w:r>
+      <w:r>
+        <w:rPr>
+          <w:i/>
+          <w:iCs/>
+          <w:szCs w:val="24"/>
+        </w:rPr>
+        <w:t>et al.</w:t>
+      </w:r>
+      <w:r>
+        <w:rPr>
+          <w:szCs w:val="24"/>
+        </w:rPr>
+        <w:t>, 2018)</w:t>
+      </w:r>
+      <w:r>
+        <w:fldChar w:fldCharType="end"/>
+      </w:r>
+      <w:r>
+        <w:t xml:space="preserve">. </w:t>
+      </w:r>
+      <w:r>
+        <w:t xml:space="preserve"> </w:t>
+      </w:r>
+      <w:r>
+        <w:t>Different methods of h</w:t>
+      </w:r>
+      <w:r>
+        <w:t>yperparameter</w:t>
+      </w:r>
+      <w:r>
+        <w:t xml:space="preserve"> tuning </w:t>
+      </w:r>
+      <w:r>
+        <w:t xml:space="preserve">were </w:t>
+      </w:r>
+      <w:r>
+        <w:t>applied</w:t>
+      </w:r>
+      <w:r>
+        <w:t xml:space="preserve"> in the form of cross validation </w:t>
+      </w:r>
+      <w:r>
+        <w:t xml:space="preserve">and GridSearchCV </w:t>
+      </w:r>
+      <w:r>
+        <w:t>from sc</w:t>
+      </w:r>
+      <w:r>
+        <w:t xml:space="preserve">ikit-learn.  Cross Validation was selected as it was used in previous </w:t>
+      </w:r>
+      <w:r>
+        <w:t>papers</w:t>
+      </w:r>
+      <w:r>
+        <w:t xml:space="preserve"> </w:t>
+      </w:r>
+      <w:r>
+        <w:fldChar w:fldCharType="begin"/>
+      </w:r>
+      <w:r>
+        <w:instrText xml:space="preserve"> ADDIN ZOTERO_ITEM CSL_CITATION {"citationID":"T8e1jzj6","properties":{"formattedCitation":"(Kohnke, Foung and Chen, 2022)","plainCitation":"(Kohnke, Foung and Chen, 2022)","noteIndex":0},"citationItems":[{"id":320,"uris":["http://zotero.org/users/11537704/items/UE2YKYAL"],"itemData":{"id":320,"type":"article-journal","abstract":"Blended learning pedagogical practices supported by learning management systems have become an important part of higher education curricula. In most cases, these blended curricula are evaluated through multimodal formative assessments. Although assessments can strongly affect student outcomes, research on the topic is limited. In this paper, we adopted a learning analytics approach to explore student engagement with formative assessments and the power of these assessments to predict student outcomes in an English for Academic Purposes courses in a Hong Kong university. The study retrieved the data logs from 7,815 students and used the data to analyze student engagement with the formative assessments. The results suggested that the students put effort into completing the assessments. The degree to which assessments predict learning outcomes depend on students’ level of subject knowledge and their understanding of the relevance of the assessments. This study showed that learning analytics provided reliable evidence for understanding students’ engagement and identifying at-risk students. Therefore, learning analytics research has the potential to inform pedagogical practice.","container-title":"SAGE Open","DOI":"10.1177/21582440221089957","ISSN":"2158-2440","issue":"2","language":"en","note":"publisher: SAGE Publications","page":"21582440221089957","source":"SAGE Journals","title":"Using Learner Analytics to Explore the Potential Contribution of Multimodal Formative Assessment to Academic Success in Higher Education","URL":"https://doi.org/10.1177/21582440221089957","volume":"12","author":[{"family":"Kohnke","given":"Lucas"},{"family":"Foung","given":"Dennis"},{"family":"Chen","given":"Julia"}],"accessed":{"date-parts":[["2023",7,18]]},"issued":{"date-parts":[["2022",4,1]]}},"label":"page"}],"schema":"https://github.com/citation-style-language/schema/raw/master/csl-citation.json"} </w:instrText>
+      </w:r>
+      <w:r>
+        <w:fldChar w:fldCharType="separate"/>
+      </w:r>
+      <w:r>
+        <w:t>(Kohnke, Foung and Chen, 2022)</w:t>
+      </w:r>
+      <w:r>
+        <w:fldChar w:fldCharType="end"/>
+      </w:r>
+      <w:r>
+        <w:t xml:space="preserve"> </w:t>
+      </w:r>
+      <w:r>
+        <w:rPr>
+          <w:b/>
+          <w:bCs/>
+          <w:color w:val="FF0000"/>
+          <w:highlight w:val="yellow"/>
+        </w:rPr>
+        <w:t>INSERT ZHANG</w:t>
+      </w:r>
+      <w:r>
+        <w:t>)</w:t>
+      </w:r>
+      <w:r>
+        <w:t xml:space="preserve">, </w:t>
+      </w:r>
+      <w:r>
+        <w:t>whilst scikit learn was selected as the library</w:t>
+      </w:r>
+      <w:r>
+        <w:t xml:space="preserve"> as both the model and </w:t>
+      </w:r>
+      <w:r>
+        <w:t>hyperparameter tuning was selected from both.</w:t>
+      </w:r>
+      <w:r>
+        <w:t xml:space="preserve"> </w:t>
+      </w:r>
+      <w:r>
+        <w:t xml:space="preserve"> For Cross Validation, a range of features were tried to identify what </w:t>
+      </w:r>
+      <w:r>
+        <w:t>number of features is optimal for the best results within the model.</w:t>
+      </w:r>
+      <w:r>
+        <w:t xml:space="preserve">  </w:t>
+      </w:r>
+      <w:r>
+        <w:t>In addition, t</w:t>
+      </w:r>
+      <w:r>
+        <w:t>he autho</w:t>
+      </w:r>
+      <w:r>
+        <w:t>r sought to look at tenure both as a grou</w:t>
+      </w:r>
+      <w:r>
+        <w:t xml:space="preserve">ped </w:t>
+      </w:r>
+      <w:r>
+        <w:lastRenderedPageBreak/>
+        <w:t>column, and an ungrouped column.</w:t>
+      </w:r>
+      <w:r>
+        <w:t xml:space="preserve">  This was completed to </w:t>
+      </w:r>
+      <w:r>
+        <w:t>identify</w:t>
+      </w:r>
+      <w:r>
+        <w:t xml:space="preserve"> if </w:t>
+      </w:r>
+      <w:r>
+        <w:t xml:space="preserve">the </w:t>
+      </w:r>
+      <w:r>
+        <w:t>there was any difference in the results.</w:t>
+      </w:r>
+    </w:p>
+    <w:p>
+      <w:pPr>
+        <w:ind w:left="426"/>
+        <w:jc w:val="both"/>
+      </w:pPr>
+      <w:r>
+        <w:rPr>
+          <w:b/>
+          <w:bCs/>
+          <w:color w:val="FF0000"/>
+          <w:highlight w:val="yellow"/>
+        </w:rPr>
+        <w:t xml:space="preserve">Upload Zhang .. and check SVM / SVC  </w:t>
+      </w:r>
+    </w:p>
+    <w:p>
+      <w:pPr>
+        <w:ind w:left="426"/>
+        <w:jc w:val="both"/>
+        <w:rPr>
+          <w:b/>
+          <w:bCs/>
+        </w:rPr>
+      </w:pPr>
+      <w:r>
+        <w:rPr>
+          <w:b/>
+          <w:bCs/>
+        </w:rPr>
+        <w:t xml:space="preserve">Algorithm 3 - </w:t>
+      </w:r>
+      <w:r>
+        <w:rPr>
+          <w:b/>
+          <w:bCs/>
+        </w:rPr>
+        <w:t xml:space="preserve">Support Vector Machines </w:t>
+      </w:r>
+    </w:p>
+    <w:p>
+      <w:pPr>
+        <w:ind w:left="426"/>
+        <w:jc w:val="both"/>
+      </w:pPr>
+      <w:r>
+        <w:t xml:space="preserve">Support Vector Machines (SVM) is also </w:t>
+      </w:r>
+      <w:r>
+        <w:t xml:space="preserve">able to work with classification data, and is able to identify outliers in the data </w:t>
+      </w:r>
+      <w:r>
+        <w:fldChar w:fldCharType="begin"/>
+      </w:r>
+      <w:r>
+        <w:instrText xml:space="preserve"> ADDIN ZOTERO_ITEM CSL_CITATION {"citationID":"WVoxgM2H","properties":{"formattedCitation":"({\\i{}1.4. Support Vector Machines \\uc0\\u8212{} scikit-learn 1.3.0 documentation}, no date)","plainCitation":"(1.4. Support Vector Machines — scikit-learn 1.3.0 documentation, no date)","noteIndex":0},"citationItems":[{"id":398,"uris":["http://zotero.org/users/11537704/items/THEH5DCX"],"itemData":{"id":398,"type":"webpage","title":"1.4. Support Vector Machines — scikit-learn 1.3.0 documentation","URL":"https://scikit-learn.org/stable/modules/svm.html","accessed":{"date-parts":[["2023",8,30]]}}}],"schema":"https://github.com/citation-style-language/schema/raw/master/csl-citation.json"} </w:instrText>
+      </w:r>
+      <w:r>
+        <w:fldChar w:fldCharType="separate"/>
+      </w:r>
+      <w:r>
+        <w:rPr>
+          <w:szCs w:val="24"/>
+        </w:rPr>
+        <w:t>(</w:t>
+      </w:r>
+      <w:r>
+        <w:rPr>
+          <w:i/>
+          <w:iCs/>
+          <w:szCs w:val="24"/>
+        </w:rPr>
+        <w:t>1.4. Support Vector Machines — scikit-learn 1.3.0 documentation</w:t>
+      </w:r>
+      <w:r>
+        <w:rPr>
+          <w:szCs w:val="24"/>
+        </w:rPr>
+        <w:t>, no date)</w:t>
+      </w:r>
+      <w:r>
+        <w:fldChar w:fldCharType="end"/>
+      </w:r>
+      <w:r>
+        <w:t>.</w:t>
+      </w:r>
+      <w:r>
+        <w:t xml:space="preserve"> </w:t>
+      </w:r>
+      <w:r>
+        <w:t xml:space="preserve"> Zhang et al (2023) also used SV</w:t>
+      </w:r>
+      <w:r>
+        <w:t>M to carry out their analysis on OULAD</w:t>
+      </w:r>
+      <w:r>
+        <w:t xml:space="preserve"> dataset</w:t>
+      </w:r>
+      <w:r>
+        <w:t xml:space="preserve">.  </w:t>
+      </w:r>
+      <w:r>
+        <w:t xml:space="preserve">For completeness, </w:t>
+      </w:r>
+      <w:r>
+        <w:t>a range of kernels was applied to identify which is the most suitable</w:t>
+      </w:r>
+      <w:r>
+        <w:t xml:space="preserve"> - the default kernel rbf was deemed appropriate</w:t>
+      </w:r>
+      <w:r>
+        <w:t>.  As</w:t>
+      </w:r>
+      <w:r>
+        <w:t xml:space="preserve"> required when using SVM, a scaler was applied to the data to facilitate processing.  </w:t>
+      </w:r>
+      <w:r>
+        <w:t>Hyperparameter tuning was applied in the form of GridSearchCV</w:t>
+      </w:r>
+      <w:r>
+        <w:t xml:space="preserve"> initially</w:t>
+      </w:r>
+      <w:r>
+        <w:t xml:space="preserve">, and the applied further </w:t>
+      </w:r>
+      <w:r>
+        <w:t>tun</w:t>
+      </w:r>
+      <w:r>
+        <w:t xml:space="preserve">ing </w:t>
+      </w:r>
+      <w:r>
+        <w:t xml:space="preserve">by applying </w:t>
+      </w:r>
+      <w:r>
+        <w:t xml:space="preserve">param_grid </w:t>
+      </w:r>
+      <w:r>
+        <w:t xml:space="preserve">as a further addition to the parameters </w:t>
+      </w:r>
+      <w:r>
+        <w:t xml:space="preserve">to allow for a search to be completed over </w:t>
+      </w:r>
+      <w:r>
+        <w:t>a wider sequence of parameter settings.</w:t>
+      </w:r>
+      <w:r>
+        <w:t xml:space="preserve">  The </w:t>
+      </w:r>
+      <w:r>
+        <w:t>cross-validation</w:t>
+      </w:r>
+      <w:r>
+        <w:t xml:space="preserve"> parameter in this instance was set to 5.</w:t>
+      </w:r>
+    </w:p>
+    <w:p>
+      <w:pPr>
+        <w:ind w:left="426"/>
+        <w:jc w:val="both"/>
+      </w:pPr>
+    </w:p>
+    <w:p>
+      <w:pPr>
+        <w:ind w:left="426"/>
+        <w:jc w:val="both"/>
+        <w:rPr>
+          <w:b/>
+          <w:bCs/>
+        </w:rPr>
+      </w:pPr>
+      <w:r>
+        <w:rPr>
+          <w:b/>
+          <w:bCs/>
+        </w:rPr>
+        <w:t xml:space="preserve">Algorithm 4 - </w:t>
+      </w:r>
+      <w:r>
+        <w:rPr>
+          <w:b/>
+          <w:bCs/>
+        </w:rPr>
+        <w:t>Random Forest</w:t>
+      </w:r>
+    </w:p>
+    <w:p>
+      <w:pPr>
+        <w:ind w:left="426"/>
+        <w:jc w:val="both"/>
+      </w:pPr>
+      <w:r>
+        <w:t xml:space="preserve">Based on the results achieved using Decision Trees, the author </w:t>
+      </w:r>
+      <w:r>
+        <w:t>decided</w:t>
+      </w:r>
+      <w:r>
+        <w:t xml:space="preserve"> </w:t>
+      </w:r>
+      <w:r>
+        <w:t xml:space="preserve">to use the Random Forest algorithm from scikit learn.  </w:t>
+      </w:r>
+      <w:r>
+        <w:t xml:space="preserve">Random Forest is an ‘ensemble’ algorithm </w:t>
+      </w:r>
+      <w:r>
+        <w:t xml:space="preserve">which </w:t>
+      </w:r>
+      <w:r>
+        <w:t>builds a ‘forest’ of decision trees to complete the desired analysis</w:t>
+      </w:r>
+      <w:r>
+        <w:t xml:space="preserve"> </w:t>
+      </w:r>
+      <w:r>
+        <w:fldChar w:fldCharType="begin"/>
+      </w:r>
+      <w:r>
+        <w:instrText xml:space="preserve"> ADDIN ZOTERO_ITEM CSL_CITATION {"citationID":"GjwdZptM","properties":{"formattedCitation":"({\\i{}sklearn.ensemble.RandomForestClassifier}, no date; {\\i{}1.11. Ensemble methods}, no date)","plainCitation":"(sklearn.ensemble.RandomForestClassifier, no date; 1.11. Ensemble methods, no date)","noteIndex":0},"citationItems":[{"id":402,"uris":["http://zotero.org/users/11537704/items/ZUR95G4Q"],"itemData":{"id":402,"type":"webpage","abstract":"Examples using sklearn.ensemble.RandomForestClassifier: Release Highlights for scikit-learn 0.24 Release Highlights for scikit-learn 0.22 Comparison of Calibration of Classifiers Probability Calibr...","container-title":"scikit-learn","language":"en","title":"sklearn.ensemble.RandomForestClassifier","URL":"https://scikit-learn/stable/modules/generated/sklearn.ensemble.RandomForestClassifier.html","accessed":{"date-parts":[["2023",8,31]]}},"label":"page"},{"id":400,"uris":["http://zotero.org/users/11537704/items/ULGR56I8"],"itemData":{"id":400,"type":"webpage","abstract":"The goal of ensemble methods is to combine the predictions of several base estimators built with a given learning algorithm in order to improve generalizability / robustness over a single estimator...","container-title":"scikit-learn","language":"en","title":"1.11. Ensemble methods","URL":"https://scikit-learn/stable/modules/ensemble.html","accessed":{"date-parts":[["2023",8,31]]}},"label":"page"}],"schema":"https://github.com/citation-style-language/schema/raw/master/csl-citation.json"} </w:instrText>
+      </w:r>
+      <w:r>
+        <w:fldChar w:fldCharType="separate"/>
+      </w:r>
+      <w:r>
+        <w:rPr>
+          <w:szCs w:val="24"/>
+        </w:rPr>
+        <w:t>(</w:t>
+      </w:r>
+      <w:r>
+        <w:rPr>
+          <w:i/>
+          <w:iCs/>
+          <w:szCs w:val="24"/>
+        </w:rPr>
+        <w:t>sklearn.ensemble.RandomForestClassifier</w:t>
+      </w:r>
+      <w:r>
+        <w:rPr>
+          <w:szCs w:val="24"/>
+        </w:rPr>
+        <w:t xml:space="preserve">, no date; </w:t>
+      </w:r>
+      <w:r>
+        <w:rPr>
+          <w:i/>
+          <w:iCs/>
+          <w:szCs w:val="24"/>
+        </w:rPr>
+        <w:t>1.11. Ensemble methods</w:t>
+      </w:r>
+      <w:r>
+        <w:rPr>
+          <w:szCs w:val="24"/>
+        </w:rPr>
+        <w:t>, no date)</w:t>
+      </w:r>
+      <w:r>
+        <w:fldChar w:fldCharType="end"/>
+      </w:r>
+      <w:r>
+        <w:t xml:space="preserve">.  </w:t>
+      </w:r>
+      <w:r>
+        <w:t>Ensemble in this instance refers to the</w:t>
+      </w:r>
+      <w:r>
+        <w:t xml:space="preserve"> classifiers</w:t>
+      </w:r>
+      <w:r>
+        <w:t xml:space="preserve"> method </w:t>
+      </w:r>
+      <w:r>
+        <w:t>of</w:t>
+      </w:r>
+      <w:r>
+        <w:t xml:space="preserve"> </w:t>
+      </w:r>
+      <w:r>
+        <w:t>combing different</w:t>
+      </w:r>
+      <w:r>
+        <w:t xml:space="preserve"> </w:t>
+      </w:r>
+      <w:r>
+        <w:t>estimators</w:t>
+      </w:r>
+      <w:r>
+        <w:t xml:space="preserve"> (Decision tree</w:t>
+      </w:r>
+      <w:r>
+        <w:t>s in this instance) to arrive at a single result (</w:t>
+      </w:r>
+      <w:r>
+        <w:rPr>
+          <w:i/>
+          <w:iCs/>
+          <w:szCs w:val="24"/>
+        </w:rPr>
+        <w:t>1.11. Ensemble methods</w:t>
+      </w:r>
+      <w:r>
+        <w:rPr>
+          <w:szCs w:val="24"/>
+        </w:rPr>
+        <w:t>, no date</w:t>
+      </w:r>
+      <w:r>
+        <w:t>).</w:t>
+      </w:r>
+      <w:r>
+        <w:t xml:space="preserve">  </w:t>
+      </w:r>
+      <w:r>
+        <w:t>It is possible to select on</w:t>
+      </w:r>
+      <w:r>
+        <w:t>e</w:t>
+      </w:r>
+      <w:r>
+        <w:t xml:space="preserve"> of two</w:t>
+      </w:r>
+      <w:r>
+        <w:t xml:space="preserve"> methods to assess the quality of the splits in the data.  Both methods were used to evaluate which was the most fitting.</w:t>
+      </w:r>
+      <w:r>
+        <w:t xml:space="preserve">  </w:t>
+      </w:r>
+      <w:r>
+        <w:t xml:space="preserve">As with previous models, no feature selection or hyperparameter turning was applied in the first </w:t>
+      </w:r>
+      <w:r>
+        <w:t xml:space="preserve">run of the model.  </w:t>
+      </w:r>
+      <w:r>
+        <w:t>GridSearchCV and</w:t>
+      </w:r>
+      <w:r>
+        <w:t xml:space="preserve"> parm_grid</w:t>
+      </w:r>
+      <w:r>
+        <w:t xml:space="preserve"> </w:t>
+      </w:r>
+      <w:r>
+        <w:t>was</w:t>
+      </w:r>
+      <w:r>
+        <w:t xml:space="preserve"> selected as the most appropriate tuning methods based on the results obtained when working with algorithm two.</w:t>
+      </w:r>
+      <w:r>
+        <w:t xml:space="preserve">  </w:t>
+      </w:r>
+    </w:p>
+    <w:p>
+      <w:pPr>
+        <w:ind w:left="426"/>
+        <w:jc w:val="both"/>
+      </w:pPr>
+    </w:p>
+    <w:p>
+      <w:pPr>
+        <w:ind w:left="426"/>
+        <w:jc w:val="both"/>
+        <w:rPr>
+          <w:b/>
+          <w:bCs/>
+        </w:rPr>
+      </w:pPr>
+      <w:r>
+        <w:rPr>
+          <w:b/>
+          <w:bCs/>
+        </w:rPr>
+        <w:t xml:space="preserve">Algorithm 5 - </w:t>
+      </w:r>
+      <w:r>
+        <w:rPr>
+          <w:b/>
+          <w:bCs/>
+        </w:rPr>
+        <w:t xml:space="preserve">Multi-Layer Perceptron </w:t>
+      </w:r>
+      <w:r>
+        <w:rPr>
+          <w:b/>
+          <w:bCs/>
+        </w:rPr>
+        <w:t>(</w:t>
+      </w:r>
+      <w:r>
+        <w:rPr>
+          <w:b/>
+          <w:bCs/>
+        </w:rPr>
+        <w:t>MLP</w:t>
+      </w:r>
+      <w:r>
+        <w:rPr>
+          <w:b/>
+          <w:bCs/>
+        </w:rPr>
+        <w:t>)</w:t>
+      </w:r>
+    </w:p>
+    <w:p>
+      <w:pPr>
+        <w:ind w:left="426"/>
+        <w:jc w:val="both"/>
+      </w:pPr>
+      <w:r>
+        <w:t xml:space="preserve">The final algorithm selected was that of </w:t>
+      </w:r>
+      <w:r>
+        <w:t xml:space="preserve">a </w:t>
+      </w:r>
+      <w:r>
+        <w:t>Multi-Layer Perceptron</w:t>
+      </w:r>
+      <w:r>
+        <w:t xml:space="preserve"> (MLP)</w:t>
+      </w:r>
+      <w:r>
+        <w:t xml:space="preserve"> neural network.  This </w:t>
+      </w:r>
+      <w:r>
+        <w:t>algorithm</w:t>
+      </w:r>
+      <w:r>
+        <w:t xml:space="preserve"> was selected as it </w:t>
+      </w:r>
+      <w:r>
+        <w:t>can work</w:t>
+      </w:r>
+      <w:r>
+        <w:t xml:space="preserve"> </w:t>
+      </w:r>
+      <w:r>
+        <w:t xml:space="preserve">with classification data.  As with the previous algorithm, the author did not find </w:t>
+      </w:r>
+      <w:r>
+        <w:t xml:space="preserve">an academic study which used this method for analysis.  </w:t>
+      </w:r>
+      <w:r>
+        <w:t>However,</w:t>
+      </w:r>
+      <w:r>
+        <w:t xml:space="preserve"> the author felt it was </w:t>
+      </w:r>
+      <w:r>
+        <w:t xml:space="preserve">important to see if applying a neural network algorithm to the dataset would </w:t>
+      </w:r>
+      <w:r>
+        <w:t xml:space="preserve">provide any insights </w:t>
+      </w:r>
+      <w:r>
+        <w:t>to the study</w:t>
+      </w:r>
+      <w:r>
+        <w:t xml:space="preserve">.  </w:t>
+      </w:r>
+      <w:r>
+        <w:t xml:space="preserve">While no hyperparameter tuning was applied to the data, the algorithm was run </w:t>
+      </w:r>
+      <w:r>
+        <w:t>several</w:t>
+      </w:r>
+      <w:r>
+        <w:t xml:space="preserve"> times with different number of neurons in the hidden layers</w:t>
+      </w:r>
+      <w:r>
+        <w:t>.</w:t>
+      </w:r>
+    </w:p>
+    <w:p>
+      <w:pPr>
+        <w:ind w:left="426"/>
+        <w:jc w:val="both"/>
+        <w:rPr>
+          <w:rFonts w:ascii="Times New Roman" w:hAnsi="Times New Roman" w:cs="Times New Roman"/>
+          <w:sz w:val="24"/>
+          <w:szCs w:val="24"/>
+        </w:rPr>
+      </w:pPr>
+    </w:p>
+    <w:p>
+      <w:pPr>
+        <w:pStyle w:val="Heading1"/>
+        <w:numPr>
+          <w:ilvl w:val="0"/>
+          <w:numId w:val="35"/>
+        </w:numPr>
+        <w:jc w:val="both"/>
+      </w:pPr>
+      <w:r>
+        <w:t>Chapter 5: Implementation</w:t>
+      </w:r>
+      <w:r>
+        <w:t xml:space="preserve"> and Results</w:t>
+      </w:r>
+    </w:p>
+    <w:p>
+      <w:pPr>
+        <w:ind w:left="426"/>
+        <w:jc w:val="both"/>
+      </w:pPr>
+      <w:r>
+        <w:t>This chapter outlines how the various algorithms</w:t>
+      </w:r>
+      <w:r>
+        <w:t>, python libraries</w:t>
+      </w:r>
+      <w:r>
+        <w:t xml:space="preserve"> were used to complete the analysis of the data.</w:t>
+      </w:r>
+      <w:r>
+        <w:t xml:space="preserve"> </w:t>
+      </w:r>
+      <w:r>
+        <w:t xml:space="preserve"> As with the previous chapter, implementation of each algorithm will be </w:t>
+      </w:r>
+      <w:r>
+        <w:t xml:space="preserve">outlined on </w:t>
+      </w:r>
+      <w:r>
+        <w:t>its</w:t>
+      </w:r>
+      <w:r>
+        <w:t xml:space="preserve"> own merits.</w:t>
+      </w:r>
+    </w:p>
+    <w:p>
+      <w:pPr>
+        <w:ind w:left="426"/>
+        <w:jc w:val="both"/>
+        <w:rPr>
+          <w:b/>
+          <w:bCs/>
+        </w:rPr>
+      </w:pPr>
+      <w:r>
+        <w:rPr>
+          <w:b/>
+          <w:bCs/>
+        </w:rPr>
+        <w:t xml:space="preserve">Dataset </w:t>
+      </w:r>
+    </w:p>
+    <w:p>
+      <w:pPr>
+        <w:ind w:left="426"/>
+        <w:jc w:val="both"/>
+      </w:pPr>
+      <w:r>
+        <w:lastRenderedPageBreak/>
+        <w:t xml:space="preserve">The OULAD data set was </w:t>
+      </w:r>
+      <w:r>
+        <w:t xml:space="preserve">imported into Jupyter </w:t>
+      </w:r>
+      <w:r>
+        <w:t>using the Panda’s library</w:t>
+      </w:r>
+      <w:r>
+        <w:t xml:space="preserve">, where it was </w:t>
+      </w:r>
+      <w:r>
+        <w:t>explored using numerous graphs and tables</w:t>
+      </w:r>
+      <w:r>
+        <w:t xml:space="preserve">.  The author included an additional column to the dataset as part of the EDA process to mimic employee tenure at the company.  </w:t>
+      </w:r>
+      <w:r>
+        <w:t xml:space="preserve">The author did not use any of the recommended tools for generation of </w:t>
+      </w:r>
+      <w:r>
+        <w:t>synthetic</w:t>
+      </w:r>
+      <w:r>
+        <w:t xml:space="preserve"> data as there is no pattern </w:t>
+      </w:r>
+      <w:r>
+        <w:t>to employee tenure.  As such, the s</w:t>
+      </w:r>
+      <w:r>
+        <w:t>ynthetic data</w:t>
+      </w:r>
+      <w:r>
+        <w:t xml:space="preserve"> created in </w:t>
+      </w:r>
+      <w:r>
+        <w:t>this column was generated using random function randint,</w:t>
+      </w:r>
+      <w:r>
+        <w:t xml:space="preserve"> with a seed being set to keep the data consistent once created.  The newly created tenure data was then grouped into bands to align with other categorized data in the dataset</w:t>
+      </w:r>
+      <w:r>
+        <w:t xml:space="preserve">.  </w:t>
+      </w:r>
+    </w:p>
+    <w:p>
+      <w:pPr>
+        <w:ind w:left="426"/>
+        <w:jc w:val="both"/>
+      </w:pPr>
+    </w:p>
+    <w:p>
+      <w:pPr>
+        <w:ind w:left="426"/>
+        <w:jc w:val="both"/>
+      </w:pPr>
+      <w:r>
+        <w:t>To follow the sampling strategy outlined as part of the research proposal, the author used the data from one semester and one course to complete the analysis.  Semester 2013J was identified as the cohort that would more closely align with the number of employees at the manufacturing environment initially selected for evaluation.  This resulted in a smaller dataset of approximately 382 rows of data</w:t>
+      </w:r>
+      <w:r>
+        <w:t xml:space="preserve"> </w:t>
+      </w:r>
+      <w:r>
+        <w:t>with</w:t>
+      </w:r>
+      <w:r>
+        <w:t xml:space="preserve"> a new smaller dataset </w:t>
+      </w:r>
+      <w:r>
+        <w:t>being</w:t>
+      </w:r>
+      <w:r>
+        <w:t xml:space="preserve"> created for ease of reference.</w:t>
+      </w:r>
+    </w:p>
+    <w:p>
+      <w:pPr>
+        <w:ind w:left="426"/>
+        <w:jc w:val="both"/>
+      </w:pPr>
+    </w:p>
+    <w:p>
+      <w:pPr>
+        <w:ind w:left="426"/>
+        <w:jc w:val="both"/>
+        <w:rPr>
+          <w:b/>
+          <w:bCs/>
+        </w:rPr>
+      </w:pPr>
+      <w:r>
+        <w:rPr>
+          <w:b/>
+          <w:bCs/>
+        </w:rPr>
+        <w:t>Independent Variable</w:t>
+      </w:r>
+    </w:p>
+    <w:p>
+      <w:pPr>
+        <w:ind w:left="426"/>
+        <w:jc w:val="both"/>
+      </w:pPr>
+      <w:r>
+        <w:t>The independent variable selected for analysis was the data in ‘studi</w:t>
+      </w:r>
+      <w:r>
+        <w:t xml:space="preserve">ed_credits’.  This column was selected as </w:t>
+      </w:r>
+      <w:r>
+        <w:t>it more closely</w:t>
+      </w:r>
+      <w:r>
+        <w:t xml:space="preserve"> mimic’s employee interactions with </w:t>
+      </w:r>
+      <w:r>
+        <w:t>training materials.  Those with minimum interaction</w:t>
+      </w:r>
+      <w:r>
+        <w:t>s (such as only completing mandatory train</w:t>
+      </w:r>
+      <w:r>
+        <w:t>ing</w:t>
+      </w:r>
+      <w:r>
+        <w:t>)</w:t>
+      </w:r>
+      <w:r>
+        <w:t xml:space="preserve"> would have less credits earned than those with more </w:t>
+      </w:r>
+      <w:r>
+        <w:t>credits would be seen as availing of the courses on offer more frequently</w:t>
+      </w:r>
+      <w:r>
+        <w:t>.</w:t>
+      </w:r>
+      <w:r>
+        <w:t xml:space="preserve">  It is important to note here that </w:t>
+      </w:r>
+      <w:r>
+        <w:t>employees are in control of their own learning journey, and trainings may be recommended by their manager as part of the employees own development.</w:t>
+      </w:r>
+    </w:p>
+    <w:p>
+      <w:pPr>
+        <w:ind w:left="426"/>
+        <w:jc w:val="both"/>
+      </w:pPr>
+    </w:p>
+    <w:p>
+      <w:pPr>
+        <w:pStyle w:val="ListParagraph"/>
+        <w:ind w:left="360"/>
+        <w:jc w:val="both"/>
+        <w:rPr>
+          <w:b/>
+          <w:bCs/>
+        </w:rPr>
+      </w:pPr>
+      <w:r>
+        <w:rPr>
+          <w:b/>
+          <w:bCs/>
+        </w:rPr>
+        <w:t>Algorithm 1 - Logistic Regression</w:t>
+      </w:r>
+    </w:p>
+    <w:p>
+      <w:pPr>
+        <w:pStyle w:val="ListParagraph"/>
+        <w:ind w:left="360"/>
+        <w:jc w:val="both"/>
+      </w:pPr>
+      <w:r>
+        <w:t xml:space="preserve">As outlined previously, </w:t>
+      </w:r>
+      <w:r>
+        <w:t xml:space="preserve">Logistic Regression was applied to the dataset, initially without </w:t>
+      </w:r>
+      <w:r>
+        <w:t>hyperparameter tuning, then with GridSearchCV applied.  The results of the analysis are outlined below.</w:t>
+      </w:r>
+    </w:p>
+    <w:p>
+      <w:pPr>
+        <w:pStyle w:val="ListParagraph"/>
+        <w:ind w:left="360"/>
+        <w:jc w:val="both"/>
+      </w:pPr>
+    </w:p>
+    <w:p>
+      <w:pPr>
+        <w:pStyle w:val="ListParagraph"/>
+        <w:keepNext/>
+        <w:ind w:left="360"/>
         <w:jc w:val="center"/>
       </w:pPr>
       <w:r>
-        <w:t xml:space="preserve">Figure </w:t>
-      </w:r>
-      <w:fldSimple w:instr=" SEQ Figure \* ARABIC ">
+        <w:rPr>
+          <w:noProof/>
+        </w:rPr>
+        <w:drawing>
+          <wp:inline distT="0" distB="0" distL="0" distR="0" wp14:anchorId="611A64FA" wp14:editId="73F9B46E">
+            <wp:extent cx="5007610" cy="1534795"/>
+            <wp:effectExtent l="0" t="0" r="2540" b="8255"/>
+            <wp:docPr id="892107843" name="Picture 1"/>
+            <wp:cNvGraphicFramePr>
+              <a:graphicFrameLocks xmlns:a="http://schemas.openxmlformats.org/drawingml/2006/main" noChangeAspect="1"/>
+            </wp:cNvGraphicFramePr>
+            <a:graphic xmlns:a="http://schemas.openxmlformats.org/drawingml/2006/main">
+              <a:graphicData uri="http://schemas.openxmlformats.org/drawingml/2006/picture">
+                <pic:pic xmlns:pic="http://schemas.openxmlformats.org/drawingml/2006/picture">
+                  <pic:nvPicPr>
+                    <pic:cNvPr id="0" name="Picture 1"/>
+                    <pic:cNvPicPr>
+                      <a:picLocks noChangeAspect="1" noChangeArrowheads="1"/>
+                    </pic:cNvPicPr>
+                  </pic:nvPicPr>
+                  <pic:blipFill>
+                    <a:blip r:embed="rId21">
+                      <a:extLst>
+                        <a:ext uri="{28A0092B-C50C-407E-A947-70E740481C1C}">
+                          <a14:useLocalDpi xmlns:a14="http://schemas.microsoft.com/office/drawing/2010/main" val="0"/>
+                        </a:ext>
+                      </a:extLst>
+                    </a:blip>
+                    <a:srcRect/>
+                    <a:stretch>
+                      <a:fillRect/>
+                    </a:stretch>
+                  </pic:blipFill>
+                  <pic:spPr bwMode="auto">
+                    <a:xfrm>
+                      <a:off x="0" y="0"/>
+                      <a:ext cx="5007610" cy="1534795"/>
+                    </a:xfrm>
+                    <a:prstGeom prst="rect">
+                      <a:avLst/>
+                    </a:prstGeom>
+                    <a:noFill/>
+                    <a:ln>
+                      <a:noFill/>
+                    </a:ln>
+                  </pic:spPr>
+                </pic:pic>
+              </a:graphicData>
+            </a:graphic>
+          </wp:inline>
+        </w:drawing>
+      </w:r>
+    </w:p>
+    <w:p>
+      <w:pPr>
+        <w:pStyle w:val="Caption"/>
+        <w:jc w:val="center"/>
+      </w:pPr>
+      <w:r>
+        <w:t xml:space="preserve">Table </w:t>
+      </w:r>
+      <w:fldSimple w:instr=" SEQ Table \* ARABIC ">
+        <w:r>
+          <w:rPr>
+            <w:noProof/>
+          </w:rPr>
+          <w:t>1</w:t>
+        </w:r>
+      </w:fldSimple>
+      <w:r>
+        <w:t xml:space="preserve"> - Algorithm 1 Logistic Regression Results</w:t>
+      </w:r>
+    </w:p>
+    <w:p>
+      <w:pPr>
+        <w:pStyle w:val="ListParagraph"/>
+        <w:ind w:left="360"/>
+        <w:jc w:val="both"/>
+      </w:pPr>
+    </w:p>
+    <w:p>
+      <w:pPr>
+        <w:pStyle w:val="ListParagraph"/>
+        <w:ind w:left="360"/>
+        <w:jc w:val="both"/>
+        <w:rPr>
+          <w:b/>
+          <w:bCs/>
+        </w:rPr>
+      </w:pPr>
+      <w:r>
+        <w:rPr>
+          <w:b/>
+          <w:bCs/>
+        </w:rPr>
+        <w:t>Algorithm 2 - Decision Tree</w:t>
+      </w:r>
+    </w:p>
+    <w:p>
+      <w:pPr>
+        <w:pStyle w:val="ListParagraph"/>
+        <w:ind w:left="360"/>
+        <w:jc w:val="both"/>
+      </w:pPr>
+      <w:r>
+        <w:t>Based on previous research, Decision Tree was the next algorithm implemented.</w:t>
+      </w:r>
+      <w:r>
+        <w:t xml:space="preserve">  </w:t>
+      </w:r>
+      <w:r>
+        <w:t xml:space="preserve">Initially the author used tenure as the independent </w:t>
+      </w:r>
+      <w:r>
+        <w:t>variable and</w:t>
+      </w:r>
+      <w:r>
+        <w:t xml:space="preserve"> ran the model twice - </w:t>
+      </w:r>
+      <w:r>
+        <w:t xml:space="preserve">including tenure </w:t>
+      </w:r>
+      <w:r>
+        <w:lastRenderedPageBreak/>
+        <w:t>grouped by band in version 1, and using tenure ungrouped in version 2</w:t>
+      </w:r>
+      <w:r>
+        <w:t xml:space="preserve">.  Both versions of the </w:t>
+      </w:r>
+      <w:r>
+        <w:t xml:space="preserve">algorithm were run multiple times, altering the number of features that were selected each time.  The </w:t>
+      </w:r>
+      <w:r>
+        <w:t>result</w:t>
+      </w:r>
+      <w:r>
+        <w:t xml:space="preserve"> of this analysis is shown below.  As can be seen, </w:t>
+      </w:r>
+      <w:r>
+        <w:t>for grouped tenure four features need to be selected to attain the best accuracy for the model, while only one feature needs to be selected in the model using ungrouped tenure.</w:t>
+      </w:r>
+    </w:p>
+    <w:p>
+      <w:pPr>
+        <w:pStyle w:val="ListParagraph"/>
+        <w:ind w:left="360"/>
+        <w:jc w:val="both"/>
+      </w:pPr>
+    </w:p>
+    <w:p>
+      <w:pPr>
+        <w:pStyle w:val="ListParagraph"/>
+        <w:keepNext/>
+        <w:ind w:left="360"/>
+        <w:jc w:val="both"/>
+      </w:pPr>
+      <w:r>
+        <w:drawing>
+          <wp:inline distT="0" distB="0" distL="0" distR="0" wp14:anchorId="33EEC150" wp14:editId="6CB89593">
+            <wp:extent cx="5752465" cy="1145540"/>
+            <wp:effectExtent l="0" t="0" r="635" b="0"/>
+            <wp:docPr id="884792495" name="Picture 2"/>
+            <wp:cNvGraphicFramePr>
+              <a:graphicFrameLocks xmlns:a="http://schemas.openxmlformats.org/drawingml/2006/main" noChangeAspect="1"/>
+            </wp:cNvGraphicFramePr>
+            <a:graphic xmlns:a="http://schemas.openxmlformats.org/drawingml/2006/main">
+              <a:graphicData uri="http://schemas.openxmlformats.org/drawingml/2006/picture">
+                <pic:pic xmlns:pic="http://schemas.openxmlformats.org/drawingml/2006/picture">
+                  <pic:nvPicPr>
+                    <pic:cNvPr id="0" name="Picture 2"/>
+                    <pic:cNvPicPr>
+                      <a:picLocks noChangeAspect="1" noChangeArrowheads="1"/>
+                    </pic:cNvPicPr>
+                  </pic:nvPicPr>
+                  <pic:blipFill>
+                    <a:blip r:embed="rId22">
+                      <a:extLst>
+                        <a:ext uri="{28A0092B-C50C-407E-A947-70E740481C1C}">
+                          <a14:useLocalDpi xmlns:a14="http://schemas.microsoft.com/office/drawing/2010/main" val="0"/>
+                        </a:ext>
+                      </a:extLst>
+                    </a:blip>
+                    <a:srcRect/>
+                    <a:stretch>
+                      <a:fillRect/>
+                    </a:stretch>
+                  </pic:blipFill>
+                  <pic:spPr bwMode="auto">
+                    <a:xfrm>
+                      <a:off x="0" y="0"/>
+                      <a:ext cx="5752465" cy="1145540"/>
+                    </a:xfrm>
+                    <a:prstGeom prst="rect">
+                      <a:avLst/>
+                    </a:prstGeom>
+                    <a:noFill/>
+                    <a:ln>
+                      <a:noFill/>
+                    </a:ln>
+                  </pic:spPr>
+                </pic:pic>
+              </a:graphicData>
+            </a:graphic>
+          </wp:inline>
+        </w:drawing>
+      </w:r>
+    </w:p>
+    <w:p>
+      <w:pPr>
+        <w:pStyle w:val="Caption"/>
+        <w:jc w:val="center"/>
+      </w:pPr>
+      <w:r>
+        <w:t xml:space="preserve">Table </w:t>
+      </w:r>
+      <w:fldSimple w:instr=" SEQ Table \* ARABIC ">
+        <w:r>
+          <w:rPr>
+            <w:noProof/>
+          </w:rPr>
+          <w:t>2</w:t>
+        </w:r>
+      </w:fldSimple>
+      <w:r>
+        <w:t xml:space="preserve"> - Algorithm 2 - Decision Tree Results (Tenure)</w:t>
+      </w:r>
+    </w:p>
+    <w:p>
+      <w:pPr>
+        <w:pStyle w:val="ListParagraph"/>
+        <w:ind w:left="360"/>
+        <w:jc w:val="both"/>
+      </w:pPr>
+    </w:p>
+    <w:p>
+      <w:pPr>
+        <w:pStyle w:val="ListParagraph"/>
+        <w:ind w:left="360"/>
+        <w:jc w:val="both"/>
+      </w:pPr>
+      <w:r>
+        <w:t xml:space="preserve">As ‘studied_credits’ has been identified as the </w:t>
+      </w:r>
+      <w:r>
+        <w:t>independent variable, the Decision Tree model was rerun using this as the target variable.  As can be seen below when hyperparameter turning was applied</w:t>
+      </w:r>
+      <w:r>
+        <w:t xml:space="preserve"> in the form of GridSearchCV, the result was </w:t>
+      </w:r>
+      <w:r>
+        <w:t>more than</w:t>
+      </w:r>
+      <w:r>
+        <w:t xml:space="preserve"> that </w:t>
+      </w:r>
+      <w:r>
+        <w:t>achieved using other variables.</w:t>
+      </w:r>
+    </w:p>
+    <w:p>
+      <w:pPr>
+        <w:pStyle w:val="ListParagraph"/>
+        <w:ind w:left="360"/>
+        <w:jc w:val="both"/>
+      </w:pPr>
+    </w:p>
+    <w:p>
+      <w:pPr>
+        <w:pStyle w:val="ListParagraph"/>
+        <w:keepNext/>
+        <w:ind w:left="360"/>
+        <w:jc w:val="center"/>
+      </w:pPr>
+      <w:r>
+        <w:drawing>
+          <wp:inline distT="0" distB="0" distL="0" distR="0" wp14:anchorId="4E3FF1A7" wp14:editId="47C3E32D">
+            <wp:extent cx="4398010" cy="1164590"/>
+            <wp:effectExtent l="0" t="0" r="2540" b="0"/>
+            <wp:docPr id="1283711119" name="Picture 3"/>
+            <wp:cNvGraphicFramePr>
+              <a:graphicFrameLocks xmlns:a="http://schemas.openxmlformats.org/drawingml/2006/main" noChangeAspect="1"/>
+            </wp:cNvGraphicFramePr>
+            <a:graphic xmlns:a="http://schemas.openxmlformats.org/drawingml/2006/main">
+              <a:graphicData uri="http://schemas.openxmlformats.org/drawingml/2006/picture">
+                <pic:pic xmlns:pic="http://schemas.openxmlformats.org/drawingml/2006/picture">
+                  <pic:nvPicPr>
+                    <pic:cNvPr id="0" name="Picture 3"/>
+                    <pic:cNvPicPr>
+                      <a:picLocks noChangeAspect="1" noChangeArrowheads="1"/>
+                    </pic:cNvPicPr>
+                  </pic:nvPicPr>
+                  <pic:blipFill>
+                    <a:blip r:embed="rId23">
+                      <a:extLst>
+                        <a:ext uri="{28A0092B-C50C-407E-A947-70E740481C1C}">
+                          <a14:useLocalDpi xmlns:a14="http://schemas.microsoft.com/office/drawing/2010/main" val="0"/>
+                        </a:ext>
+                      </a:extLst>
+                    </a:blip>
+                    <a:srcRect/>
+                    <a:stretch>
+                      <a:fillRect/>
+                    </a:stretch>
+                  </pic:blipFill>
+                  <pic:spPr bwMode="auto">
+                    <a:xfrm>
+                      <a:off x="0" y="0"/>
+                      <a:ext cx="4398010" cy="1164590"/>
+                    </a:xfrm>
+                    <a:prstGeom prst="rect">
+                      <a:avLst/>
+                    </a:prstGeom>
+                    <a:noFill/>
+                    <a:ln>
+                      <a:noFill/>
+                    </a:ln>
+                  </pic:spPr>
+                </pic:pic>
+              </a:graphicData>
+            </a:graphic>
+          </wp:inline>
+        </w:drawing>
+      </w:r>
+    </w:p>
+    <w:p>
+      <w:pPr>
+        <w:pStyle w:val="Caption"/>
+        <w:jc w:val="center"/>
+      </w:pPr>
+      <w:r>
+        <w:t xml:space="preserve">Table </w:t>
+      </w:r>
+      <w:fldSimple w:instr=" SEQ Table \* ARABIC ">
         <w:r>
           <w:rPr>
             <w:noProof/>
@@ -10423,12 +11664,34 @@
         </w:r>
       </w:fldSimple>
       <w:r>
-        <w:t xml:space="preserve"> - Articles and Models reference table</w:t>
-      </w:r>
-    </w:p>
-    <w:p>
-      <w:pPr>
-        <w:ind w:left="426"/>
+        <w:t xml:space="preserve">- </w:t>
+      </w:r>
+      <w:r>
+        <w:t xml:space="preserve">Algorithm 2 - Decision Tree Results </w:t>
+      </w:r>
+      <w:r>
+        <w:t>(studied_credits)</w:t>
+      </w:r>
+    </w:p>
+    <w:p>
+      <w:pPr>
+        <w:pStyle w:val="ListParagraph"/>
+        <w:ind w:left="360"/>
+        <w:jc w:val="both"/>
+      </w:pPr>
+    </w:p>
+    <w:p>
+      <w:pPr>
+        <w:pStyle w:val="ListParagraph"/>
+        <w:ind w:left="360"/>
+        <w:jc w:val="both"/>
+      </w:pPr>
+    </w:p>
+    <w:p>
+      <w:pPr>
+        <w:pStyle w:val="ListParagraph"/>
+        <w:ind w:left="360"/>
+        <w:jc w:val="both"/>
         <w:rPr>
           <w:b/>
           <w:bCs/>
@@ -10439,192 +11702,60 @@
           <w:b/>
           <w:bCs/>
         </w:rPr>
-        <w:t xml:space="preserve">Algorithm </w:t>
-      </w:r>
-      <w:r>
+        <w:t>Algorithm 3 - Support Vector Machines (SVM)</w:t>
+      </w:r>
+    </w:p>
+    <w:p>
+      <w:pPr>
+        <w:pStyle w:val="ListParagraph"/>
+        <w:ind w:left="360"/>
+        <w:jc w:val="both"/>
+      </w:pPr>
+    </w:p>
+    <w:p>
+      <w:pPr>
+        <w:pStyle w:val="ListParagraph"/>
+        <w:ind w:left="360"/>
+        <w:jc w:val="both"/>
+      </w:pPr>
+    </w:p>
+    <w:p>
+      <w:pPr>
+        <w:pStyle w:val="ListParagraph"/>
+        <w:ind w:left="360"/>
+        <w:jc w:val="both"/>
         <w:rPr>
           <w:b/>
           <w:bCs/>
         </w:rPr>
-        <w:t xml:space="preserve">1 - </w:t>
-      </w:r>
+      </w:pPr>
       <w:r>
         <w:rPr>
           <w:b/>
           <w:bCs/>
         </w:rPr>
-        <w:t>Logistic Regression</w:t>
-      </w:r>
-    </w:p>
-    <w:p>
-      <w:pPr>
-        <w:ind w:left="426"/>
-      </w:pPr>
-      <w:r>
-        <w:t xml:space="preserve">Logistic Regression is </w:t>
-      </w:r>
-      <w:r>
-        <w:t xml:space="preserve">widely recommended as a starting point for data analysis </w:t>
-      </w:r>
-      <w:r>
-        <w:t>models</w:t>
-      </w:r>
-      <w:r>
-        <w:t xml:space="preserve">, especially </w:t>
-      </w:r>
-      <w:r>
-        <w:t>when working with classification data</w:t>
-      </w:r>
-      <w:r>
-        <w:t xml:space="preserve"> </w:t>
-      </w:r>
-      <w:r>
-        <w:fldChar w:fldCharType="begin"/>
-      </w:r>
-      <w:r>
-        <w:instrText xml:space="preserve"> ADDIN ZOTERO_ITEM CSL_CITATION {"citationID":"RJnYIXju","properties":{"formattedCitation":"(Kohnke, Foung and Chen, 2022; Python, no date)","plainCitation":"(Kohnke, Foung and Chen, 2022; Python, no date)","noteIndex":0},"citationItems":[{"id":320,"uris":["http://zotero.org/users/11537704/items/UE2YKYAL"],"itemData":{"id":320,"type":"article-journal","abstract":"Blended learning pedagogical practices supported by learning management systems have become an important part of higher education curricula. In most cases, these blended curricula are evaluated through multimodal formative assessments. Although assessments can strongly affect student outcomes, research on the topic is limited. In this paper, we adopted a learning analytics approach to explore student engagement with formative assessments and the power of these assessments to predict student outcomes in an English for Academic Purposes courses in a Hong Kong university. The study retrieved the data logs from 7,815 students and used the data to analyze student engagement with the formative assessments. The results suggested that the students put effort into completing the assessments. The degree to which assessments predict learning outcomes depend on students’ level of subject knowledge and their understanding of the relevance of the assessments. This study showed that learning analytics provided reliable evidence for understanding students’ engagement and identifying at-risk students. Therefore, learning analytics research has the potential to inform pedagogical practice.","container-title":"SAGE Open","DOI":"10.1177/21582440221089957","ISSN":"2158-2440","issue":"2","language":"en","note":"publisher: SAGE Publications","page":"21582440221089957","source":"SAGE Journals","title":"Using Learner Analytics to Explore the Potential Contribution of Multimodal Formative Assessment to Academic Success in Higher Education","URL":"https://doi.org/10.1177/21582440221089957","volume":"12","author":[{"family":"Kohnke","given":"Lucas"},{"family":"Foung","given":"Dennis"},{"family":"Chen","given":"Julia"}],"accessed":{"date-parts":[["2023",7,18]]},"issued":{"date-parts":[["2022",4,1]]}},"label":"page"},{"id":390,"uris":["http://zotero.org/users/11537704/items/WIN3HZG9"],"itemData":{"id":390,"type":"webpage","abstract":"In this step-by-step tutorial, you'll get started with logistic regression in Python. Classification is one of the most important areas of machine learning, and logistic regression is one of its basic methods. You'll learn how to create, evaluate, and apply a model to make predictions.","language":"en","title":"Logistic Regression in Python – Real Python","URL":"https://realpython.com/logistic-regression-python/","author":[{"family":"Python","given":"Real"}],"accessed":{"date-parts":[["2023",8,30]]}},"label":"page"}],"schema":"https://github.com/citation-style-language/schema/raw/master/csl-citation.json"} </w:instrText>
-      </w:r>
-      <w:r>
-        <w:fldChar w:fldCharType="separate"/>
-      </w:r>
-      <w:r>
-        <w:t>(Kohnke, Foung and Chen, 2022; Python, no date)</w:t>
-      </w:r>
-      <w:r>
-        <w:fldChar w:fldCharType="end"/>
-      </w:r>
-      <w:r>
-        <w:t>.</w:t>
-      </w:r>
-      <w:r>
-        <w:t xml:space="preserve"> </w:t>
-      </w:r>
-      <w:r>
-        <w:t xml:space="preserve"> </w:t>
-      </w:r>
-      <w:r>
-        <w:t>The first pass of the algorithm was compl</w:t>
-      </w:r>
-      <w:r>
-        <w:t>eted without any parameter tunin</w:t>
-      </w:r>
-      <w:r>
-        <w:t xml:space="preserve">g.  </w:t>
-      </w:r>
-      <w:proofErr w:type="spellStart"/>
-      <w:r>
-        <w:t>Hyperparamater</w:t>
-      </w:r>
-      <w:proofErr w:type="spellEnd"/>
-      <w:r>
-        <w:t xml:space="preserve"> tuning</w:t>
-      </w:r>
-      <w:r>
-        <w:t xml:space="preserve">, specifically </w:t>
-      </w:r>
-      <w:proofErr w:type="spellStart"/>
-      <w:r>
-        <w:t>GridSearchCV</w:t>
-      </w:r>
-      <w:proofErr w:type="spellEnd"/>
-      <w:r>
-        <w:t xml:space="preserve"> </w:t>
-      </w:r>
-      <w:r>
-        <w:t xml:space="preserve">was applied to the algorithm </w:t>
-      </w:r>
-      <w:r>
-        <w:t>to</w:t>
-      </w:r>
-      <w:r>
-        <w:t xml:space="preserve"> </w:t>
-      </w:r>
-      <w:r>
-        <w:t xml:space="preserve">improve </w:t>
-      </w:r>
-      <w:r>
-        <w:lastRenderedPageBreak/>
-        <w:t>results</w:t>
-      </w:r>
-      <w:r>
-        <w:t>.  Cross Fold Validation was applied in Kohnke et al</w:t>
-      </w:r>
-      <w:r>
-        <w:t xml:space="preserve"> (2022), the author applied </w:t>
-      </w:r>
-      <w:proofErr w:type="spellStart"/>
-      <w:r>
-        <w:t>GridSearchCV</w:t>
-      </w:r>
-      <w:proofErr w:type="spellEnd"/>
-      <w:r>
-        <w:t xml:space="preserve"> </w:t>
-      </w:r>
-      <w:r>
-        <w:t xml:space="preserve">to the data as </w:t>
-      </w:r>
-      <w:r>
-        <w:t xml:space="preserve">it </w:t>
-      </w:r>
-      <w:r>
-        <w:t xml:space="preserve">automatically </w:t>
-      </w:r>
-      <w:r>
-        <w:t>searches for</w:t>
-      </w:r>
-      <w:r>
-        <w:t xml:space="preserve"> all possible parameter combinations withing the data</w:t>
-      </w:r>
-      <w:r>
-        <w:t xml:space="preserve"> </w:t>
-      </w:r>
-      <w:r>
-        <w:fldChar w:fldCharType="begin"/>
-      </w:r>
-      <w:r>
-        <w:instrText xml:space="preserve"> ADDIN ZOTERO_ITEM CSL_CITATION {"citationID":"zyrHoCmQ","properties":{"formattedCitation":"({\\i{}3.2. Tuning the hyper-parameters of an estimator}, no date)","plainCitation":"(3.2. Tuning the hyper-parameters of an estimator, no date)","noteIndex":0},"citationItems":[{"id":394,"uris":["http://zotero.org/users/11537704/items/QPN9BZ6A"],"itemData":{"id":394,"type":"webpage","abstract":"Hyper-parameters are parameters that are not directly learnt within estimators. In scikit-learn they are passed as arguments to the constructor of the estimator classes. Typical examples include C,...","container-title":"scikit-learn","language":"en","title":"3.2. Tuning the hyper-parameters of an estimator","URL":"https://scikit-learn/stable/modules/grid_search.html","accessed":{"date-parts":[["2023",8,30]]}}}],"schema":"https://github.com/citation-style-language/schema/raw/master/csl-citation.json"} </w:instrText>
-      </w:r>
-      <w:r>
-        <w:fldChar w:fldCharType="separate"/>
-      </w:r>
-      <w:r>
-        <w:rPr>
-          <w:szCs w:val="24"/>
-        </w:rPr>
-        <w:t>(</w:t>
-      </w:r>
-      <w:r>
-        <w:rPr>
-          <w:i/>
-          <w:iCs/>
-          <w:szCs w:val="24"/>
-        </w:rPr>
-        <w:t>3.2. Tuning the hyper-parameters of an estimator</w:t>
-      </w:r>
-      <w:r>
-        <w:rPr>
-          <w:szCs w:val="24"/>
-        </w:rPr>
-        <w:t>, no date)</w:t>
-      </w:r>
-      <w:r>
-        <w:fldChar w:fldCharType="end"/>
-      </w:r>
-      <w:r>
-        <w:t>.</w:t>
-      </w:r>
-      <w:r>
-        <w:t xml:space="preserve"> </w:t>
-      </w:r>
-    </w:p>
-    <w:p>
-      <w:pPr>
-        <w:ind w:left="426"/>
-      </w:pPr>
-    </w:p>
-    <w:p>
-      <w:pPr>
-        <w:ind w:left="426"/>
+        <w:t xml:space="preserve">Algorithm 4 - Random Forest </w:t>
+      </w:r>
+    </w:p>
+    <w:p>
+      <w:pPr>
+        <w:pStyle w:val="ListParagraph"/>
+        <w:ind w:left="360"/>
+        <w:jc w:val="both"/>
+      </w:pPr>
+    </w:p>
+    <w:p>
+      <w:pPr>
+        <w:pStyle w:val="ListParagraph"/>
+        <w:ind w:left="360"/>
+        <w:jc w:val="both"/>
+      </w:pPr>
+    </w:p>
+    <w:p>
+      <w:pPr>
+        <w:pStyle w:val="ListParagraph"/>
+        <w:ind w:left="360"/>
+        <w:jc w:val="both"/>
         <w:rPr>
           <w:b/>
           <w:bCs/>
@@ -10635,667 +11766,49 @@
           <w:b/>
           <w:bCs/>
         </w:rPr>
-        <w:t xml:space="preserve">Algorithm 2 - </w:t>
+        <w:t xml:space="preserve">Algorithm5 - </w:t>
       </w:r>
       <w:r>
         <w:rPr>
           <w:b/>
           <w:bCs/>
         </w:rPr>
-        <w:t xml:space="preserve">Decision Trees </w:t>
-      </w:r>
-    </w:p>
-    <w:p>
-      <w:pPr>
-        <w:ind w:left="426"/>
-      </w:pPr>
-      <w:r>
-        <w:t xml:space="preserve">As logistic regression was not conclusive in terms of </w:t>
-      </w:r>
-      <w:r>
-        <w:t>its</w:t>
-      </w:r>
-      <w:r>
-        <w:t xml:space="preserve"> results, the author decided to implement a similar model capable of </w:t>
-      </w:r>
-      <w:r>
-        <w:t xml:space="preserve">working with categorical data.  Decision Trees was selected as the second algorithm to test as it had been used </w:t>
-      </w:r>
-      <w:r>
-        <w:t xml:space="preserve">by other researchers </w:t>
-      </w:r>
-      <w:r>
-        <w:fldChar w:fldCharType="begin"/>
-      </w:r>
-      <w:r>
-        <w:instrText xml:space="preserve"> ADDIN ZOTERO_ITEM CSL_CITATION {"citationID":"cS2xUQBG","properties":{"formattedCitation":"(Djoundourian, 2017; Hussain {\\i{}et al.}, 2018)","plainCitation":"(Djoundourian, 2017; Hussain et al., 2018)","noteIndex":0},"citationItems":[{"id":97,"uris":["http://zotero.org/users/11537704/items/RHY4LSTN"],"itemData":{"id":97,"type":"article-journal","abstract":"The author gives an overview of typical learning outcomes in business education and assessment instruments that help measure and test these outcomes. Using data from a recently accredited program the author investigated the determinants of performance on assessment exams to help identify and evaluate differences between homegrown and standardized assessment instruments. The results indicate that performance on assessment exams whether standardized or homegrown is significantly related to the general performance of the students in the program. Accordingly, the ultimate choice of the instrument boils down to 2 important variables: the match between exam objectives and institutional objectives and the total cost of the instrument.","container-title":"Journal of Education for Business","DOI":"10.1080/08832323.2017.1339662","ISSN":"0883-2323","issue":"5","note":"publisher: Routledge\n_eprint: https://doi.org/10.1080/08832323.2017.1339662","page":"238-244","source":"Taylor and Francis+NEJM","title":"Assessment of learning in business education: Standardized or homegrown?","title-short":"Assessment of learning in business education","URL":"https://doi.org/10.1080/08832323.2017.1339662","volume":"92","author":[{"family":"Djoundourian","given":"Salpie S."}],"accessed":{"date-parts":[["2023",5,8]]},"issued":{"date-parts":[["2017",7,4]]}},"label":"page"},{"id":316,"uris":["http://zotero.org/users/11537704/items/SUUVU8XP"],"itemData":{"id":316,"type":"article-journal","abstract":"Several challenges are associated with e-learning systems, the most significant of which is the lack of student motivation in various course activities and for various course materials. In this study, we used machine learning (ML) algorithms to identify low-engagement students in a social science course at the Open University (OU) to assess the effect of engagement on student performance. The input variables of the study included highest education level, final results, score on the assessment, and the number of clicks on virtual learning environment (VLE) activities, which included dataplus, forumng, glossary, oucollaborate, oucontent, resources, subpages, homepage, and URL during the first course assessment. The output variable was the student level of engagement in the various activities. To predict low-engagement students, we applied several ML algorithms to the dataset. Using these algorithms, trained models were first obtained; then, the accuracy and kappa values of the models were compared. The results demonstrated that the J48, decision tree, JRIP, and gradient-boosted classifiers exhibited better performance in terms of the accuracy, kappa value, and recall compared to the other tested models. Based on these findings, we developed a dashboard to facilitate instructor at the OU. These models can easily be incorporated into VLE systems to help instructors evaluate student engagement during VLE courses with regard to different activities and materials and to provide additional interventions for students in advance of their final exam. Furthermore, this study examined the relationship between student engagement and the course assessment score.","container-title":"Computational Intelligence and Neuroscience","DOI":"10.1155/2018/6347186","ISSN":"1687-5265","language":"en","note":"publisher: Hindawi","page":"e6347186","source":"www.hindawi.com","title":"Student Engagement Predictions in an e-Learning System and Their Impact on Student Course Assessment Scores","URL":"https://www.hindawi.com/journals/cin/2018/6347186/","volume":"2018","author":[{"family":"Hussain","given":"Mushtaq"},{"family":"Zhu","given":"Wenhao"},{"family":"Zhang","given":"Wu"},{"family":"Abidi","given":"Syed Muhammad Raza"}],"accessed":{"date-parts":[["2023",7,18]]},"issued":{"date-parts":[["2018",10,2]]}},"label":"page"}],"schema":"https://github.com/citation-style-language/schema/raw/master/csl-citation.json"} </w:instrText>
-      </w:r>
-      <w:r>
-        <w:fldChar w:fldCharType="separate"/>
-      </w:r>
-      <w:r>
-        <w:rPr>
-          <w:szCs w:val="24"/>
-        </w:rPr>
-        <w:t>(</w:t>
-      </w:r>
-      <w:proofErr w:type="spellStart"/>
-      <w:r>
-        <w:rPr>
-          <w:szCs w:val="24"/>
-        </w:rPr>
-        <w:t>Djoundourian</w:t>
-      </w:r>
-      <w:proofErr w:type="spellEnd"/>
-      <w:r>
-        <w:rPr>
-          <w:szCs w:val="24"/>
-        </w:rPr>
-        <w:t xml:space="preserve">, 2017; Hussain </w:t>
-      </w:r>
-      <w:r>
-        <w:rPr>
-          <w:i/>
-          <w:iCs/>
-          <w:szCs w:val="24"/>
-        </w:rPr>
-        <w:t>et al.</w:t>
-      </w:r>
-      <w:r>
-        <w:rPr>
-          <w:szCs w:val="24"/>
-        </w:rPr>
-        <w:t>, 2018)</w:t>
-      </w:r>
-      <w:r>
-        <w:fldChar w:fldCharType="end"/>
-      </w:r>
-      <w:r>
-        <w:t xml:space="preserve">. </w:t>
-      </w:r>
-      <w:r>
-        <w:t xml:space="preserve"> </w:t>
-      </w:r>
-      <w:r>
-        <w:t>Different methods of h</w:t>
-      </w:r>
-      <w:r>
-        <w:t>yperparameter</w:t>
-      </w:r>
-      <w:r>
-        <w:t xml:space="preserve"> tuning </w:t>
-      </w:r>
-      <w:r>
-        <w:t xml:space="preserve">were </w:t>
-      </w:r>
-      <w:r>
-        <w:t>applied</w:t>
-      </w:r>
-      <w:r>
-        <w:t xml:space="preserve"> in the form of cross validation </w:t>
-      </w:r>
-      <w:r>
-        <w:t xml:space="preserve">and </w:t>
-      </w:r>
-      <w:proofErr w:type="spellStart"/>
-      <w:r>
-        <w:t>GridSearchCV</w:t>
-      </w:r>
-      <w:proofErr w:type="spellEnd"/>
-      <w:r>
-        <w:t xml:space="preserve"> </w:t>
-      </w:r>
-      <w:r>
-        <w:t>from sc</w:t>
-      </w:r>
-      <w:r>
-        <w:t xml:space="preserve">ikit-learn.  Cross Validation was selected as it was used in previous </w:t>
-      </w:r>
-      <w:r>
-        <w:t>papers</w:t>
-      </w:r>
-      <w:r>
-        <w:t xml:space="preserve"> (</w:t>
-      </w:r>
-      <w:r>
-        <w:fldChar w:fldCharType="begin"/>
-      </w:r>
-      <w:r>
-        <w:instrText xml:space="preserve"> ADDIN ZOTERO_ITEM CSL_CITATION {"citationID":"T8e1jzj6","properties":{"formattedCitation":"(Kohnke, Foung and Chen, 2022)","plainCitation":"(Kohnke, Foung and Chen, 2022)","noteIndex":0},"citationItems":[{"id":320,"uris":["http://zotero.org/users/11537704/items/UE2YKYAL"],"itemData":{"id":320,"type":"article-journal","abstract":"Blended learning pedagogical practices supported by learning management systems have become an important part of higher education curricula. In most cases, these blended curricula are evaluated through multimodal formative assessments. Although assessments can strongly affect student outcomes, research on the topic is limited. In this paper, we adopted a learning analytics approach to explore student engagement with formative assessments and the power of these assessments to predict student outcomes in an English for Academic Purposes courses in a Hong Kong university. The study retrieved the data logs from 7,815 students and used the data to analyze student engagement with the formative assessments. The results suggested that the students put effort into completing the assessments. The degree to which assessments predict learning outcomes depend on students’ level of subject knowledge and their understanding of the relevance of the assessments. This study showed that learning analytics provided reliable evidence for understanding students’ engagement and identifying at-risk students. Therefore, learning analytics research has the potential to inform pedagogical practice.","container-title":"SAGE Open","DOI":"10.1177/21582440221089957","ISSN":"2158-2440","issue":"2","language":"en","note":"publisher: SAGE Publications","page":"21582440221089957","source":"SAGE Journals","title":"Using Learner Analytics to Explore the Potential Contribution of Multimodal Formative Assessment to Academic Success in Higher Education","URL":"https://doi.org/10.1177/21582440221089957","volume":"12","author":[{"family":"Kohnke","given":"Lucas"},{"family":"Foung","given":"Dennis"},{"family":"Chen","given":"Julia"}],"accessed":{"date-parts":[["2023",7,18]]},"issued":{"date-parts":[["2022",4,1]]}},"label":"page"}],"schema":"https://github.com/citation-style-language/schema/raw/master/csl-citation.json"} </w:instrText>
-      </w:r>
-      <w:r>
-        <w:fldChar w:fldCharType="separate"/>
-      </w:r>
-      <w:r>
-        <w:t>(Kohnke, Foung and Chen, 2022)</w:t>
-      </w:r>
-      <w:r>
-        <w:fldChar w:fldCharType="end"/>
-      </w:r>
-      <w:r>
-        <w:t xml:space="preserve"> </w:t>
+        <w:t xml:space="preserve">Multi-Layer Perceptron </w:t>
       </w:r>
       <w:r>
         <w:rPr>
           <w:b/>
           <w:bCs/>
-          <w:color w:val="FF0000"/>
-          <w:highlight w:val="yellow"/>
-        </w:rPr>
-        <w:t>INSERT ZHANG</w:t>
-      </w:r>
-      <w:r>
-        <w:t>)</w:t>
-      </w:r>
-      <w:r>
-        <w:t xml:space="preserve">, </w:t>
-      </w:r>
-      <w:r>
-        <w:t>whilst scikit learn was selected as the library</w:t>
-      </w:r>
-      <w:r>
-        <w:t xml:space="preserve"> as both the model and </w:t>
-      </w:r>
-      <w:r>
-        <w:t>hyperparameter tuning was selected from both.</w:t>
-      </w:r>
-      <w:r>
-        <w:t xml:space="preserve"> </w:t>
-      </w:r>
-      <w:r>
-        <w:t xml:space="preserve"> For Cross Validation, a range of features were tried to identify what </w:t>
-      </w:r>
-      <w:r>
-        <w:t>number of features is optimal for the best results within the model.</w:t>
-      </w:r>
-      <w:r>
-        <w:t xml:space="preserve">  </w:t>
-      </w:r>
-      <w:r>
-        <w:t>In addition, t</w:t>
-      </w:r>
-      <w:r>
-        <w:t>he autho</w:t>
-      </w:r>
-      <w:r>
-        <w:t>r sought to look at tenure both as a grou</w:t>
-      </w:r>
-      <w:r>
-        <w:t>ped column, and an ungrouped column.</w:t>
-      </w:r>
-      <w:r>
-        <w:t xml:space="preserve">  This was completed to </w:t>
-      </w:r>
-      <w:r>
-        <w:t>identify</w:t>
-      </w:r>
-      <w:r>
-        <w:t xml:space="preserve"> if </w:t>
-      </w:r>
-      <w:r>
-        <w:t xml:space="preserve">the </w:t>
-      </w:r>
-      <w:r>
-        <w:t>there was any difference in the results.</w:t>
-      </w:r>
-    </w:p>
-    <w:p>
-      <w:pPr>
-        <w:ind w:left="426"/>
-      </w:pPr>
+        </w:rPr>
+        <w:t>(</w:t>
+      </w:r>
       <w:r>
         <w:rPr>
           <w:b/>
           <w:bCs/>
-          <w:color w:val="FF0000"/>
-          <w:highlight w:val="yellow"/>
-        </w:rPr>
-        <w:t>Upload Zhang</w:t>
-      </w:r>
-      <w:proofErr w:type="gramStart"/>
+        </w:rPr>
+        <w:t>MLP</w:t>
+      </w:r>
       <w:r>
         <w:rPr>
           <w:b/>
           <w:bCs/>
-          <w:color w:val="FF0000"/>
-          <w:highlight w:val="yellow"/>
-        </w:rPr>
-        <w:t xml:space="preserve"> ..</w:t>
-      </w:r>
-      <w:proofErr w:type="gramEnd"/>
-      <w:r>
-        <w:rPr>
-          <w:b/>
-          <w:bCs/>
-          <w:color w:val="FF0000"/>
-          <w:highlight w:val="yellow"/>
-        </w:rPr>
-        <w:t xml:space="preserve"> and check SVM / SVC  </w:t>
-      </w:r>
-    </w:p>
-    <w:p>
-      <w:pPr>
-        <w:ind w:left="426"/>
-        <w:rPr>
-          <w:b/>
-          <w:bCs/>
-        </w:rPr>
-      </w:pPr>
-      <w:r>
-        <w:rPr>
-          <w:b/>
-          <w:bCs/>
-        </w:rPr>
-        <w:t xml:space="preserve">Algorithm </w:t>
-      </w:r>
-      <w:r>
-        <w:rPr>
-          <w:b/>
-          <w:bCs/>
-        </w:rPr>
-        <w:t>3</w:t>
-      </w:r>
-      <w:r>
-        <w:rPr>
-          <w:b/>
-          <w:bCs/>
-        </w:rPr>
-        <w:t xml:space="preserve"> - </w:t>
-      </w:r>
-      <w:r>
-        <w:rPr>
-          <w:b/>
-          <w:bCs/>
-        </w:rPr>
-        <w:t>Support Vector Machines</w:t>
-      </w:r>
-      <w:r>
-        <w:rPr>
-          <w:b/>
-          <w:bCs/>
-        </w:rPr>
-        <w:t xml:space="preserve"> </w:t>
-      </w:r>
-    </w:p>
-    <w:p>
-      <w:pPr>
-        <w:ind w:left="426"/>
-      </w:pPr>
-      <w:r>
-        <w:t xml:space="preserve">Support Vector Machines (SVM) is also </w:t>
-      </w:r>
-      <w:r>
-        <w:t xml:space="preserve">able to work with classification data, and is able to identify outliers in the data </w:t>
-      </w:r>
-      <w:r>
-        <w:fldChar w:fldCharType="begin"/>
-      </w:r>
-      <w:r>
-        <w:instrText xml:space="preserve"> ADDIN ZOTERO_ITEM CSL_CITATION {"citationID":"WVoxgM2H","properties":{"formattedCitation":"({\\i{}1.4. Support Vector Machines \\uc0\\u8212{} scikit-learn 1.3.0 documentation}, no date)","plainCitation":"(1.4. Support Vector Machines — scikit-learn 1.3.0 documentation, no date)","noteIndex":0},"citationItems":[{"id":398,"uris":["http://zotero.org/users/11537704/items/THEH5DCX"],"itemData":{"id":398,"type":"webpage","title":"1.4. Support Vector Machines — scikit-learn 1.3.0 documentation","URL":"https://scikit-learn.org/stable/modules/svm.html","accessed":{"date-parts":[["2023",8,30]]}}}],"schema":"https://github.com/citation-style-language/schema/raw/master/csl-citation.json"} </w:instrText>
-      </w:r>
-      <w:r>
-        <w:fldChar w:fldCharType="separate"/>
-      </w:r>
-      <w:r>
-        <w:rPr>
-          <w:szCs w:val="24"/>
-        </w:rPr>
-        <w:t>(</w:t>
-      </w:r>
-      <w:r>
-        <w:rPr>
-          <w:i/>
-          <w:iCs/>
-          <w:szCs w:val="24"/>
-        </w:rPr>
-        <w:t>1.4. Support Vector Machines — scikit-learn 1.3.0 documentation</w:t>
-      </w:r>
-      <w:r>
-        <w:rPr>
-          <w:szCs w:val="24"/>
-        </w:rPr>
-        <w:t>, no date)</w:t>
-      </w:r>
-      <w:r>
-        <w:fldChar w:fldCharType="end"/>
-      </w:r>
-      <w:r>
-        <w:t>.</w:t>
-      </w:r>
-      <w:r>
-        <w:t xml:space="preserve"> </w:t>
-      </w:r>
-      <w:r>
-        <w:t xml:space="preserve"> Zhang et al (2023) also used SV</w:t>
-      </w:r>
-      <w:r>
-        <w:t>M to carry out their analysis on OULAD</w:t>
-      </w:r>
-      <w:r>
-        <w:t xml:space="preserve"> dataset</w:t>
-      </w:r>
-      <w:r>
-        <w:t xml:space="preserve">.  </w:t>
-      </w:r>
-      <w:r>
-        <w:t xml:space="preserve">For completeness, </w:t>
-      </w:r>
-      <w:r>
-        <w:t>a range of kernels was applied to identify which is the most suitable</w:t>
-      </w:r>
-      <w:r>
-        <w:t xml:space="preserve"> - the default kernel </w:t>
-      </w:r>
-      <w:proofErr w:type="spellStart"/>
-      <w:r>
-        <w:t>rbf</w:t>
-      </w:r>
-      <w:proofErr w:type="spellEnd"/>
-      <w:r>
-        <w:t xml:space="preserve"> was deemed appropriate</w:t>
-      </w:r>
-      <w:r>
-        <w:t>.  As</w:t>
-      </w:r>
-      <w:r>
-        <w:t xml:space="preserve"> required when using SVM, a scaler was applied to the data to facilitate processing.  </w:t>
-      </w:r>
-      <w:r>
-        <w:t xml:space="preserve">Hyperparameter tuning was applied in the form of </w:t>
-      </w:r>
-      <w:proofErr w:type="spellStart"/>
-      <w:r>
-        <w:t>GridSearchCV</w:t>
-      </w:r>
-      <w:proofErr w:type="spellEnd"/>
-      <w:r>
-        <w:t xml:space="preserve"> initially</w:t>
-      </w:r>
-      <w:r>
-        <w:t xml:space="preserve">, and the applied further </w:t>
-      </w:r>
-      <w:r>
-        <w:t>tun</w:t>
-      </w:r>
-      <w:r>
-        <w:t xml:space="preserve">ing </w:t>
-      </w:r>
-      <w:r>
-        <w:t xml:space="preserve">by applying </w:t>
-      </w:r>
-      <w:proofErr w:type="spellStart"/>
-      <w:r>
-        <w:t>param_grid</w:t>
-      </w:r>
-      <w:proofErr w:type="spellEnd"/>
-      <w:r>
-        <w:t xml:space="preserve"> </w:t>
-      </w:r>
-      <w:r>
-        <w:t xml:space="preserve">as a further addition to the parameters </w:t>
-      </w:r>
-      <w:r>
-        <w:t xml:space="preserve">to allow for a search to be completed over </w:t>
-      </w:r>
-      <w:r>
-        <w:t>a wider sequence of parameter settings.</w:t>
-      </w:r>
-      <w:r>
-        <w:t xml:space="preserve">  The </w:t>
-      </w:r>
-      <w:proofErr w:type="gramStart"/>
-      <w:r>
-        <w:t>cross validation</w:t>
-      </w:r>
-      <w:proofErr w:type="gramEnd"/>
-      <w:r>
-        <w:t xml:space="preserve"> parameter in this instance was set to 5.</w:t>
-      </w:r>
-    </w:p>
-    <w:p>
-      <w:pPr>
-        <w:ind w:left="426"/>
-      </w:pPr>
-    </w:p>
-    <w:p>
-      <w:pPr>
-        <w:ind w:left="426"/>
-        <w:rPr>
-          <w:b/>
-          <w:bCs/>
-        </w:rPr>
-      </w:pPr>
-      <w:r>
-        <w:rPr>
-          <w:b/>
-          <w:bCs/>
-        </w:rPr>
-        <w:t xml:space="preserve">Algorithm </w:t>
-      </w:r>
-      <w:r>
-        <w:rPr>
-          <w:b/>
-          <w:bCs/>
-        </w:rPr>
-        <w:t>4</w:t>
-      </w:r>
-      <w:r>
-        <w:rPr>
-          <w:b/>
-          <w:bCs/>
-        </w:rPr>
-        <w:t xml:space="preserve"> - </w:t>
-      </w:r>
-      <w:r>
-        <w:rPr>
-          <w:b/>
-          <w:bCs/>
-        </w:rPr>
-        <w:t>Random Forest</w:t>
-      </w:r>
-    </w:p>
-    <w:p>
-      <w:pPr>
-        <w:ind w:left="426"/>
-      </w:pPr>
-    </w:p>
-    <w:p>
-      <w:pPr>
-        <w:ind w:left="426"/>
-      </w:pPr>
-    </w:p>
-    <w:p>
-      <w:pPr>
-        <w:ind w:left="426"/>
-        <w:rPr>
-          <w:b/>
-          <w:bCs/>
-        </w:rPr>
-      </w:pPr>
-      <w:r>
-        <w:rPr>
-          <w:b/>
-          <w:bCs/>
-        </w:rPr>
-        <w:t xml:space="preserve">Algorithm 5 - </w:t>
-      </w:r>
-      <w:r>
-        <w:rPr>
-          <w:b/>
-          <w:bCs/>
-        </w:rPr>
-        <w:t xml:space="preserve">MLP - </w:t>
-      </w:r>
-    </w:p>
-    <w:p>
-      <w:pPr>
-        <w:ind w:left="426"/>
-      </w:pPr>
-    </w:p>
-    <w:p>
-      <w:pPr>
-        <w:ind w:left="426"/>
-      </w:pPr>
-    </w:p>
-    <w:p>
-      <w:pPr>
-        <w:ind w:left="426"/>
-      </w:pPr>
-    </w:p>
-    <w:p>
-      <w:pPr>
-        <w:ind w:left="426"/>
-        <w:jc w:val="both"/>
-        <w:rPr>
-          <w:rFonts w:ascii="Times New Roman" w:hAnsi="Times New Roman" w:cs="Times New Roman"/>
-          <w:sz w:val="24"/>
-          <w:szCs w:val="24"/>
-        </w:rPr>
-      </w:pPr>
-    </w:p>
-    <w:p>
-      <w:pPr>
-        <w:ind w:left="426"/>
-        <w:jc w:val="both"/>
-        <w:rPr>
-          <w:rFonts w:ascii="Times New Roman" w:hAnsi="Times New Roman" w:cs="Times New Roman"/>
-          <w:sz w:val="24"/>
-          <w:szCs w:val="24"/>
-        </w:rPr>
-      </w:pPr>
-      <w:r>
-        <w:rPr>
-          <w:rFonts w:ascii="Times New Roman" w:hAnsi="Times New Roman" w:cs="Times New Roman"/>
-          <w:sz w:val="24"/>
-          <w:szCs w:val="24"/>
-        </w:rPr>
-        <w:t>Applying the Sampling Strategy</w:t>
-      </w:r>
-    </w:p>
-    <w:p>
-      <w:pPr>
-        <w:ind w:left="426"/>
-        <w:jc w:val="both"/>
-        <w:rPr>
-          <w:rFonts w:ascii="Times New Roman" w:hAnsi="Times New Roman" w:cs="Times New Roman"/>
-          <w:sz w:val="24"/>
-          <w:szCs w:val="24"/>
-        </w:rPr>
-      </w:pPr>
-      <w:r>
-        <w:rPr>
-          <w:rFonts w:ascii="Times New Roman" w:hAnsi="Times New Roman" w:cs="Times New Roman"/>
-          <w:sz w:val="24"/>
-          <w:szCs w:val="24"/>
-        </w:rPr>
-        <w:t xml:space="preserve">The sampling strategy outlined above is normally applied to primary data collection.  For the purposes of this research, a sampling strategy will be applied </w:t>
-      </w:r>
-      <w:r>
-        <w:rPr>
-          <w:rFonts w:ascii="Times New Roman" w:hAnsi="Times New Roman" w:cs="Times New Roman"/>
-          <w:sz w:val="24"/>
-          <w:szCs w:val="24"/>
-        </w:rPr>
-        <w:t xml:space="preserve">to </w:t>
-      </w:r>
-      <w:r>
-        <w:rPr>
-          <w:rFonts w:ascii="Times New Roman" w:hAnsi="Times New Roman" w:cs="Times New Roman"/>
-          <w:sz w:val="24"/>
-          <w:szCs w:val="24"/>
-        </w:rPr>
-        <w:t xml:space="preserve">secondary data </w:t>
-      </w:r>
-      <w:r>
-        <w:rPr>
-          <w:rFonts w:ascii="Times New Roman" w:hAnsi="Times New Roman" w:cs="Times New Roman"/>
-          <w:sz w:val="24"/>
-          <w:szCs w:val="24"/>
-        </w:rPr>
-        <w:t>which has been</w:t>
-      </w:r>
-      <w:r>
-        <w:rPr>
-          <w:rFonts w:ascii="Times New Roman" w:hAnsi="Times New Roman" w:cs="Times New Roman"/>
-          <w:sz w:val="24"/>
-          <w:szCs w:val="24"/>
-        </w:rPr>
-        <w:t xml:space="preserve"> taken from </w:t>
-      </w:r>
-      <w:proofErr w:type="spellStart"/>
-      <w:r>
-        <w:rPr>
-          <w:rFonts w:ascii="Times New Roman" w:hAnsi="Times New Roman" w:cs="Times New Roman"/>
-          <w:sz w:val="24"/>
-          <w:szCs w:val="24"/>
-        </w:rPr>
-        <w:t>he</w:t>
-      </w:r>
-      <w:proofErr w:type="spellEnd"/>
-      <w:r>
-        <w:rPr>
-          <w:rFonts w:ascii="Times New Roman" w:hAnsi="Times New Roman" w:cs="Times New Roman"/>
-          <w:sz w:val="24"/>
-          <w:szCs w:val="24"/>
-        </w:rPr>
-        <w:t xml:space="preserve"> OULAD data set, freely available on the internet.  The data set contains </w:t>
-      </w:r>
-      <w:proofErr w:type="gramStart"/>
-      <w:r>
-        <w:rPr>
-          <w:rFonts w:ascii="Times New Roman" w:hAnsi="Times New Roman" w:cs="Times New Roman"/>
-          <w:sz w:val="24"/>
-          <w:szCs w:val="24"/>
-        </w:rPr>
-        <w:t>in excess of</w:t>
-      </w:r>
-      <w:proofErr w:type="gramEnd"/>
-      <w:r>
-        <w:rPr>
-          <w:rFonts w:ascii="Times New Roman" w:hAnsi="Times New Roman" w:cs="Times New Roman"/>
-          <w:sz w:val="24"/>
-          <w:szCs w:val="24"/>
-        </w:rPr>
-        <w:t xml:space="preserve"> 34, 000 data points.  The author applied </w:t>
-      </w:r>
-      <w:r>
-        <w:rPr>
-          <w:rFonts w:ascii="Times New Roman" w:hAnsi="Times New Roman" w:cs="Times New Roman"/>
-          <w:sz w:val="24"/>
-          <w:szCs w:val="24"/>
-        </w:rPr>
-        <w:t>reviewed the dataset as part of the exploratory data analysis process and</w:t>
-      </w:r>
-      <w:r>
-        <w:rPr>
-          <w:rFonts w:ascii="Times New Roman" w:hAnsi="Times New Roman" w:cs="Times New Roman"/>
-          <w:sz w:val="24"/>
-          <w:szCs w:val="24"/>
-        </w:rPr>
-        <w:t xml:space="preserve"> applied the </w:t>
-      </w:r>
-      <w:proofErr w:type="spellStart"/>
-      <w:proofErr w:type="gramStart"/>
-      <w:r>
-        <w:rPr>
-          <w:rFonts w:ascii="Times New Roman" w:hAnsi="Times New Roman" w:cs="Times New Roman"/>
-          <w:sz w:val="24"/>
-          <w:szCs w:val="24"/>
-        </w:rPr>
-        <w:t>sa</w:t>
-      </w:r>
-      <w:proofErr w:type="spellEnd"/>
-      <w:proofErr w:type="gramEnd"/>
-    </w:p>
-    <w:p>
-      <w:pPr>
-        <w:ind w:left="426"/>
-        <w:jc w:val="both"/>
-        <w:rPr>
-          <w:rFonts w:ascii="Times New Roman" w:hAnsi="Times New Roman" w:cs="Times New Roman"/>
-          <w:sz w:val="24"/>
-          <w:szCs w:val="24"/>
-        </w:rPr>
+        </w:rPr>
+        <w:t>)</w:t>
+      </w:r>
+    </w:p>
+    <w:p>
+      <w:pPr>
+        <w:pStyle w:val="ListParagraph"/>
+        <w:ind w:left="360"/>
+        <w:jc w:val="both"/>
+      </w:pPr>
+    </w:p>
+    <w:p>
+      <w:pPr>
+        <w:pStyle w:val="ListParagraph"/>
+        <w:ind w:left="360"/>
+        <w:jc w:val="both"/>
       </w:pPr>
     </w:p>
     <w:p>
@@ -11306,31 +11819,223 @@
           <w:numId w:val="35"/>
         </w:numPr>
         <w:jc w:val="both"/>
-      </w:pPr>
-      <w:r>
-        <w:lastRenderedPageBreak/>
-        <w:t>Chapter 5: Implementation</w:t>
-      </w:r>
-    </w:p>
-    <w:p>
-      <w:pPr>
-        <w:ind w:left="426"/>
-      </w:pPr>
-      <w:r>
-        <w:t>How this was implemented…</w:t>
+        <w:rPr>
+          <w:highlight w:val="yellow"/>
+        </w:rPr>
+      </w:pPr>
+      <w:r>
+        <w:rPr>
+          <w:highlight w:val="yellow"/>
+        </w:rPr>
+        <w:t>Chapter 6: Results</w:t>
       </w:r>
     </w:p>
     <w:p>
       <w:pPr>
         <w:pStyle w:val="ListParagraph"/>
-        <w:numPr>
-          <w:ilvl w:val="0"/>
-          <w:numId w:val="41"/>
-        </w:numPr>
-      </w:pPr>
-      <w:r>
+        <w:ind w:left="360"/>
+        <w:jc w:val="both"/>
+      </w:pPr>
+    </w:p>
+    <w:p>
+      <w:pPr>
+        <w:pStyle w:val="ListParagraph"/>
+        <w:ind w:left="360"/>
+        <w:jc w:val="both"/>
+      </w:pPr>
+    </w:p>
+    <w:p>
+      <w:pPr>
+        <w:pStyle w:val="ListParagraph"/>
+        <w:ind w:left="360"/>
+        <w:jc w:val="both"/>
+        <w:rPr>
+          <w:b/>
+          <w:bCs/>
+        </w:rPr>
+      </w:pPr>
+      <w:r>
+        <w:rPr>
+          <w:b/>
+          <w:bCs/>
+        </w:rPr>
         <w:t xml:space="preserve">Algorithm 1 </w:t>
       </w:r>
+      <w:r>
+        <w:rPr>
+          <w:b/>
+          <w:bCs/>
+        </w:rPr>
+        <w:t>- Logistic Regression</w:t>
+      </w:r>
+    </w:p>
+    <w:p>
+      <w:pPr>
+        <w:pStyle w:val="ListParagraph"/>
+        <w:ind w:left="360"/>
+        <w:jc w:val="both"/>
+      </w:pPr>
+    </w:p>
+    <w:p>
+      <w:pPr>
+        <w:pStyle w:val="ListParagraph"/>
+        <w:ind w:left="360"/>
+        <w:jc w:val="both"/>
+        <w:rPr>
+          <w:b/>
+          <w:bCs/>
+        </w:rPr>
+      </w:pPr>
+      <w:r>
+        <w:rPr>
+          <w:b/>
+          <w:bCs/>
+        </w:rPr>
+        <w:t>Algorithm 2</w:t>
+      </w:r>
+      <w:r>
+        <w:rPr>
+          <w:b/>
+          <w:bCs/>
+        </w:rPr>
+        <w:t xml:space="preserve"> - Decision Tree</w:t>
+      </w:r>
+    </w:p>
+    <w:p>
+      <w:pPr>
+        <w:pStyle w:val="ListParagraph"/>
+        <w:ind w:left="360"/>
+        <w:jc w:val="both"/>
+      </w:pPr>
+    </w:p>
+    <w:p>
+      <w:pPr>
+        <w:pStyle w:val="ListParagraph"/>
+        <w:ind w:left="360"/>
+        <w:jc w:val="both"/>
+        <w:rPr>
+          <w:b/>
+          <w:bCs/>
+        </w:rPr>
+      </w:pPr>
+      <w:r>
+        <w:rPr>
+          <w:b/>
+          <w:bCs/>
+        </w:rPr>
+        <w:t>Algorithm 3</w:t>
+      </w:r>
+      <w:r>
+        <w:rPr>
+          <w:b/>
+          <w:bCs/>
+        </w:rPr>
+        <w:t xml:space="preserve"> - Support Vector Machines (SVM)</w:t>
+      </w:r>
+    </w:p>
+    <w:p>
+      <w:pPr>
+        <w:pStyle w:val="ListParagraph"/>
+        <w:ind w:left="360"/>
+        <w:jc w:val="both"/>
+      </w:pPr>
+    </w:p>
+    <w:p>
+      <w:pPr>
+        <w:pStyle w:val="ListParagraph"/>
+        <w:ind w:left="360"/>
+        <w:jc w:val="both"/>
+        <w:rPr>
+          <w:b/>
+          <w:bCs/>
+        </w:rPr>
+      </w:pPr>
+      <w:r>
+        <w:rPr>
+          <w:b/>
+          <w:bCs/>
+        </w:rPr>
+        <w:t>Algorithm 4</w:t>
+      </w:r>
+      <w:r>
+        <w:rPr>
+          <w:b/>
+          <w:bCs/>
+        </w:rPr>
+        <w:t xml:space="preserve"> - Random Forest </w:t>
+      </w:r>
+    </w:p>
+    <w:p>
+      <w:pPr>
+        <w:pStyle w:val="ListParagraph"/>
+        <w:ind w:left="360"/>
+        <w:jc w:val="both"/>
+      </w:pPr>
+    </w:p>
+    <w:p>
+      <w:pPr>
+        <w:pStyle w:val="ListParagraph"/>
+        <w:ind w:left="360"/>
+        <w:jc w:val="both"/>
+        <w:rPr>
+          <w:b/>
+          <w:bCs/>
+        </w:rPr>
+      </w:pPr>
+      <w:r>
+        <w:rPr>
+          <w:b/>
+          <w:bCs/>
+        </w:rPr>
+        <w:t xml:space="preserve">Algorithm5 </w:t>
+      </w:r>
+      <w:r>
+        <w:rPr>
+          <w:b/>
+          <w:bCs/>
+        </w:rPr>
+        <w:t xml:space="preserve">- </w:t>
+      </w:r>
+      <w:r>
+        <w:rPr>
+          <w:b/>
+          <w:bCs/>
+        </w:rPr>
+        <w:t xml:space="preserve">Multi-Layer Perceptron </w:t>
+      </w:r>
+      <w:r>
+        <w:rPr>
+          <w:b/>
+          <w:bCs/>
+        </w:rPr>
+        <w:t>(</w:t>
+      </w:r>
+      <w:r>
+        <w:rPr>
+          <w:b/>
+          <w:bCs/>
+        </w:rPr>
+        <w:t>MLP</w:t>
+      </w:r>
+      <w:r>
+        <w:rPr>
+          <w:b/>
+          <w:bCs/>
+        </w:rPr>
+        <w:t>)</w:t>
+      </w:r>
+    </w:p>
+    <w:p>
+      <w:pPr>
+        <w:pStyle w:val="ListParagraph"/>
+        <w:ind w:left="360"/>
+        <w:jc w:val="both"/>
+      </w:pPr>
+    </w:p>
+    <w:p>
+      <w:pPr>
+        <w:jc w:val="both"/>
+      </w:pPr>
     </w:p>
     <w:p>
       <w:pPr>
@@ -11342,7 +12047,7 @@
         <w:jc w:val="both"/>
       </w:pPr>
       <w:r>
-        <w:t>Chapter 6: Results</w:t>
+        <w:t>Chapter 7: Discussion</w:t>
       </w:r>
     </w:p>
     <w:p>
@@ -11355,7 +12060,7 @@
         <w:jc w:val="both"/>
       </w:pPr>
       <w:r>
-        <w:t>Chapter 7: Discussion</w:t>
+        <w:t>Chapter 8: Conclusion</w:t>
       </w:r>
     </w:p>
     <w:p>
@@ -11368,7 +12073,7 @@
         <w:jc w:val="both"/>
       </w:pPr>
       <w:r>
-        <w:t>Chapter 8: Conclusion</w:t>
+        <w:t>Appendix A: Workflow</w:t>
       </w:r>
     </w:p>
     <w:p>
@@ -11381,7 +12086,7 @@
         <w:jc w:val="both"/>
       </w:pPr>
       <w:r>
-        <w:t>Appendix A: Workflow</w:t>
+        <w:t>Appendix B: Interview Transcripts</w:t>
       </w:r>
     </w:p>
     <w:p>
@@ -11394,7 +12099,7 @@
         <w:jc w:val="both"/>
       </w:pPr>
       <w:r>
-        <w:t>Appendix B: Interview Transcripts</w:t>
+        <w:t>Appendix C: Data Permissions</w:t>
       </w:r>
     </w:p>
     <w:p>
@@ -11407,7 +12112,7 @@
         <w:jc w:val="both"/>
       </w:pPr>
       <w:r>
-        <w:t>Appendix C: Data Permissions</w:t>
+        <w:t>Appendix D: Consent Forms</w:t>
       </w:r>
     </w:p>
     <w:p>
@@ -11420,19 +12125,6 @@
         <w:jc w:val="both"/>
       </w:pPr>
       <w:r>
-        <w:t>Appendix D: Consent Forms</w:t>
-      </w:r>
-    </w:p>
-    <w:p>
-      <w:pPr>
-        <w:pStyle w:val="Heading1"/>
-        <w:numPr>
-          <w:ilvl w:val="0"/>
-          <w:numId w:val="35"/>
-        </w:numPr>
-        <w:jc w:val="both"/>
-      </w:pPr>
-      <w:r>
         <w:t>Reference List</w:t>
       </w:r>
     </w:p>
@@ -11446,9 +12138,9 @@
       </w:pPr>
     </w:p>
     <w:sectPr>
-      <w:footerReference w:type="even" r:id="rId21"/>
-      <w:footerReference w:type="default" r:id="rId22"/>
-      <w:footerReference w:type="first" r:id="rId23"/>
+      <w:footerReference w:type="even" r:id="rId24"/>
+      <w:footerReference w:type="default" r:id="rId25"/>
+      <w:footerReference w:type="first" r:id="rId26"/>
       <w:pgSz w:w="12240" w:h="15840"/>
       <w:pgMar w:top="1105" w:right="1597" w:bottom="1281" w:left="1584" w:header="720" w:footer="720" w:gutter="0"/>
       <w:pgNumType w:start="1"/>
@@ -16521,6 +17213,7 @@
   <w:style w:type="character" w:default="1" w:styleId="DefaultParagraphFont">
     <w:name w:val="Default Paragraph Font"/>
     <w:uiPriority w:val="1"/>
+    <w:semiHidden/>
     <w:unhideWhenUsed/>
   </w:style>
   <w:style w:type="table" w:default="1" w:styleId="TableNormal">
@@ -18585,6 +19278,42 @@
         </a:p>
       </dgm:t>
     </dgm:pt>
+    <dgm:pt modelId="{7F699D16-1416-4DE1-B6C7-5A8B7512CA39}">
+      <dgm:prSet phldrT="[Text]"/>
+      <dgm:spPr/>
+      <dgm:t>
+        <a:bodyPr/>
+        <a:lstStyle/>
+        <a:p>
+          <a:r>
+            <a:rPr lang="en-IE"/>
+            <a:t>keras</a:t>
+          </a:r>
+        </a:p>
+      </dgm:t>
+    </dgm:pt>
+    <dgm:pt modelId="{CB401FA8-E812-46F5-8630-728B380FFC1C}" type="parTrans" cxnId="{6A4FEE7F-5AF9-440C-B59C-756ED9215332}">
+      <dgm:prSet/>
+      <dgm:spPr/>
+      <dgm:t>
+        <a:bodyPr/>
+        <a:lstStyle/>
+        <a:p>
+          <a:endParaRPr lang="en-IE"/>
+        </a:p>
+      </dgm:t>
+    </dgm:pt>
+    <dgm:pt modelId="{FACD2770-86B3-4D53-B7DA-7445330CC011}" type="sibTrans" cxnId="{6A4FEE7F-5AF9-440C-B59C-756ED9215332}">
+      <dgm:prSet/>
+      <dgm:spPr/>
+      <dgm:t>
+        <a:bodyPr/>
+        <a:lstStyle/>
+        <a:p>
+          <a:endParaRPr lang="en-IE"/>
+        </a:p>
+      </dgm:t>
+    </dgm:pt>
     <dgm:pt modelId="{1F5D6349-D3E1-41F2-87B9-6B6CF201757A}" type="pres">
       <dgm:prSet presAssocID="{1457EAFB-F0B2-4AAF-81EB-F83CE334E5E7}" presName="Name0" presStyleCnt="0">
         <dgm:presLayoutVars>
@@ -18679,9 +19408,11 @@
     <dgm:cxn modelId="{4DC8EE29-E27D-4ECD-97C9-18B445326DB0}" srcId="{D247A61E-92A4-45A6-A37B-874DC07B89BD}" destId="{DD14B14D-58CE-47CD-9C4D-7155454F7DCB}" srcOrd="0" destOrd="0" parTransId="{A397B728-1A81-47ED-9448-BB7CDA12A284}" sibTransId="{C6FE12C7-08C8-4FE2-9D43-9962719ED9BE}"/>
     <dgm:cxn modelId="{136F0A2A-A812-45F1-A25D-A718176FC8B6}" srcId="{1457EAFB-F0B2-4AAF-81EB-F83CE334E5E7}" destId="{1B58962C-D06B-4C6F-83B9-3DFE9923944B}" srcOrd="2" destOrd="0" parTransId="{30741D67-734C-4B4F-84CB-8F627C2536CC}" sibTransId="{07939115-E68C-4536-9717-D3BDBE0C7094}"/>
     <dgm:cxn modelId="{FEA6605C-C3DA-4C62-907E-F350AD7C2773}" srcId="{1457EAFB-F0B2-4AAF-81EB-F83CE334E5E7}" destId="{FF64DEFC-FF52-410D-9917-EE000B708906}" srcOrd="1" destOrd="0" parTransId="{B96A42CF-9CEA-44C6-92A4-21168DA86DD4}" sibTransId="{B2857D25-7E3B-4448-B632-A15BDECC78BF}"/>
+    <dgm:cxn modelId="{3B137E45-0958-466E-A29D-B0A86021B797}" type="presOf" srcId="{7F699D16-1416-4DE1-B6C7-5A8B7512CA39}" destId="{4B04DC99-8E6F-4404-AABD-B75DF2C5149E}" srcOrd="0" destOrd="1" presId="urn:microsoft.com/office/officeart/2005/8/layout/hList1"/>
     <dgm:cxn modelId="{6240E453-A423-4F37-9826-0400FFD290BB}" type="presOf" srcId="{FB47DAB1-D8A9-49AD-8B8C-DBC8B0635C36}" destId="{DC4F159C-6FAA-4F23-A3BD-FC6264A399B3}" srcOrd="0" destOrd="1" presId="urn:microsoft.com/office/officeart/2005/8/layout/hList1"/>
     <dgm:cxn modelId="{6808CC74-2574-4FDE-A89E-945E52EB5101}" srcId="{1457EAFB-F0B2-4AAF-81EB-F83CE334E5E7}" destId="{D247A61E-92A4-45A6-A37B-874DC07B89BD}" srcOrd="0" destOrd="0" parTransId="{E0C7470F-C379-4872-802F-A9F82C3D2A03}" sibTransId="{C1D59BF5-8A44-43B5-8AFE-68318CCFBDB0}"/>
     <dgm:cxn modelId="{5E4B717F-1F41-4C39-B564-85FC2CEF689D}" srcId="{1B58962C-D06B-4C6F-83B9-3DFE9923944B}" destId="{09132E5E-3080-4937-8DAB-DF1F43BDB5C3}" srcOrd="0" destOrd="0" parTransId="{76A35A64-7065-43DC-BB5A-060EE3247EE3}" sibTransId="{A0014153-7B08-4C56-8B46-3CECE2C6CB44}"/>
+    <dgm:cxn modelId="{6A4FEE7F-5AF9-440C-B59C-756ED9215332}" srcId="{1B58962C-D06B-4C6F-83B9-3DFE9923944B}" destId="{7F699D16-1416-4DE1-B6C7-5A8B7512CA39}" srcOrd="1" destOrd="0" parTransId="{CB401FA8-E812-46F5-8630-728B380FFC1C}" sibTransId="{FACD2770-86B3-4D53-B7DA-7445330CC011}"/>
     <dgm:cxn modelId="{F660D692-D27D-43BA-82C4-08919E7F57DC}" srcId="{FF64DEFC-FF52-410D-9917-EE000B708906}" destId="{4B34B037-F059-4DD7-864B-CB11F0176FEC}" srcOrd="0" destOrd="0" parTransId="{613FD77E-B5F8-4A45-B937-779F36852723}" sibTransId="{C74E3860-9CBD-4E8C-8832-7C992FE4D1E9}"/>
     <dgm:cxn modelId="{EB92C0A8-0D63-4B82-9B53-EE170C61EA60}" type="presOf" srcId="{D51E8262-F3C6-4EF7-ABC6-0BAA6A063CA7}" destId="{C15A8A74-4656-439E-8C63-297B635A19A7}" srcOrd="0" destOrd="2" presId="urn:microsoft.com/office/officeart/2005/8/layout/hList1"/>
     <dgm:cxn modelId="{418997C3-B318-4CEF-92E8-5ECB6561C198}" type="presOf" srcId="{4B34B037-F059-4DD7-864B-CB11F0176FEC}" destId="{DC4F159C-6FAA-4F23-A3BD-FC6264A399B3}" srcOrd="0" destOrd="0" presId="urn:microsoft.com/office/officeart/2005/8/layout/hList1"/>
@@ -19558,6 +20289,24 @@
           <a:r>
             <a:rPr lang="en-IE" sz="1700" kern="1200"/>
             <a:t>sci-kit learn</a:t>
+          </a:r>
+        </a:p>
+        <a:p>
+          <a:pPr marL="171450" lvl="1" indent="-171450" algn="l" defTabSz="755650">
+            <a:lnSpc>
+              <a:spcPct val="90000"/>
+            </a:lnSpc>
+            <a:spcBef>
+              <a:spcPct val="0"/>
+            </a:spcBef>
+            <a:spcAft>
+              <a:spcPct val="15000"/>
+            </a:spcAft>
+            <a:buChar char="•"/>
+          </a:pPr>
+          <a:r>
+            <a:rPr lang="en-IE" sz="1700" kern="1200"/>
+            <a:t>keras</a:t>
           </a:r>
         </a:p>
       </dsp:txBody>

</xml_diff>